<commit_message>
Added content for how engineering can be measured
</commit_message>
<xml_diff>
--- a/measuring-software-engineering-report.docx
+++ b/measuring-software-engineering-report.docx
@@ -421,7 +421,7 @@
           <w:r>
             <w:fldChar w:fldCharType="separate"/>
           </w:r>
-          <w:hyperlink w:anchor="_Toc88684101" w:history="1">
+          <w:hyperlink w:anchor="_Toc88749466" w:history="1">
             <w:r>
               <w:rPr>
                 <w:rStyle w:val="Hyperlink"/>
@@ -448,7 +448,7 @@
                 <w:noProof/>
                 <w:webHidden/>
               </w:rPr>
-              <w:instrText xml:space="preserve"> PAGEREF _Toc88684101 \h </w:instrText>
+              <w:instrText xml:space="preserve"> PAGEREF _Toc88749466 \h </w:instrText>
             </w:r>
             <w:r>
               <w:rPr>
@@ -492,7 +492,7 @@
               <w:sz w:val="22"/>
             </w:rPr>
           </w:pPr>
-          <w:hyperlink w:anchor="_Toc88684102" w:history="1">
+          <w:hyperlink w:anchor="_Toc88749467" w:history="1">
             <w:r>
               <w:rPr>
                 <w:rStyle w:val="Hyperlink"/>
@@ -519,7 +519,7 @@
                 <w:noProof/>
                 <w:webHidden/>
               </w:rPr>
-              <w:instrText xml:space="preserve"> PAGEREF _Toc88684102 \h </w:instrText>
+              <w:instrText xml:space="preserve"> PAGEREF _Toc88749467 \h </w:instrText>
             </w:r>
             <w:r>
               <w:rPr>
@@ -558,10 +558,13 @@
               <w:tab w:val="right" w:leader="dot" w:pos="9350"/>
             </w:tabs>
             <w:rPr>
+              <w:rFonts w:asciiTheme="minorHAnsi" w:eastAsiaTheme="minorEastAsia" w:hAnsiTheme="minorHAnsi" w:cstheme="minorBidi"/>
               <w:noProof/>
+              <w:color w:val="auto"/>
+              <w:sz w:val="22"/>
             </w:rPr>
           </w:pPr>
-          <w:hyperlink w:anchor="_Toc88684103" w:history="1">
+          <w:hyperlink w:anchor="_Toc88749468" w:history="1">
             <w:r>
               <w:rPr>
                 <w:rStyle w:val="Hyperlink"/>
@@ -571,7 +574,10 @@
             </w:r>
             <w:r>
               <w:rPr>
-                <w:noProof/>
+                <w:rFonts w:asciiTheme="minorHAnsi" w:eastAsiaTheme="minorEastAsia" w:hAnsiTheme="minorHAnsi" w:cstheme="minorBidi"/>
+                <w:noProof/>
+                <w:color w:val="auto"/>
+                <w:sz w:val="22"/>
               </w:rPr>
               <w:tab/>
             </w:r>
@@ -601,7 +607,7 @@
                 <w:noProof/>
                 <w:webHidden/>
               </w:rPr>
-              <w:instrText xml:space="preserve"> PAGEREF _Toc88684103 \h </w:instrText>
+              <w:instrText xml:space="preserve"> PAGEREF _Toc88749468 \h </w:instrText>
             </w:r>
             <w:r>
               <w:rPr>
@@ -640,10 +646,13 @@
               <w:tab w:val="right" w:leader="dot" w:pos="9350"/>
             </w:tabs>
             <w:rPr>
+              <w:rFonts w:asciiTheme="minorHAnsi" w:eastAsiaTheme="minorEastAsia" w:hAnsiTheme="minorHAnsi" w:cstheme="minorBidi"/>
               <w:noProof/>
+              <w:color w:val="auto"/>
+              <w:sz w:val="22"/>
             </w:rPr>
           </w:pPr>
-          <w:hyperlink w:anchor="_Toc88684104" w:history="1">
+          <w:hyperlink w:anchor="_Toc88749469" w:history="1">
             <w:r>
               <w:rPr>
                 <w:rStyle w:val="Hyperlink"/>
@@ -653,7 +662,10 @@
             </w:r>
             <w:r>
               <w:rPr>
-                <w:noProof/>
+                <w:rFonts w:asciiTheme="minorHAnsi" w:eastAsiaTheme="minorEastAsia" w:hAnsiTheme="minorHAnsi" w:cstheme="minorBidi"/>
+                <w:noProof/>
+                <w:color w:val="auto"/>
+                <w:sz w:val="22"/>
               </w:rPr>
               <w:tab/>
             </w:r>
@@ -683,7 +695,7 @@
                 <w:noProof/>
                 <w:webHidden/>
               </w:rPr>
-              <w:instrText xml:space="preserve"> PAGEREF _Toc88684104 \h </w:instrText>
+              <w:instrText xml:space="preserve"> PAGEREF _Toc88749469 \h </w:instrText>
             </w:r>
             <w:r>
               <w:rPr>
@@ -722,10 +734,13 @@
               <w:tab w:val="right" w:leader="dot" w:pos="9350"/>
             </w:tabs>
             <w:rPr>
+              <w:rFonts w:asciiTheme="minorHAnsi" w:eastAsiaTheme="minorEastAsia" w:hAnsiTheme="minorHAnsi" w:cstheme="minorBidi"/>
               <w:noProof/>
+              <w:color w:val="auto"/>
+              <w:sz w:val="22"/>
             </w:rPr>
           </w:pPr>
-          <w:hyperlink w:anchor="_Toc88684105" w:history="1">
+          <w:hyperlink w:anchor="_Toc88749470" w:history="1">
             <w:r>
               <w:rPr>
                 <w:rStyle w:val="Hyperlink"/>
@@ -735,7 +750,10 @@
             </w:r>
             <w:r>
               <w:rPr>
-                <w:noProof/>
+                <w:rFonts w:asciiTheme="minorHAnsi" w:eastAsiaTheme="minorEastAsia" w:hAnsiTheme="minorHAnsi" w:cstheme="minorBidi"/>
+                <w:noProof/>
+                <w:color w:val="auto"/>
+                <w:sz w:val="22"/>
               </w:rPr>
               <w:tab/>
             </w:r>
@@ -744,7 +762,7 @@
                 <w:rStyle w:val="Hyperlink"/>
                 <w:noProof/>
               </w:rPr>
-              <w:t>Number of Features Delivered</w:t>
+              <w:t>Number of Code Reviews Done</w:t>
             </w:r>
             <w:r>
               <w:rPr>
@@ -765,7 +783,7 @@
                 <w:noProof/>
                 <w:webHidden/>
               </w:rPr>
-              <w:instrText xml:space="preserve"> PAGEREF _Toc88684105 \h </w:instrText>
+              <w:instrText xml:space="preserve"> PAGEREF _Toc88749470 \h </w:instrText>
             </w:r>
             <w:r>
               <w:rPr>
@@ -785,7 +803,7 @@
                 <w:noProof/>
                 <w:webHidden/>
               </w:rPr>
-              <w:t>2</w:t>
+              <w:t>3</w:t>
             </w:r>
             <w:r>
               <w:rPr>
@@ -804,10 +822,13 @@
               <w:tab w:val="right" w:leader="dot" w:pos="9350"/>
             </w:tabs>
             <w:rPr>
+              <w:rFonts w:asciiTheme="minorHAnsi" w:eastAsiaTheme="minorEastAsia" w:hAnsiTheme="minorHAnsi" w:cstheme="minorBidi"/>
               <w:noProof/>
+              <w:color w:val="auto"/>
+              <w:sz w:val="22"/>
             </w:rPr>
           </w:pPr>
-          <w:hyperlink w:anchor="_Toc88684106" w:history="1">
+          <w:hyperlink w:anchor="_Toc88749471" w:history="1">
             <w:r>
               <w:rPr>
                 <w:rStyle w:val="Hyperlink"/>
@@ -817,7 +838,10 @@
             </w:r>
             <w:r>
               <w:rPr>
-                <w:noProof/>
+                <w:rFonts w:asciiTheme="minorHAnsi" w:eastAsiaTheme="minorEastAsia" w:hAnsiTheme="minorHAnsi" w:cstheme="minorBidi"/>
+                <w:noProof/>
+                <w:color w:val="auto"/>
+                <w:sz w:val="22"/>
               </w:rPr>
               <w:tab/>
             </w:r>
@@ -826,7 +850,7 @@
                 <w:rStyle w:val="Hyperlink"/>
                 <w:noProof/>
               </w:rPr>
-              <w:t>Number of Code Reviews Done</w:t>
+              <w:t>Leadtime</w:t>
             </w:r>
             <w:r>
               <w:rPr>
@@ -847,7 +871,7 @@
                 <w:noProof/>
                 <w:webHidden/>
               </w:rPr>
-              <w:instrText xml:space="preserve"> PAGEREF _Toc88684106 \h </w:instrText>
+              <w:instrText xml:space="preserve"> PAGEREF _Toc88749471 \h </w:instrText>
             </w:r>
             <w:r>
               <w:rPr>
@@ -867,171 +891,7 @@
                 <w:noProof/>
                 <w:webHidden/>
               </w:rPr>
-              <w:t>2</w:t>
-            </w:r>
-            <w:r>
-              <w:rPr>
-                <w:noProof/>
-                <w:webHidden/>
-              </w:rPr>
-              <w:fldChar w:fldCharType="end"/>
-            </w:r>
-          </w:hyperlink>
-        </w:p>
-        <w:p>
-          <w:pPr>
-            <w:pStyle w:val="TOC2"/>
-            <w:tabs>
-              <w:tab w:val="left" w:pos="880"/>
-              <w:tab w:val="right" w:leader="dot" w:pos="9350"/>
-            </w:tabs>
-            <w:rPr>
-              <w:noProof/>
-            </w:rPr>
-          </w:pPr>
-          <w:hyperlink w:anchor="_Toc88684107" w:history="1">
-            <w:r>
-              <w:rPr>
-                <w:rStyle w:val="Hyperlink"/>
-                <w:noProof/>
-              </w:rPr>
-              <w:t>2.5</w:t>
-            </w:r>
-            <w:r>
-              <w:rPr>
-                <w:noProof/>
-              </w:rPr>
-              <w:tab/>
-            </w:r>
-            <w:r>
-              <w:rPr>
-                <w:rStyle w:val="Hyperlink"/>
-                <w:noProof/>
-              </w:rPr>
-              <w:t>Leadtime</w:t>
-            </w:r>
-            <w:r>
-              <w:rPr>
-                <w:noProof/>
-                <w:webHidden/>
-              </w:rPr>
-              <w:tab/>
-            </w:r>
-            <w:r>
-              <w:rPr>
-                <w:noProof/>
-                <w:webHidden/>
-              </w:rPr>
-              <w:fldChar w:fldCharType="begin"/>
-            </w:r>
-            <w:r>
-              <w:rPr>
-                <w:noProof/>
-                <w:webHidden/>
-              </w:rPr>
-              <w:instrText xml:space="preserve"> PAGEREF _Toc88684107 \h </w:instrText>
-            </w:r>
-            <w:r>
-              <w:rPr>
-                <w:noProof/>
-                <w:webHidden/>
-              </w:rPr>
-            </w:r>
-            <w:r>
-              <w:rPr>
-                <w:noProof/>
-                <w:webHidden/>
-              </w:rPr>
-              <w:fldChar w:fldCharType="separate"/>
-            </w:r>
-            <w:r>
-              <w:rPr>
-                <w:noProof/>
-                <w:webHidden/>
-              </w:rPr>
-              <w:t>2</w:t>
-            </w:r>
-            <w:r>
-              <w:rPr>
-                <w:noProof/>
-                <w:webHidden/>
-              </w:rPr>
-              <w:fldChar w:fldCharType="end"/>
-            </w:r>
-          </w:hyperlink>
-        </w:p>
-        <w:p>
-          <w:pPr>
-            <w:pStyle w:val="TOC2"/>
-            <w:tabs>
-              <w:tab w:val="left" w:pos="880"/>
-              <w:tab w:val="right" w:leader="dot" w:pos="9350"/>
-            </w:tabs>
-            <w:rPr>
-              <w:noProof/>
-            </w:rPr>
-          </w:pPr>
-          <w:hyperlink w:anchor="_Toc88684108" w:history="1">
-            <w:r>
-              <w:rPr>
-                <w:rStyle w:val="Hyperlink"/>
-                <w:noProof/>
-              </w:rPr>
-              <w:t>2.6</w:t>
-            </w:r>
-            <w:r>
-              <w:rPr>
-                <w:noProof/>
-              </w:rPr>
-              <w:tab/>
-            </w:r>
-            <w:r>
-              <w:rPr>
-                <w:rStyle w:val="Hyperlink"/>
-                <w:noProof/>
-              </w:rPr>
-              <w:t>Total Hours of Downtime</w:t>
-            </w:r>
-            <w:r>
-              <w:rPr>
-                <w:noProof/>
-                <w:webHidden/>
-              </w:rPr>
-              <w:tab/>
-            </w:r>
-            <w:r>
-              <w:rPr>
-                <w:noProof/>
-                <w:webHidden/>
-              </w:rPr>
-              <w:fldChar w:fldCharType="begin"/>
-            </w:r>
-            <w:r>
-              <w:rPr>
-                <w:noProof/>
-                <w:webHidden/>
-              </w:rPr>
-              <w:instrText xml:space="preserve"> PAGEREF _Toc88684108 \h </w:instrText>
-            </w:r>
-            <w:r>
-              <w:rPr>
-                <w:noProof/>
-                <w:webHidden/>
-              </w:rPr>
-            </w:r>
-            <w:r>
-              <w:rPr>
-                <w:noProof/>
-                <w:webHidden/>
-              </w:rPr>
-              <w:fldChar w:fldCharType="separate"/>
-            </w:r>
-            <w:r>
-              <w:rPr>
-                <w:noProof/>
-                <w:webHidden/>
-              </w:rPr>
-              <w:t>2</w:t>
+              <w:t>3</w:t>
             </w:r>
             <w:r>
               <w:rPr>
@@ -1055,7 +915,7 @@
               <w:sz w:val="22"/>
             </w:rPr>
           </w:pPr>
-          <w:hyperlink w:anchor="_Toc88684109" w:history="1">
+          <w:hyperlink w:anchor="_Toc88749472" w:history="1">
             <w:r>
               <w:rPr>
                 <w:rStyle w:val="Hyperlink"/>
@@ -1082,7 +942,7 @@
                 <w:noProof/>
                 <w:webHidden/>
               </w:rPr>
-              <w:instrText xml:space="preserve"> PAGEREF _Toc88684109 \h </w:instrText>
+              <w:instrText xml:space="preserve"> PAGEREF _Toc88749472 \h </w:instrText>
             </w:r>
             <w:r>
               <w:rPr>
@@ -1121,10 +981,13 @@
               <w:tab w:val="right" w:leader="dot" w:pos="9350"/>
             </w:tabs>
             <w:rPr>
+              <w:rFonts w:asciiTheme="minorHAnsi" w:eastAsiaTheme="minorEastAsia" w:hAnsiTheme="minorHAnsi" w:cstheme="minorBidi"/>
               <w:noProof/>
+              <w:color w:val="auto"/>
+              <w:sz w:val="22"/>
             </w:rPr>
           </w:pPr>
-          <w:hyperlink w:anchor="_Toc88684110" w:history="1">
+          <w:hyperlink w:anchor="_Toc88749473" w:history="1">
             <w:r>
               <w:rPr>
                 <w:rStyle w:val="Hyperlink"/>
@@ -1134,7 +997,10 @@
             </w:r>
             <w:r>
               <w:rPr>
-                <w:noProof/>
+                <w:rFonts w:asciiTheme="minorHAnsi" w:eastAsiaTheme="minorEastAsia" w:hAnsiTheme="minorHAnsi" w:cstheme="minorBidi"/>
+                <w:noProof/>
+                <w:color w:val="auto"/>
+                <w:sz w:val="22"/>
               </w:rPr>
               <w:tab/>
             </w:r>
@@ -1164,7 +1030,7 @@
                 <w:noProof/>
                 <w:webHidden/>
               </w:rPr>
-              <w:instrText xml:space="preserve"> PAGEREF _Toc88684110 \h </w:instrText>
+              <w:instrText xml:space="preserve"> PAGEREF _Toc88749473 \h </w:instrText>
             </w:r>
             <w:r>
               <w:rPr>
@@ -1184,7 +1050,7 @@
                 <w:noProof/>
                 <w:webHidden/>
               </w:rPr>
-              <w:t>3</w:t>
+              <w:t>4</w:t>
             </w:r>
             <w:r>
               <w:rPr>
@@ -1203,10 +1069,13 @@
               <w:tab w:val="right" w:leader="dot" w:pos="9350"/>
             </w:tabs>
             <w:rPr>
+              <w:rFonts w:asciiTheme="minorHAnsi" w:eastAsiaTheme="minorEastAsia" w:hAnsiTheme="minorHAnsi" w:cstheme="minorBidi"/>
               <w:noProof/>
+              <w:color w:val="auto"/>
+              <w:sz w:val="22"/>
             </w:rPr>
           </w:pPr>
-          <w:hyperlink w:anchor="_Toc88684111" w:history="1">
+          <w:hyperlink w:anchor="_Toc88749474" w:history="1">
             <w:r>
               <w:rPr>
                 <w:rStyle w:val="Hyperlink"/>
@@ -1216,7 +1085,10 @@
             </w:r>
             <w:r>
               <w:rPr>
-                <w:noProof/>
+                <w:rFonts w:asciiTheme="minorHAnsi" w:eastAsiaTheme="minorEastAsia" w:hAnsiTheme="minorHAnsi" w:cstheme="minorBidi"/>
+                <w:noProof/>
+                <w:color w:val="auto"/>
+                <w:sz w:val="22"/>
               </w:rPr>
               <w:tab/>
             </w:r>
@@ -1246,7 +1118,7 @@
                 <w:noProof/>
                 <w:webHidden/>
               </w:rPr>
-              <w:instrText xml:space="preserve"> PAGEREF _Toc88684111 \h </w:instrText>
+              <w:instrText xml:space="preserve"> PAGEREF _Toc88749474 \h </w:instrText>
             </w:r>
             <w:r>
               <w:rPr>
@@ -1266,7 +1138,7 @@
                 <w:noProof/>
                 <w:webHidden/>
               </w:rPr>
-              <w:t>3</w:t>
+              <w:t>4</w:t>
             </w:r>
             <w:r>
               <w:rPr>
@@ -1285,10 +1157,13 @@
               <w:tab w:val="right" w:leader="dot" w:pos="9350"/>
             </w:tabs>
             <w:rPr>
+              <w:rFonts w:asciiTheme="minorHAnsi" w:eastAsiaTheme="minorEastAsia" w:hAnsiTheme="minorHAnsi" w:cstheme="minorBidi"/>
               <w:noProof/>
+              <w:color w:val="auto"/>
+              <w:sz w:val="22"/>
             </w:rPr>
           </w:pPr>
-          <w:hyperlink w:anchor="_Toc88684112" w:history="1">
+          <w:hyperlink w:anchor="_Toc88749475" w:history="1">
             <w:r>
               <w:rPr>
                 <w:rStyle w:val="Hyperlink"/>
@@ -1298,7 +1173,10 @@
             </w:r>
             <w:r>
               <w:rPr>
-                <w:noProof/>
+                <w:rFonts w:asciiTheme="minorHAnsi" w:eastAsiaTheme="minorEastAsia" w:hAnsiTheme="minorHAnsi" w:cstheme="minorBidi"/>
+                <w:noProof/>
+                <w:color w:val="auto"/>
+                <w:sz w:val="22"/>
               </w:rPr>
               <w:tab/>
             </w:r>
@@ -1328,7 +1206,7 @@
                 <w:noProof/>
                 <w:webHidden/>
               </w:rPr>
-              <w:instrText xml:space="preserve"> PAGEREF _Toc88684112 \h </w:instrText>
+              <w:instrText xml:space="preserve"> PAGEREF _Toc88749475 \h </w:instrText>
             </w:r>
             <w:r>
               <w:rPr>
@@ -1348,7 +1226,7 @@
                 <w:noProof/>
                 <w:webHidden/>
               </w:rPr>
-              <w:t>3</w:t>
+              <w:t>4</w:t>
             </w:r>
             <w:r>
               <w:rPr>
@@ -1367,10 +1245,13 @@
               <w:tab w:val="right" w:leader="dot" w:pos="9350"/>
             </w:tabs>
             <w:rPr>
+              <w:rFonts w:asciiTheme="minorHAnsi" w:eastAsiaTheme="minorEastAsia" w:hAnsiTheme="minorHAnsi" w:cstheme="minorBidi"/>
               <w:noProof/>
+              <w:color w:val="auto"/>
+              <w:sz w:val="22"/>
             </w:rPr>
           </w:pPr>
-          <w:hyperlink w:anchor="_Toc88684113" w:history="1">
+          <w:hyperlink w:anchor="_Toc88749476" w:history="1">
             <w:r>
               <w:rPr>
                 <w:rStyle w:val="Hyperlink"/>
@@ -1380,7 +1261,10 @@
             </w:r>
             <w:r>
               <w:rPr>
-                <w:noProof/>
+                <w:rFonts w:asciiTheme="minorHAnsi" w:eastAsiaTheme="minorEastAsia" w:hAnsiTheme="minorHAnsi" w:cstheme="minorBidi"/>
+                <w:noProof/>
+                <w:color w:val="auto"/>
+                <w:sz w:val="22"/>
               </w:rPr>
               <w:tab/>
             </w:r>
@@ -1410,7 +1294,7 @@
                 <w:noProof/>
                 <w:webHidden/>
               </w:rPr>
-              <w:instrText xml:space="preserve"> PAGEREF _Toc88684113 \h </w:instrText>
+              <w:instrText xml:space="preserve"> PAGEREF _Toc88749476 \h </w:instrText>
             </w:r>
             <w:r>
               <w:rPr>
@@ -1430,7 +1314,7 @@
                 <w:noProof/>
                 <w:webHidden/>
               </w:rPr>
-              <w:t>3</w:t>
+              <w:t>4</w:t>
             </w:r>
             <w:r>
               <w:rPr>
@@ -1449,10 +1333,13 @@
               <w:tab w:val="right" w:leader="dot" w:pos="9350"/>
             </w:tabs>
             <w:rPr>
+              <w:rFonts w:asciiTheme="minorHAnsi" w:eastAsiaTheme="minorEastAsia" w:hAnsiTheme="minorHAnsi" w:cstheme="minorBidi"/>
               <w:noProof/>
+              <w:color w:val="auto"/>
+              <w:sz w:val="22"/>
             </w:rPr>
           </w:pPr>
-          <w:hyperlink w:anchor="_Toc88684114" w:history="1">
+          <w:hyperlink w:anchor="_Toc88749477" w:history="1">
             <w:r>
               <w:rPr>
                 <w:rStyle w:val="Hyperlink"/>
@@ -1462,7 +1349,10 @@
             </w:r>
             <w:r>
               <w:rPr>
-                <w:noProof/>
+                <w:rFonts w:asciiTheme="minorHAnsi" w:eastAsiaTheme="minorEastAsia" w:hAnsiTheme="minorHAnsi" w:cstheme="minorBidi"/>
+                <w:noProof/>
+                <w:color w:val="auto"/>
+                <w:sz w:val="22"/>
               </w:rPr>
               <w:tab/>
             </w:r>
@@ -1492,7 +1382,7 @@
                 <w:noProof/>
                 <w:webHidden/>
               </w:rPr>
-              <w:instrText xml:space="preserve"> PAGEREF _Toc88684114 \h </w:instrText>
+              <w:instrText xml:space="preserve"> PAGEREF _Toc88749477 \h </w:instrText>
             </w:r>
             <w:r>
               <w:rPr>
@@ -1512,7 +1402,7 @@
                 <w:noProof/>
                 <w:webHidden/>
               </w:rPr>
-              <w:t>3</w:t>
+              <w:t>4</w:t>
             </w:r>
             <w:r>
               <w:rPr>
@@ -1536,7 +1426,7 @@
               <w:sz w:val="22"/>
             </w:rPr>
           </w:pPr>
-          <w:hyperlink w:anchor="_Toc88684115" w:history="1">
+          <w:hyperlink w:anchor="_Toc88749478" w:history="1">
             <w:r>
               <w:rPr>
                 <w:rStyle w:val="Hyperlink"/>
@@ -1563,7 +1453,7 @@
                 <w:noProof/>
                 <w:webHidden/>
               </w:rPr>
-              <w:instrText xml:space="preserve"> PAGEREF _Toc88684115 \h </w:instrText>
+              <w:instrText xml:space="preserve"> PAGEREF _Toc88749478 \h </w:instrText>
             </w:r>
             <w:r>
               <w:rPr>
@@ -1583,7 +1473,7 @@
                 <w:noProof/>
                 <w:webHidden/>
               </w:rPr>
-              <w:t>3</w:t>
+              <w:t>4</w:t>
             </w:r>
             <w:r>
               <w:rPr>
@@ -1602,10 +1492,13 @@
               <w:tab w:val="right" w:leader="dot" w:pos="9350"/>
             </w:tabs>
             <w:rPr>
+              <w:rFonts w:asciiTheme="minorHAnsi" w:eastAsiaTheme="minorEastAsia" w:hAnsiTheme="minorHAnsi" w:cstheme="minorBidi"/>
               <w:noProof/>
+              <w:color w:val="auto"/>
+              <w:sz w:val="22"/>
             </w:rPr>
           </w:pPr>
-          <w:hyperlink w:anchor="_Toc88684116" w:history="1">
+          <w:hyperlink w:anchor="_Toc88749479" w:history="1">
             <w:r>
               <w:rPr>
                 <w:rStyle w:val="Hyperlink"/>
@@ -1615,7 +1508,10 @@
             </w:r>
             <w:r>
               <w:rPr>
-                <w:noProof/>
+                <w:rFonts w:asciiTheme="minorHAnsi" w:eastAsiaTheme="minorEastAsia" w:hAnsiTheme="minorHAnsi" w:cstheme="minorBidi"/>
+                <w:noProof/>
+                <w:color w:val="auto"/>
+                <w:sz w:val="22"/>
               </w:rPr>
               <w:tab/>
             </w:r>
@@ -1645,7 +1541,7 @@
                 <w:noProof/>
                 <w:webHidden/>
               </w:rPr>
-              <w:instrText xml:space="preserve"> PAGEREF _Toc88684116 \h </w:instrText>
+              <w:instrText xml:space="preserve"> PAGEREF _Toc88749479 \h </w:instrText>
             </w:r>
             <w:r>
               <w:rPr>
@@ -1665,7 +1561,7 @@
                 <w:noProof/>
                 <w:webHidden/>
               </w:rPr>
-              <w:t>3</w:t>
+              <w:t>4</w:t>
             </w:r>
             <w:r>
               <w:rPr>
@@ -1684,10 +1580,13 @@
               <w:tab w:val="right" w:leader="dot" w:pos="9350"/>
             </w:tabs>
             <w:rPr>
+              <w:rFonts w:asciiTheme="minorHAnsi" w:eastAsiaTheme="minorEastAsia" w:hAnsiTheme="minorHAnsi" w:cstheme="minorBidi"/>
               <w:noProof/>
+              <w:color w:val="auto"/>
+              <w:sz w:val="22"/>
             </w:rPr>
           </w:pPr>
-          <w:hyperlink w:anchor="_Toc88684117" w:history="1">
+          <w:hyperlink w:anchor="_Toc88749480" w:history="1">
             <w:r>
               <w:rPr>
                 <w:rStyle w:val="Hyperlink"/>
@@ -1697,7 +1596,10 @@
             </w:r>
             <w:r>
               <w:rPr>
-                <w:noProof/>
+                <w:rFonts w:asciiTheme="minorHAnsi" w:eastAsiaTheme="minorEastAsia" w:hAnsiTheme="minorHAnsi" w:cstheme="minorBidi"/>
+                <w:noProof/>
+                <w:color w:val="auto"/>
+                <w:sz w:val="22"/>
               </w:rPr>
               <w:tab/>
             </w:r>
@@ -1727,7 +1629,7 @@
                 <w:noProof/>
                 <w:webHidden/>
               </w:rPr>
-              <w:instrText xml:space="preserve"> PAGEREF _Toc88684117 \h </w:instrText>
+              <w:instrText xml:space="preserve"> PAGEREF _Toc88749480 \h </w:instrText>
             </w:r>
             <w:r>
               <w:rPr>
@@ -1747,7 +1649,7 @@
                 <w:noProof/>
                 <w:webHidden/>
               </w:rPr>
-              <w:t>3</w:t>
+              <w:t>4</w:t>
             </w:r>
             <w:r>
               <w:rPr>
@@ -1766,10 +1668,13 @@
               <w:tab w:val="right" w:leader="dot" w:pos="9350"/>
             </w:tabs>
             <w:rPr>
+              <w:rFonts w:asciiTheme="minorHAnsi" w:eastAsiaTheme="minorEastAsia" w:hAnsiTheme="minorHAnsi" w:cstheme="minorBidi"/>
               <w:noProof/>
+              <w:color w:val="auto"/>
+              <w:sz w:val="22"/>
             </w:rPr>
           </w:pPr>
-          <w:hyperlink w:anchor="_Toc88684118" w:history="1">
+          <w:hyperlink w:anchor="_Toc88749481" w:history="1">
             <w:r>
               <w:rPr>
                 <w:rStyle w:val="Hyperlink"/>
@@ -1779,7 +1684,10 @@
             </w:r>
             <w:r>
               <w:rPr>
-                <w:noProof/>
+                <w:rFonts w:asciiTheme="minorHAnsi" w:eastAsiaTheme="minorEastAsia" w:hAnsiTheme="minorHAnsi" w:cstheme="minorBidi"/>
+                <w:noProof/>
+                <w:color w:val="auto"/>
+                <w:sz w:val="22"/>
               </w:rPr>
               <w:tab/>
             </w:r>
@@ -1809,7 +1717,7 @@
                 <w:noProof/>
                 <w:webHidden/>
               </w:rPr>
-              <w:instrText xml:space="preserve"> PAGEREF _Toc88684118 \h </w:instrText>
+              <w:instrText xml:space="preserve"> PAGEREF _Toc88749481 \h </w:instrText>
             </w:r>
             <w:r>
               <w:rPr>
@@ -1848,10 +1756,13 @@
               <w:tab w:val="right" w:leader="dot" w:pos="9350"/>
             </w:tabs>
             <w:rPr>
+              <w:rFonts w:asciiTheme="minorHAnsi" w:eastAsiaTheme="minorEastAsia" w:hAnsiTheme="minorHAnsi" w:cstheme="minorBidi"/>
               <w:noProof/>
+              <w:color w:val="auto"/>
+              <w:sz w:val="22"/>
             </w:rPr>
           </w:pPr>
-          <w:hyperlink w:anchor="_Toc88684119" w:history="1">
+          <w:hyperlink w:anchor="_Toc88749482" w:history="1">
             <w:r>
               <w:rPr>
                 <w:rStyle w:val="Hyperlink"/>
@@ -1861,7 +1772,10 @@
             </w:r>
             <w:r>
               <w:rPr>
-                <w:noProof/>
+                <w:rFonts w:asciiTheme="minorHAnsi" w:eastAsiaTheme="minorEastAsia" w:hAnsiTheme="minorHAnsi" w:cstheme="minorBidi"/>
+                <w:noProof/>
+                <w:color w:val="auto"/>
+                <w:sz w:val="22"/>
               </w:rPr>
               <w:tab/>
             </w:r>
@@ -1891,7 +1805,7 @@
                 <w:noProof/>
                 <w:webHidden/>
               </w:rPr>
-              <w:instrText xml:space="preserve"> PAGEREF _Toc88684119 \h </w:instrText>
+              <w:instrText xml:space="preserve"> PAGEREF _Toc88749482 \h </w:instrText>
             </w:r>
             <w:r>
               <w:rPr>
@@ -1935,7 +1849,7 @@
               <w:sz w:val="22"/>
             </w:rPr>
           </w:pPr>
-          <w:hyperlink w:anchor="_Toc88684120" w:history="1">
+          <w:hyperlink w:anchor="_Toc88749483" w:history="1">
             <w:r>
               <w:rPr>
                 <w:rStyle w:val="Hyperlink"/>
@@ -1962,7 +1876,7 @@
                 <w:noProof/>
                 <w:webHidden/>
               </w:rPr>
-              <w:instrText xml:space="preserve"> PAGEREF _Toc88684120 \h </w:instrText>
+              <w:instrText xml:space="preserve"> PAGEREF _Toc88749483 \h </w:instrText>
             </w:r>
             <w:r>
               <w:rPr>
@@ -1982,7 +1896,7 @@
                 <w:noProof/>
                 <w:webHidden/>
               </w:rPr>
-              <w:t>4</w:t>
+              <w:t>5</w:t>
             </w:r>
             <w:r>
               <w:rPr>
@@ -2001,10 +1915,13 @@
               <w:tab w:val="right" w:leader="dot" w:pos="9350"/>
             </w:tabs>
             <w:rPr>
+              <w:rFonts w:asciiTheme="minorHAnsi" w:eastAsiaTheme="minorEastAsia" w:hAnsiTheme="minorHAnsi" w:cstheme="minorBidi"/>
               <w:noProof/>
+              <w:color w:val="auto"/>
+              <w:sz w:val="22"/>
             </w:rPr>
           </w:pPr>
-          <w:hyperlink w:anchor="_Toc88684121" w:history="1">
+          <w:hyperlink w:anchor="_Toc88749484" w:history="1">
             <w:r>
               <w:rPr>
                 <w:rStyle w:val="Hyperlink"/>
@@ -2014,7 +1931,10 @@
             </w:r>
             <w:r>
               <w:rPr>
-                <w:noProof/>
+                <w:rFonts w:asciiTheme="minorHAnsi" w:eastAsiaTheme="minorEastAsia" w:hAnsiTheme="minorHAnsi" w:cstheme="minorBidi"/>
+                <w:noProof/>
+                <w:color w:val="auto"/>
+                <w:sz w:val="22"/>
               </w:rPr>
               <w:tab/>
             </w:r>
@@ -2044,7 +1964,7 @@
                 <w:noProof/>
                 <w:webHidden/>
               </w:rPr>
-              <w:instrText xml:space="preserve"> PAGEREF _Toc88684121 \h </w:instrText>
+              <w:instrText xml:space="preserve"> PAGEREF _Toc88749484 \h </w:instrText>
             </w:r>
             <w:r>
               <w:rPr>
@@ -2064,7 +1984,7 @@
                 <w:noProof/>
                 <w:webHidden/>
               </w:rPr>
-              <w:t>4</w:t>
+              <w:t>5</w:t>
             </w:r>
             <w:r>
               <w:rPr>
@@ -2083,10 +2003,13 @@
               <w:tab w:val="right" w:leader="dot" w:pos="9350"/>
             </w:tabs>
             <w:rPr>
+              <w:rFonts w:asciiTheme="minorHAnsi" w:eastAsiaTheme="minorEastAsia" w:hAnsiTheme="minorHAnsi" w:cstheme="minorBidi"/>
               <w:noProof/>
+              <w:color w:val="auto"/>
+              <w:sz w:val="22"/>
             </w:rPr>
           </w:pPr>
-          <w:hyperlink w:anchor="_Toc88684122" w:history="1">
+          <w:hyperlink w:anchor="_Toc88749485" w:history="1">
             <w:r>
               <w:rPr>
                 <w:rStyle w:val="Hyperlink"/>
@@ -2096,7 +2019,10 @@
             </w:r>
             <w:r>
               <w:rPr>
-                <w:noProof/>
+                <w:rFonts w:asciiTheme="minorHAnsi" w:eastAsiaTheme="minorEastAsia" w:hAnsiTheme="minorHAnsi" w:cstheme="minorBidi"/>
+                <w:noProof/>
+                <w:color w:val="auto"/>
+                <w:sz w:val="22"/>
               </w:rPr>
               <w:tab/>
             </w:r>
@@ -2126,7 +2052,7 @@
                 <w:noProof/>
                 <w:webHidden/>
               </w:rPr>
-              <w:instrText xml:space="preserve"> PAGEREF _Toc88684122 \h </w:instrText>
+              <w:instrText xml:space="preserve"> PAGEREF _Toc88749485 \h </w:instrText>
             </w:r>
             <w:r>
               <w:rPr>
@@ -2146,7 +2072,7 @@
                 <w:noProof/>
                 <w:webHidden/>
               </w:rPr>
-              <w:t>4</w:t>
+              <w:t>5</w:t>
             </w:r>
             <w:r>
               <w:rPr>
@@ -2170,7 +2096,7 @@
               <w:sz w:val="22"/>
             </w:rPr>
           </w:pPr>
-          <w:hyperlink w:anchor="_Toc88684123" w:history="1">
+          <w:hyperlink w:anchor="_Toc88749486" w:history="1">
             <w:r>
               <w:rPr>
                 <w:rStyle w:val="Hyperlink"/>
@@ -2197,7 +2123,7 @@
                 <w:noProof/>
                 <w:webHidden/>
               </w:rPr>
-              <w:instrText xml:space="preserve"> PAGEREF _Toc88684123 \h </w:instrText>
+              <w:instrText xml:space="preserve"> PAGEREF _Toc88749486 \h </w:instrText>
             </w:r>
             <w:r>
               <w:rPr>
@@ -2217,7 +2143,7 @@
                 <w:noProof/>
                 <w:webHidden/>
               </w:rPr>
-              <w:t>4</w:t>
+              <w:t>5</w:t>
             </w:r>
             <w:r>
               <w:rPr>
@@ -2254,8 +2180,9 @@
       <w:pPr>
         <w:pStyle w:val="Heading1"/>
       </w:pPr>
-      <w:bookmarkStart w:id="0" w:name="_Toc88684101"/>
-      <w:r>
+      <w:bookmarkStart w:id="0" w:name="_Toc88749466"/>
+      <w:r>
+        <w:lastRenderedPageBreak/>
         <w:t>Introduction</w:t>
       </w:r>
       <w:bookmarkEnd w:id="0"/>
@@ -2309,7 +2236,7 @@
       <w:pPr>
         <w:pStyle w:val="Heading1"/>
       </w:pPr>
-      <w:bookmarkStart w:id="1" w:name="_Toc88684102"/>
+      <w:bookmarkStart w:id="1" w:name="_Toc88749467"/>
       <w:r>
         <w:t>How Can Software Engineering be Measured?</w:t>
       </w:r>
@@ -2433,7 +2360,7 @@
       <w:pPr>
         <w:pStyle w:val="Heading2"/>
       </w:pPr>
-      <w:bookmarkStart w:id="2" w:name="_Toc88684103"/>
+      <w:bookmarkStart w:id="2" w:name="_Toc88749468"/>
       <w:r>
         <w:t>Lines of Code</w:t>
       </w:r>
@@ -2443,6 +2370,168 @@
       <w:pPr>
         <w:jc w:val="left"/>
       </w:pPr>
+      <w:r>
+        <w:t xml:space="preserve">The most obvious method to measure software engineering is to measure the number of lines of code a software developer writes. </w:t>
+      </w:r>
+      <w:r>
+        <w:t>This metric is considered to be “The Original Code Metric” (</w:t>
+      </w:r>
+      <w:hyperlink r:id="rId10" w:history="1">
+        <w:r>
+          <w:rPr>
+            <w:rStyle w:val="Hyperlink"/>
+          </w:rPr>
+          <w:t>https://www.gitclear.com/blog/the_4_worst_software_metrics_agitating_developers_in_2019</w:t>
+        </w:r>
+      </w:hyperlink>
+      <w:r>
+        <w:t xml:space="preserve"> ). </w:t>
+      </w:r>
+      <w:r>
+        <w:t>The advantages for this method are that it is very simple to measure</w:t>
+      </w:r>
+      <w:r>
+        <w:t xml:space="preserve"> and easy to understand this measurement.</w:t>
+      </w:r>
+      <w:r>
+        <w:t xml:space="preserve"> You do not need a technical background to understand how to analyse this metric.</w:t>
+      </w:r>
+    </w:p>
+    <w:p>
+      <w:pPr>
+        <w:jc w:val="left"/>
+      </w:pPr>
+      <w:r>
+        <w:t xml:space="preserve">Although there are some advantages to using Lines of Code (LOC) as a measurement, they are far out-weighed by the disadvantages. The most important disadvantage of LOC, is that it is </w:t>
+      </w:r>
+      <w:r>
+        <w:t xml:space="preserve">“a </w:t>
+      </w:r>
+      <w:r>
+        <w:t xml:space="preserve">very easy </w:t>
+      </w:r>
+      <w:r>
+        <w:t>metric to game”</w:t>
+      </w:r>
+      <w:r>
+        <w:t xml:space="preserve"> </w:t>
+      </w:r>
+      <w:r>
+        <w:t>(</w:t>
+      </w:r>
+      <w:hyperlink r:id="rId11" w:history="1">
+        <w:r>
+          <w:rPr>
+            <w:rStyle w:val="Hyperlink"/>
+          </w:rPr>
+          <w:t>https://www.pluralsight.com/blog/teams/lines-of-code-is-a-worthless-metric--except-when-it-isn-t-</w:t>
+        </w:r>
+      </w:hyperlink>
+      <w:r>
+        <w:t xml:space="preserve"> )</w:t>
+      </w:r>
+      <w:r>
+        <w:t xml:space="preserve">. Figure 1 and 2 below illustrates how one could gamify their code </w:t>
+      </w:r>
+      <w:r>
+        <w:t>to appear more productive.</w:t>
+      </w:r>
+    </w:p>
+    <w:p>
+      <w:pPr>
+        <w:jc w:val="left"/>
+      </w:pPr>
+    </w:p>
+    <w:p>
+      <w:pPr>
+        <w:jc w:val="left"/>
+      </w:pPr>
+    </w:p>
+    <w:p>
+      <w:pPr>
+        <w:jc w:val="left"/>
+      </w:pPr>
+      <w:r>
+        <w:t>Figure</w:t>
+      </w:r>
+      <w:r>
+        <w:t xml:space="preserve"> (for loop)</w:t>
+      </w:r>
+    </w:p>
+    <w:p>
+      <w:pPr>
+        <w:jc w:val="left"/>
+      </w:pPr>
+    </w:p>
+    <w:p>
+      <w:pPr>
+        <w:jc w:val="left"/>
+      </w:pPr>
+    </w:p>
+    <w:p>
+      <w:pPr>
+        <w:jc w:val="left"/>
+      </w:pPr>
+    </w:p>
+    <w:p>
+      <w:pPr>
+        <w:jc w:val="left"/>
+      </w:pPr>
+      <w:r>
+        <w:t>Figure</w:t>
+      </w:r>
+      <w:r>
+        <w:t xml:space="preserve"> (same as above by copying and paste same line of code)</w:t>
+      </w:r>
+    </w:p>
+    <w:p>
+      <w:pPr>
+        <w:jc w:val="left"/>
+      </w:pPr>
+    </w:p>
+    <w:p>
+      <w:pPr>
+        <w:jc w:val="left"/>
+      </w:pPr>
+    </w:p>
+    <w:p>
+      <w:pPr>
+        <w:jc w:val="left"/>
+      </w:pPr>
+    </w:p>
+    <w:p>
+      <w:pPr>
+        <w:jc w:val="left"/>
+      </w:pPr>
+      <w:r>
+        <w:t>As can be seen by the above examples, LOC as a metric promotes inefficient, sloppy code and is far too easy to game.</w:t>
+      </w:r>
+      <w:r>
+        <w:t xml:space="preserve"> </w:t>
+      </w:r>
+      <w:r>
+        <w:t>We must remember, “</w:t>
+      </w:r>
+      <w:r>
+        <w:t>You don't pay a Michelangelo to make brush strokes</w:t>
+      </w:r>
+      <w:r>
+        <w:t>, you pay him to be a genius</w:t>
+      </w:r>
+      <w:r>
+        <w:t>” (</w:t>
+      </w:r>
+      <w:hyperlink r:id="rId12" w:history="1">
+        <w:r>
+          <w:rPr>
+            <w:rStyle w:val="Hyperlink"/>
+          </w:rPr>
+          <w:t>https://www.pluralsight.com/blog/teams/lines-of-code-is-a-worthless-metric--except-when-it-isn-t-</w:t>
+        </w:r>
+      </w:hyperlink>
+      <w:r>
+        <w:t xml:space="preserve"> ).</w:t>
+      </w:r>
     </w:p>
     <w:p>
       <w:pPr>
@@ -2458,7 +2547,7 @@
       <w:pPr>
         <w:pStyle w:val="Heading2"/>
       </w:pPr>
-      <w:bookmarkStart w:id="3" w:name="_Toc88684104"/>
+      <w:bookmarkStart w:id="3" w:name="_Toc88749469"/>
       <w:r>
         <w:t>Number/Frequency of Commits</w:t>
       </w:r>
@@ -2468,6 +2557,159 @@
       <w:pPr>
         <w:jc w:val="left"/>
       </w:pPr>
+      <w:r>
+        <w:t>At first, measuring the number of commits made by an engineer may appear to be beneficial as a metric for measuring productivity, however, just like LOC, it is easily gamified.</w:t>
+      </w:r>
+      <w:r>
+        <w:t xml:space="preserve"> Our hope would be that software engineers commit code when they have made progress on a project, and by comparing the number of commits made by different developers, the higher the number, the more productive an engineer is.</w:t>
+      </w:r>
+    </w:p>
+    <w:p>
+      <w:pPr>
+        <w:jc w:val="left"/>
+      </w:pPr>
+      <w:r>
+        <w:lastRenderedPageBreak/>
+        <w:t>However, in theory, two engineers could essentially write the same code, except the first engineer commits the code when he has the functionality working, and let’s say the second engineer commits every time he adds a new line of code. Now, of course, we do not want the latter to happen, but what is stopping this engineer, or any engineer, from doing so? Again, this illustrates how gamification can easily be utilised to improve your score when being analysed by the number of commits you make.</w:t>
+      </w:r>
+    </w:p>
+    <w:p>
+      <w:pPr>
+        <w:jc w:val="left"/>
+      </w:pPr>
+      <w:r>
+        <w:t>The disadvantages of using the number of commits made by an engineer is that it encourages insignificant</w:t>
+      </w:r>
+      <w:r>
+        <w:t xml:space="preserve"> and unnecessary commits.</w:t>
+      </w:r>
+      <w:r>
+        <w:t xml:space="preserve"> “You are incentivising them to make a commit every time they author a line of code” (</w:t>
+      </w:r>
+      <w:hyperlink r:id="rId13" w:history="1">
+        <w:r>
+          <w:rPr>
+            <w:rStyle w:val="Hyperlink"/>
+          </w:rPr>
+          <w:t>https://www.gitclear.com/blog/the_4_worst_software_metrics_agitating_developers_in_2019</w:t>
+        </w:r>
+      </w:hyperlink>
+      <w:r>
+        <w:t xml:space="preserve"> ).</w:t>
+      </w:r>
+      <w:r>
+        <w:t xml:space="preserve"> The size and value of the commit is not taken into account, and this is why it is so easy to gamify.</w:t>
+      </w:r>
+      <w:r>
+        <w:t xml:space="preserve"> Perhaps one of the </w:t>
+      </w:r>
+      <w:r>
+        <w:t>cruellest</w:t>
+      </w:r>
+      <w:r>
+        <w:t xml:space="preserve"> disadvantages of using the number/frequency of commits as a metric is that “i</w:t>
+      </w:r>
+      <w:r>
+        <w:t>f you're a hard-working developer that's striving to solve as many issues as possible</w:t>
+      </w:r>
+      <w:r>
+        <w:t xml:space="preserve">, </w:t>
+      </w:r>
+      <w:r>
+        <w:t xml:space="preserve">by simply saving their work more often, your lazier </w:t>
+      </w:r>
+      <w:proofErr w:type="spellStart"/>
+      <w:r>
+        <w:t>coworker</w:t>
+      </w:r>
+      <w:proofErr w:type="spellEnd"/>
+      <w:r>
+        <w:t xml:space="preserve"> will shoot past you on the commit count </w:t>
+      </w:r>
+      <w:proofErr w:type="spellStart"/>
+      <w:r>
+        <w:t>leaderboard</w:t>
+      </w:r>
+      <w:proofErr w:type="spellEnd"/>
+      <w:r>
+        <w:t>?</w:t>
+      </w:r>
+      <w:r>
+        <w:t>” (</w:t>
+      </w:r>
+      <w:hyperlink r:id="rId14" w:history="1">
+        <w:r>
+          <w:rPr>
+            <w:rStyle w:val="Hyperlink"/>
+          </w:rPr>
+          <w:t>https://www.gitclear.com/blog/the_4_worst_software_metrics_agitating_developers_in_2019</w:t>
+        </w:r>
+      </w:hyperlink>
+      <w:r>
+        <w:t xml:space="preserve"> ). </w:t>
+      </w:r>
+      <w:proofErr w:type="gramStart"/>
+      <w:r>
+        <w:t>This metric rewards</w:t>
+      </w:r>
+      <w:proofErr w:type="gramEnd"/>
+      <w:r>
+        <w:t xml:space="preserve"> those who can game the system and those who play fairly appear to be the workers lacking in productivity.</w:t>
+      </w:r>
+      <w:r>
+        <w:t xml:space="preserve"> Simply put, “</w:t>
+      </w:r>
+      <w:r>
+        <w:t>Commit count creates a toxic atmosphere among developers</w:t>
+      </w:r>
+      <w:r>
+        <w:t>”.</w:t>
+      </w:r>
+    </w:p>
+    <w:p>
+      <w:pPr>
+        <w:jc w:val="left"/>
+      </w:pPr>
+      <w:r>
+        <w:t xml:space="preserve">One </w:t>
+      </w:r>
+      <w:r>
+        <w:t>advantage of using this metric is that if you notice it has been a while since an engineer has made a commit, this is “often a signal that they may be stuck” (</w:t>
+      </w:r>
+      <w:hyperlink r:id="rId15" w:history="1">
+        <w:r>
+          <w:rPr>
+            <w:rStyle w:val="Hyperlink"/>
+          </w:rPr>
+          <w:t>https://www.gitclear.com/blog/the_4_worst_software_metrics_agitating_developers_in_2019</w:t>
+        </w:r>
+      </w:hyperlink>
+      <w:r>
+        <w:t xml:space="preserve"> ). </w:t>
+      </w:r>
+      <w:r>
+        <w:t>However</w:t>
+      </w:r>
+      <w:r>
+        <w:t xml:space="preserve">, </w:t>
+      </w:r>
+      <w:r>
+        <w:t xml:space="preserve">it is quite clear that </w:t>
+      </w:r>
+      <w:r>
+        <w:t xml:space="preserve">this </w:t>
+      </w:r>
+      <w:r>
+        <w:t>one advantage is negligible when compared against all the disadvantages associated with this metric.</w:t>
+      </w:r>
+    </w:p>
+    <w:p>
+      <w:pPr>
+        <w:jc w:val="left"/>
+      </w:pPr>
+      <w:r>
+        <w:t>Again, as software engineers, we favour quality of code over quantity.</w:t>
+      </w:r>
     </w:p>
     <w:p>
       <w:pPr>
@@ -2483,9 +2725,9 @@
       <w:pPr>
         <w:pStyle w:val="Heading2"/>
       </w:pPr>
-      <w:bookmarkStart w:id="4" w:name="_Toc88684105"/>
-      <w:r>
-        <w:t>Number of Features Delivered</w:t>
+      <w:bookmarkStart w:id="4" w:name="_Toc88749470"/>
+      <w:r>
+        <w:t>Number of Code Reviews Done</w:t>
       </w:r>
       <w:bookmarkEnd w:id="4"/>
     </w:p>
@@ -2508,9 +2750,9 @@
       <w:pPr>
         <w:pStyle w:val="Heading2"/>
       </w:pPr>
-      <w:bookmarkStart w:id="5" w:name="_Toc88684106"/>
-      <w:r>
-        <w:t>Number of Code Reviews Done</w:t>
+      <w:bookmarkStart w:id="5" w:name="_Toc88749471"/>
+      <w:r>
+        <w:t>Leadtime</w:t>
       </w:r>
       <w:bookmarkEnd w:id="5"/>
     </w:p>
@@ -2518,104 +2760,127 @@
       <w:pPr>
         <w:jc w:val="left"/>
       </w:pPr>
-    </w:p>
-    <w:p>
-      <w:pPr>
-        <w:jc w:val="left"/>
-      </w:pPr>
-    </w:p>
-    <w:p>
-      <w:pPr>
-        <w:jc w:val="left"/>
-      </w:pPr>
-    </w:p>
-    <w:p>
-      <w:pPr>
-        <w:pStyle w:val="Heading2"/>
-      </w:pPr>
-      <w:bookmarkStart w:id="6" w:name="_Toc88684107"/>
-      <w:r>
-        <w:t>Leadtime</w:t>
+      <w:r>
+        <w:t>“</w:t>
+      </w:r>
+      <w:r>
+        <w:t>Lead time quantifies how long it takes for ideas to be developed and delivered as software</w:t>
+      </w:r>
+      <w:r>
+        <w:t>” (</w:t>
+      </w:r>
+      <w:hyperlink r:id="rId16" w:history="1">
+        <w:r>
+          <w:rPr>
+            <w:rStyle w:val="Hyperlink"/>
+          </w:rPr>
+          <w:t>https://stackify.com/track-software-metrics/</w:t>
+        </w:r>
+      </w:hyperlink>
+      <w:r>
+        <w:t xml:space="preserve"> ). To measure Leadtime, you “</w:t>
+      </w:r>
+      <w:r>
+        <w:t>need to have a clear definition of when work begins and ends</w:t>
+      </w:r>
+      <w:r>
+        <w:t>” (</w:t>
+      </w:r>
+      <w:hyperlink r:id="rId17" w:history="1">
+        <w:r>
+          <w:rPr>
+            <w:rStyle w:val="Hyperlink"/>
+          </w:rPr>
+          <w:t>https://humanitec.com/blog/lead-time-a-key-metric-in-devops</w:t>
+        </w:r>
+      </w:hyperlink>
+      <w:r>
+        <w:t xml:space="preserve"> ). The idea behind using Leadtime as a metric is to measure how quickly engineers or a team of engineers can go from idea to production. </w:t>
+      </w:r>
+      <w:r>
+        <w:t xml:space="preserve">If we notice one project idea has a significantly longer Leadtime than another, we may ask why? </w:t>
+      </w:r>
+      <w:r>
+        <w:t xml:space="preserve">Perhaps a project idea was underspecified or there were permission requests which took a long time to come back. </w:t>
+      </w:r>
+      <w:r>
+        <w:t>The advantages of this metric are that it incentivises software engineers to “improve how responsive they are to customers” (</w:t>
+      </w:r>
+      <w:hyperlink r:id="rId18" w:history="1">
+        <w:r>
+          <w:rPr>
+            <w:rStyle w:val="Hyperlink"/>
+          </w:rPr>
+          <w:t>https://stackify.com/track-software-metrics/</w:t>
+        </w:r>
+      </w:hyperlink>
+      <w:r>
+        <w:t xml:space="preserve"> ). </w:t>
+      </w:r>
+      <w:r>
+        <w:t>Another advantage is that a company may realise from analysing this metric, that their Leadtime for releasing a fully-functional working version of the idea is too long, and their competitors may have beat them to the punch. By analysing the Leadtime, team leads may decide to “release little and often; you release each feature as it is ready, rather than waiting for an “all-in” big release” (</w:t>
+      </w:r>
+      <w:hyperlink r:id="rId19" w:history="1">
+        <w:r>
+          <w:rPr>
+            <w:rStyle w:val="Hyperlink"/>
+          </w:rPr>
+          <w:t>https://humanitec.com/blog/lead-time-a-key-metric-in-devops</w:t>
+        </w:r>
+      </w:hyperlink>
+      <w:r>
+        <w:t xml:space="preserve"> ). This adapted approach would then keep the customers engaged and loyal to your company’s product.</w:t>
+      </w:r>
+    </w:p>
+    <w:p>
+      <w:pPr>
+        <w:jc w:val="left"/>
+      </w:pPr>
+    </w:p>
+    <w:p>
+      <w:pPr>
+        <w:jc w:val="left"/>
+      </w:pPr>
+    </w:p>
+    <w:p>
+      <w:pPr>
+        <w:jc w:val="left"/>
+      </w:pPr>
+      <w:r>
+        <w:t>With any measurement, if you measure the wrong things, you risk pushing the quality of code down, which tends to reward mediocrity.</w:t>
+      </w:r>
+      <w:r>
+        <w:t xml:space="preserve"> Therefore, it is vital that </w:t>
+      </w:r>
+      <w:r>
+        <w:t>if you are measuring software engineering, you choose a fair, insightful and well-thought-out metric.</w:t>
+      </w:r>
+      <w:r>
+        <w:t xml:space="preserve"> Do not just measure software engineering for the sake of measuring.</w:t>
+      </w:r>
+      <w:r>
+        <w:t xml:space="preserve">  </w:t>
+      </w:r>
+    </w:p>
+    <w:p>
+      <w:pPr>
+        <w:jc w:val="left"/>
+      </w:pPr>
+    </w:p>
+    <w:p>
+      <w:pPr>
+        <w:jc w:val="left"/>
+      </w:pPr>
+    </w:p>
+    <w:p>
+      <w:pPr>
+        <w:pStyle w:val="Heading1"/>
+      </w:pPr>
+      <w:bookmarkStart w:id="6" w:name="_Toc88749472"/>
+      <w:r>
+        <w:t>What Platforms Can Be Used to Gather and Process Data?</w:t>
       </w:r>
       <w:bookmarkEnd w:id="6"/>
-    </w:p>
-    <w:p>
-      <w:pPr>
-        <w:jc w:val="left"/>
-      </w:pPr>
-    </w:p>
-    <w:p>
-      <w:pPr>
-        <w:jc w:val="left"/>
-      </w:pPr>
-    </w:p>
-    <w:p>
-      <w:pPr>
-        <w:jc w:val="left"/>
-      </w:pPr>
-    </w:p>
-    <w:p>
-      <w:pPr>
-        <w:pStyle w:val="Heading2"/>
-      </w:pPr>
-      <w:bookmarkStart w:id="7" w:name="_Toc88684108"/>
-      <w:r>
-        <w:t>Total Hours of Downtime</w:t>
-      </w:r>
-      <w:bookmarkEnd w:id="7"/>
-    </w:p>
-    <w:p>
-      <w:pPr>
-        <w:jc w:val="left"/>
-      </w:pPr>
-    </w:p>
-    <w:p>
-      <w:pPr>
-        <w:jc w:val="left"/>
-      </w:pPr>
-    </w:p>
-    <w:p>
-      <w:pPr>
-        <w:jc w:val="left"/>
-      </w:pPr>
-    </w:p>
-    <w:p>
-      <w:pPr>
-        <w:jc w:val="left"/>
-      </w:pPr>
-    </w:p>
-    <w:p>
-      <w:pPr>
-        <w:jc w:val="left"/>
-      </w:pPr>
-    </w:p>
-    <w:p>
-      <w:pPr>
-        <w:jc w:val="left"/>
-      </w:pPr>
-      <w:r>
-        <w:t>With any measurement, if you measure the wrong things, you risk pushing the quality of code down, which tends to reward mediocrity.</w:t>
-      </w:r>
-    </w:p>
-    <w:p>
-      <w:pPr>
-        <w:jc w:val="left"/>
-      </w:pPr>
-    </w:p>
-    <w:p>
-      <w:pPr>
-        <w:jc w:val="left"/>
-      </w:pPr>
-    </w:p>
-    <w:p>
-      <w:pPr>
-        <w:pStyle w:val="Heading1"/>
-      </w:pPr>
-      <w:bookmarkStart w:id="8" w:name="_Toc88684109"/>
-      <w:r>
-        <w:t>What Platforms Can Be Used to Gather and Process Data?</w:t>
-      </w:r>
-      <w:bookmarkEnd w:id="8"/>
     </w:p>
     <w:p>
       <w:pPr>
@@ -2672,6 +2937,7 @@
         <w:jc w:val="left"/>
       </w:pPr>
       <w:r>
+        <w:lastRenderedPageBreak/>
         <w:t>Code Clima</w:t>
       </w:r>
       <w:r>
@@ -2713,10 +2979,75 @@
       <w:pPr>
         <w:pStyle w:val="Heading2"/>
       </w:pPr>
-      <w:bookmarkStart w:id="9" w:name="_Toc88684110"/>
+      <w:bookmarkStart w:id="7" w:name="_Toc88749473"/>
       <w:r>
         <w:t>Pluralisation (Git Prime)</w:t>
       </w:r>
+      <w:bookmarkEnd w:id="7"/>
+    </w:p>
+    <w:p>
+      <w:pPr>
+        <w:jc w:val="left"/>
+      </w:pPr>
+    </w:p>
+    <w:p>
+      <w:pPr>
+        <w:jc w:val="left"/>
+      </w:pPr>
+    </w:p>
+    <w:p>
+      <w:pPr>
+        <w:jc w:val="left"/>
+      </w:pPr>
+    </w:p>
+    <w:p>
+      <w:pPr>
+        <w:jc w:val="left"/>
+      </w:pPr>
+    </w:p>
+    <w:p>
+      <w:pPr>
+        <w:pStyle w:val="Heading2"/>
+      </w:pPr>
+      <w:bookmarkStart w:id="8" w:name="_Toc88749474"/>
+      <w:r>
+        <w:t>WayDev</w:t>
+      </w:r>
+      <w:bookmarkEnd w:id="8"/>
+    </w:p>
+    <w:p>
+      <w:pPr>
+        <w:jc w:val="left"/>
+      </w:pPr>
+    </w:p>
+    <w:p>
+      <w:pPr>
+        <w:jc w:val="left"/>
+      </w:pPr>
+    </w:p>
+    <w:p>
+      <w:pPr>
+        <w:jc w:val="left"/>
+      </w:pPr>
+    </w:p>
+    <w:p>
+      <w:pPr>
+        <w:jc w:val="left"/>
+      </w:pPr>
+    </w:p>
+    <w:p>
+      <w:pPr>
+        <w:jc w:val="left"/>
+      </w:pPr>
+    </w:p>
+    <w:p>
+      <w:pPr>
+        <w:pStyle w:val="Heading2"/>
+      </w:pPr>
+      <w:bookmarkStart w:id="9" w:name="_Toc88749475"/>
+      <w:r>
+        <w:t>Code Climate</w:t>
+      </w:r>
       <w:bookmarkEnd w:id="9"/>
     </w:p>
     <w:p>
@@ -2736,16 +3067,11 @@
     </w:p>
     <w:p>
       <w:pPr>
-        <w:jc w:val="left"/>
-      </w:pPr>
-    </w:p>
-    <w:p>
-      <w:pPr>
         <w:pStyle w:val="Heading2"/>
       </w:pPr>
-      <w:bookmarkStart w:id="10" w:name="_Toc88684111"/>
-      <w:r>
-        <w:t>WayDev</w:t>
+      <w:bookmarkStart w:id="10" w:name="_Toc88749476"/>
+      <w:r>
+        <w:t>Hackystat</w:t>
       </w:r>
       <w:bookmarkEnd w:id="10"/>
     </w:p>
@@ -2771,16 +3097,11 @@
     </w:p>
     <w:p>
       <w:pPr>
-        <w:jc w:val="left"/>
-      </w:pPr>
-    </w:p>
-    <w:p>
-      <w:pPr>
         <w:pStyle w:val="Heading2"/>
       </w:pPr>
-      <w:bookmarkStart w:id="11" w:name="_Toc88684112"/>
-      <w:r>
-        <w:t>Code Climate</w:t>
+      <w:bookmarkStart w:id="11" w:name="_Toc88749477"/>
+      <w:r>
+        <w:t>Personal Software Process</w:t>
       </w:r>
       <w:bookmarkEnd w:id="11"/>
     </w:p>
@@ -2796,68 +3117,13 @@
     </w:p>
     <w:p>
       <w:pPr>
-        <w:jc w:val="left"/>
-      </w:pPr>
-    </w:p>
-    <w:p>
-      <w:pPr>
-        <w:pStyle w:val="Heading2"/>
-      </w:pPr>
-      <w:bookmarkStart w:id="12" w:name="_Toc88684113"/>
-      <w:r>
-        <w:t>Hackystat</w:t>
+        <w:pStyle w:val="Heading1"/>
+      </w:pPr>
+      <w:bookmarkStart w:id="12" w:name="_Toc88749478"/>
+      <w:r>
+        <w:t>What Algorithms Can We Use?</w:t>
       </w:r>
       <w:bookmarkEnd w:id="12"/>
-    </w:p>
-    <w:p>
-      <w:pPr>
-        <w:jc w:val="left"/>
-      </w:pPr>
-    </w:p>
-    <w:p>
-      <w:pPr>
-        <w:jc w:val="left"/>
-      </w:pPr>
-    </w:p>
-    <w:p>
-      <w:pPr>
-        <w:jc w:val="left"/>
-      </w:pPr>
-    </w:p>
-    <w:p>
-      <w:pPr>
-        <w:jc w:val="left"/>
-      </w:pPr>
-    </w:p>
-    <w:p>
-      <w:pPr>
-        <w:pStyle w:val="Heading2"/>
-      </w:pPr>
-      <w:bookmarkStart w:id="13" w:name="_Toc88684114"/>
-      <w:r>
-        <w:t>Personal Software Process</w:t>
-      </w:r>
-      <w:bookmarkEnd w:id="13"/>
-    </w:p>
-    <w:p>
-      <w:pPr>
-        <w:jc w:val="left"/>
-      </w:pPr>
-    </w:p>
-    <w:p>
-      <w:pPr>
-        <w:jc w:val="left"/>
-      </w:pPr>
-    </w:p>
-    <w:p>
-      <w:pPr>
-        <w:pStyle w:val="Heading1"/>
-      </w:pPr>
-      <w:bookmarkStart w:id="14" w:name="_Toc88684115"/>
-      <w:r>
-        <w:t>What Algorithms Can We Use?</w:t>
-      </w:r>
-      <w:bookmarkEnd w:id="14"/>
     </w:p>
     <w:p>
       <w:pPr>
@@ -2938,10 +3204,55 @@
       <w:pPr>
         <w:pStyle w:val="Heading2"/>
       </w:pPr>
-      <w:bookmarkStart w:id="15" w:name="_Toc88684116"/>
+      <w:bookmarkStart w:id="13" w:name="_Toc88749479"/>
       <w:r>
         <w:t>Halstead Complexity Measures</w:t>
       </w:r>
+      <w:bookmarkEnd w:id="13"/>
+    </w:p>
+    <w:p>
+      <w:pPr>
+        <w:jc w:val="left"/>
+      </w:pPr>
+    </w:p>
+    <w:p>
+      <w:pPr>
+        <w:jc w:val="left"/>
+      </w:pPr>
+    </w:p>
+    <w:p>
+      <w:pPr>
+        <w:pStyle w:val="Heading2"/>
+      </w:pPr>
+      <w:bookmarkStart w:id="14" w:name="_Toc88749480"/>
+      <w:r>
+        <w:t>Artificial Intelligence</w:t>
+      </w:r>
+      <w:bookmarkEnd w:id="14"/>
+    </w:p>
+    <w:p>
+      <w:pPr>
+        <w:jc w:val="left"/>
+      </w:pPr>
+    </w:p>
+    <w:p>
+      <w:pPr>
+        <w:jc w:val="left"/>
+      </w:pPr>
+    </w:p>
+    <w:p>
+      <w:pPr>
+        <w:jc w:val="left"/>
+      </w:pPr>
+    </w:p>
+    <w:p>
+      <w:pPr>
+        <w:pStyle w:val="Heading2"/>
+      </w:pPr>
+      <w:bookmarkStart w:id="15" w:name="_Toc88749481"/>
+      <w:r>
+        <w:t>Computational Intelligence</w:t>
+      </w:r>
       <w:bookmarkEnd w:id="15"/>
     </w:p>
     <w:p>
@@ -2956,11 +3267,16 @@
     </w:p>
     <w:p>
       <w:pPr>
+        <w:jc w:val="left"/>
+      </w:pPr>
+    </w:p>
+    <w:p>
+      <w:pPr>
         <w:pStyle w:val="Heading2"/>
       </w:pPr>
-      <w:bookmarkStart w:id="16" w:name="_Toc88684117"/>
-      <w:r>
-        <w:t>Artificial Intelligence</w:t>
+      <w:bookmarkStart w:id="16" w:name="_Toc88749482"/>
+      <w:r>
+        <w:t>Cyclomatic Complexity</w:t>
       </w:r>
       <w:bookmarkEnd w:id="16"/>
     </w:p>
@@ -2981,69 +3297,18 @@
     </w:p>
     <w:p>
       <w:pPr>
-        <w:pStyle w:val="Heading2"/>
-      </w:pPr>
-      <w:bookmarkStart w:id="17" w:name="_Toc88684118"/>
-      <w:r>
-        <w:lastRenderedPageBreak/>
-        <w:t>Computational Intelligence</w:t>
+        <w:jc w:val="left"/>
+      </w:pPr>
+    </w:p>
+    <w:p>
+      <w:pPr>
+        <w:pStyle w:val="Heading1"/>
+      </w:pPr>
+      <w:bookmarkStart w:id="17" w:name="_Toc88749483"/>
+      <w:r>
+        <w:t>Is This Ethical?</w:t>
       </w:r>
       <w:bookmarkEnd w:id="17"/>
-    </w:p>
-    <w:p>
-      <w:pPr>
-        <w:jc w:val="left"/>
-      </w:pPr>
-    </w:p>
-    <w:p>
-      <w:pPr>
-        <w:jc w:val="left"/>
-      </w:pPr>
-    </w:p>
-    <w:p>
-      <w:pPr>
-        <w:jc w:val="left"/>
-      </w:pPr>
-    </w:p>
-    <w:p>
-      <w:pPr>
-        <w:pStyle w:val="Heading2"/>
-      </w:pPr>
-      <w:bookmarkStart w:id="18" w:name="_Toc88684119"/>
-      <w:r>
-        <w:t>Cyclomatic Complexity</w:t>
-      </w:r>
-      <w:bookmarkEnd w:id="18"/>
-    </w:p>
-    <w:p>
-      <w:pPr>
-        <w:jc w:val="left"/>
-      </w:pPr>
-    </w:p>
-    <w:p>
-      <w:pPr>
-        <w:jc w:val="left"/>
-      </w:pPr>
-    </w:p>
-    <w:p>
-      <w:pPr>
-        <w:jc w:val="left"/>
-      </w:pPr>
-    </w:p>
-    <w:p>
-      <w:pPr>
-        <w:jc w:val="left"/>
-      </w:pPr>
-    </w:p>
-    <w:p>
-      <w:pPr>
-        <w:pStyle w:val="Heading1"/>
-      </w:pPr>
-      <w:bookmarkStart w:id="19" w:name="_Toc88684120"/>
-      <w:r>
-        <w:t>Is This Ethical?</w:t>
-      </w:r>
-      <w:bookmarkEnd w:id="19"/>
     </w:p>
     <w:p>
       <w:pPr>
@@ -3098,10 +3363,80 @@
       <w:pPr>
         <w:pStyle w:val="Heading2"/>
       </w:pPr>
-      <w:bookmarkStart w:id="20" w:name="_Toc88684121"/>
+      <w:bookmarkStart w:id="18" w:name="_Toc88749484"/>
       <w:r>
         <w:t>Privacy</w:t>
       </w:r>
+      <w:bookmarkEnd w:id="18"/>
+    </w:p>
+    <w:p>
+      <w:pPr>
+        <w:jc w:val="left"/>
+      </w:pPr>
+    </w:p>
+    <w:p>
+      <w:pPr>
+        <w:jc w:val="left"/>
+      </w:pPr>
+    </w:p>
+    <w:p>
+      <w:pPr>
+        <w:jc w:val="left"/>
+      </w:pPr>
+    </w:p>
+    <w:p>
+      <w:pPr>
+        <w:pStyle w:val="Heading2"/>
+      </w:pPr>
+      <w:bookmarkStart w:id="19" w:name="_Toc88749485"/>
+      <w:r>
+        <w:t>Increasing Productivity</w:t>
+      </w:r>
+      <w:bookmarkEnd w:id="19"/>
+    </w:p>
+    <w:p>
+      <w:pPr>
+        <w:jc w:val="left"/>
+      </w:pPr>
+    </w:p>
+    <w:p>
+      <w:pPr>
+        <w:jc w:val="left"/>
+      </w:pPr>
+    </w:p>
+    <w:p>
+      <w:pPr>
+        <w:jc w:val="left"/>
+      </w:pPr>
+    </w:p>
+    <w:p>
+      <w:pPr>
+        <w:jc w:val="left"/>
+      </w:pPr>
+    </w:p>
+    <w:p>
+      <w:pPr>
+        <w:jc w:val="left"/>
+      </w:pPr>
+    </w:p>
+    <w:p>
+      <w:pPr>
+        <w:jc w:val="left"/>
+      </w:pPr>
+    </w:p>
+    <w:p>
+      <w:pPr>
+        <w:jc w:val="left"/>
+      </w:pPr>
+    </w:p>
+    <w:p>
+      <w:pPr>
+        <w:pStyle w:val="Heading1"/>
+      </w:pPr>
+      <w:bookmarkStart w:id="20" w:name="_Toc88749486"/>
+      <w:r>
+        <w:t>Conclusion</w:t>
+      </w:r>
       <w:bookmarkEnd w:id="20"/>
     </w:p>
     <w:p>
@@ -3121,76 +3456,6 @@
     </w:p>
     <w:p>
       <w:pPr>
-        <w:pStyle w:val="Heading2"/>
-      </w:pPr>
-      <w:bookmarkStart w:id="21" w:name="_Toc88684122"/>
-      <w:r>
-        <w:t>Increasing Productivity</w:t>
-      </w:r>
-      <w:bookmarkEnd w:id="21"/>
-    </w:p>
-    <w:p>
-      <w:pPr>
-        <w:jc w:val="left"/>
-      </w:pPr>
-    </w:p>
-    <w:p>
-      <w:pPr>
-        <w:jc w:val="left"/>
-      </w:pPr>
-    </w:p>
-    <w:p>
-      <w:pPr>
-        <w:jc w:val="left"/>
-      </w:pPr>
-    </w:p>
-    <w:p>
-      <w:pPr>
-        <w:jc w:val="left"/>
-      </w:pPr>
-    </w:p>
-    <w:p>
-      <w:pPr>
-        <w:jc w:val="left"/>
-      </w:pPr>
-    </w:p>
-    <w:p>
-      <w:pPr>
-        <w:jc w:val="left"/>
-      </w:pPr>
-    </w:p>
-    <w:p>
-      <w:pPr>
-        <w:jc w:val="left"/>
-      </w:pPr>
-    </w:p>
-    <w:p>
-      <w:pPr>
-        <w:pStyle w:val="Heading1"/>
-      </w:pPr>
-      <w:bookmarkStart w:id="22" w:name="_Toc88684123"/>
-      <w:r>
-        <w:t>Conclusion</w:t>
-      </w:r>
-      <w:bookmarkEnd w:id="22"/>
-    </w:p>
-    <w:p>
-      <w:pPr>
-        <w:jc w:val="left"/>
-      </w:pPr>
-    </w:p>
-    <w:p>
-      <w:pPr>
-        <w:jc w:val="left"/>
-      </w:pPr>
-    </w:p>
-    <w:p>
-      <w:pPr>
-        <w:jc w:val="left"/>
-      </w:pPr>
-    </w:p>
-    <w:p>
-      <w:pPr>
         <w:jc w:val="left"/>
       </w:pPr>
     </w:p>
@@ -3226,7 +3491,7 @@
       <w:pPr>
         <w:jc w:val="left"/>
       </w:pPr>
-      <w:hyperlink r:id="rId10" w:history="1">
+      <w:hyperlink r:id="rId20" w:history="1">
         <w:r>
           <w:rPr>
             <w:rStyle w:val="Hyperlink"/>
@@ -3268,13 +3533,142 @@
         <w:jc w:val="left"/>
       </w:pPr>
     </w:p>
+    <w:p>
+      <w:pPr>
+        <w:jc w:val="left"/>
+      </w:pPr>
+    </w:p>
+    <w:p>
+      <w:pPr>
+        <w:jc w:val="left"/>
+      </w:pPr>
+    </w:p>
+    <w:p>
+      <w:pPr>
+        <w:jc w:val="left"/>
+      </w:pPr>
+    </w:p>
+    <w:p>
+      <w:pPr>
+        <w:jc w:val="left"/>
+      </w:pPr>
+    </w:p>
+    <w:p>
+      <w:pPr>
+        <w:jc w:val="left"/>
+      </w:pPr>
+    </w:p>
+    <w:p>
+      <w:pPr>
+        <w:jc w:val="left"/>
+      </w:pPr>
+      <w:hyperlink r:id="rId21" w:history="1">
+        <w:r>
+          <w:rPr>
+            <w:rStyle w:val="Hyperlink"/>
+          </w:rPr>
+          <w:t>https://www.gitclear.com/blog/the_4_worst_software_metrics_agitating_developers_in_2019</w:t>
+        </w:r>
+      </w:hyperlink>
+      <w:r>
+        <w:t xml:space="preserve"> </w:t>
+      </w:r>
+    </w:p>
+    <w:p>
+      <w:pPr>
+        <w:jc w:val="left"/>
+      </w:pPr>
+    </w:p>
+    <w:p>
+      <w:pPr>
+        <w:jc w:val="left"/>
+      </w:pPr>
+      <w:hyperlink r:id="rId22" w:history="1">
+        <w:r>
+          <w:rPr>
+            <w:rStyle w:val="Hyperlink"/>
+          </w:rPr>
+          <w:t>https://www.pluralsight.com/blog/teams/lines-of-code-is-a-worthless-metric--except-when-it-isn-t-</w:t>
+        </w:r>
+      </w:hyperlink>
+      <w:r>
+        <w:t xml:space="preserve"> </w:t>
+      </w:r>
+    </w:p>
+    <w:p>
+      <w:pPr>
+        <w:jc w:val="left"/>
+      </w:pPr>
+    </w:p>
+    <w:p>
+      <w:pPr>
+        <w:jc w:val="left"/>
+      </w:pPr>
+      <w:hyperlink r:id="rId23" w:history="1">
+        <w:r>
+          <w:rPr>
+            <w:rStyle w:val="Hyperlink"/>
+          </w:rPr>
+          <w:t>https://stackify.com/track-software-metrics/</w:t>
+        </w:r>
+      </w:hyperlink>
+      <w:r>
+        <w:t xml:space="preserve"> </w:t>
+      </w:r>
+    </w:p>
+    <w:p>
+      <w:pPr>
+        <w:jc w:val="left"/>
+      </w:pPr>
+    </w:p>
+    <w:p>
+      <w:pPr>
+        <w:jc w:val="left"/>
+      </w:pPr>
+      <w:hyperlink r:id="rId24" w:history="1">
+        <w:r>
+          <w:rPr>
+            <w:rStyle w:val="Hyperlink"/>
+          </w:rPr>
+          <w:t>https://humanitec.com/blog/lead-time-a-key-metric-in-devops</w:t>
+        </w:r>
+      </w:hyperlink>
+      <w:r>
+        <w:t xml:space="preserve"> </w:t>
+      </w:r>
+    </w:p>
+    <w:p>
+      <w:pPr>
+        <w:jc w:val="left"/>
+      </w:pPr>
+    </w:p>
+    <w:p>
+      <w:pPr>
+        <w:jc w:val="left"/>
+      </w:pPr>
+    </w:p>
+    <w:p>
+      <w:pPr>
+        <w:jc w:val="left"/>
+      </w:pPr>
+    </w:p>
+    <w:p>
+      <w:pPr>
+        <w:jc w:val="left"/>
+      </w:pPr>
+    </w:p>
+    <w:p>
+      <w:pPr>
+        <w:jc w:val="left"/>
+      </w:pPr>
+    </w:p>
     <w:sectPr>
-      <w:headerReference w:type="even" r:id="rId11"/>
-      <w:headerReference w:type="default" r:id="rId12"/>
-      <w:footerReference w:type="even" r:id="rId13"/>
-      <w:footerReference w:type="default" r:id="rId14"/>
-      <w:headerReference w:type="first" r:id="rId15"/>
-      <w:footerReference w:type="first" r:id="rId16"/>
+      <w:headerReference w:type="even" r:id="rId25"/>
+      <w:headerReference w:type="default" r:id="rId26"/>
+      <w:footerReference w:type="even" r:id="rId27"/>
+      <w:footerReference w:type="default" r:id="rId28"/>
+      <w:headerReference w:type="first" r:id="rId29"/>
+      <w:footerReference w:type="first" r:id="rId30"/>
       <w:pgSz w:w="11906" w:h="16838"/>
       <w:pgMar w:top="1268" w:right="845" w:bottom="1095" w:left="1701" w:header="720" w:footer="720" w:gutter="0"/>
       <w:cols w:space="720"/>
@@ -3436,21 +3830,11 @@
     <w:r>
       <w:t xml:space="preserve"> of </w:t>
     </w:r>
-    <w:r>
-      <w:fldChar w:fldCharType="begin"/>
-    </w:r>
-    <w:r>
-      <w:instrText xml:space="preserve"> NUMPAGES   \* MERGEFORMAT </w:instrText>
-    </w:r>
-    <w:r>
-      <w:fldChar w:fldCharType="separate"/>
-    </w:r>
-    <w:r>
-      <w:t>4</w:t>
-    </w:r>
-    <w:r>
-      <w:fldChar w:fldCharType="end"/>
-    </w:r>
+    <w:fldSimple w:instr=" NUMPAGES   \* MERGEFORMAT ">
+      <w:r>
+        <w:t>4</w:t>
+      </w:r>
+    </w:fldSimple>
   </w:p>
 </w:ftr>
 </file>
@@ -3582,21 +3966,11 @@
     <w:r>
       <w:t xml:space="preserve"> of </w:t>
     </w:r>
-    <w:r>
-      <w:fldChar w:fldCharType="begin"/>
-    </w:r>
-    <w:r>
-      <w:instrText xml:space="preserve"> NUMPAGES   \* MERGEFORMAT </w:instrText>
-    </w:r>
-    <w:r>
-      <w:fldChar w:fldCharType="separate"/>
-    </w:r>
-    <w:r>
-      <w:t>4</w:t>
-    </w:r>
-    <w:r>
-      <w:fldChar w:fldCharType="end"/>
-    </w:r>
+    <w:fldSimple w:instr=" NUMPAGES   \* MERGEFORMAT ">
+      <w:r>
+        <w:t>4</w:t>
+      </w:r>
+    </w:fldSimple>
   </w:p>
 </w:ftr>
 </file>

</xml_diff>

<commit_message>
Added content on platforms to process data
</commit_message>
<xml_diff>
--- a/measuring-software-engineering-report.docx
+++ b/measuring-software-engineering-report.docx
@@ -394,8 +394,14 @@
         <w:p>
           <w:pPr>
             <w:pStyle w:val="TOCHeading"/>
+            <w:rPr>
+              <w:rFonts w:ascii="Cambria" w:hAnsi="Cambria"/>
+            </w:rPr>
           </w:pPr>
           <w:r>
+            <w:rPr>
+              <w:rFonts w:ascii="Cambria" w:hAnsi="Cambria"/>
+            </w:rPr>
             <w:t>Contents</w:t>
           </w:r>
         </w:p>
@@ -421,7 +427,7 @@
           <w:r>
             <w:fldChar w:fldCharType="separate"/>
           </w:r>
-          <w:hyperlink w:anchor="_Toc88749466" w:history="1">
+          <w:hyperlink w:anchor="_Toc88767114" w:history="1">
             <w:r>
               <w:rPr>
                 <w:rStyle w:val="Hyperlink"/>
@@ -448,7 +454,7 @@
                 <w:noProof/>
                 <w:webHidden/>
               </w:rPr>
-              <w:instrText xml:space="preserve"> PAGEREF _Toc88749466 \h </w:instrText>
+              <w:instrText xml:space="preserve"> PAGEREF _Toc88767114 \h </w:instrText>
             </w:r>
             <w:r>
               <w:rPr>
@@ -492,7 +498,7 @@
               <w:sz w:val="22"/>
             </w:rPr>
           </w:pPr>
-          <w:hyperlink w:anchor="_Toc88749467" w:history="1">
+          <w:hyperlink w:anchor="_Toc88767115" w:history="1">
             <w:r>
               <w:rPr>
                 <w:rStyle w:val="Hyperlink"/>
@@ -519,7 +525,7 @@
                 <w:noProof/>
                 <w:webHidden/>
               </w:rPr>
-              <w:instrText xml:space="preserve"> PAGEREF _Toc88749467 \h </w:instrText>
+              <w:instrText xml:space="preserve"> PAGEREF _Toc88767115 \h </w:instrText>
             </w:r>
             <w:r>
               <w:rPr>
@@ -564,7 +570,7 @@
               <w:sz w:val="22"/>
             </w:rPr>
           </w:pPr>
-          <w:hyperlink w:anchor="_Toc88749468" w:history="1">
+          <w:hyperlink w:anchor="_Toc88767116" w:history="1">
             <w:r>
               <w:rPr>
                 <w:rStyle w:val="Hyperlink"/>
@@ -607,7 +613,7 @@
                 <w:noProof/>
                 <w:webHidden/>
               </w:rPr>
-              <w:instrText xml:space="preserve"> PAGEREF _Toc88749468 \h </w:instrText>
+              <w:instrText xml:space="preserve"> PAGEREF _Toc88767116 \h </w:instrText>
             </w:r>
             <w:r>
               <w:rPr>
@@ -652,7 +658,7 @@
               <w:sz w:val="22"/>
             </w:rPr>
           </w:pPr>
-          <w:hyperlink w:anchor="_Toc88749469" w:history="1">
+          <w:hyperlink w:anchor="_Toc88767117" w:history="1">
             <w:r>
               <w:rPr>
                 <w:rStyle w:val="Hyperlink"/>
@@ -695,7 +701,7 @@
                 <w:noProof/>
                 <w:webHidden/>
               </w:rPr>
-              <w:instrText xml:space="preserve"> PAGEREF _Toc88749469 \h </w:instrText>
+              <w:instrText xml:space="preserve"> PAGEREF _Toc88767117 \h </w:instrText>
             </w:r>
             <w:r>
               <w:rPr>
@@ -740,7 +746,7 @@
               <w:sz w:val="22"/>
             </w:rPr>
           </w:pPr>
-          <w:hyperlink w:anchor="_Toc88749470" w:history="1">
+          <w:hyperlink w:anchor="_Toc88767118" w:history="1">
             <w:r>
               <w:rPr>
                 <w:rStyle w:val="Hyperlink"/>
@@ -783,7 +789,7 @@
                 <w:noProof/>
                 <w:webHidden/>
               </w:rPr>
-              <w:instrText xml:space="preserve"> PAGEREF _Toc88749470 \h </w:instrText>
+              <w:instrText xml:space="preserve"> PAGEREF _Toc88767118 \h </w:instrText>
             </w:r>
             <w:r>
               <w:rPr>
@@ -828,7 +834,7 @@
               <w:sz w:val="22"/>
             </w:rPr>
           </w:pPr>
-          <w:hyperlink w:anchor="_Toc88749471" w:history="1">
+          <w:hyperlink w:anchor="_Toc88767119" w:history="1">
             <w:r>
               <w:rPr>
                 <w:rStyle w:val="Hyperlink"/>
@@ -871,7 +877,7 @@
                 <w:noProof/>
                 <w:webHidden/>
               </w:rPr>
-              <w:instrText xml:space="preserve"> PAGEREF _Toc88749471 \h </w:instrText>
+              <w:instrText xml:space="preserve"> PAGEREF _Toc88767119 \h </w:instrText>
             </w:r>
             <w:r>
               <w:rPr>
@@ -915,7 +921,7 @@
               <w:sz w:val="22"/>
             </w:rPr>
           </w:pPr>
-          <w:hyperlink w:anchor="_Toc88749472" w:history="1">
+          <w:hyperlink w:anchor="_Toc88767120" w:history="1">
             <w:r>
               <w:rPr>
                 <w:rStyle w:val="Hyperlink"/>
@@ -942,7 +948,7 @@
                 <w:noProof/>
                 <w:webHidden/>
               </w:rPr>
-              <w:instrText xml:space="preserve"> PAGEREF _Toc88749472 \h </w:instrText>
+              <w:instrText xml:space="preserve"> PAGEREF _Toc88767120 \h </w:instrText>
             </w:r>
             <w:r>
               <w:rPr>
@@ -987,7 +993,7 @@
               <w:sz w:val="22"/>
             </w:rPr>
           </w:pPr>
-          <w:hyperlink w:anchor="_Toc88749473" w:history="1">
+          <w:hyperlink w:anchor="_Toc88767121" w:history="1">
             <w:r>
               <w:rPr>
                 <w:rStyle w:val="Hyperlink"/>
@@ -1030,7 +1036,7 @@
                 <w:noProof/>
                 <w:webHidden/>
               </w:rPr>
-              <w:instrText xml:space="preserve"> PAGEREF _Toc88749473 \h </w:instrText>
+              <w:instrText xml:space="preserve"> PAGEREF _Toc88767121 \h </w:instrText>
             </w:r>
             <w:r>
               <w:rPr>
@@ -1075,7 +1081,7 @@
               <w:sz w:val="22"/>
             </w:rPr>
           </w:pPr>
-          <w:hyperlink w:anchor="_Toc88749474" w:history="1">
+          <w:hyperlink w:anchor="_Toc88767122" w:history="1">
             <w:r>
               <w:rPr>
                 <w:rStyle w:val="Hyperlink"/>
@@ -1118,7 +1124,7 @@
                 <w:noProof/>
                 <w:webHidden/>
               </w:rPr>
-              <w:instrText xml:space="preserve"> PAGEREF _Toc88749474 \h </w:instrText>
+              <w:instrText xml:space="preserve"> PAGEREF _Toc88767122 \h </w:instrText>
             </w:r>
             <w:r>
               <w:rPr>
@@ -1138,7 +1144,7 @@
                 <w:noProof/>
                 <w:webHidden/>
               </w:rPr>
-              <w:t>4</w:t>
+              <w:t>5</w:t>
             </w:r>
             <w:r>
               <w:rPr>
@@ -1163,7 +1169,7 @@
               <w:sz w:val="22"/>
             </w:rPr>
           </w:pPr>
-          <w:hyperlink w:anchor="_Toc88749475" w:history="1">
+          <w:hyperlink w:anchor="_Toc88767123" w:history="1">
             <w:r>
               <w:rPr>
                 <w:rStyle w:val="Hyperlink"/>
@@ -1206,7 +1212,7 @@
                 <w:noProof/>
                 <w:webHidden/>
               </w:rPr>
-              <w:instrText xml:space="preserve"> PAGEREF _Toc88749475 \h </w:instrText>
+              <w:instrText xml:space="preserve"> PAGEREF _Toc88767123 \h </w:instrText>
             </w:r>
             <w:r>
               <w:rPr>
@@ -1226,7 +1232,254 @@
                 <w:noProof/>
                 <w:webHidden/>
               </w:rPr>
-              <w:t>4</w:t>
+              <w:t>5</w:t>
+            </w:r>
+            <w:r>
+              <w:rPr>
+                <w:noProof/>
+                <w:webHidden/>
+              </w:rPr>
+              <w:fldChar w:fldCharType="end"/>
+            </w:r>
+          </w:hyperlink>
+        </w:p>
+        <w:p>
+          <w:pPr>
+            <w:pStyle w:val="TOC3"/>
+            <w:tabs>
+              <w:tab w:val="left" w:pos="1100"/>
+              <w:tab w:val="right" w:leader="dot" w:pos="9350"/>
+            </w:tabs>
+            <w:rPr>
+              <w:rFonts w:asciiTheme="minorHAnsi" w:eastAsiaTheme="minorEastAsia" w:hAnsiTheme="minorHAnsi" w:cstheme="minorBidi"/>
+              <w:noProof/>
+              <w:color w:val="auto"/>
+              <w:sz w:val="22"/>
+            </w:rPr>
+          </w:pPr>
+          <w:hyperlink w:anchor="_Toc88767124" w:history="1">
+            <w:r>
+              <w:rPr>
+                <w:rStyle w:val="Hyperlink"/>
+                <w:noProof/>
+              </w:rPr>
+              <w:t>3.3.1</w:t>
+            </w:r>
+            <w:r>
+              <w:rPr>
+                <w:rFonts w:asciiTheme="minorHAnsi" w:eastAsiaTheme="minorEastAsia" w:hAnsiTheme="minorHAnsi" w:cstheme="minorBidi"/>
+                <w:noProof/>
+                <w:color w:val="auto"/>
+                <w:sz w:val="22"/>
+              </w:rPr>
+              <w:tab/>
+            </w:r>
+            <w:r>
+              <w:rPr>
+                <w:rStyle w:val="Hyperlink"/>
+                <w:noProof/>
+              </w:rPr>
+              <w:t>Velocity</w:t>
+            </w:r>
+            <w:r>
+              <w:rPr>
+                <w:noProof/>
+                <w:webHidden/>
+              </w:rPr>
+              <w:tab/>
+            </w:r>
+            <w:r>
+              <w:rPr>
+                <w:noProof/>
+                <w:webHidden/>
+              </w:rPr>
+              <w:fldChar w:fldCharType="begin"/>
+            </w:r>
+            <w:r>
+              <w:rPr>
+                <w:noProof/>
+                <w:webHidden/>
+              </w:rPr>
+              <w:instrText xml:space="preserve"> PAGEREF _Toc88767124 \h </w:instrText>
+            </w:r>
+            <w:r>
+              <w:rPr>
+                <w:noProof/>
+                <w:webHidden/>
+              </w:rPr>
+            </w:r>
+            <w:r>
+              <w:rPr>
+                <w:noProof/>
+                <w:webHidden/>
+              </w:rPr>
+              <w:fldChar w:fldCharType="separate"/>
+            </w:r>
+            <w:r>
+              <w:rPr>
+                <w:noProof/>
+                <w:webHidden/>
+              </w:rPr>
+              <w:t>5</w:t>
+            </w:r>
+            <w:r>
+              <w:rPr>
+                <w:noProof/>
+                <w:webHidden/>
+              </w:rPr>
+              <w:fldChar w:fldCharType="end"/>
+            </w:r>
+          </w:hyperlink>
+        </w:p>
+        <w:p>
+          <w:pPr>
+            <w:pStyle w:val="TOC3"/>
+            <w:tabs>
+              <w:tab w:val="left" w:pos="1100"/>
+              <w:tab w:val="right" w:leader="dot" w:pos="9350"/>
+            </w:tabs>
+            <w:rPr>
+              <w:rFonts w:asciiTheme="minorHAnsi" w:eastAsiaTheme="minorEastAsia" w:hAnsiTheme="minorHAnsi" w:cstheme="minorBidi"/>
+              <w:noProof/>
+              <w:color w:val="auto"/>
+              <w:sz w:val="22"/>
+            </w:rPr>
+          </w:pPr>
+          <w:hyperlink w:anchor="_Toc88767125" w:history="1">
+            <w:r>
+              <w:rPr>
+                <w:rStyle w:val="Hyperlink"/>
+                <w:noProof/>
+              </w:rPr>
+              <w:t>3.3.2</w:t>
+            </w:r>
+            <w:r>
+              <w:rPr>
+                <w:rFonts w:asciiTheme="minorHAnsi" w:eastAsiaTheme="minorEastAsia" w:hAnsiTheme="minorHAnsi" w:cstheme="minorBidi"/>
+                <w:noProof/>
+                <w:color w:val="auto"/>
+                <w:sz w:val="22"/>
+              </w:rPr>
+              <w:tab/>
+            </w:r>
+            <w:r>
+              <w:rPr>
+                <w:rStyle w:val="Hyperlink"/>
+                <w:noProof/>
+              </w:rPr>
+              <w:t>Quality</w:t>
+            </w:r>
+            <w:r>
+              <w:rPr>
+                <w:noProof/>
+                <w:webHidden/>
+              </w:rPr>
+              <w:tab/>
+            </w:r>
+            <w:r>
+              <w:rPr>
+                <w:noProof/>
+                <w:webHidden/>
+              </w:rPr>
+              <w:fldChar w:fldCharType="begin"/>
+            </w:r>
+            <w:r>
+              <w:rPr>
+                <w:noProof/>
+                <w:webHidden/>
+              </w:rPr>
+              <w:instrText xml:space="preserve"> PAGEREF _Toc88767125 \h </w:instrText>
+            </w:r>
+            <w:r>
+              <w:rPr>
+                <w:noProof/>
+                <w:webHidden/>
+              </w:rPr>
+            </w:r>
+            <w:r>
+              <w:rPr>
+                <w:noProof/>
+                <w:webHidden/>
+              </w:rPr>
+              <w:fldChar w:fldCharType="separate"/>
+            </w:r>
+            <w:r>
+              <w:rPr>
+                <w:noProof/>
+                <w:webHidden/>
+              </w:rPr>
+              <w:t>5</w:t>
+            </w:r>
+            <w:r>
+              <w:rPr>
+                <w:noProof/>
+                <w:webHidden/>
+              </w:rPr>
+              <w:fldChar w:fldCharType="end"/>
+            </w:r>
+          </w:hyperlink>
+        </w:p>
+        <w:p>
+          <w:pPr>
+            <w:pStyle w:val="TOC1"/>
+            <w:tabs>
+              <w:tab w:val="right" w:leader="dot" w:pos="9350"/>
+            </w:tabs>
+            <w:rPr>
+              <w:rFonts w:asciiTheme="minorHAnsi" w:eastAsiaTheme="minorEastAsia" w:hAnsiTheme="minorHAnsi" w:cstheme="minorBidi"/>
+              <w:noProof/>
+              <w:color w:val="auto"/>
+              <w:sz w:val="22"/>
+            </w:rPr>
+          </w:pPr>
+          <w:hyperlink w:anchor="_Toc88767126" w:history="1">
+            <w:r>
+              <w:rPr>
+                <w:rStyle w:val="Hyperlink"/>
+                <w:noProof/>
+              </w:rPr>
+              <w:t>4 What Algorithms Can We Use?</w:t>
+            </w:r>
+            <w:r>
+              <w:rPr>
+                <w:noProof/>
+                <w:webHidden/>
+              </w:rPr>
+              <w:tab/>
+            </w:r>
+            <w:r>
+              <w:rPr>
+                <w:noProof/>
+                <w:webHidden/>
+              </w:rPr>
+              <w:fldChar w:fldCharType="begin"/>
+            </w:r>
+            <w:r>
+              <w:rPr>
+                <w:noProof/>
+                <w:webHidden/>
+              </w:rPr>
+              <w:instrText xml:space="preserve"> PAGEREF _Toc88767126 \h </w:instrText>
+            </w:r>
+            <w:r>
+              <w:rPr>
+                <w:noProof/>
+                <w:webHidden/>
+              </w:rPr>
+            </w:r>
+            <w:r>
+              <w:rPr>
+                <w:noProof/>
+                <w:webHidden/>
+              </w:rPr>
+              <w:fldChar w:fldCharType="separate"/>
+            </w:r>
+            <w:r>
+              <w:rPr>
+                <w:noProof/>
+                <w:webHidden/>
+              </w:rPr>
+              <w:t>6</w:t>
             </w:r>
             <w:r>
               <w:rPr>
@@ -1251,13 +1504,13 @@
               <w:sz w:val="22"/>
             </w:rPr>
           </w:pPr>
-          <w:hyperlink w:anchor="_Toc88749476" w:history="1">
+          <w:hyperlink w:anchor="_Toc88767127" w:history="1">
             <w:r>
               <w:rPr>
                 <w:rStyle w:val="Hyperlink"/>
                 <w:noProof/>
               </w:rPr>
-              <w:t>3.4</w:t>
+              <w:t>4.1</w:t>
             </w:r>
             <w:r>
               <w:rPr>
@@ -1273,7 +1526,7 @@
                 <w:rStyle w:val="Hyperlink"/>
                 <w:noProof/>
               </w:rPr>
-              <w:t>Hackystat</w:t>
+              <w:t>Halstead Complexity Measures</w:t>
             </w:r>
             <w:r>
               <w:rPr>
@@ -1294,7 +1547,7 @@
                 <w:noProof/>
                 <w:webHidden/>
               </w:rPr>
-              <w:instrText xml:space="preserve"> PAGEREF _Toc88749476 \h </w:instrText>
+              <w:instrText xml:space="preserve"> PAGEREF _Toc88767127 \h </w:instrText>
             </w:r>
             <w:r>
               <w:rPr>
@@ -1314,7 +1567,7 @@
                 <w:noProof/>
                 <w:webHidden/>
               </w:rPr>
-              <w:t>4</w:t>
+              <w:t>7</w:t>
             </w:r>
             <w:r>
               <w:rPr>
@@ -1339,13 +1592,13 @@
               <w:sz w:val="22"/>
             </w:rPr>
           </w:pPr>
-          <w:hyperlink w:anchor="_Toc88749477" w:history="1">
+          <w:hyperlink w:anchor="_Toc88767128" w:history="1">
             <w:r>
               <w:rPr>
                 <w:rStyle w:val="Hyperlink"/>
                 <w:noProof/>
               </w:rPr>
-              <w:t>3.5</w:t>
+              <w:t>4.2</w:t>
             </w:r>
             <w:r>
               <w:rPr>
@@ -1361,7 +1614,7 @@
                 <w:rStyle w:val="Hyperlink"/>
                 <w:noProof/>
               </w:rPr>
-              <w:t>Personal Software Process</w:t>
+              <w:t>Artificial Intelligence</w:t>
             </w:r>
             <w:r>
               <w:rPr>
@@ -1382,7 +1635,7 @@
                 <w:noProof/>
                 <w:webHidden/>
               </w:rPr>
-              <w:instrText xml:space="preserve"> PAGEREF _Toc88749477 \h </w:instrText>
+              <w:instrText xml:space="preserve"> PAGEREF _Toc88767128 \h </w:instrText>
             </w:r>
             <w:r>
               <w:rPr>
@@ -1402,78 +1655,7 @@
                 <w:noProof/>
                 <w:webHidden/>
               </w:rPr>
-              <w:t>4</w:t>
-            </w:r>
-            <w:r>
-              <w:rPr>
-                <w:noProof/>
-                <w:webHidden/>
-              </w:rPr>
-              <w:fldChar w:fldCharType="end"/>
-            </w:r>
-          </w:hyperlink>
-        </w:p>
-        <w:p>
-          <w:pPr>
-            <w:pStyle w:val="TOC1"/>
-            <w:tabs>
-              <w:tab w:val="right" w:leader="dot" w:pos="9350"/>
-            </w:tabs>
-            <w:rPr>
-              <w:rFonts w:asciiTheme="minorHAnsi" w:eastAsiaTheme="minorEastAsia" w:hAnsiTheme="minorHAnsi" w:cstheme="minorBidi"/>
-              <w:noProof/>
-              <w:color w:val="auto"/>
-              <w:sz w:val="22"/>
-            </w:rPr>
-          </w:pPr>
-          <w:hyperlink w:anchor="_Toc88749478" w:history="1">
-            <w:r>
-              <w:rPr>
-                <w:rStyle w:val="Hyperlink"/>
-                <w:noProof/>
-              </w:rPr>
-              <w:t>4 What Algorithms Can We Use?</w:t>
-            </w:r>
-            <w:r>
-              <w:rPr>
-                <w:noProof/>
-                <w:webHidden/>
-              </w:rPr>
-              <w:tab/>
-            </w:r>
-            <w:r>
-              <w:rPr>
-                <w:noProof/>
-                <w:webHidden/>
-              </w:rPr>
-              <w:fldChar w:fldCharType="begin"/>
-            </w:r>
-            <w:r>
-              <w:rPr>
-                <w:noProof/>
-                <w:webHidden/>
-              </w:rPr>
-              <w:instrText xml:space="preserve"> PAGEREF _Toc88749478 \h </w:instrText>
-            </w:r>
-            <w:r>
-              <w:rPr>
-                <w:noProof/>
-                <w:webHidden/>
-              </w:rPr>
-            </w:r>
-            <w:r>
-              <w:rPr>
-                <w:noProof/>
-                <w:webHidden/>
-              </w:rPr>
-              <w:fldChar w:fldCharType="separate"/>
-            </w:r>
-            <w:r>
-              <w:rPr>
-                <w:noProof/>
-                <w:webHidden/>
-              </w:rPr>
-              <w:t>4</w:t>
+              <w:t>7</w:t>
             </w:r>
             <w:r>
               <w:rPr>
@@ -1498,13 +1680,13 @@
               <w:sz w:val="22"/>
             </w:rPr>
           </w:pPr>
-          <w:hyperlink w:anchor="_Toc88749479" w:history="1">
+          <w:hyperlink w:anchor="_Toc88767129" w:history="1">
             <w:r>
               <w:rPr>
                 <w:rStyle w:val="Hyperlink"/>
                 <w:noProof/>
               </w:rPr>
-              <w:t>4.1</w:t>
+              <w:t>4.3</w:t>
             </w:r>
             <w:r>
               <w:rPr>
@@ -1520,7 +1702,7 @@
                 <w:rStyle w:val="Hyperlink"/>
                 <w:noProof/>
               </w:rPr>
-              <w:t>Halstead Complexity Measures</w:t>
+              <w:t>Computational Intelligence</w:t>
             </w:r>
             <w:r>
               <w:rPr>
@@ -1541,7 +1723,7 @@
                 <w:noProof/>
                 <w:webHidden/>
               </w:rPr>
-              <w:instrText xml:space="preserve"> PAGEREF _Toc88749479 \h </w:instrText>
+              <w:instrText xml:space="preserve"> PAGEREF _Toc88767129 \h </w:instrText>
             </w:r>
             <w:r>
               <w:rPr>
@@ -1561,7 +1743,7 @@
                 <w:noProof/>
                 <w:webHidden/>
               </w:rPr>
-              <w:t>4</w:t>
+              <w:t>7</w:t>
             </w:r>
             <w:r>
               <w:rPr>
@@ -1586,13 +1768,13 @@
               <w:sz w:val="22"/>
             </w:rPr>
           </w:pPr>
-          <w:hyperlink w:anchor="_Toc88749480" w:history="1">
+          <w:hyperlink w:anchor="_Toc88767130" w:history="1">
             <w:r>
               <w:rPr>
                 <w:rStyle w:val="Hyperlink"/>
                 <w:noProof/>
               </w:rPr>
-              <w:t>4.2</w:t>
+              <w:t>4.4</w:t>
             </w:r>
             <w:r>
               <w:rPr>
@@ -1608,7 +1790,7 @@
                 <w:rStyle w:val="Hyperlink"/>
                 <w:noProof/>
               </w:rPr>
-              <w:t>Artificial Intelligence</w:t>
+              <w:t>Cyclomatic Complexity</w:t>
             </w:r>
             <w:r>
               <w:rPr>
@@ -1629,7 +1811,7 @@
                 <w:noProof/>
                 <w:webHidden/>
               </w:rPr>
-              <w:instrText xml:space="preserve"> PAGEREF _Toc88749480 \h </w:instrText>
+              <w:instrText xml:space="preserve"> PAGEREF _Toc88767130 \h </w:instrText>
             </w:r>
             <w:r>
               <w:rPr>
@@ -1649,7 +1831,78 @@
                 <w:noProof/>
                 <w:webHidden/>
               </w:rPr>
-              <w:t>4</w:t>
+              <w:t>7</w:t>
+            </w:r>
+            <w:r>
+              <w:rPr>
+                <w:noProof/>
+                <w:webHidden/>
+              </w:rPr>
+              <w:fldChar w:fldCharType="end"/>
+            </w:r>
+          </w:hyperlink>
+        </w:p>
+        <w:p>
+          <w:pPr>
+            <w:pStyle w:val="TOC1"/>
+            <w:tabs>
+              <w:tab w:val="right" w:leader="dot" w:pos="9350"/>
+            </w:tabs>
+            <w:rPr>
+              <w:rFonts w:asciiTheme="minorHAnsi" w:eastAsiaTheme="minorEastAsia" w:hAnsiTheme="minorHAnsi" w:cstheme="minorBidi"/>
+              <w:noProof/>
+              <w:color w:val="auto"/>
+              <w:sz w:val="22"/>
+            </w:rPr>
+          </w:pPr>
+          <w:hyperlink w:anchor="_Toc88767131" w:history="1">
+            <w:r>
+              <w:rPr>
+                <w:rStyle w:val="Hyperlink"/>
+                <w:noProof/>
+              </w:rPr>
+              <w:t>5 Is This Ethical?</w:t>
+            </w:r>
+            <w:r>
+              <w:rPr>
+                <w:noProof/>
+                <w:webHidden/>
+              </w:rPr>
+              <w:tab/>
+            </w:r>
+            <w:r>
+              <w:rPr>
+                <w:noProof/>
+                <w:webHidden/>
+              </w:rPr>
+              <w:fldChar w:fldCharType="begin"/>
+            </w:r>
+            <w:r>
+              <w:rPr>
+                <w:noProof/>
+                <w:webHidden/>
+              </w:rPr>
+              <w:instrText xml:space="preserve"> PAGEREF _Toc88767131 \h </w:instrText>
+            </w:r>
+            <w:r>
+              <w:rPr>
+                <w:noProof/>
+                <w:webHidden/>
+              </w:rPr>
+            </w:r>
+            <w:r>
+              <w:rPr>
+                <w:noProof/>
+                <w:webHidden/>
+              </w:rPr>
+              <w:fldChar w:fldCharType="separate"/>
+            </w:r>
+            <w:r>
+              <w:rPr>
+                <w:noProof/>
+                <w:webHidden/>
+              </w:rPr>
+              <w:t>7</w:t>
             </w:r>
             <w:r>
               <w:rPr>
@@ -1674,13 +1927,13 @@
               <w:sz w:val="22"/>
             </w:rPr>
           </w:pPr>
-          <w:hyperlink w:anchor="_Toc88749481" w:history="1">
+          <w:hyperlink w:anchor="_Toc88767132" w:history="1">
             <w:r>
               <w:rPr>
                 <w:rStyle w:val="Hyperlink"/>
                 <w:noProof/>
               </w:rPr>
-              <w:t>4.3</w:t>
+              <w:t>5.1</w:t>
             </w:r>
             <w:r>
               <w:rPr>
@@ -1696,7 +1949,7 @@
                 <w:rStyle w:val="Hyperlink"/>
                 <w:noProof/>
               </w:rPr>
-              <w:t>Computational Intelligence</w:t>
+              <w:t>Privacy</w:t>
             </w:r>
             <w:r>
               <w:rPr>
@@ -1717,7 +1970,7 @@
                 <w:noProof/>
                 <w:webHidden/>
               </w:rPr>
-              <w:instrText xml:space="preserve"> PAGEREF _Toc88749481 \h </w:instrText>
+              <w:instrText xml:space="preserve"> PAGEREF _Toc88767132 \h </w:instrText>
             </w:r>
             <w:r>
               <w:rPr>
@@ -1737,7 +1990,7 @@
                 <w:noProof/>
                 <w:webHidden/>
               </w:rPr>
-              <w:t>4</w:t>
+              <w:t>7</w:t>
             </w:r>
             <w:r>
               <w:rPr>
@@ -1762,13 +2015,13 @@
               <w:sz w:val="22"/>
             </w:rPr>
           </w:pPr>
-          <w:hyperlink w:anchor="_Toc88749482" w:history="1">
+          <w:hyperlink w:anchor="_Toc88767133" w:history="1">
             <w:r>
               <w:rPr>
                 <w:rStyle w:val="Hyperlink"/>
                 <w:noProof/>
               </w:rPr>
-              <w:t>4.4</w:t>
+              <w:t>5.2</w:t>
             </w:r>
             <w:r>
               <w:rPr>
@@ -1784,7 +2037,7 @@
                 <w:rStyle w:val="Hyperlink"/>
                 <w:noProof/>
               </w:rPr>
-              <w:t>Cyclomatic Complexity</w:t>
+              <w:t>Increasing Productivity</w:t>
             </w:r>
             <w:r>
               <w:rPr>
@@ -1805,7 +2058,7 @@
                 <w:noProof/>
                 <w:webHidden/>
               </w:rPr>
-              <w:instrText xml:space="preserve"> PAGEREF _Toc88749482 \h </w:instrText>
+              <w:instrText xml:space="preserve"> PAGEREF _Toc88767133 \h </w:instrText>
             </w:r>
             <w:r>
               <w:rPr>
@@ -1825,7 +2078,7 @@
                 <w:noProof/>
                 <w:webHidden/>
               </w:rPr>
-              <w:t>4</w:t>
+              <w:t>7</w:t>
             </w:r>
             <w:r>
               <w:rPr>
@@ -1849,13 +2102,13 @@
               <w:sz w:val="22"/>
             </w:rPr>
           </w:pPr>
-          <w:hyperlink w:anchor="_Toc88749483" w:history="1">
+          <w:hyperlink w:anchor="_Toc88767134" w:history="1">
             <w:r>
               <w:rPr>
                 <w:rStyle w:val="Hyperlink"/>
                 <w:noProof/>
               </w:rPr>
-              <w:t>5 Is This Ethical?</w:t>
+              <w:t>6 Conclusion</w:t>
             </w:r>
             <w:r>
               <w:rPr>
@@ -1876,7 +2129,7 @@
                 <w:noProof/>
                 <w:webHidden/>
               </w:rPr>
-              <w:instrText xml:space="preserve"> PAGEREF _Toc88749483 \h </w:instrText>
+              <w:instrText xml:space="preserve"> PAGEREF _Toc88767134 \h </w:instrText>
             </w:r>
             <w:r>
               <w:rPr>
@@ -1896,254 +2149,7 @@
                 <w:noProof/>
                 <w:webHidden/>
               </w:rPr>
-              <w:t>5</w:t>
-            </w:r>
-            <w:r>
-              <w:rPr>
-                <w:noProof/>
-                <w:webHidden/>
-              </w:rPr>
-              <w:fldChar w:fldCharType="end"/>
-            </w:r>
-          </w:hyperlink>
-        </w:p>
-        <w:p>
-          <w:pPr>
-            <w:pStyle w:val="TOC2"/>
-            <w:tabs>
-              <w:tab w:val="left" w:pos="880"/>
-              <w:tab w:val="right" w:leader="dot" w:pos="9350"/>
-            </w:tabs>
-            <w:rPr>
-              <w:rFonts w:asciiTheme="minorHAnsi" w:eastAsiaTheme="minorEastAsia" w:hAnsiTheme="minorHAnsi" w:cstheme="minorBidi"/>
-              <w:noProof/>
-              <w:color w:val="auto"/>
-              <w:sz w:val="22"/>
-            </w:rPr>
-          </w:pPr>
-          <w:hyperlink w:anchor="_Toc88749484" w:history="1">
-            <w:r>
-              <w:rPr>
-                <w:rStyle w:val="Hyperlink"/>
-                <w:noProof/>
-              </w:rPr>
-              <w:t>5.1</w:t>
-            </w:r>
-            <w:r>
-              <w:rPr>
-                <w:rFonts w:asciiTheme="minorHAnsi" w:eastAsiaTheme="minorEastAsia" w:hAnsiTheme="minorHAnsi" w:cstheme="minorBidi"/>
-                <w:noProof/>
-                <w:color w:val="auto"/>
-                <w:sz w:val="22"/>
-              </w:rPr>
-              <w:tab/>
-            </w:r>
-            <w:r>
-              <w:rPr>
-                <w:rStyle w:val="Hyperlink"/>
-                <w:noProof/>
-              </w:rPr>
-              <w:t>Privacy</w:t>
-            </w:r>
-            <w:r>
-              <w:rPr>
-                <w:noProof/>
-                <w:webHidden/>
-              </w:rPr>
-              <w:tab/>
-            </w:r>
-            <w:r>
-              <w:rPr>
-                <w:noProof/>
-                <w:webHidden/>
-              </w:rPr>
-              <w:fldChar w:fldCharType="begin"/>
-            </w:r>
-            <w:r>
-              <w:rPr>
-                <w:noProof/>
-                <w:webHidden/>
-              </w:rPr>
-              <w:instrText xml:space="preserve"> PAGEREF _Toc88749484 \h </w:instrText>
-            </w:r>
-            <w:r>
-              <w:rPr>
-                <w:noProof/>
-                <w:webHidden/>
-              </w:rPr>
-            </w:r>
-            <w:r>
-              <w:rPr>
-                <w:noProof/>
-                <w:webHidden/>
-              </w:rPr>
-              <w:fldChar w:fldCharType="separate"/>
-            </w:r>
-            <w:r>
-              <w:rPr>
-                <w:noProof/>
-                <w:webHidden/>
-              </w:rPr>
-              <w:t>5</w:t>
-            </w:r>
-            <w:r>
-              <w:rPr>
-                <w:noProof/>
-                <w:webHidden/>
-              </w:rPr>
-              <w:fldChar w:fldCharType="end"/>
-            </w:r>
-          </w:hyperlink>
-        </w:p>
-        <w:p>
-          <w:pPr>
-            <w:pStyle w:val="TOC2"/>
-            <w:tabs>
-              <w:tab w:val="left" w:pos="880"/>
-              <w:tab w:val="right" w:leader="dot" w:pos="9350"/>
-            </w:tabs>
-            <w:rPr>
-              <w:rFonts w:asciiTheme="minorHAnsi" w:eastAsiaTheme="minorEastAsia" w:hAnsiTheme="minorHAnsi" w:cstheme="minorBidi"/>
-              <w:noProof/>
-              <w:color w:val="auto"/>
-              <w:sz w:val="22"/>
-            </w:rPr>
-          </w:pPr>
-          <w:hyperlink w:anchor="_Toc88749485" w:history="1">
-            <w:r>
-              <w:rPr>
-                <w:rStyle w:val="Hyperlink"/>
-                <w:noProof/>
-              </w:rPr>
-              <w:t>5.2</w:t>
-            </w:r>
-            <w:r>
-              <w:rPr>
-                <w:rFonts w:asciiTheme="minorHAnsi" w:eastAsiaTheme="minorEastAsia" w:hAnsiTheme="minorHAnsi" w:cstheme="minorBidi"/>
-                <w:noProof/>
-                <w:color w:val="auto"/>
-                <w:sz w:val="22"/>
-              </w:rPr>
-              <w:tab/>
-            </w:r>
-            <w:r>
-              <w:rPr>
-                <w:rStyle w:val="Hyperlink"/>
-                <w:noProof/>
-              </w:rPr>
-              <w:t>Increasing Productivity</w:t>
-            </w:r>
-            <w:r>
-              <w:rPr>
-                <w:noProof/>
-                <w:webHidden/>
-              </w:rPr>
-              <w:tab/>
-            </w:r>
-            <w:r>
-              <w:rPr>
-                <w:noProof/>
-                <w:webHidden/>
-              </w:rPr>
-              <w:fldChar w:fldCharType="begin"/>
-            </w:r>
-            <w:r>
-              <w:rPr>
-                <w:noProof/>
-                <w:webHidden/>
-              </w:rPr>
-              <w:instrText xml:space="preserve"> PAGEREF _Toc88749485 \h </w:instrText>
-            </w:r>
-            <w:r>
-              <w:rPr>
-                <w:noProof/>
-                <w:webHidden/>
-              </w:rPr>
-            </w:r>
-            <w:r>
-              <w:rPr>
-                <w:noProof/>
-                <w:webHidden/>
-              </w:rPr>
-              <w:fldChar w:fldCharType="separate"/>
-            </w:r>
-            <w:r>
-              <w:rPr>
-                <w:noProof/>
-                <w:webHidden/>
-              </w:rPr>
-              <w:t>5</w:t>
-            </w:r>
-            <w:r>
-              <w:rPr>
-                <w:noProof/>
-                <w:webHidden/>
-              </w:rPr>
-              <w:fldChar w:fldCharType="end"/>
-            </w:r>
-          </w:hyperlink>
-        </w:p>
-        <w:p>
-          <w:pPr>
-            <w:pStyle w:val="TOC1"/>
-            <w:tabs>
-              <w:tab w:val="right" w:leader="dot" w:pos="9350"/>
-            </w:tabs>
-            <w:rPr>
-              <w:rFonts w:asciiTheme="minorHAnsi" w:eastAsiaTheme="minorEastAsia" w:hAnsiTheme="minorHAnsi" w:cstheme="minorBidi"/>
-              <w:noProof/>
-              <w:color w:val="auto"/>
-              <w:sz w:val="22"/>
-            </w:rPr>
-          </w:pPr>
-          <w:hyperlink w:anchor="_Toc88749486" w:history="1">
-            <w:r>
-              <w:rPr>
-                <w:rStyle w:val="Hyperlink"/>
-                <w:noProof/>
-              </w:rPr>
-              <w:t>6 Conclusion</w:t>
-            </w:r>
-            <w:r>
-              <w:rPr>
-                <w:noProof/>
-                <w:webHidden/>
-              </w:rPr>
-              <w:tab/>
-            </w:r>
-            <w:r>
-              <w:rPr>
-                <w:noProof/>
-                <w:webHidden/>
-              </w:rPr>
-              <w:fldChar w:fldCharType="begin"/>
-            </w:r>
-            <w:r>
-              <w:rPr>
-                <w:noProof/>
-                <w:webHidden/>
-              </w:rPr>
-              <w:instrText xml:space="preserve"> PAGEREF _Toc88749486 \h </w:instrText>
-            </w:r>
-            <w:r>
-              <w:rPr>
-                <w:noProof/>
-                <w:webHidden/>
-              </w:rPr>
-            </w:r>
-            <w:r>
-              <w:rPr>
-                <w:noProof/>
-                <w:webHidden/>
-              </w:rPr>
-              <w:fldChar w:fldCharType="separate"/>
-            </w:r>
-            <w:r>
-              <w:rPr>
-                <w:noProof/>
-                <w:webHidden/>
-              </w:rPr>
-              <w:t>5</w:t>
+              <w:t>7</w:t>
             </w:r>
             <w:r>
               <w:rPr>
@@ -2180,7 +2186,7 @@
       <w:pPr>
         <w:pStyle w:val="Heading1"/>
       </w:pPr>
-      <w:bookmarkStart w:id="0" w:name="_Toc88749466"/>
+      <w:bookmarkStart w:id="0" w:name="_Toc88767114"/>
       <w:r>
         <w:lastRenderedPageBreak/>
         <w:t>Introduction</w:t>
@@ -2236,7 +2242,7 @@
       <w:pPr>
         <w:pStyle w:val="Heading1"/>
       </w:pPr>
-      <w:bookmarkStart w:id="1" w:name="_Toc88749467"/>
+      <w:bookmarkStart w:id="1" w:name="_Toc88767115"/>
       <w:r>
         <w:t>How Can Software Engineering be Measured?</w:t>
       </w:r>
@@ -2309,7 +2315,7 @@
         <w:jc w:val="left"/>
       </w:pPr>
       <w:r>
-        <w:t>The Number of Features Delivered</w:t>
+        <w:t>Number of Code Reviews Done</w:t>
       </w:r>
     </w:p>
     <w:p>
@@ -2322,33 +2328,7 @@
         <w:jc w:val="left"/>
       </w:pPr>
       <w:r>
-        <w:t>Number of Code Reviews Done</w:t>
-      </w:r>
-    </w:p>
-    <w:p>
-      <w:pPr>
-        <w:pStyle w:val="ListParagraph"/>
-        <w:numPr>
-          <w:ilvl w:val="0"/>
-          <w:numId w:val="4"/>
-        </w:numPr>
-        <w:jc w:val="left"/>
-      </w:pPr>
-      <w:r>
-        <w:t>Leadtime – how long it takes you to go from idea to delivered software</w:t>
-      </w:r>
-    </w:p>
-    <w:p>
-      <w:pPr>
-        <w:pStyle w:val="ListParagraph"/>
-        <w:numPr>
-          <w:ilvl w:val="0"/>
-          <w:numId w:val="4"/>
-        </w:numPr>
-        <w:jc w:val="left"/>
-      </w:pPr>
-      <w:r>
-        <w:t>Total hours of downtime – dice used to count time spent on activity</w:t>
+        <w:t>Leadtime</w:t>
       </w:r>
     </w:p>
     <w:p>
@@ -2360,7 +2340,7 @@
       <w:pPr>
         <w:pStyle w:val="Heading2"/>
       </w:pPr>
-      <w:bookmarkStart w:id="2" w:name="_Toc88749468"/>
+      <w:bookmarkStart w:id="2" w:name="_Toc88767116"/>
       <w:r>
         <w:t>Lines of Code</w:t>
       </w:r>
@@ -2510,10 +2490,7 @@
         <w:t xml:space="preserve"> </w:t>
       </w:r>
       <w:r>
-        <w:t>We must remember, “</w:t>
-      </w:r>
-      <w:r>
-        <w:t>You don't pay a Michelangelo to make brush strokes</w:t>
+        <w:t>We must remember, “You don't pay a Michelangelo to make brush strokes</w:t>
       </w:r>
       <w:r>
         <w:t>, you pay him to be a genius</w:t>
@@ -2547,7 +2524,7 @@
       <w:pPr>
         <w:pStyle w:val="Heading2"/>
       </w:pPr>
-      <w:bookmarkStart w:id="3" w:name="_Toc88749469"/>
+      <w:bookmarkStart w:id="3" w:name="_Toc88767117"/>
       <w:r>
         <w:t>Number/Frequency of Commits</w:t>
       </w:r>
@@ -2569,8 +2546,11 @@
         <w:jc w:val="left"/>
       </w:pPr>
       <w:r>
+        <w:t xml:space="preserve">However, in theory, two engineers could essentially write the same code, except the first engineer commits the code when he has the functionality working, and let’s say the second engineer commits every time he adds a new line of code. Now, of course, we do not want the latter to happen, but what is stopping this </w:t>
+      </w:r>
+      <w:r>
         <w:lastRenderedPageBreak/>
-        <w:t>However, in theory, two engineers could essentially write the same code, except the first engineer commits the code when he has the functionality working, and let’s say the second engineer commits every time he adds a new line of code. Now, of course, we do not want the latter to happen, but what is stopping this engineer, or any engineer, from doing so? Again, this illustrates how gamification can easily be utilised to improve your score when being analysed by the number of commits you make.</w:t>
+        <w:t>engineer, or any engineer, from doing so? Again, this illustrates how gamification can easily be utilised to improve your score when being analysed by the number of commits you make.</w:t>
       </w:r>
     </w:p>
     <w:p>
@@ -2607,16 +2587,7 @@
         <w:t>cruellest</w:t>
       </w:r>
       <w:r>
-        <w:t xml:space="preserve"> disadvantages of using the number/frequency of commits as a metric is that “i</w:t>
-      </w:r>
-      <w:r>
-        <w:t>f you're a hard-working developer that's striving to solve as many issues as possible</w:t>
-      </w:r>
-      <w:r>
-        <w:t xml:space="preserve">, </w:t>
-      </w:r>
-      <w:r>
-        <w:t xml:space="preserve">by simply saving their work more often, your lazier </w:t>
+        <w:t xml:space="preserve"> disadvantages of using the number/frequency of commits as a metric is that “if you're a hard-working developer that's striving to solve as many issues as possible, by simply saving their work more often, your lazier </w:t>
       </w:r>
       <w:proofErr w:type="spellStart"/>
       <w:r>
@@ -2632,10 +2603,7 @@
       </w:r>
       <w:proofErr w:type="spellEnd"/>
       <w:r>
-        <w:t>?</w:t>
-      </w:r>
-      <w:r>
-        <w:t>” (</w:t>
+        <w:t>?” (</w:t>
       </w:r>
       <w:hyperlink r:id="rId14" w:history="1">
         <w:r>
@@ -2648,22 +2616,14 @@
       <w:r>
         <w:t xml:space="preserve"> ). </w:t>
       </w:r>
-      <w:proofErr w:type="gramStart"/>
       <w:r>
         <w:t>This metric rewards</w:t>
       </w:r>
-      <w:proofErr w:type="gramEnd"/>
       <w:r>
         <w:t xml:space="preserve"> those who can game the system and those who play fairly appear to be the workers lacking in productivity.</w:t>
       </w:r>
       <w:r>
-        <w:t xml:space="preserve"> Simply put, “</w:t>
-      </w:r>
-      <w:r>
-        <w:t>Commit count creates a toxic atmosphere among developers</w:t>
-      </w:r>
-      <w:r>
-        <w:t>”.</w:t>
+        <w:t xml:space="preserve"> Simply put, “Commit count creates a toxic atmosphere among developers”.</w:t>
       </w:r>
     </w:p>
     <w:p>
@@ -2725,7 +2685,7 @@
       <w:pPr>
         <w:pStyle w:val="Heading2"/>
       </w:pPr>
-      <w:bookmarkStart w:id="4" w:name="_Toc88749470"/>
+      <w:bookmarkStart w:id="4" w:name="_Toc88767118"/>
       <w:r>
         <w:t>Number of Code Reviews Done</w:t>
       </w:r>
@@ -2750,7 +2710,7 @@
       <w:pPr>
         <w:pStyle w:val="Heading2"/>
       </w:pPr>
-      <w:bookmarkStart w:id="5" w:name="_Toc88749471"/>
+      <w:bookmarkStart w:id="5" w:name="_Toc88767119"/>
       <w:r>
         <w:t>Leadtime</w:t>
       </w:r>
@@ -2761,13 +2721,7 @@
         <w:jc w:val="left"/>
       </w:pPr>
       <w:r>
-        <w:t>“</w:t>
-      </w:r>
-      <w:r>
-        <w:t>Lead time quantifies how long it takes for ideas to be developed and delivered as software</w:t>
-      </w:r>
-      <w:r>
-        <w:t>” (</w:t>
+        <w:t>“Lead time quantifies how long it takes for ideas to be developed and delivered as software” (</w:t>
       </w:r>
       <w:hyperlink r:id="rId16" w:history="1">
         <w:r>
@@ -2778,13 +2732,7 @@
         </w:r>
       </w:hyperlink>
       <w:r>
-        <w:t xml:space="preserve"> ). To measure Leadtime, you “</w:t>
-      </w:r>
-      <w:r>
-        <w:t>need to have a clear definition of when work begins and ends</w:t>
-      </w:r>
-      <w:r>
-        <w:t>” (</w:t>
+        <w:t xml:space="preserve"> ). To measure Leadtime, you “need to have a clear definition of when work begins and ends” (</w:t>
       </w:r>
       <w:hyperlink r:id="rId17" w:history="1">
         <w:r>
@@ -2876,7 +2824,7 @@
       <w:pPr>
         <w:pStyle w:val="Heading1"/>
       </w:pPr>
-      <w:bookmarkStart w:id="6" w:name="_Toc88749472"/>
+      <w:bookmarkStart w:id="6" w:name="_Toc88767120"/>
       <w:r>
         <w:t>What Platforms Can Be Used to Gather and Process Data?</w:t>
       </w:r>
@@ -2887,13 +2835,10 @@
         <w:jc w:val="left"/>
       </w:pPr>
       <w:r>
-        <w:t xml:space="preserve">There are various platforms which can be used </w:t>
-      </w:r>
-      <w:r>
-        <w:t xml:space="preserve">to gather and process data </w:t>
-      </w:r>
-      <w:r>
-        <w:t>in our search to measure software engineering. The examples I will discuss in this report are:</w:t>
+        <w:t>Nowadays we have version control systems such as GitHub, which collect vast amounts of data. There is no doubt that this data exists, and that we have access to this data, but the question is how can we gather and process the specific data that we want. Thankfully, there are various platforms which provide such a service. Th</w:t>
+      </w:r>
+      <w:r>
+        <w:t>e examples I will discuss in this report are:</w:t>
       </w:r>
     </w:p>
     <w:p>
@@ -2937,7 +2882,6 @@
         <w:jc w:val="left"/>
       </w:pPr>
       <w:r>
-        <w:lastRenderedPageBreak/>
         <w:t>Code Clima</w:t>
       </w:r>
       <w:r>
@@ -2954,6 +2898,7 @@
         <w:jc w:val="left"/>
       </w:pPr>
       <w:r>
+        <w:lastRenderedPageBreak/>
         <w:t>Hackystat</w:t>
       </w:r>
     </w:p>
@@ -2979,7 +2924,7 @@
       <w:pPr>
         <w:pStyle w:val="Heading2"/>
       </w:pPr>
-      <w:bookmarkStart w:id="7" w:name="_Toc88749473"/>
+      <w:bookmarkStart w:id="7" w:name="_Toc88767121"/>
       <w:r>
         <w:t>Pluralisation (Git Prime)</w:t>
       </w:r>
@@ -2989,16 +2934,621 @@
       <w:pPr>
         <w:jc w:val="left"/>
       </w:pPr>
-    </w:p>
-    <w:p>
-      <w:pPr>
-        <w:jc w:val="left"/>
-      </w:pPr>
-    </w:p>
-    <w:p>
-      <w:pPr>
-        <w:jc w:val="left"/>
-      </w:pPr>
+      <w:r>
+        <w:t xml:space="preserve">As previously mentioned, we can measure software engineering by the lines of code (LOC), the number of commits, Leadtime and various other metrics. These metrics individually are not much use and certainly not very insightful in the quest of measuring software engineering. However, by combining various different </w:t>
+      </w:r>
+      <w:r>
+        <w:t>metrics</w:t>
+      </w:r>
+      <w:r>
+        <w:t>, we can draw meaningful conclusions about our productivity as developers.</w:t>
+      </w:r>
+    </w:p>
+    <w:p>
+      <w:pPr>
+        <w:jc w:val="left"/>
+      </w:pPr>
+      <w:r>
+        <w:t>Pluralisation</w:t>
+      </w:r>
+      <w:r>
+        <w:t xml:space="preserve"> flow</w:t>
+      </w:r>
+      <w:r>
+        <w:t>, previously called Git Prime, is a platform designed to collect various sources of information such as lines of code, pull requests, etc.</w:t>
+      </w:r>
+      <w:r>
+        <w:t xml:space="preserve"> from </w:t>
+      </w:r>
+      <w:proofErr w:type="spellStart"/>
+      <w:r>
+        <w:t>Github’s</w:t>
+      </w:r>
+      <w:proofErr w:type="spellEnd"/>
+      <w:r>
+        <w:t xml:space="preserve"> wealth of data on software engineers, </w:t>
+      </w:r>
+      <w:r>
+        <w:t>and analyse these metrics collectively, to produce meaningful insights.</w:t>
+      </w:r>
+    </w:p>
+    <w:p>
+      <w:pPr>
+        <w:jc w:val="left"/>
+      </w:pPr>
+      <w:r>
+        <w:t xml:space="preserve">Flow </w:t>
+      </w:r>
+      <w:r>
+        <w:t>collects</w:t>
+      </w:r>
+      <w:r>
+        <w:t xml:space="preserve"> </w:t>
+      </w:r>
+      <w:r>
+        <w:t xml:space="preserve">and configures </w:t>
+      </w:r>
+      <w:r>
+        <w:t>historical git data into easy-to-understand insights and reports to</w:t>
+      </w:r>
+      <w:r>
+        <w:t xml:space="preserve"> assist </w:t>
+      </w:r>
+      <w:r>
+        <w:t xml:space="preserve">software </w:t>
+      </w:r>
+      <w:r>
+        <w:t>engineer</w:t>
+      </w:r>
+      <w:r>
+        <w:t>ing</w:t>
+      </w:r>
+      <w:r>
+        <w:t xml:space="preserve"> teams </w:t>
+      </w:r>
+      <w:r>
+        <w:t xml:space="preserve">in becoming </w:t>
+      </w:r>
+      <w:r>
+        <w:t>more successful</w:t>
+      </w:r>
+      <w:r>
+        <w:t>.</w:t>
+      </w:r>
+      <w:r>
+        <w:t xml:space="preserve"> Flow empowers</w:t>
+      </w:r>
+      <w:r>
+        <w:t xml:space="preserve"> </w:t>
+      </w:r>
+      <w:r>
+        <w:t>you</w:t>
+      </w:r>
+      <w:r>
+        <w:t xml:space="preserve"> to be able to </w:t>
+      </w:r>
+      <w:r>
+        <w:t>identify bottlenecks</w:t>
+      </w:r>
+      <w:r>
+        <w:t xml:space="preserve"> so you can remove them</w:t>
+      </w:r>
+      <w:r>
+        <w:t xml:space="preserve">, compare trends and help your team </w:t>
+      </w:r>
+      <w:r>
+        <w:t>reach their full potential.</w:t>
+      </w:r>
+      <w:r>
+        <w:t xml:space="preserve"> Based on the </w:t>
+      </w:r>
+      <w:proofErr w:type="spellStart"/>
+      <w:r>
+        <w:t>Github</w:t>
+      </w:r>
+      <w:proofErr w:type="spellEnd"/>
+      <w:r>
+        <w:t xml:space="preserve"> data flow collects and analyses from your team, it can then recommend s</w:t>
+      </w:r>
+      <w:r>
+        <w:t>kill</w:t>
+      </w:r>
+      <w:r>
+        <w:t>s which your team may need to</w:t>
+      </w:r>
+      <w:r>
+        <w:t xml:space="preserve"> develop</w:t>
+      </w:r>
+    </w:p>
+    <w:p>
+      <w:pPr>
+        <w:jc w:val="left"/>
+      </w:pPr>
+      <w:r>
+        <w:t>“If we were not using Flow, it would be like going back to the Stone Age. We've gotten used to the metrics and the visibility Flow provides us”</w:t>
+      </w:r>
+      <w:r>
+        <w:t xml:space="preserve"> (</w:t>
+      </w:r>
+      <w:r>
+        <w:t xml:space="preserve">Rob </w:t>
+      </w:r>
+      <w:proofErr w:type="spellStart"/>
+      <w:r>
+        <w:t>Teegarden</w:t>
+      </w:r>
+      <w:proofErr w:type="spellEnd"/>
+      <w:r>
+        <w:t xml:space="preserve">, VPE, </w:t>
+      </w:r>
+      <w:proofErr w:type="spellStart"/>
+      <w:r>
+        <w:t>Dealersocket</w:t>
+      </w:r>
+      <w:proofErr w:type="spellEnd"/>
+      <w:r>
+        <w:t>).</w:t>
+      </w:r>
+    </w:p>
+    <w:p>
+      <w:pPr>
+        <w:jc w:val="left"/>
+      </w:pPr>
+      <w:r>
+        <w:t xml:space="preserve">Pluralisation believes </w:t>
+      </w:r>
+      <w:r>
+        <w:t>Git is more than version control.</w:t>
+      </w:r>
+      <w:r>
+        <w:t xml:space="preserve"> </w:t>
+      </w:r>
+      <w:r>
+        <w:t>It</w:t>
+      </w:r>
+      <w:r>
+        <w:t xml:space="preserve"> is</w:t>
+      </w:r>
+      <w:r>
+        <w:t xml:space="preserve"> a record of how your team works.</w:t>
+      </w:r>
+      <w:r>
+        <w:t xml:space="preserve"> To align with this value, flow </w:t>
+      </w:r>
+      <w:r>
+        <w:t>provides a powerful visualization into your teamwork dynamics.</w:t>
+      </w:r>
+      <w:r>
+        <w:t xml:space="preserve"> Questions such as w</w:t>
+      </w:r>
+      <w:r>
+        <w:t xml:space="preserve">hat percentage of </w:t>
+      </w:r>
+      <w:r>
+        <w:t>pull request</w:t>
+      </w:r>
+      <w:r>
+        <w:t>s or commits get zero responses</w:t>
+      </w:r>
+      <w:r>
+        <w:t>, w</w:t>
+      </w:r>
+      <w:r>
+        <w:t>hat percentage of the team is involved in feedback</w:t>
+      </w:r>
+      <w:r>
+        <w:t xml:space="preserve"> and a</w:t>
+      </w:r>
+      <w:r>
+        <w:t>re senior engineers providing feedback and mentorship</w:t>
+      </w:r>
+      <w:r>
+        <w:t>, are all answered by flow’s powerful visualisation features.</w:t>
+      </w:r>
+    </w:p>
+    <w:p>
+      <w:pPr>
+        <w:jc w:val="left"/>
+      </w:pPr>
+      <w:r>
+        <w:t>A precarious position to find your team in is when your most informed, and up to speed developer</w:t>
+      </w:r>
+      <w:r>
+        <w:t>(</w:t>
+      </w:r>
+      <w:r>
+        <w:t>s</w:t>
+      </w:r>
+      <w:r>
+        <w:t>), the central link in the team,</w:t>
+      </w:r>
+      <w:r>
+        <w:t xml:space="preserve"> </w:t>
+      </w:r>
+      <w:r>
+        <w:t>is</w:t>
+      </w:r>
+      <w:r>
+        <w:t xml:space="preserve"> </w:t>
+      </w:r>
+      <w:r>
+        <w:t xml:space="preserve">unavailable. Suddenly your team members may find themselves stuck, where no present members have the answer. </w:t>
+      </w:r>
+    </w:p>
+    <w:p>
+      <w:pPr>
+        <w:jc w:val="left"/>
+      </w:pPr>
+    </w:p>
+    <w:p>
+      <w:pPr>
+        <w:jc w:val="left"/>
+      </w:pPr>
+      <w:r>
+        <w:rPr>
+          <w:noProof/>
+        </w:rPr>
+        <mc:AlternateContent>
+          <mc:Choice Requires="wps">
+            <w:drawing>
+              <wp:anchor distT="0" distB="0" distL="114300" distR="114300" simplePos="0" relativeHeight="251660288" behindDoc="1" locked="0" layoutInCell="1" allowOverlap="1" wp14:anchorId="0176CFD2" wp14:editId="5311673F">
+                <wp:simplePos x="0" y="0"/>
+                <wp:positionH relativeFrom="column">
+                  <wp:posOffset>890270</wp:posOffset>
+                </wp:positionH>
+                <wp:positionV relativeFrom="paragraph">
+                  <wp:posOffset>2594610</wp:posOffset>
+                </wp:positionV>
+                <wp:extent cx="3613150" cy="635"/>
+                <wp:effectExtent l="0" t="0" r="0" b="0"/>
+                <wp:wrapTight wrapText="bothSides">
+                  <wp:wrapPolygon edited="0">
+                    <wp:start x="0" y="0"/>
+                    <wp:lineTo x="0" y="21600"/>
+                    <wp:lineTo x="21600" y="21600"/>
+                    <wp:lineTo x="21600" y="0"/>
+                  </wp:wrapPolygon>
+                </wp:wrapTight>
+                <wp:docPr id="2" name="Text Box 2"/>
+                <wp:cNvGraphicFramePr/>
+                <a:graphic xmlns:a="http://schemas.openxmlformats.org/drawingml/2006/main">
+                  <a:graphicData uri="http://schemas.microsoft.com/office/word/2010/wordprocessingShape">
+                    <wps:wsp>
+                      <wps:cNvSpPr txBox="1"/>
+                      <wps:spPr>
+                        <a:xfrm>
+                          <a:off x="0" y="0"/>
+                          <a:ext cx="3613150" cy="635"/>
+                        </a:xfrm>
+                        <a:prstGeom prst="rect">
+                          <a:avLst/>
+                        </a:prstGeom>
+                        <a:solidFill>
+                          <a:prstClr val="white"/>
+                        </a:solidFill>
+                        <a:ln>
+                          <a:noFill/>
+                        </a:ln>
+                      </wps:spPr>
+                      <wps:txbx>
+                        <w:txbxContent>
+                          <w:p>
+                            <w:pPr>
+                              <w:pStyle w:val="Caption"/>
+                              <w:rPr>
+                                <w:noProof/>
+                                <w:color w:val="000000"/>
+                                <w:sz w:val="20"/>
+                              </w:rPr>
+                            </w:pPr>
+                            <w:r>
+                              <w:t xml:space="preserve">Figure </w:t>
+                            </w:r>
+                            <w:r>
+                              <w:fldChar w:fldCharType="begin"/>
+                            </w:r>
+                            <w:r>
+                              <w:instrText xml:space="preserve"> SEQ Figure \* ARABIC </w:instrText>
+                            </w:r>
+                            <w:r>
+                              <w:fldChar w:fldCharType="separate"/>
+                            </w:r>
+                            <w:r>
+                              <w:rPr>
+                                <w:noProof/>
+                              </w:rPr>
+                              <w:t>1</w:t>
+                            </w:r>
+                            <w:r>
+                              <w:fldChar w:fldCharType="end"/>
+                            </w:r>
+                            <w:r>
+                              <w:t>: If the central link in your team becomes unavailable, the whole chain breaks down. This is where knowledge sharing reports come in handy.</w:t>
+                            </w:r>
+                          </w:p>
+                        </w:txbxContent>
+                      </wps:txbx>
+                      <wps:bodyPr rot="0" spcFirstLastPara="0" vertOverflow="overflow" horzOverflow="overflow" vert="horz" wrap="square" lIns="0" tIns="0" rIns="0" bIns="0" numCol="1" spcCol="0" rtlCol="0" fromWordArt="0" anchor="t" anchorCtr="0" forceAA="0" compatLnSpc="1">
+                        <a:prstTxWarp prst="textNoShape">
+                          <a:avLst/>
+                        </a:prstTxWarp>
+                        <a:spAutoFit/>
+                      </wps:bodyPr>
+                    </wps:wsp>
+                  </a:graphicData>
+                </a:graphic>
+              </wp:anchor>
+            </w:drawing>
+          </mc:Choice>
+          <mc:Fallback>
+            <w:pict>
+              <v:shapetype w14:anchorId="0176CFD2" id="_x0000_t202" coordsize="21600,21600" o:spt="202" path="m,l,21600r21600,l21600,xe">
+                <v:stroke joinstyle="miter"/>
+                <v:path gradientshapeok="t" o:connecttype="rect"/>
+              </v:shapetype>
+              <v:shape id="Text Box 2" o:spid="_x0000_s1026" type="#_x0000_t202" style="position:absolute;left:0;text-align:left;margin-left:70.1pt;margin-top:204.3pt;width:284.5pt;height:.05pt;z-index:-251656192;visibility:visible;mso-wrap-style:square;mso-wrap-distance-left:9pt;mso-wrap-distance-top:0;mso-wrap-distance-right:9pt;mso-wrap-distance-bottom:0;mso-position-horizontal:absolute;mso-position-horizontal-relative:text;mso-position-vertical:absolute;mso-position-vertical-relative:text;v-text-anchor:top" o:gfxdata="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" stroked="f">
+                <v:textbox style="mso-fit-shape-to-text:t" inset="0,0,0,0">
+                  <w:txbxContent>
+                    <w:p>
+                      <w:pPr>
+                        <w:pStyle w:val="Caption"/>
+                        <w:rPr>
+                          <w:noProof/>
+                          <w:color w:val="000000"/>
+                          <w:sz w:val="20"/>
+                        </w:rPr>
+                      </w:pPr>
+                      <w:r>
+                        <w:t xml:space="preserve">Figure </w:t>
+                      </w:r>
+                      <w:r>
+                        <w:fldChar w:fldCharType="begin"/>
+                      </w:r>
+                      <w:r>
+                        <w:instrText xml:space="preserve"> SEQ Figure \* ARABIC </w:instrText>
+                      </w:r>
+                      <w:r>
+                        <w:fldChar w:fldCharType="separate"/>
+                      </w:r>
+                      <w:r>
+                        <w:rPr>
+                          <w:noProof/>
+                        </w:rPr>
+                        <w:t>1</w:t>
+                      </w:r>
+                      <w:r>
+                        <w:fldChar w:fldCharType="end"/>
+                      </w:r>
+                      <w:r>
+                        <w:t>: If the central link in your team becomes unavailable, the whole chain breaks down. This is where knowledge sharing reports come in handy.</w:t>
+                      </w:r>
+                    </w:p>
+                  </w:txbxContent>
+                </v:textbox>
+                <w10:wrap type="tight"/>
+              </v:shape>
+            </w:pict>
+          </mc:Fallback>
+        </mc:AlternateContent>
+      </w:r>
+      <w:r>
+        <w:rPr>
+          <w:noProof/>
+        </w:rPr>
+        <w:drawing>
+          <wp:anchor distT="0" distB="0" distL="114300" distR="114300" simplePos="0" relativeHeight="251658240" behindDoc="1" locked="0" layoutInCell="1" allowOverlap="1" wp14:anchorId="574CFCD4" wp14:editId="2D765EB7">
+            <wp:simplePos x="0" y="0"/>
+            <wp:positionH relativeFrom="page">
+              <wp:align>center</wp:align>
+            </wp:positionH>
+            <wp:positionV relativeFrom="paragraph">
+              <wp:posOffset>3810</wp:posOffset>
+            </wp:positionV>
+            <wp:extent cx="3613150" cy="2533650"/>
+            <wp:effectExtent l="0" t="0" r="6350" b="0"/>
+            <wp:wrapTight wrapText="bothSides">
+              <wp:wrapPolygon edited="0">
+                <wp:start x="0" y="0"/>
+                <wp:lineTo x="0" y="21438"/>
+                <wp:lineTo x="21524" y="21438"/>
+                <wp:lineTo x="21524" y="0"/>
+                <wp:lineTo x="0" y="0"/>
+              </wp:wrapPolygon>
+            </wp:wrapTight>
+            <wp:docPr id="1" name="Picture 1"/>
+            <wp:cNvGraphicFramePr>
+              <a:graphicFrameLocks xmlns:a="http://schemas.openxmlformats.org/drawingml/2006/main" noChangeAspect="1"/>
+            </wp:cNvGraphicFramePr>
+            <a:graphic xmlns:a="http://schemas.openxmlformats.org/drawingml/2006/main">
+              <a:graphicData uri="http://schemas.openxmlformats.org/drawingml/2006/picture">
+                <pic:pic xmlns:pic="http://schemas.openxmlformats.org/drawingml/2006/picture">
+                  <pic:nvPicPr>
+                    <pic:cNvPr id="1" name="Picture 1"/>
+                    <pic:cNvPicPr/>
+                  </pic:nvPicPr>
+                  <pic:blipFill>
+                    <a:blip r:embed="rId20">
+                      <a:extLst>
+                        <a:ext uri="{28A0092B-C50C-407E-A947-70E740481C1C}">
+                          <a14:useLocalDpi xmlns:a14="http://schemas.microsoft.com/office/drawing/2010/main" val="0"/>
+                        </a:ext>
+                      </a:extLst>
+                    </a:blip>
+                    <a:stretch>
+                      <a:fillRect/>
+                    </a:stretch>
+                  </pic:blipFill>
+                  <pic:spPr>
+                    <a:xfrm>
+                      <a:off x="0" y="0"/>
+                      <a:ext cx="3613150" cy="2533650"/>
+                    </a:xfrm>
+                    <a:prstGeom prst="rect">
+                      <a:avLst/>
+                    </a:prstGeom>
+                  </pic:spPr>
+                </pic:pic>
+              </a:graphicData>
+            </a:graphic>
+            <wp14:sizeRelH relativeFrom="page">
+              <wp14:pctWidth>0</wp14:pctWidth>
+            </wp14:sizeRelH>
+            <wp14:sizeRelV relativeFrom="page">
+              <wp14:pctHeight>0</wp14:pctHeight>
+            </wp14:sizeRelV>
+          </wp:anchor>
+        </w:drawing>
+      </w:r>
+    </w:p>
+    <w:p>
+      <w:pPr>
+        <w:jc w:val="left"/>
+      </w:pPr>
+    </w:p>
+    <w:p>
+      <w:pPr>
+        <w:jc w:val="left"/>
+      </w:pPr>
+    </w:p>
+    <w:p>
+      <w:pPr>
+        <w:jc w:val="left"/>
+      </w:pPr>
+    </w:p>
+    <w:p>
+      <w:pPr>
+        <w:jc w:val="left"/>
+      </w:pPr>
+    </w:p>
+    <w:p>
+      <w:pPr>
+        <w:jc w:val="left"/>
+      </w:pPr>
+    </w:p>
+    <w:p>
+      <w:pPr>
+        <w:jc w:val="left"/>
+      </w:pPr>
+    </w:p>
+    <w:p>
+      <w:pPr>
+        <w:jc w:val="left"/>
+      </w:pPr>
+    </w:p>
+    <w:p>
+      <w:pPr>
+        <w:jc w:val="left"/>
+      </w:pPr>
+    </w:p>
+    <w:p>
+      <w:pPr>
+        <w:jc w:val="left"/>
+      </w:pPr>
+    </w:p>
+    <w:p>
+      <w:pPr>
+        <w:jc w:val="left"/>
+      </w:pPr>
+    </w:p>
+    <w:p>
+      <w:pPr>
+        <w:jc w:val="left"/>
+      </w:pPr>
+    </w:p>
+    <w:p>
+      <w:pPr>
+        <w:jc w:val="left"/>
+      </w:pPr>
+    </w:p>
+    <w:p>
+      <w:pPr>
+        <w:jc w:val="left"/>
+      </w:pPr>
+    </w:p>
+    <w:p>
+      <w:pPr>
+        <w:jc w:val="left"/>
+      </w:pPr>
+    </w:p>
+    <w:p>
+      <w:pPr>
+        <w:jc w:val="left"/>
+      </w:pPr>
+    </w:p>
+    <w:p>
+      <w:pPr>
+        <w:jc w:val="left"/>
+      </w:pPr>
+    </w:p>
+    <w:p>
+      <w:pPr>
+        <w:jc w:val="left"/>
+      </w:pPr>
+    </w:p>
+    <w:p>
+      <w:pPr>
+        <w:jc w:val="left"/>
+      </w:pPr>
+    </w:p>
+    <w:p>
+      <w:pPr>
+        <w:jc w:val="left"/>
+      </w:pPr>
+      <w:r>
+        <w:t>Knowledge Sharing reports in Flow</w:t>
+      </w:r>
+      <w:r>
+        <w:t xml:space="preserve"> </w:t>
+      </w:r>
+      <w:r>
+        <w:t>help you measure and improve how codebase knowledge is distributed across your team</w:t>
+      </w:r>
+      <w:r>
+        <w:t xml:space="preserve"> and empower</w:t>
+      </w:r>
+      <w:r>
+        <w:t>s</w:t>
+      </w:r>
+      <w:r>
+        <w:t xml:space="preserve"> you </w:t>
+      </w:r>
+      <w:r>
+        <w:t>to distribute value evenly across your engineering team.</w:t>
+      </w:r>
+    </w:p>
+    <w:p>
+      <w:pPr>
+        <w:jc w:val="left"/>
+      </w:pPr>
+    </w:p>
+    <w:p>
+      <w:pPr>
+        <w:jc w:val="left"/>
+      </w:pPr>
+    </w:p>
+    <w:p>
+      <w:pPr>
+        <w:jc w:val="left"/>
+      </w:pPr>
+    </w:p>
+    <w:p>
+      <w:pPr>
+        <w:jc w:val="left"/>
+      </w:pPr>
+      <w:r>
+        <w:t>(</w:t>
+      </w:r>
+      <w:hyperlink r:id="rId21" w:history="1">
+        <w:r>
+          <w:rPr>
+            <w:rStyle w:val="Hyperlink"/>
+          </w:rPr>
+          <w:t>https://www.pluralsight.com/product/flow</w:t>
+        </w:r>
+      </w:hyperlink>
+      <w:r>
+        <w:t xml:space="preserve"> )</w:t>
+      </w:r>
     </w:p>
     <w:p>
       <w:pPr>
@@ -3009,8 +3559,9 @@
       <w:pPr>
         <w:pStyle w:val="Heading2"/>
       </w:pPr>
-      <w:bookmarkStart w:id="8" w:name="_Toc88749474"/>
-      <w:r>
+      <w:bookmarkStart w:id="8" w:name="_Toc88767122"/>
+      <w:r>
+        <w:lastRenderedPageBreak/>
         <w:t>WayDev</w:t>
       </w:r>
       <w:bookmarkEnd w:id="8"/>
@@ -3019,16 +3570,198 @@
       <w:pPr>
         <w:jc w:val="left"/>
       </w:pPr>
-    </w:p>
-    <w:p>
-      <w:pPr>
-        <w:jc w:val="left"/>
-      </w:pPr>
-    </w:p>
-    <w:p>
-      <w:pPr>
-        <w:jc w:val="left"/>
-      </w:pPr>
+      <w:r>
+        <w:t>The next platform on the list is WayDev. If you are looking to b</w:t>
+      </w:r>
+      <w:r>
+        <w:t>ecome more productive and happier with your work</w:t>
+      </w:r>
+      <w:r>
+        <w:t>, then WayDev should be on the top of your list</w:t>
+      </w:r>
+      <w:r>
+        <w:t xml:space="preserve"> of platforms available to gather and process data.</w:t>
+      </w:r>
+      <w:r>
+        <w:t xml:space="preserve"> </w:t>
+      </w:r>
+      <w:r>
+        <w:t>Earlier on in this report, we saw that a hard-working engineer would appear to be less productive than a lazy one, who knew how to game the system. However, with WayDev, we have justice. WayDev pride themselves</w:t>
+      </w:r>
+      <w:r>
+        <w:t xml:space="preserve"> on the fact that</w:t>
+      </w:r>
+      <w:r>
+        <w:t xml:space="preserve"> you can r</w:t>
+      </w:r>
+      <w:r>
+        <w:t xml:space="preserve">est assured your achievements </w:t>
+      </w:r>
+      <w:r>
+        <w:t>will be</w:t>
+      </w:r>
+      <w:r>
+        <w:t xml:space="preserve"> acknowledged. </w:t>
+      </w:r>
+      <w:r>
+        <w:t>By being justly rewarded for all your hard work, you will be motivated to work harder</w:t>
+      </w:r>
+      <w:r>
+        <w:t>, since you know your work is appreciated</w:t>
+      </w:r>
+      <w:r>
+        <w:t>. This is a win-win situation, the productivity of the software engineer improves which is a win for the company, and the deserved engineer receives credit</w:t>
+      </w:r>
+      <w:r>
+        <w:t xml:space="preserve">, </w:t>
+      </w:r>
+      <w:r>
+        <w:t xml:space="preserve">acknowledgement </w:t>
+      </w:r>
+      <w:r>
+        <w:t xml:space="preserve">and a sense of pride </w:t>
+      </w:r>
+      <w:r>
+        <w:t>for his</w:t>
+      </w:r>
+      <w:r>
+        <w:t>/her</w:t>
+      </w:r>
+      <w:r>
+        <w:t xml:space="preserve"> impactful efforts. </w:t>
+      </w:r>
+    </w:p>
+    <w:p>
+      <w:pPr>
+        <w:jc w:val="left"/>
+      </w:pPr>
+      <w:r>
+        <w:t xml:space="preserve">Another feature WayDev </w:t>
+      </w:r>
+      <w:r>
+        <w:t xml:space="preserve">provides </w:t>
+      </w:r>
+      <w:r>
+        <w:t xml:space="preserve">is </w:t>
+      </w:r>
+      <w:r>
+        <w:t>for</w:t>
+      </w:r>
+      <w:r>
+        <w:t xml:space="preserve"> you</w:t>
+      </w:r>
+      <w:r>
+        <w:t xml:space="preserve"> </w:t>
+      </w:r>
+      <w:r>
+        <w:t xml:space="preserve">to </w:t>
+      </w:r>
+      <w:r>
+        <w:t>ship your code faster</w:t>
+      </w:r>
+      <w:r>
+        <w:t>, by equipping you with the tools necessary to v</w:t>
+      </w:r>
+      <w:r>
+        <w:t>isualis</w:t>
+      </w:r>
+      <w:r>
+        <w:t>e</w:t>
+      </w:r>
+      <w:r>
+        <w:t xml:space="preserve"> t</w:t>
+      </w:r>
+      <w:r>
+        <w:t xml:space="preserve">he codebase, </w:t>
+      </w:r>
+      <w:r>
+        <w:t>pull request</w:t>
+      </w:r>
+      <w:r>
+        <w:t xml:space="preserve">s, and tickets </w:t>
+      </w:r>
+      <w:r>
+        <w:t>your team produce from sprint to sprint</w:t>
+      </w:r>
+      <w:r>
+        <w:t xml:space="preserve">. </w:t>
+      </w:r>
+      <w:r>
+        <w:t>WayDev allows you to analyse how</w:t>
+      </w:r>
+      <w:r>
+        <w:t xml:space="preserve"> you spend </w:t>
+      </w:r>
+      <w:r>
+        <w:t xml:space="preserve">your valuable </w:t>
+      </w:r>
+      <w:r>
+        <w:t xml:space="preserve">time, how </w:t>
+      </w:r>
+      <w:r>
+        <w:t>often</w:t>
+      </w:r>
+      <w:r>
+        <w:t xml:space="preserve"> you send code for review, and </w:t>
+      </w:r>
+      <w:r>
+        <w:t>identifies those suggestive areas of</w:t>
+      </w:r>
+      <w:r>
+        <w:t xml:space="preserve"> improve</w:t>
+      </w:r>
+      <w:r>
+        <w:t>ment</w:t>
+      </w:r>
+      <w:r>
+        <w:t>.</w:t>
+      </w:r>
+    </w:p>
+    <w:p>
+      <w:pPr>
+        <w:jc w:val="left"/>
+      </w:pPr>
+      <w:r>
+        <w:t>Like flow, WayDev unlocks the true value of data available to us on GitHub</w:t>
+      </w:r>
+      <w:r>
+        <w:t>, and empowers us to learn, grow and improve</w:t>
+      </w:r>
+      <w:r>
+        <w:t>, both individually and collectively,</w:t>
+      </w:r>
+      <w:r>
+        <w:t xml:space="preserve"> from this data.</w:t>
+      </w:r>
+    </w:p>
+    <w:p>
+      <w:pPr>
+        <w:jc w:val="left"/>
+      </w:pPr>
+    </w:p>
+    <w:p>
+      <w:pPr>
+        <w:jc w:val="left"/>
+      </w:pPr>
+    </w:p>
+    <w:p>
+      <w:pPr>
+        <w:jc w:val="left"/>
+      </w:pPr>
+      <w:hyperlink r:id="rId22" w:history="1">
+        <w:r>
+          <w:rPr>
+            <w:rStyle w:val="Hyperlink"/>
+          </w:rPr>
+          <w:t>https://waydev.co/software-engineers/</w:t>
+        </w:r>
+      </w:hyperlink>
+      <w:r>
+        <w:t xml:space="preserve"> </w:t>
+      </w:r>
+      <w:r>
+        <w:t xml:space="preserve"> </w:t>
+      </w:r>
     </w:p>
     <w:p>
       <w:pPr>
@@ -3044,7 +3777,7 @@
       <w:pPr>
         <w:pStyle w:val="Heading2"/>
       </w:pPr>
-      <w:bookmarkStart w:id="9" w:name="_Toc88749475"/>
+      <w:bookmarkStart w:id="9" w:name="_Toc88767123"/>
       <w:r>
         <w:t>Code Climate</w:t>
       </w:r>
@@ -3054,24 +3787,131 @@
       <w:pPr>
         <w:jc w:val="left"/>
       </w:pPr>
-    </w:p>
-    <w:p>
-      <w:pPr>
-        <w:jc w:val="left"/>
-      </w:pPr>
-    </w:p>
-    <w:p>
-      <w:pPr>
-        <w:jc w:val="left"/>
-      </w:pPr>
-    </w:p>
-    <w:p>
-      <w:pPr>
-        <w:pStyle w:val="Heading2"/>
-      </w:pPr>
-      <w:bookmarkStart w:id="10" w:name="_Toc88749476"/>
-      <w:r>
-        <w:t>Hackystat</w:t>
+      <w:r>
+        <w:t>Code Climate advertises that you can “</w:t>
+      </w:r>
+      <w:r>
+        <w:t xml:space="preserve">leverage </w:t>
+      </w:r>
+      <w:r>
+        <w:t xml:space="preserve">[their] </w:t>
+      </w:r>
+      <w:r>
+        <w:t>data-driven insights to build a culture of trust and high performance</w:t>
+      </w:r>
+      <w:r>
+        <w:t>” (</w:t>
+      </w:r>
+      <w:hyperlink r:id="rId23" w:history="1">
+        <w:r>
+          <w:rPr>
+            <w:rStyle w:val="Hyperlink"/>
+          </w:rPr>
+          <w:t>https://codeclimate.com/</w:t>
+        </w:r>
+      </w:hyperlink>
+      <w:r>
+        <w:t xml:space="preserve"> )</w:t>
+      </w:r>
+      <w:r>
+        <w:t>.</w:t>
+      </w:r>
+      <w:r>
+        <w:t xml:space="preserve"> </w:t>
+      </w:r>
+    </w:p>
+    <w:p>
+      <w:pPr>
+        <w:jc w:val="left"/>
+      </w:pPr>
+      <w:r>
+        <w:t>Code Climate understand the importance of meaningfully analysing data and put emphasis on how one can “</w:t>
+      </w:r>
+      <w:r>
+        <w:t xml:space="preserve">help every member of </w:t>
+      </w:r>
+      <w:r>
+        <w:t>[their]</w:t>
+      </w:r>
+      <w:r>
+        <w:t xml:space="preserve"> team excel</w:t>
+      </w:r>
+      <w:r>
+        <w:t>”.</w:t>
+      </w:r>
+    </w:p>
+    <w:p>
+      <w:pPr>
+        <w:jc w:val="left"/>
+      </w:pPr>
+    </w:p>
+    <w:p>
+      <w:pPr>
+        <w:jc w:val="left"/>
+      </w:pPr>
+      <w:r>
+        <w:t>There are two main products offered by Code Climate:</w:t>
+      </w:r>
+    </w:p>
+    <w:p>
+      <w:pPr>
+        <w:pStyle w:val="ListParagraph"/>
+        <w:numPr>
+          <w:ilvl w:val="0"/>
+          <w:numId w:val="7"/>
+        </w:numPr>
+        <w:jc w:val="left"/>
+      </w:pPr>
+      <w:r>
+        <w:t>Velocity</w:t>
+      </w:r>
+    </w:p>
+    <w:p>
+      <w:pPr>
+        <w:pStyle w:val="ListParagraph"/>
+        <w:numPr>
+          <w:ilvl w:val="0"/>
+          <w:numId w:val="7"/>
+        </w:numPr>
+        <w:jc w:val="left"/>
+      </w:pPr>
+      <w:r>
+        <w:t>Quality</w:t>
+      </w:r>
+    </w:p>
+    <w:p>
+      <w:pPr>
+        <w:jc w:val="left"/>
+      </w:pPr>
+    </w:p>
+    <w:p>
+      <w:pPr>
+        <w:jc w:val="left"/>
+      </w:pPr>
+    </w:p>
+    <w:p>
+      <w:pPr>
+        <w:pStyle w:val="Heading3"/>
+        <w:rPr>
+          <w:rFonts w:ascii="Cambria" w:hAnsi="Cambria"/>
+          <w:b/>
+          <w:bCs/>
+          <w:color w:val="auto"/>
+          <w:sz w:val="22"/>
+          <w:szCs w:val="22"/>
+        </w:rPr>
+      </w:pPr>
+      <w:bookmarkStart w:id="10" w:name="_Toc88767124"/>
+      <w:r>
+        <w:rPr>
+          <w:rFonts w:ascii="Cambria" w:hAnsi="Cambria"/>
+          <w:b/>
+          <w:bCs/>
+          <w:color w:val="auto"/>
+          <w:sz w:val="22"/>
+          <w:szCs w:val="22"/>
+        </w:rPr>
+        <w:t>Velocity</w:t>
       </w:r>
       <w:bookmarkEnd w:id="10"/>
     </w:p>
@@ -3079,29 +3919,40 @@
       <w:pPr>
         <w:jc w:val="left"/>
       </w:pPr>
-    </w:p>
-    <w:p>
-      <w:pPr>
-        <w:jc w:val="left"/>
-      </w:pPr>
-    </w:p>
-    <w:p>
-      <w:pPr>
-        <w:jc w:val="left"/>
-      </w:pPr>
-    </w:p>
-    <w:p>
-      <w:pPr>
-        <w:jc w:val="left"/>
-      </w:pPr>
-    </w:p>
-    <w:p>
-      <w:pPr>
-        <w:pStyle w:val="Heading2"/>
-      </w:pPr>
-      <w:bookmarkStart w:id="11" w:name="_Toc88749477"/>
-      <w:r>
-        <w:t>Personal Software Process</w:t>
+      <w:r>
+        <w:t>Velocity is a powerful product offered by Code Climate, which has many overlapping features provided by Pluralsight and WayDev, such as insights into how you spend your time, recommendation on what skills your team can improve on etc. Since these features have already been discussed previously, I will move on to Quality, the second product offered by Code Climate.</w:t>
+      </w:r>
+    </w:p>
+    <w:p>
+      <w:pPr>
+        <w:jc w:val="left"/>
+      </w:pPr>
+    </w:p>
+    <w:p>
+      <w:pPr>
+        <w:jc w:val="left"/>
+      </w:pPr>
+    </w:p>
+    <w:p>
+      <w:pPr>
+        <w:pStyle w:val="Heading3"/>
+        <w:rPr>
+          <w:rFonts w:ascii="Cambria" w:hAnsi="Cambria"/>
+          <w:b/>
+          <w:bCs/>
+        </w:rPr>
+      </w:pPr>
+      <w:bookmarkStart w:id="11" w:name="_Toc88767125"/>
+      <w:r>
+        <w:rPr>
+          <w:rFonts w:ascii="Cambria" w:hAnsi="Cambria"/>
+          <w:b/>
+          <w:bCs/>
+          <w:color w:val="auto"/>
+          <w:sz w:val="22"/>
+          <w:szCs w:val="22"/>
+        </w:rPr>
+        <w:t>Quality</w:t>
       </w:r>
       <w:bookmarkEnd w:id="11"/>
     </w:p>
@@ -3109,6 +3960,391 @@
       <w:pPr>
         <w:jc w:val="left"/>
       </w:pPr>
+      <w:r>
+        <w:t>Quality is a product offered by Code Climate which focuses on test coverage</w:t>
+      </w:r>
+      <w:r>
+        <w:t>. The way this product works is it grades code out of ten by running a suite of designed tests.</w:t>
+      </w:r>
+      <w:r>
+        <w:t xml:space="preserve"> </w:t>
+      </w:r>
+      <w:r>
+        <w:t>The key benefit of these tests is that Code Climate will block a merge if tests fail, preventing problematic merges.</w:t>
+      </w:r>
+    </w:p>
+    <w:p>
+      <w:pPr>
+        <w:jc w:val="left"/>
+      </w:pPr>
+    </w:p>
+    <w:p>
+      <w:pPr>
+        <w:jc w:val="left"/>
+      </w:pPr>
+      <w:r>
+        <w:rPr>
+          <w:noProof/>
+        </w:rPr>
+        <w:lastRenderedPageBreak/>
+        <w:drawing>
+          <wp:anchor distT="0" distB="0" distL="114300" distR="114300" simplePos="0" relativeHeight="251661312" behindDoc="1" locked="0" layoutInCell="1" allowOverlap="1" wp14:anchorId="48D9279E" wp14:editId="33027B77">
+            <wp:simplePos x="0" y="0"/>
+            <wp:positionH relativeFrom="margin">
+              <wp:align>left</wp:align>
+            </wp:positionH>
+            <wp:positionV relativeFrom="paragraph">
+              <wp:posOffset>146050</wp:posOffset>
+            </wp:positionV>
+            <wp:extent cx="3206750" cy="1969135"/>
+            <wp:effectExtent l="0" t="0" r="0" b="0"/>
+            <wp:wrapTight wrapText="bothSides">
+              <wp:wrapPolygon edited="0">
+                <wp:start x="0" y="0"/>
+                <wp:lineTo x="0" y="21314"/>
+                <wp:lineTo x="21429" y="21314"/>
+                <wp:lineTo x="21429" y="0"/>
+                <wp:lineTo x="0" y="0"/>
+              </wp:wrapPolygon>
+            </wp:wrapTight>
+            <wp:docPr id="3" name="Picture 3"/>
+            <wp:cNvGraphicFramePr>
+              <a:graphicFrameLocks xmlns:a="http://schemas.openxmlformats.org/drawingml/2006/main" noChangeAspect="1"/>
+            </wp:cNvGraphicFramePr>
+            <a:graphic xmlns:a="http://schemas.openxmlformats.org/drawingml/2006/main">
+              <a:graphicData uri="http://schemas.openxmlformats.org/drawingml/2006/picture">
+                <pic:pic xmlns:pic="http://schemas.openxmlformats.org/drawingml/2006/picture">
+                  <pic:nvPicPr>
+                    <pic:cNvPr id="3" name="Picture 3"/>
+                    <pic:cNvPicPr/>
+                  </pic:nvPicPr>
+                  <pic:blipFill>
+                    <a:blip r:embed="rId24">
+                      <a:extLst>
+                        <a:ext uri="{28A0092B-C50C-407E-A947-70E740481C1C}">
+                          <a14:useLocalDpi xmlns:a14="http://schemas.microsoft.com/office/drawing/2010/main" val="0"/>
+                        </a:ext>
+                      </a:extLst>
+                    </a:blip>
+                    <a:stretch>
+                      <a:fillRect/>
+                    </a:stretch>
+                  </pic:blipFill>
+                  <pic:spPr>
+                    <a:xfrm>
+                      <a:off x="0" y="0"/>
+                      <a:ext cx="3206750" cy="1969135"/>
+                    </a:xfrm>
+                    <a:prstGeom prst="rect">
+                      <a:avLst/>
+                    </a:prstGeom>
+                  </pic:spPr>
+                </pic:pic>
+              </a:graphicData>
+            </a:graphic>
+            <wp14:sizeRelH relativeFrom="page">
+              <wp14:pctWidth>0</wp14:pctWidth>
+            </wp14:sizeRelH>
+            <wp14:sizeRelV relativeFrom="page">
+              <wp14:pctHeight>0</wp14:pctHeight>
+            </wp14:sizeRelV>
+          </wp:anchor>
+        </w:drawing>
+      </w:r>
+    </w:p>
+    <w:p>
+      <w:pPr>
+        <w:jc w:val="left"/>
+      </w:pPr>
+    </w:p>
+    <w:p>
+      <w:pPr>
+        <w:jc w:val="left"/>
+      </w:pPr>
+    </w:p>
+    <w:p>
+      <w:pPr>
+        <w:jc w:val="left"/>
+      </w:pPr>
+    </w:p>
+    <w:p>
+      <w:pPr>
+        <w:jc w:val="left"/>
+      </w:pPr>
+    </w:p>
+    <w:p>
+      <w:pPr>
+        <w:jc w:val="left"/>
+      </w:pPr>
+    </w:p>
+    <w:p>
+      <w:pPr>
+        <w:jc w:val="left"/>
+      </w:pPr>
+    </w:p>
+    <w:p>
+      <w:pPr>
+        <w:jc w:val="left"/>
+      </w:pPr>
+    </w:p>
+    <w:p>
+      <w:pPr>
+        <w:jc w:val="left"/>
+      </w:pPr>
+    </w:p>
+    <w:p>
+      <w:pPr>
+        <w:jc w:val="left"/>
+      </w:pPr>
+    </w:p>
+    <w:p>
+      <w:pPr>
+        <w:jc w:val="left"/>
+      </w:pPr>
+    </w:p>
+    <w:p>
+      <w:pPr>
+        <w:jc w:val="left"/>
+      </w:pPr>
+    </w:p>
+    <w:p>
+      <w:pPr>
+        <w:jc w:val="left"/>
+      </w:pPr>
+    </w:p>
+    <w:p>
+      <w:pPr>
+        <w:jc w:val="left"/>
+      </w:pPr>
+    </w:p>
+    <w:p>
+      <w:pPr>
+        <w:jc w:val="left"/>
+      </w:pPr>
+    </w:p>
+    <w:p>
+      <w:pPr>
+        <w:jc w:val="left"/>
+      </w:pPr>
+    </w:p>
+    <w:p>
+      <w:pPr>
+        <w:jc w:val="left"/>
+      </w:pPr>
+      <w:r>
+        <w:t>As mentioned in the beginning of this report, when being analysed under lines of code, software engineers can simply game the system. With Quality, this cheat-code is effectively dealt with, since the product neatly displays what files have changed, how much they have changed and how exactly they have changed.</w:t>
+      </w:r>
+    </w:p>
+    <w:p>
+      <w:pPr>
+        <w:jc w:val="left"/>
+      </w:pPr>
+    </w:p>
+    <w:p>
+      <w:pPr>
+        <w:jc w:val="left"/>
+      </w:pPr>
+      <w:r>
+        <w:rPr>
+          <w:noProof/>
+        </w:rPr>
+        <w:drawing>
+          <wp:anchor distT="0" distB="0" distL="114300" distR="114300" simplePos="0" relativeHeight="251662336" behindDoc="1" locked="0" layoutInCell="1" allowOverlap="1" wp14:anchorId="69CF17E3" wp14:editId="6E9AC910">
+            <wp:simplePos x="0" y="0"/>
+            <wp:positionH relativeFrom="margin">
+              <wp:align>left</wp:align>
+            </wp:positionH>
+            <wp:positionV relativeFrom="paragraph">
+              <wp:posOffset>76200</wp:posOffset>
+            </wp:positionV>
+            <wp:extent cx="3816350" cy="2656840"/>
+            <wp:effectExtent l="0" t="0" r="0" b="0"/>
+            <wp:wrapTight wrapText="bothSides">
+              <wp:wrapPolygon edited="0">
+                <wp:start x="0" y="0"/>
+                <wp:lineTo x="0" y="21373"/>
+                <wp:lineTo x="21456" y="21373"/>
+                <wp:lineTo x="21456" y="0"/>
+                <wp:lineTo x="0" y="0"/>
+              </wp:wrapPolygon>
+            </wp:wrapTight>
+            <wp:docPr id="5" name="Picture 5"/>
+            <wp:cNvGraphicFramePr>
+              <a:graphicFrameLocks xmlns:a="http://schemas.openxmlformats.org/drawingml/2006/main" noChangeAspect="1"/>
+            </wp:cNvGraphicFramePr>
+            <a:graphic xmlns:a="http://schemas.openxmlformats.org/drawingml/2006/main">
+              <a:graphicData uri="http://schemas.openxmlformats.org/drawingml/2006/picture">
+                <pic:pic xmlns:pic="http://schemas.openxmlformats.org/drawingml/2006/picture">
+                  <pic:nvPicPr>
+                    <pic:cNvPr id="5" name="Picture 5"/>
+                    <pic:cNvPicPr/>
+                  </pic:nvPicPr>
+                  <pic:blipFill>
+                    <a:blip r:embed="rId25">
+                      <a:extLst>
+                        <a:ext uri="{28A0092B-C50C-407E-A947-70E740481C1C}">
+                          <a14:useLocalDpi xmlns:a14="http://schemas.microsoft.com/office/drawing/2010/main" val="0"/>
+                        </a:ext>
+                      </a:extLst>
+                    </a:blip>
+                    <a:stretch>
+                      <a:fillRect/>
+                    </a:stretch>
+                  </pic:blipFill>
+                  <pic:spPr>
+                    <a:xfrm>
+                      <a:off x="0" y="0"/>
+                      <a:ext cx="3816350" cy="2656840"/>
+                    </a:xfrm>
+                    <a:prstGeom prst="rect">
+                      <a:avLst/>
+                    </a:prstGeom>
+                  </pic:spPr>
+                </pic:pic>
+              </a:graphicData>
+            </a:graphic>
+            <wp14:sizeRelH relativeFrom="page">
+              <wp14:pctWidth>0</wp14:pctWidth>
+            </wp14:sizeRelH>
+            <wp14:sizeRelV relativeFrom="page">
+              <wp14:pctHeight>0</wp14:pctHeight>
+            </wp14:sizeRelV>
+          </wp:anchor>
+        </w:drawing>
+      </w:r>
+    </w:p>
+    <w:p>
+      <w:pPr>
+        <w:jc w:val="left"/>
+      </w:pPr>
+    </w:p>
+    <w:p>
+      <w:pPr>
+        <w:jc w:val="left"/>
+      </w:pPr>
+    </w:p>
+    <w:p>
+      <w:pPr>
+        <w:jc w:val="left"/>
+      </w:pPr>
+    </w:p>
+    <w:p>
+      <w:pPr>
+        <w:jc w:val="left"/>
+      </w:pPr>
+    </w:p>
+    <w:p>
+      <w:pPr>
+        <w:jc w:val="left"/>
+      </w:pPr>
+    </w:p>
+    <w:p>
+      <w:pPr>
+        <w:jc w:val="left"/>
+      </w:pPr>
+    </w:p>
+    <w:p>
+      <w:pPr>
+        <w:jc w:val="left"/>
+      </w:pPr>
+    </w:p>
+    <w:p>
+      <w:pPr>
+        <w:jc w:val="left"/>
+      </w:pPr>
+    </w:p>
+    <w:p>
+      <w:pPr>
+        <w:jc w:val="left"/>
+      </w:pPr>
+    </w:p>
+    <w:p>
+      <w:pPr>
+        <w:jc w:val="left"/>
+      </w:pPr>
+    </w:p>
+    <w:p>
+      <w:pPr>
+        <w:jc w:val="left"/>
+      </w:pPr>
+    </w:p>
+    <w:p>
+      <w:pPr>
+        <w:jc w:val="left"/>
+      </w:pPr>
+    </w:p>
+    <w:p>
+      <w:pPr>
+        <w:jc w:val="left"/>
+      </w:pPr>
+    </w:p>
+    <w:p>
+      <w:pPr>
+        <w:jc w:val="left"/>
+      </w:pPr>
+    </w:p>
+    <w:p>
+      <w:pPr>
+        <w:jc w:val="left"/>
+      </w:pPr>
+    </w:p>
+    <w:p>
+      <w:pPr>
+        <w:jc w:val="left"/>
+      </w:pPr>
+    </w:p>
+    <w:p>
+      <w:pPr>
+        <w:jc w:val="left"/>
+      </w:pPr>
+    </w:p>
+    <w:p>
+      <w:pPr>
+        <w:jc w:val="left"/>
+      </w:pPr>
+    </w:p>
+    <w:p>
+      <w:pPr>
+        <w:jc w:val="left"/>
+      </w:pPr>
+      <w:r>
+        <w:t>If the same files appear to be changing again and again, perhaps this is an indication that a developer is in need of assistance. The power of Quality is that it saves an incredible amount of time that would have otherwise been spent manually reviewing code. Also, humans are susceptible to error, whereas machines running a suite of tests will not have room for human error.</w:t>
+      </w:r>
+      <w:r>
+        <w:t xml:space="preserve"> Quality prevents gamers from short-cutting there way to the top of the </w:t>
+      </w:r>
+      <w:r>
+        <w:t>leader board</w:t>
+      </w:r>
+      <w:r>
+        <w:t xml:space="preserve">, and ensures good programming practice and honesty is adhered to. </w:t>
+      </w:r>
+    </w:p>
+    <w:p>
+      <w:pPr>
+        <w:jc w:val="left"/>
+      </w:pPr>
+    </w:p>
+    <w:p>
+      <w:pPr>
+        <w:jc w:val="left"/>
+      </w:pPr>
+      <w:hyperlink r:id="rId26" w:history="1">
+        <w:r>
+          <w:rPr>
+            <w:rStyle w:val="Hyperlink"/>
+          </w:rPr>
+          <w:t>https://codeclimate.com/</w:t>
+        </w:r>
+      </w:hyperlink>
+      <w:r>
+        <w:t xml:space="preserve"> </w:t>
+      </w:r>
+    </w:p>
+    <w:p>
+      <w:pPr>
+        <w:jc w:val="left"/>
+      </w:pPr>
     </w:p>
     <w:p>
       <w:pPr>
@@ -3119,7 +4355,7 @@
       <w:pPr>
         <w:pStyle w:val="Heading1"/>
       </w:pPr>
-      <w:bookmarkStart w:id="12" w:name="_Toc88749478"/>
+      <w:bookmarkStart w:id="12" w:name="_Toc88767126"/>
       <w:r>
         <w:t>What Algorithms Can We Use?</w:t>
       </w:r>
@@ -3204,7 +4440,7 @@
       <w:pPr>
         <w:pStyle w:val="Heading2"/>
       </w:pPr>
-      <w:bookmarkStart w:id="13" w:name="_Toc88749479"/>
+      <w:bookmarkStart w:id="13" w:name="_Toc88767127"/>
       <w:r>
         <w:t>Halstead Complexity Measures</w:t>
       </w:r>
@@ -3224,7 +4460,7 @@
       <w:pPr>
         <w:pStyle w:val="Heading2"/>
       </w:pPr>
-      <w:bookmarkStart w:id="14" w:name="_Toc88749480"/>
+      <w:bookmarkStart w:id="14" w:name="_Toc88767128"/>
       <w:r>
         <w:t>Artificial Intelligence</w:t>
       </w:r>
@@ -3249,7 +4485,7 @@
       <w:pPr>
         <w:pStyle w:val="Heading2"/>
       </w:pPr>
-      <w:bookmarkStart w:id="15" w:name="_Toc88749481"/>
+      <w:bookmarkStart w:id="15" w:name="_Toc88767129"/>
       <w:r>
         <w:t>Computational Intelligence</w:t>
       </w:r>
@@ -3274,7 +4510,7 @@
       <w:pPr>
         <w:pStyle w:val="Heading2"/>
       </w:pPr>
-      <w:bookmarkStart w:id="16" w:name="_Toc88749482"/>
+      <w:bookmarkStart w:id="16" w:name="_Toc88767130"/>
       <w:r>
         <w:t>Cyclomatic Complexity</w:t>
       </w:r>
@@ -3304,7 +4540,7 @@
       <w:pPr>
         <w:pStyle w:val="Heading1"/>
       </w:pPr>
-      <w:bookmarkStart w:id="17" w:name="_Toc88749483"/>
+      <w:bookmarkStart w:id="17" w:name="_Toc88767131"/>
       <w:r>
         <w:t>Is This Ethical?</w:t>
       </w:r>
@@ -3363,7 +4599,7 @@
       <w:pPr>
         <w:pStyle w:val="Heading2"/>
       </w:pPr>
-      <w:bookmarkStart w:id="18" w:name="_Toc88749484"/>
+      <w:bookmarkStart w:id="18" w:name="_Toc88767132"/>
       <w:r>
         <w:t>Privacy</w:t>
       </w:r>
@@ -3388,7 +4624,7 @@
       <w:pPr>
         <w:pStyle w:val="Heading2"/>
       </w:pPr>
-      <w:bookmarkStart w:id="19" w:name="_Toc88749485"/>
+      <w:bookmarkStart w:id="19" w:name="_Toc88767133"/>
       <w:r>
         <w:t>Increasing Productivity</w:t>
       </w:r>
@@ -3418,6 +4654,28 @@
       <w:pPr>
         <w:jc w:val="left"/>
       </w:pPr>
+      <w:r>
+        <w:t>Remember, what gets measured, gets managed (</w:t>
+      </w:r>
+      <w:hyperlink r:id="rId27" w:history="1">
+        <w:r>
+          <w:rPr>
+            <w:rStyle w:val="Hyperlink"/>
+          </w:rPr>
+          <w:t>https://www.pluralsight.com/product/flow</w:t>
+        </w:r>
+      </w:hyperlink>
+      <w:r>
+        <w:t xml:space="preserve"> </w:t>
+      </w:r>
+    </w:p>
+    <w:p>
+      <w:pPr>
+        <w:jc w:val="left"/>
+      </w:pPr>
+      <w:r>
+        <w:t xml:space="preserve"> ).</w:t>
+      </w:r>
     </w:p>
     <w:p>
       <w:pPr>
@@ -3433,7 +4691,7 @@
       <w:pPr>
         <w:pStyle w:val="Heading1"/>
       </w:pPr>
-      <w:bookmarkStart w:id="20" w:name="_Toc88749486"/>
+      <w:bookmarkStart w:id="20" w:name="_Toc88767134"/>
       <w:r>
         <w:t>Conclusion</w:t>
       </w:r>
@@ -3491,7 +4749,7 @@
       <w:pPr>
         <w:jc w:val="left"/>
       </w:pPr>
-      <w:hyperlink r:id="rId20" w:history="1">
+      <w:hyperlink r:id="rId28" w:history="1">
         <w:r>
           <w:rPr>
             <w:rStyle w:val="Hyperlink"/>
@@ -3562,7 +4820,7 @@
       <w:pPr>
         <w:jc w:val="left"/>
       </w:pPr>
-      <w:hyperlink r:id="rId21" w:history="1">
+      <w:hyperlink r:id="rId29" w:history="1">
         <w:r>
           <w:rPr>
             <w:rStyle w:val="Hyperlink"/>
@@ -3583,7 +4841,7 @@
       <w:pPr>
         <w:jc w:val="left"/>
       </w:pPr>
-      <w:hyperlink r:id="rId22" w:history="1">
+      <w:hyperlink r:id="rId30" w:history="1">
         <w:r>
           <w:rPr>
             <w:rStyle w:val="Hyperlink"/>
@@ -3604,7 +4862,7 @@
       <w:pPr>
         <w:jc w:val="left"/>
       </w:pPr>
-      <w:hyperlink r:id="rId23" w:history="1">
+      <w:hyperlink r:id="rId31" w:history="1">
         <w:r>
           <w:rPr>
             <w:rStyle w:val="Hyperlink"/>
@@ -3625,7 +4883,7 @@
       <w:pPr>
         <w:jc w:val="left"/>
       </w:pPr>
-      <w:hyperlink r:id="rId24" w:history="1">
+      <w:hyperlink r:id="rId32" w:history="1">
         <w:r>
           <w:rPr>
             <w:rStyle w:val="Hyperlink"/>
@@ -3651,24 +4909,67 @@
       <w:pPr>
         <w:jc w:val="left"/>
       </w:pPr>
-    </w:p>
-    <w:p>
-      <w:pPr>
-        <w:jc w:val="left"/>
-      </w:pPr>
-    </w:p>
-    <w:p>
-      <w:pPr>
-        <w:jc w:val="left"/>
-      </w:pPr>
+      <w:hyperlink r:id="rId33" w:history="1">
+        <w:r>
+          <w:rPr>
+            <w:rStyle w:val="Hyperlink"/>
+          </w:rPr>
+          <w:t>https://www.pluralsight.com/product/flow</w:t>
+        </w:r>
+      </w:hyperlink>
+      <w:r>
+        <w:t xml:space="preserve"> </w:t>
+      </w:r>
+    </w:p>
+    <w:p>
+      <w:pPr>
+        <w:jc w:val="left"/>
+      </w:pPr>
+    </w:p>
+    <w:p>
+      <w:pPr>
+        <w:jc w:val="left"/>
+      </w:pPr>
+      <w:hyperlink r:id="rId34" w:history="1">
+        <w:r>
+          <w:rPr>
+            <w:rStyle w:val="Hyperlink"/>
+          </w:rPr>
+          <w:t>https://waydev.co/software-engineers/</w:t>
+        </w:r>
+      </w:hyperlink>
+      <w:r>
+        <w:t xml:space="preserve"> </w:t>
+      </w:r>
+    </w:p>
+    <w:p>
+      <w:pPr>
+        <w:jc w:val="left"/>
+      </w:pPr>
+    </w:p>
+    <w:p>
+      <w:pPr>
+        <w:jc w:val="left"/>
+      </w:pPr>
+      <w:hyperlink r:id="rId35" w:history="1">
+        <w:r>
+          <w:rPr>
+            <w:rStyle w:val="Hyperlink"/>
+          </w:rPr>
+          <w:t>https://codeclimate.com/</w:t>
+        </w:r>
+      </w:hyperlink>
+      <w:r>
+        <w:t xml:space="preserve"> </w:t>
+      </w:r>
     </w:p>
     <w:sectPr>
-      <w:headerReference w:type="even" r:id="rId25"/>
-      <w:headerReference w:type="default" r:id="rId26"/>
-      <w:footerReference w:type="even" r:id="rId27"/>
-      <w:footerReference w:type="default" r:id="rId28"/>
-      <w:headerReference w:type="first" r:id="rId29"/>
-      <w:footerReference w:type="first" r:id="rId30"/>
+      <w:headerReference w:type="even" r:id="rId36"/>
+      <w:headerReference w:type="default" r:id="rId37"/>
+      <w:footerReference w:type="even" r:id="rId38"/>
+      <w:footerReference w:type="default" r:id="rId39"/>
+      <w:headerReference w:type="first" r:id="rId40"/>
+      <w:footerReference w:type="first" r:id="rId41"/>
       <w:pgSz w:w="11906" w:h="16838"/>
       <w:pgMar w:top="1268" w:right="845" w:bottom="1095" w:left="1701" w:header="720" w:footer="720" w:gutter="0"/>
       <w:cols w:space="720"/>
@@ -3830,11 +5131,21 @@
     <w:r>
       <w:t xml:space="preserve"> of </w:t>
     </w:r>
-    <w:fldSimple w:instr=" NUMPAGES   \* MERGEFORMAT ">
-      <w:r>
-        <w:t>4</w:t>
-      </w:r>
-    </w:fldSimple>
+    <w:r>
+      <w:fldChar w:fldCharType="begin"/>
+    </w:r>
+    <w:r>
+      <w:instrText xml:space="preserve"> NUMPAGES   \* MERGEFORMAT </w:instrText>
+    </w:r>
+    <w:r>
+      <w:fldChar w:fldCharType="separate"/>
+    </w:r>
+    <w:r>
+      <w:t>4</w:t>
+    </w:r>
+    <w:r>
+      <w:fldChar w:fldCharType="end"/>
+    </w:r>
   </w:p>
 </w:ftr>
 </file>
@@ -3966,11 +5277,21 @@
     <w:r>
       <w:t xml:space="preserve"> of </w:t>
     </w:r>
-    <w:fldSimple w:instr=" NUMPAGES   \* MERGEFORMAT ">
-      <w:r>
-        <w:t>4</w:t>
-      </w:r>
-    </w:fldSimple>
+    <w:r>
+      <w:fldChar w:fldCharType="begin"/>
+    </w:r>
+    <w:r>
+      <w:instrText xml:space="preserve"> NUMPAGES   \* MERGEFORMAT </w:instrText>
+    </w:r>
+    <w:r>
+      <w:fldChar w:fldCharType="separate"/>
+    </w:r>
+    <w:r>
+      <w:t>4</w:t>
+    </w:r>
+    <w:r>
+      <w:fldChar w:fldCharType="end"/>
+    </w:r>
   </w:p>
 </w:ftr>
 </file>
@@ -4631,6 +5952,92 @@
     </w:lvl>
   </w:abstractNum>
   <w:abstractNum w:abstractNumId="3" w15:restartNumberingAfterBreak="0">
+    <w:nsid w:val="30474AC3"/>
+    <w:multiLevelType w:val="hybridMultilevel"/>
+    <w:tmpl w:val="A42A5144"/>
+    <w:lvl w:ilvl="0" w:tplc="18090011">
+      <w:start w:val="1"/>
+      <w:numFmt w:val="decimal"/>
+      <w:lvlText w:val="%1)"/>
+      <w:lvlJc w:val="left"/>
+      <w:pPr>
+        <w:ind w:left="720" w:hanging="360"/>
+      </w:pPr>
+    </w:lvl>
+    <w:lvl w:ilvl="1" w:tplc="18090019" w:tentative="1">
+      <w:start w:val="1"/>
+      <w:numFmt w:val="lowerLetter"/>
+      <w:lvlText w:val="%2."/>
+      <w:lvlJc w:val="left"/>
+      <w:pPr>
+        <w:ind w:left="1440" w:hanging="360"/>
+      </w:pPr>
+    </w:lvl>
+    <w:lvl w:ilvl="2" w:tplc="1809001B" w:tentative="1">
+      <w:start w:val="1"/>
+      <w:numFmt w:val="lowerRoman"/>
+      <w:lvlText w:val="%3."/>
+      <w:lvlJc w:val="right"/>
+      <w:pPr>
+        <w:ind w:left="2160" w:hanging="180"/>
+      </w:pPr>
+    </w:lvl>
+    <w:lvl w:ilvl="3" w:tplc="1809000F" w:tentative="1">
+      <w:start w:val="1"/>
+      <w:numFmt w:val="decimal"/>
+      <w:lvlText w:val="%4."/>
+      <w:lvlJc w:val="left"/>
+      <w:pPr>
+        <w:ind w:left="2880" w:hanging="360"/>
+      </w:pPr>
+    </w:lvl>
+    <w:lvl w:ilvl="4" w:tplc="18090019" w:tentative="1">
+      <w:start w:val="1"/>
+      <w:numFmt w:val="lowerLetter"/>
+      <w:lvlText w:val="%5."/>
+      <w:lvlJc w:val="left"/>
+      <w:pPr>
+        <w:ind w:left="3600" w:hanging="360"/>
+      </w:pPr>
+    </w:lvl>
+    <w:lvl w:ilvl="5" w:tplc="1809001B" w:tentative="1">
+      <w:start w:val="1"/>
+      <w:numFmt w:val="lowerRoman"/>
+      <w:lvlText w:val="%6."/>
+      <w:lvlJc w:val="right"/>
+      <w:pPr>
+        <w:ind w:left="4320" w:hanging="180"/>
+      </w:pPr>
+    </w:lvl>
+    <w:lvl w:ilvl="6" w:tplc="1809000F" w:tentative="1">
+      <w:start w:val="1"/>
+      <w:numFmt w:val="decimal"/>
+      <w:lvlText w:val="%7."/>
+      <w:lvlJc w:val="left"/>
+      <w:pPr>
+        <w:ind w:left="5040" w:hanging="360"/>
+      </w:pPr>
+    </w:lvl>
+    <w:lvl w:ilvl="7" w:tplc="18090019" w:tentative="1">
+      <w:start w:val="1"/>
+      <w:numFmt w:val="lowerLetter"/>
+      <w:lvlText w:val="%8."/>
+      <w:lvlJc w:val="left"/>
+      <w:pPr>
+        <w:ind w:left="5760" w:hanging="360"/>
+      </w:pPr>
+    </w:lvl>
+    <w:lvl w:ilvl="8" w:tplc="1809001B" w:tentative="1">
+      <w:start w:val="1"/>
+      <w:numFmt w:val="lowerRoman"/>
+      <w:lvlText w:val="%9."/>
+      <w:lvlJc w:val="right"/>
+      <w:pPr>
+        <w:ind w:left="6480" w:hanging="180"/>
+      </w:pPr>
+    </w:lvl>
+  </w:abstractNum>
+  <w:abstractNum w:abstractNumId="4" w15:restartNumberingAfterBreak="0">
     <w:nsid w:val="3488027C"/>
     <w:multiLevelType w:val="multilevel"/>
     <w:tmpl w:val="16C62A70"/>
@@ -4843,7 +6250,7 @@
       </w:rPr>
     </w:lvl>
   </w:abstractNum>
-  <w:abstractNum w:abstractNumId="4" w15:restartNumberingAfterBreak="0">
+  <w:abstractNum w:abstractNumId="5" w15:restartNumberingAfterBreak="0">
     <w:nsid w:val="41203C1C"/>
     <w:multiLevelType w:val="hybridMultilevel"/>
     <w:tmpl w:val="576AE972"/>
@@ -4956,7 +6363,7 @@
       </w:rPr>
     </w:lvl>
   </w:abstractNum>
-  <w:abstractNum w:abstractNumId="5" w15:restartNumberingAfterBreak="0">
+  <w:abstractNum w:abstractNumId="6" w15:restartNumberingAfterBreak="0">
     <w:nsid w:val="72BC775D"/>
     <w:multiLevelType w:val="hybridMultilevel"/>
     <w:tmpl w:val="F4A624C0"/>
@@ -5070,22 +6477,25 @@
     </w:lvl>
   </w:abstractNum>
   <w:num w:numId="1">
-    <w:abstractNumId w:val="3"/>
+    <w:abstractNumId w:val="4"/>
   </w:num>
   <w:num w:numId="2">
     <w:abstractNumId w:val="0"/>
   </w:num>
   <w:num w:numId="3">
-    <w:abstractNumId w:val="5"/>
+    <w:abstractNumId w:val="6"/>
   </w:num>
   <w:num w:numId="4">
     <w:abstractNumId w:val="2"/>
   </w:num>
   <w:num w:numId="5">
-    <w:abstractNumId w:val="4"/>
+    <w:abstractNumId w:val="5"/>
   </w:num>
   <w:num w:numId="6">
     <w:abstractNumId w:val="1"/>
+  </w:num>
+  <w:num w:numId="7">
+    <w:abstractNumId w:val="3"/>
   </w:num>
 </w:numbering>
 </file>
@@ -5551,7 +6961,6 @@
     <w:next w:val="Normal"/>
     <w:link w:val="Heading3Char"/>
     <w:uiPriority w:val="9"/>
-    <w:semiHidden/>
     <w:unhideWhenUsed/>
     <w:qFormat/>
     <w:rsid w:val="00B35419"/>
@@ -5866,7 +7275,6 @@
     <w:basedOn w:val="DefaultParagraphFont"/>
     <w:link w:val="Heading3"/>
     <w:uiPriority w:val="9"/>
-    <w:semiHidden/>
     <w:rsid w:val="00B35419"/>
     <w:rPr>
       <w:rFonts w:asciiTheme="majorHAnsi" w:eastAsiaTheme="majorEastAsia" w:hAnsiTheme="majorHAnsi" w:cstheme="majorBidi"/>
@@ -6043,6 +7451,38 @@
     <w:pPr>
       <w:spacing w:after="100"/>
       <w:ind w:left="200"/>
+    </w:pPr>
+  </w:style>
+  <w:style w:type="paragraph" w:styleId="Caption">
+    <w:name w:val="caption"/>
+    <w:basedOn w:val="Normal"/>
+    <w:next w:val="Normal"/>
+    <w:uiPriority w:val="35"/>
+    <w:unhideWhenUsed/>
+    <w:qFormat/>
+    <w:rsid w:val="00234A7E"/>
+    <w:pPr>
+      <w:spacing w:after="200" w:line="240" w:lineRule="auto"/>
+    </w:pPr>
+    <w:rPr>
+      <w:i/>
+      <w:iCs/>
+      <w:color w:val="44546A" w:themeColor="text2"/>
+      <w:sz w:val="18"/>
+      <w:szCs w:val="18"/>
+    </w:rPr>
+  </w:style>
+  <w:style w:type="paragraph" w:styleId="TOC3">
+    <w:name w:val="toc 3"/>
+    <w:basedOn w:val="Normal"/>
+    <w:next w:val="Normal"/>
+    <w:autoRedefine/>
+    <w:uiPriority w:val="39"/>
+    <w:unhideWhenUsed/>
+    <w:rsid w:val="00277126"/>
+    <w:pPr>
+      <w:spacing w:after="100"/>
+      <w:ind w:left="400"/>
     </w:pPr>
   </w:style>
 </w:styles>

</xml_diff>

<commit_message>
Uploading start of algorithmic approaches
</commit_message>
<xml_diff>
--- a/measuring-software-engineering-report.docx
+++ b/measuring-software-engineering-report.docx
@@ -427,7 +427,7 @@
           <w:r>
             <w:fldChar w:fldCharType="separate"/>
           </w:r>
-          <w:hyperlink w:anchor="_Toc88767114" w:history="1">
+          <w:hyperlink w:anchor="_Toc88839902" w:history="1">
             <w:r>
               <w:rPr>
                 <w:rStyle w:val="Hyperlink"/>
@@ -454,7 +454,7 @@
                 <w:noProof/>
                 <w:webHidden/>
               </w:rPr>
-              <w:instrText xml:space="preserve"> PAGEREF _Toc88767114 \h </w:instrText>
+              <w:instrText xml:space="preserve"> PAGEREF _Toc88839902 \h </w:instrText>
             </w:r>
             <w:r>
               <w:rPr>
@@ -474,7 +474,7 @@
                 <w:noProof/>
                 <w:webHidden/>
               </w:rPr>
-              <w:t>2</w:t>
+              <w:t>1</w:t>
             </w:r>
             <w:r>
               <w:rPr>
@@ -498,7 +498,7 @@
               <w:sz w:val="22"/>
             </w:rPr>
           </w:pPr>
-          <w:hyperlink w:anchor="_Toc88767115" w:history="1">
+          <w:hyperlink w:anchor="_Toc88839903" w:history="1">
             <w:r>
               <w:rPr>
                 <w:rStyle w:val="Hyperlink"/>
@@ -525,7 +525,7 @@
                 <w:noProof/>
                 <w:webHidden/>
               </w:rPr>
-              <w:instrText xml:space="preserve"> PAGEREF _Toc88767115 \h </w:instrText>
+              <w:instrText xml:space="preserve"> PAGEREF _Toc88839903 \h </w:instrText>
             </w:r>
             <w:r>
               <w:rPr>
@@ -570,7 +570,7 @@
               <w:sz w:val="22"/>
             </w:rPr>
           </w:pPr>
-          <w:hyperlink w:anchor="_Toc88767116" w:history="1">
+          <w:hyperlink w:anchor="_Toc88839904" w:history="1">
             <w:r>
               <w:rPr>
                 <w:rStyle w:val="Hyperlink"/>
@@ -613,7 +613,7 @@
                 <w:noProof/>
                 <w:webHidden/>
               </w:rPr>
-              <w:instrText xml:space="preserve"> PAGEREF _Toc88767116 \h </w:instrText>
+              <w:instrText xml:space="preserve"> PAGEREF _Toc88839904 \h </w:instrText>
             </w:r>
             <w:r>
               <w:rPr>
@@ -658,7 +658,7 @@
               <w:sz w:val="22"/>
             </w:rPr>
           </w:pPr>
-          <w:hyperlink w:anchor="_Toc88767117" w:history="1">
+          <w:hyperlink w:anchor="_Toc88839905" w:history="1">
             <w:r>
               <w:rPr>
                 <w:rStyle w:val="Hyperlink"/>
@@ -701,7 +701,7 @@
                 <w:noProof/>
                 <w:webHidden/>
               </w:rPr>
-              <w:instrText xml:space="preserve"> PAGEREF _Toc88767117 \h </w:instrText>
+              <w:instrText xml:space="preserve"> PAGEREF _Toc88839905 \h </w:instrText>
             </w:r>
             <w:r>
               <w:rPr>
@@ -746,7 +746,7 @@
               <w:sz w:val="22"/>
             </w:rPr>
           </w:pPr>
-          <w:hyperlink w:anchor="_Toc88767118" w:history="1">
+          <w:hyperlink w:anchor="_Toc88839906" w:history="1">
             <w:r>
               <w:rPr>
                 <w:rStyle w:val="Hyperlink"/>
@@ -768,7 +768,7 @@
                 <w:rStyle w:val="Hyperlink"/>
                 <w:noProof/>
               </w:rPr>
-              <w:t>Number of Code Reviews Done</w:t>
+              <w:t>Leadtime</w:t>
             </w:r>
             <w:r>
               <w:rPr>
@@ -789,7 +789,78 @@
                 <w:noProof/>
                 <w:webHidden/>
               </w:rPr>
-              <w:instrText xml:space="preserve"> PAGEREF _Toc88767118 \h </w:instrText>
+              <w:instrText xml:space="preserve"> PAGEREF _Toc88839906 \h </w:instrText>
+            </w:r>
+            <w:r>
+              <w:rPr>
+                <w:noProof/>
+                <w:webHidden/>
+              </w:rPr>
+            </w:r>
+            <w:r>
+              <w:rPr>
+                <w:noProof/>
+                <w:webHidden/>
+              </w:rPr>
+              <w:fldChar w:fldCharType="separate"/>
+            </w:r>
+            <w:r>
+              <w:rPr>
+                <w:noProof/>
+                <w:webHidden/>
+              </w:rPr>
+              <w:t>3</w:t>
+            </w:r>
+            <w:r>
+              <w:rPr>
+                <w:noProof/>
+                <w:webHidden/>
+              </w:rPr>
+              <w:fldChar w:fldCharType="end"/>
+            </w:r>
+          </w:hyperlink>
+        </w:p>
+        <w:p>
+          <w:pPr>
+            <w:pStyle w:val="TOC1"/>
+            <w:tabs>
+              <w:tab w:val="right" w:leader="dot" w:pos="9350"/>
+            </w:tabs>
+            <w:rPr>
+              <w:rFonts w:asciiTheme="minorHAnsi" w:eastAsiaTheme="minorEastAsia" w:hAnsiTheme="minorHAnsi" w:cstheme="minorBidi"/>
+              <w:noProof/>
+              <w:color w:val="auto"/>
+              <w:sz w:val="22"/>
+            </w:rPr>
+          </w:pPr>
+          <w:hyperlink w:anchor="_Toc88839907" w:history="1">
+            <w:r>
+              <w:rPr>
+                <w:rStyle w:val="Hyperlink"/>
+                <w:noProof/>
+              </w:rPr>
+              <w:t>3 What Platforms Can Be Used to Gather and Process Data?</w:t>
+            </w:r>
+            <w:r>
+              <w:rPr>
+                <w:noProof/>
+                <w:webHidden/>
+              </w:rPr>
+              <w:tab/>
+            </w:r>
+            <w:r>
+              <w:rPr>
+                <w:noProof/>
+                <w:webHidden/>
+              </w:rPr>
+              <w:fldChar w:fldCharType="begin"/>
+            </w:r>
+            <w:r>
+              <w:rPr>
+                <w:noProof/>
+                <w:webHidden/>
+              </w:rPr>
+              <w:instrText xml:space="preserve"> PAGEREF _Toc88839907 \h </w:instrText>
             </w:r>
             <w:r>
               <w:rPr>
@@ -834,13 +905,13 @@
               <w:sz w:val="22"/>
             </w:rPr>
           </w:pPr>
-          <w:hyperlink w:anchor="_Toc88767119" w:history="1">
+          <w:hyperlink w:anchor="_Toc88839908" w:history="1">
             <w:r>
               <w:rPr>
                 <w:rStyle w:val="Hyperlink"/>
                 <w:noProof/>
               </w:rPr>
-              <w:t>2.4</w:t>
+              <w:t>3.1</w:t>
             </w:r>
             <w:r>
               <w:rPr>
@@ -856,7 +927,7 @@
                 <w:rStyle w:val="Hyperlink"/>
                 <w:noProof/>
               </w:rPr>
-              <w:t>Leadtime</w:t>
+              <w:t>Pluralisation (Git Prime)</w:t>
             </w:r>
             <w:r>
               <w:rPr>
@@ -877,78 +948,7 @@
                 <w:noProof/>
                 <w:webHidden/>
               </w:rPr>
-              <w:instrText xml:space="preserve"> PAGEREF _Toc88767119 \h </w:instrText>
-            </w:r>
-            <w:r>
-              <w:rPr>
-                <w:noProof/>
-                <w:webHidden/>
-              </w:rPr>
-            </w:r>
-            <w:r>
-              <w:rPr>
-                <w:noProof/>
-                <w:webHidden/>
-              </w:rPr>
-              <w:fldChar w:fldCharType="separate"/>
-            </w:r>
-            <w:r>
-              <w:rPr>
-                <w:noProof/>
-                <w:webHidden/>
-              </w:rPr>
-              <w:t>3</w:t>
-            </w:r>
-            <w:r>
-              <w:rPr>
-                <w:noProof/>
-                <w:webHidden/>
-              </w:rPr>
-              <w:fldChar w:fldCharType="end"/>
-            </w:r>
-          </w:hyperlink>
-        </w:p>
-        <w:p>
-          <w:pPr>
-            <w:pStyle w:val="TOC1"/>
-            <w:tabs>
-              <w:tab w:val="right" w:leader="dot" w:pos="9350"/>
-            </w:tabs>
-            <w:rPr>
-              <w:rFonts w:asciiTheme="minorHAnsi" w:eastAsiaTheme="minorEastAsia" w:hAnsiTheme="minorHAnsi" w:cstheme="minorBidi"/>
-              <w:noProof/>
-              <w:color w:val="auto"/>
-              <w:sz w:val="22"/>
-            </w:rPr>
-          </w:pPr>
-          <w:hyperlink w:anchor="_Toc88767120" w:history="1">
-            <w:r>
-              <w:rPr>
-                <w:rStyle w:val="Hyperlink"/>
-                <w:noProof/>
-              </w:rPr>
-              <w:t>3 What Platforms Can Be Used to Gather and Process Data?</w:t>
-            </w:r>
-            <w:r>
-              <w:rPr>
-                <w:noProof/>
-                <w:webHidden/>
-              </w:rPr>
-              <w:tab/>
-            </w:r>
-            <w:r>
-              <w:rPr>
-                <w:noProof/>
-                <w:webHidden/>
-              </w:rPr>
-              <w:fldChar w:fldCharType="begin"/>
-            </w:r>
-            <w:r>
-              <w:rPr>
-                <w:noProof/>
-                <w:webHidden/>
-              </w:rPr>
-              <w:instrText xml:space="preserve"> PAGEREF _Toc88767120 \h </w:instrText>
+              <w:instrText xml:space="preserve"> PAGEREF _Toc88839908 \h </w:instrText>
             </w:r>
             <w:r>
               <w:rPr>
@@ -993,13 +993,13 @@
               <w:sz w:val="22"/>
             </w:rPr>
           </w:pPr>
-          <w:hyperlink w:anchor="_Toc88767121" w:history="1">
+          <w:hyperlink w:anchor="_Toc88839909" w:history="1">
             <w:r>
               <w:rPr>
                 <w:rStyle w:val="Hyperlink"/>
                 <w:noProof/>
               </w:rPr>
-              <w:t>3.1</w:t>
+              <w:t>3.2</w:t>
             </w:r>
             <w:r>
               <w:rPr>
@@ -1015,7 +1015,7 @@
                 <w:rStyle w:val="Hyperlink"/>
                 <w:noProof/>
               </w:rPr>
-              <w:t>Pluralisation (Git Prime)</w:t>
+              <w:t>WayDev</w:t>
             </w:r>
             <w:r>
               <w:rPr>
@@ -1036,7 +1036,7 @@
                 <w:noProof/>
                 <w:webHidden/>
               </w:rPr>
-              <w:instrText xml:space="preserve"> PAGEREF _Toc88767121 \h </w:instrText>
+              <w:instrText xml:space="preserve"> PAGEREF _Toc88839909 \h </w:instrText>
             </w:r>
             <w:r>
               <w:rPr>
@@ -1081,13 +1081,13 @@
               <w:sz w:val="22"/>
             </w:rPr>
           </w:pPr>
-          <w:hyperlink w:anchor="_Toc88767122" w:history="1">
+          <w:hyperlink w:anchor="_Toc88839910" w:history="1">
             <w:r>
               <w:rPr>
                 <w:rStyle w:val="Hyperlink"/>
                 <w:noProof/>
               </w:rPr>
-              <w:t>3.2</w:t>
+              <w:t>3.3</w:t>
             </w:r>
             <w:r>
               <w:rPr>
@@ -1103,7 +1103,7 @@
                 <w:rStyle w:val="Hyperlink"/>
                 <w:noProof/>
               </w:rPr>
-              <w:t>WayDev</w:t>
+              <w:t>Code Climate</w:t>
             </w:r>
             <w:r>
               <w:rPr>
@@ -1124,7 +1124,7 @@
                 <w:noProof/>
                 <w:webHidden/>
               </w:rPr>
-              <w:instrText xml:space="preserve"> PAGEREF _Toc88767122 \h </w:instrText>
+              <w:instrText xml:space="preserve"> PAGEREF _Toc88839910 \h </w:instrText>
             </w:r>
             <w:r>
               <w:rPr>
@@ -1145,6 +1145,261 @@
                 <w:webHidden/>
               </w:rPr>
               <w:t>5</w:t>
+            </w:r>
+            <w:r>
+              <w:rPr>
+                <w:noProof/>
+                <w:webHidden/>
+              </w:rPr>
+              <w:fldChar w:fldCharType="end"/>
+            </w:r>
+          </w:hyperlink>
+        </w:p>
+        <w:p>
+          <w:pPr>
+            <w:pStyle w:val="TOC3"/>
+            <w:tabs>
+              <w:tab w:val="left" w:pos="1100"/>
+              <w:tab w:val="right" w:leader="dot" w:pos="9350"/>
+            </w:tabs>
+            <w:rPr>
+              <w:rFonts w:asciiTheme="minorHAnsi" w:eastAsiaTheme="minorEastAsia" w:hAnsiTheme="minorHAnsi" w:cstheme="minorBidi"/>
+              <w:noProof/>
+              <w:color w:val="auto"/>
+              <w:sz w:val="22"/>
+            </w:rPr>
+          </w:pPr>
+          <w:hyperlink w:anchor="_Toc88839911" w:history="1">
+            <w:r>
+              <w:rPr>
+                <w:rStyle w:val="Hyperlink"/>
+                <w:b/>
+                <w:bCs/>
+                <w:noProof/>
+              </w:rPr>
+              <w:t>3.3.1</w:t>
+            </w:r>
+            <w:r>
+              <w:rPr>
+                <w:rFonts w:asciiTheme="minorHAnsi" w:eastAsiaTheme="minorEastAsia" w:hAnsiTheme="minorHAnsi" w:cstheme="minorBidi"/>
+                <w:noProof/>
+                <w:color w:val="auto"/>
+                <w:sz w:val="22"/>
+              </w:rPr>
+              <w:tab/>
+            </w:r>
+            <w:r>
+              <w:rPr>
+                <w:rStyle w:val="Hyperlink"/>
+                <w:b/>
+                <w:bCs/>
+                <w:noProof/>
+              </w:rPr>
+              <w:t>Velocity</w:t>
+            </w:r>
+            <w:r>
+              <w:rPr>
+                <w:noProof/>
+                <w:webHidden/>
+              </w:rPr>
+              <w:tab/>
+            </w:r>
+            <w:r>
+              <w:rPr>
+                <w:noProof/>
+                <w:webHidden/>
+              </w:rPr>
+              <w:fldChar w:fldCharType="begin"/>
+            </w:r>
+            <w:r>
+              <w:rPr>
+                <w:noProof/>
+                <w:webHidden/>
+              </w:rPr>
+              <w:instrText xml:space="preserve"> PAGEREF _Toc88839911 \h </w:instrText>
+            </w:r>
+            <w:r>
+              <w:rPr>
+                <w:noProof/>
+                <w:webHidden/>
+              </w:rPr>
+            </w:r>
+            <w:r>
+              <w:rPr>
+                <w:noProof/>
+                <w:webHidden/>
+              </w:rPr>
+              <w:fldChar w:fldCharType="separate"/>
+            </w:r>
+            <w:r>
+              <w:rPr>
+                <w:noProof/>
+                <w:webHidden/>
+              </w:rPr>
+              <w:t>5</w:t>
+            </w:r>
+            <w:r>
+              <w:rPr>
+                <w:noProof/>
+                <w:webHidden/>
+              </w:rPr>
+              <w:fldChar w:fldCharType="end"/>
+            </w:r>
+          </w:hyperlink>
+        </w:p>
+        <w:p>
+          <w:pPr>
+            <w:pStyle w:val="TOC3"/>
+            <w:tabs>
+              <w:tab w:val="left" w:pos="1100"/>
+              <w:tab w:val="right" w:leader="dot" w:pos="9350"/>
+            </w:tabs>
+            <w:rPr>
+              <w:rFonts w:asciiTheme="minorHAnsi" w:eastAsiaTheme="minorEastAsia" w:hAnsiTheme="minorHAnsi" w:cstheme="minorBidi"/>
+              <w:noProof/>
+              <w:color w:val="auto"/>
+              <w:sz w:val="22"/>
+            </w:rPr>
+          </w:pPr>
+          <w:hyperlink w:anchor="_Toc88839912" w:history="1">
+            <w:r>
+              <w:rPr>
+                <w:rStyle w:val="Hyperlink"/>
+                <w:b/>
+                <w:bCs/>
+                <w:noProof/>
+              </w:rPr>
+              <w:t>3.3.2</w:t>
+            </w:r>
+            <w:r>
+              <w:rPr>
+                <w:rFonts w:asciiTheme="minorHAnsi" w:eastAsiaTheme="minorEastAsia" w:hAnsiTheme="minorHAnsi" w:cstheme="minorBidi"/>
+                <w:noProof/>
+                <w:color w:val="auto"/>
+                <w:sz w:val="22"/>
+              </w:rPr>
+              <w:tab/>
+            </w:r>
+            <w:r>
+              <w:rPr>
+                <w:rStyle w:val="Hyperlink"/>
+                <w:b/>
+                <w:bCs/>
+                <w:noProof/>
+              </w:rPr>
+              <w:t>Quality</w:t>
+            </w:r>
+            <w:r>
+              <w:rPr>
+                <w:noProof/>
+                <w:webHidden/>
+              </w:rPr>
+              <w:tab/>
+            </w:r>
+            <w:r>
+              <w:rPr>
+                <w:noProof/>
+                <w:webHidden/>
+              </w:rPr>
+              <w:fldChar w:fldCharType="begin"/>
+            </w:r>
+            <w:r>
+              <w:rPr>
+                <w:noProof/>
+                <w:webHidden/>
+              </w:rPr>
+              <w:instrText xml:space="preserve"> PAGEREF _Toc88839912 \h </w:instrText>
+            </w:r>
+            <w:r>
+              <w:rPr>
+                <w:noProof/>
+                <w:webHidden/>
+              </w:rPr>
+            </w:r>
+            <w:r>
+              <w:rPr>
+                <w:noProof/>
+                <w:webHidden/>
+              </w:rPr>
+              <w:fldChar w:fldCharType="separate"/>
+            </w:r>
+            <w:r>
+              <w:rPr>
+                <w:noProof/>
+                <w:webHidden/>
+              </w:rPr>
+              <w:t>5</w:t>
+            </w:r>
+            <w:r>
+              <w:rPr>
+                <w:noProof/>
+                <w:webHidden/>
+              </w:rPr>
+              <w:fldChar w:fldCharType="end"/>
+            </w:r>
+          </w:hyperlink>
+        </w:p>
+        <w:p>
+          <w:pPr>
+            <w:pStyle w:val="TOC1"/>
+            <w:tabs>
+              <w:tab w:val="right" w:leader="dot" w:pos="9350"/>
+            </w:tabs>
+            <w:rPr>
+              <w:rFonts w:asciiTheme="minorHAnsi" w:eastAsiaTheme="minorEastAsia" w:hAnsiTheme="minorHAnsi" w:cstheme="minorBidi"/>
+              <w:noProof/>
+              <w:color w:val="auto"/>
+              <w:sz w:val="22"/>
+            </w:rPr>
+          </w:pPr>
+          <w:hyperlink w:anchor="_Toc88839913" w:history="1">
+            <w:r>
+              <w:rPr>
+                <w:rStyle w:val="Hyperlink"/>
+                <w:noProof/>
+              </w:rPr>
+              <w:t>4 What Algorithms Can We Use?</w:t>
+            </w:r>
+            <w:r>
+              <w:rPr>
+                <w:noProof/>
+                <w:webHidden/>
+              </w:rPr>
+              <w:tab/>
+            </w:r>
+            <w:r>
+              <w:rPr>
+                <w:noProof/>
+                <w:webHidden/>
+              </w:rPr>
+              <w:fldChar w:fldCharType="begin"/>
+            </w:r>
+            <w:r>
+              <w:rPr>
+                <w:noProof/>
+                <w:webHidden/>
+              </w:rPr>
+              <w:instrText xml:space="preserve"> PAGEREF _Toc88839913 \h </w:instrText>
+            </w:r>
+            <w:r>
+              <w:rPr>
+                <w:noProof/>
+                <w:webHidden/>
+              </w:rPr>
+            </w:r>
+            <w:r>
+              <w:rPr>
+                <w:noProof/>
+                <w:webHidden/>
+              </w:rPr>
+              <w:fldChar w:fldCharType="separate"/>
+            </w:r>
+            <w:r>
+              <w:rPr>
+                <w:noProof/>
+                <w:webHidden/>
+              </w:rPr>
+              <w:t>6</w:t>
             </w:r>
             <w:r>
               <w:rPr>
@@ -1169,13 +1424,13 @@
               <w:sz w:val="22"/>
             </w:rPr>
           </w:pPr>
-          <w:hyperlink w:anchor="_Toc88767123" w:history="1">
+          <w:hyperlink w:anchor="_Toc88839914" w:history="1">
             <w:r>
               <w:rPr>
                 <w:rStyle w:val="Hyperlink"/>
                 <w:noProof/>
               </w:rPr>
-              <w:t>3.3</w:t>
+              <w:t>4.1</w:t>
             </w:r>
             <w:r>
               <w:rPr>
@@ -1191,7 +1446,7 @@
                 <w:rStyle w:val="Hyperlink"/>
                 <w:noProof/>
               </w:rPr>
-              <w:t>Code Climate</w:t>
+              <w:t>Halstead Complexity Measures</w:t>
             </w:r>
             <w:r>
               <w:rPr>
@@ -1212,254 +1467,7 @@
                 <w:noProof/>
                 <w:webHidden/>
               </w:rPr>
-              <w:instrText xml:space="preserve"> PAGEREF _Toc88767123 \h </w:instrText>
-            </w:r>
-            <w:r>
-              <w:rPr>
-                <w:noProof/>
-                <w:webHidden/>
-              </w:rPr>
-            </w:r>
-            <w:r>
-              <w:rPr>
-                <w:noProof/>
-                <w:webHidden/>
-              </w:rPr>
-              <w:fldChar w:fldCharType="separate"/>
-            </w:r>
-            <w:r>
-              <w:rPr>
-                <w:noProof/>
-                <w:webHidden/>
-              </w:rPr>
-              <w:t>5</w:t>
-            </w:r>
-            <w:r>
-              <w:rPr>
-                <w:noProof/>
-                <w:webHidden/>
-              </w:rPr>
-              <w:fldChar w:fldCharType="end"/>
-            </w:r>
-          </w:hyperlink>
-        </w:p>
-        <w:p>
-          <w:pPr>
-            <w:pStyle w:val="TOC3"/>
-            <w:tabs>
-              <w:tab w:val="left" w:pos="1100"/>
-              <w:tab w:val="right" w:leader="dot" w:pos="9350"/>
-            </w:tabs>
-            <w:rPr>
-              <w:rFonts w:asciiTheme="minorHAnsi" w:eastAsiaTheme="minorEastAsia" w:hAnsiTheme="minorHAnsi" w:cstheme="minorBidi"/>
-              <w:noProof/>
-              <w:color w:val="auto"/>
-              <w:sz w:val="22"/>
-            </w:rPr>
-          </w:pPr>
-          <w:hyperlink w:anchor="_Toc88767124" w:history="1">
-            <w:r>
-              <w:rPr>
-                <w:rStyle w:val="Hyperlink"/>
-                <w:noProof/>
-              </w:rPr>
-              <w:t>3.3.1</w:t>
-            </w:r>
-            <w:r>
-              <w:rPr>
-                <w:rFonts w:asciiTheme="minorHAnsi" w:eastAsiaTheme="minorEastAsia" w:hAnsiTheme="minorHAnsi" w:cstheme="minorBidi"/>
-                <w:noProof/>
-                <w:color w:val="auto"/>
-                <w:sz w:val="22"/>
-              </w:rPr>
-              <w:tab/>
-            </w:r>
-            <w:r>
-              <w:rPr>
-                <w:rStyle w:val="Hyperlink"/>
-                <w:noProof/>
-              </w:rPr>
-              <w:t>Velocity</w:t>
-            </w:r>
-            <w:r>
-              <w:rPr>
-                <w:noProof/>
-                <w:webHidden/>
-              </w:rPr>
-              <w:tab/>
-            </w:r>
-            <w:r>
-              <w:rPr>
-                <w:noProof/>
-                <w:webHidden/>
-              </w:rPr>
-              <w:fldChar w:fldCharType="begin"/>
-            </w:r>
-            <w:r>
-              <w:rPr>
-                <w:noProof/>
-                <w:webHidden/>
-              </w:rPr>
-              <w:instrText xml:space="preserve"> PAGEREF _Toc88767124 \h </w:instrText>
-            </w:r>
-            <w:r>
-              <w:rPr>
-                <w:noProof/>
-                <w:webHidden/>
-              </w:rPr>
-            </w:r>
-            <w:r>
-              <w:rPr>
-                <w:noProof/>
-                <w:webHidden/>
-              </w:rPr>
-              <w:fldChar w:fldCharType="separate"/>
-            </w:r>
-            <w:r>
-              <w:rPr>
-                <w:noProof/>
-                <w:webHidden/>
-              </w:rPr>
-              <w:t>5</w:t>
-            </w:r>
-            <w:r>
-              <w:rPr>
-                <w:noProof/>
-                <w:webHidden/>
-              </w:rPr>
-              <w:fldChar w:fldCharType="end"/>
-            </w:r>
-          </w:hyperlink>
-        </w:p>
-        <w:p>
-          <w:pPr>
-            <w:pStyle w:val="TOC3"/>
-            <w:tabs>
-              <w:tab w:val="left" w:pos="1100"/>
-              <w:tab w:val="right" w:leader="dot" w:pos="9350"/>
-            </w:tabs>
-            <w:rPr>
-              <w:rFonts w:asciiTheme="minorHAnsi" w:eastAsiaTheme="minorEastAsia" w:hAnsiTheme="minorHAnsi" w:cstheme="minorBidi"/>
-              <w:noProof/>
-              <w:color w:val="auto"/>
-              <w:sz w:val="22"/>
-            </w:rPr>
-          </w:pPr>
-          <w:hyperlink w:anchor="_Toc88767125" w:history="1">
-            <w:r>
-              <w:rPr>
-                <w:rStyle w:val="Hyperlink"/>
-                <w:noProof/>
-              </w:rPr>
-              <w:t>3.3.2</w:t>
-            </w:r>
-            <w:r>
-              <w:rPr>
-                <w:rFonts w:asciiTheme="minorHAnsi" w:eastAsiaTheme="minorEastAsia" w:hAnsiTheme="minorHAnsi" w:cstheme="minorBidi"/>
-                <w:noProof/>
-                <w:color w:val="auto"/>
-                <w:sz w:val="22"/>
-              </w:rPr>
-              <w:tab/>
-            </w:r>
-            <w:r>
-              <w:rPr>
-                <w:rStyle w:val="Hyperlink"/>
-                <w:noProof/>
-              </w:rPr>
-              <w:t>Quality</w:t>
-            </w:r>
-            <w:r>
-              <w:rPr>
-                <w:noProof/>
-                <w:webHidden/>
-              </w:rPr>
-              <w:tab/>
-            </w:r>
-            <w:r>
-              <w:rPr>
-                <w:noProof/>
-                <w:webHidden/>
-              </w:rPr>
-              <w:fldChar w:fldCharType="begin"/>
-            </w:r>
-            <w:r>
-              <w:rPr>
-                <w:noProof/>
-                <w:webHidden/>
-              </w:rPr>
-              <w:instrText xml:space="preserve"> PAGEREF _Toc88767125 \h </w:instrText>
-            </w:r>
-            <w:r>
-              <w:rPr>
-                <w:noProof/>
-                <w:webHidden/>
-              </w:rPr>
-            </w:r>
-            <w:r>
-              <w:rPr>
-                <w:noProof/>
-                <w:webHidden/>
-              </w:rPr>
-              <w:fldChar w:fldCharType="separate"/>
-            </w:r>
-            <w:r>
-              <w:rPr>
-                <w:noProof/>
-                <w:webHidden/>
-              </w:rPr>
-              <w:t>5</w:t>
-            </w:r>
-            <w:r>
-              <w:rPr>
-                <w:noProof/>
-                <w:webHidden/>
-              </w:rPr>
-              <w:fldChar w:fldCharType="end"/>
-            </w:r>
-          </w:hyperlink>
-        </w:p>
-        <w:p>
-          <w:pPr>
-            <w:pStyle w:val="TOC1"/>
-            <w:tabs>
-              <w:tab w:val="right" w:leader="dot" w:pos="9350"/>
-            </w:tabs>
-            <w:rPr>
-              <w:rFonts w:asciiTheme="minorHAnsi" w:eastAsiaTheme="minorEastAsia" w:hAnsiTheme="minorHAnsi" w:cstheme="minorBidi"/>
-              <w:noProof/>
-              <w:color w:val="auto"/>
-              <w:sz w:val="22"/>
-            </w:rPr>
-          </w:pPr>
-          <w:hyperlink w:anchor="_Toc88767126" w:history="1">
-            <w:r>
-              <w:rPr>
-                <w:rStyle w:val="Hyperlink"/>
-                <w:noProof/>
-              </w:rPr>
-              <w:t>4 What Algorithms Can We Use?</w:t>
-            </w:r>
-            <w:r>
-              <w:rPr>
-                <w:noProof/>
-                <w:webHidden/>
-              </w:rPr>
-              <w:tab/>
-            </w:r>
-            <w:r>
-              <w:rPr>
-                <w:noProof/>
-                <w:webHidden/>
-              </w:rPr>
-              <w:fldChar w:fldCharType="begin"/>
-            </w:r>
-            <w:r>
-              <w:rPr>
-                <w:noProof/>
-                <w:webHidden/>
-              </w:rPr>
-              <w:instrText xml:space="preserve"> PAGEREF _Toc88767126 \h </w:instrText>
+              <w:instrText xml:space="preserve"> PAGEREF _Toc88839914 \h </w:instrText>
             </w:r>
             <w:r>
               <w:rPr>
@@ -1504,13 +1512,13 @@
               <w:sz w:val="22"/>
             </w:rPr>
           </w:pPr>
-          <w:hyperlink w:anchor="_Toc88767127" w:history="1">
+          <w:hyperlink w:anchor="_Toc88839915" w:history="1">
             <w:r>
               <w:rPr>
                 <w:rStyle w:val="Hyperlink"/>
                 <w:noProof/>
               </w:rPr>
-              <w:t>4.1</w:t>
+              <w:t>4.2</w:t>
             </w:r>
             <w:r>
               <w:rPr>
@@ -1526,7 +1534,7 @@
                 <w:rStyle w:val="Hyperlink"/>
                 <w:noProof/>
               </w:rPr>
-              <w:t>Halstead Complexity Measures</w:t>
+              <w:t>Artificial Intelligence</w:t>
             </w:r>
             <w:r>
               <w:rPr>
@@ -1547,7 +1555,7 @@
                 <w:noProof/>
                 <w:webHidden/>
               </w:rPr>
-              <w:instrText xml:space="preserve"> PAGEREF _Toc88767127 \h </w:instrText>
+              <w:instrText xml:space="preserve"> PAGEREF _Toc88839915 \h </w:instrText>
             </w:r>
             <w:r>
               <w:rPr>
@@ -1592,13 +1600,13 @@
               <w:sz w:val="22"/>
             </w:rPr>
           </w:pPr>
-          <w:hyperlink w:anchor="_Toc88767128" w:history="1">
+          <w:hyperlink w:anchor="_Toc88839916" w:history="1">
             <w:r>
               <w:rPr>
                 <w:rStyle w:val="Hyperlink"/>
                 <w:noProof/>
               </w:rPr>
-              <w:t>4.2</w:t>
+              <w:t>4.3</w:t>
             </w:r>
             <w:r>
               <w:rPr>
@@ -1614,7 +1622,7 @@
                 <w:rStyle w:val="Hyperlink"/>
                 <w:noProof/>
               </w:rPr>
-              <w:t>Artificial Intelligence</w:t>
+              <w:t>Computational Intelligence</w:t>
             </w:r>
             <w:r>
               <w:rPr>
@@ -1635,7 +1643,7 @@
                 <w:noProof/>
                 <w:webHidden/>
               </w:rPr>
-              <w:instrText xml:space="preserve"> PAGEREF _Toc88767128 \h </w:instrText>
+              <w:instrText xml:space="preserve"> PAGEREF _Toc88839916 \h </w:instrText>
             </w:r>
             <w:r>
               <w:rPr>
@@ -1680,13 +1688,13 @@
               <w:sz w:val="22"/>
             </w:rPr>
           </w:pPr>
-          <w:hyperlink w:anchor="_Toc88767129" w:history="1">
+          <w:hyperlink w:anchor="_Toc88839917" w:history="1">
             <w:r>
               <w:rPr>
                 <w:rStyle w:val="Hyperlink"/>
                 <w:noProof/>
               </w:rPr>
-              <w:t>4.3</w:t>
+              <w:t>4.4</w:t>
             </w:r>
             <w:r>
               <w:rPr>
@@ -1702,7 +1710,7 @@
                 <w:rStyle w:val="Hyperlink"/>
                 <w:noProof/>
               </w:rPr>
-              <w:t>Computational Intelligence</w:t>
+              <w:t>Cyclomatic Complexity</w:t>
             </w:r>
             <w:r>
               <w:rPr>
@@ -1723,7 +1731,7 @@
                 <w:noProof/>
                 <w:webHidden/>
               </w:rPr>
-              <w:instrText xml:space="preserve"> PAGEREF _Toc88767129 \h </w:instrText>
+              <w:instrText xml:space="preserve"> PAGEREF _Toc88839917 \h </w:instrText>
             </w:r>
             <w:r>
               <w:rPr>
@@ -1744,6 +1752,77 @@
                 <w:webHidden/>
               </w:rPr>
               <w:t>7</w:t>
+            </w:r>
+            <w:r>
+              <w:rPr>
+                <w:noProof/>
+                <w:webHidden/>
+              </w:rPr>
+              <w:fldChar w:fldCharType="end"/>
+            </w:r>
+          </w:hyperlink>
+        </w:p>
+        <w:p>
+          <w:pPr>
+            <w:pStyle w:val="TOC1"/>
+            <w:tabs>
+              <w:tab w:val="right" w:leader="dot" w:pos="9350"/>
+            </w:tabs>
+            <w:rPr>
+              <w:rFonts w:asciiTheme="minorHAnsi" w:eastAsiaTheme="minorEastAsia" w:hAnsiTheme="minorHAnsi" w:cstheme="minorBidi"/>
+              <w:noProof/>
+              <w:color w:val="auto"/>
+              <w:sz w:val="22"/>
+            </w:rPr>
+          </w:pPr>
+          <w:hyperlink w:anchor="_Toc88839918" w:history="1">
+            <w:r>
+              <w:rPr>
+                <w:rStyle w:val="Hyperlink"/>
+                <w:noProof/>
+              </w:rPr>
+              <w:t>5 Is This Ethical?</w:t>
+            </w:r>
+            <w:r>
+              <w:rPr>
+                <w:noProof/>
+                <w:webHidden/>
+              </w:rPr>
+              <w:tab/>
+            </w:r>
+            <w:r>
+              <w:rPr>
+                <w:noProof/>
+                <w:webHidden/>
+              </w:rPr>
+              <w:fldChar w:fldCharType="begin"/>
+            </w:r>
+            <w:r>
+              <w:rPr>
+                <w:noProof/>
+                <w:webHidden/>
+              </w:rPr>
+              <w:instrText xml:space="preserve"> PAGEREF _Toc88839918 \h </w:instrText>
+            </w:r>
+            <w:r>
+              <w:rPr>
+                <w:noProof/>
+                <w:webHidden/>
+              </w:rPr>
+            </w:r>
+            <w:r>
+              <w:rPr>
+                <w:noProof/>
+                <w:webHidden/>
+              </w:rPr>
+              <w:fldChar w:fldCharType="separate"/>
+            </w:r>
+            <w:r>
+              <w:rPr>
+                <w:noProof/>
+                <w:webHidden/>
+              </w:rPr>
+              <w:t>8</w:t>
             </w:r>
             <w:r>
               <w:rPr>
@@ -1768,13 +1847,13 @@
               <w:sz w:val="22"/>
             </w:rPr>
           </w:pPr>
-          <w:hyperlink w:anchor="_Toc88767130" w:history="1">
+          <w:hyperlink w:anchor="_Toc88839919" w:history="1">
             <w:r>
               <w:rPr>
                 <w:rStyle w:val="Hyperlink"/>
                 <w:noProof/>
               </w:rPr>
-              <w:t>4.4</w:t>
+              <w:t>5.1</w:t>
             </w:r>
             <w:r>
               <w:rPr>
@@ -1790,7 +1869,7 @@
                 <w:rStyle w:val="Hyperlink"/>
                 <w:noProof/>
               </w:rPr>
-              <w:t>Cyclomatic Complexity</w:t>
+              <w:t>Privacy</w:t>
             </w:r>
             <w:r>
               <w:rPr>
@@ -1811,7 +1890,7 @@
                 <w:noProof/>
                 <w:webHidden/>
               </w:rPr>
-              <w:instrText xml:space="preserve"> PAGEREF _Toc88767130 \h </w:instrText>
+              <w:instrText xml:space="preserve"> PAGEREF _Toc88839919 \h </w:instrText>
             </w:r>
             <w:r>
               <w:rPr>
@@ -1831,78 +1910,7 @@
                 <w:noProof/>
                 <w:webHidden/>
               </w:rPr>
-              <w:t>7</w:t>
-            </w:r>
-            <w:r>
-              <w:rPr>
-                <w:noProof/>
-                <w:webHidden/>
-              </w:rPr>
-              <w:fldChar w:fldCharType="end"/>
-            </w:r>
-          </w:hyperlink>
-        </w:p>
-        <w:p>
-          <w:pPr>
-            <w:pStyle w:val="TOC1"/>
-            <w:tabs>
-              <w:tab w:val="right" w:leader="dot" w:pos="9350"/>
-            </w:tabs>
-            <w:rPr>
-              <w:rFonts w:asciiTheme="minorHAnsi" w:eastAsiaTheme="minorEastAsia" w:hAnsiTheme="minorHAnsi" w:cstheme="minorBidi"/>
-              <w:noProof/>
-              <w:color w:val="auto"/>
-              <w:sz w:val="22"/>
-            </w:rPr>
-          </w:pPr>
-          <w:hyperlink w:anchor="_Toc88767131" w:history="1">
-            <w:r>
-              <w:rPr>
-                <w:rStyle w:val="Hyperlink"/>
-                <w:noProof/>
-              </w:rPr>
-              <w:t>5 Is This Ethical?</w:t>
-            </w:r>
-            <w:r>
-              <w:rPr>
-                <w:noProof/>
-                <w:webHidden/>
-              </w:rPr>
-              <w:tab/>
-            </w:r>
-            <w:r>
-              <w:rPr>
-                <w:noProof/>
-                <w:webHidden/>
-              </w:rPr>
-              <w:fldChar w:fldCharType="begin"/>
-            </w:r>
-            <w:r>
-              <w:rPr>
-                <w:noProof/>
-                <w:webHidden/>
-              </w:rPr>
-              <w:instrText xml:space="preserve"> PAGEREF _Toc88767131 \h </w:instrText>
-            </w:r>
-            <w:r>
-              <w:rPr>
-                <w:noProof/>
-                <w:webHidden/>
-              </w:rPr>
-            </w:r>
-            <w:r>
-              <w:rPr>
-                <w:noProof/>
-                <w:webHidden/>
-              </w:rPr>
-              <w:fldChar w:fldCharType="separate"/>
-            </w:r>
-            <w:r>
-              <w:rPr>
-                <w:noProof/>
-                <w:webHidden/>
-              </w:rPr>
-              <w:t>7</w:t>
+              <w:t>9</w:t>
             </w:r>
             <w:r>
               <w:rPr>
@@ -1927,13 +1935,13 @@
               <w:sz w:val="22"/>
             </w:rPr>
           </w:pPr>
-          <w:hyperlink w:anchor="_Toc88767132" w:history="1">
+          <w:hyperlink w:anchor="_Toc88839920" w:history="1">
             <w:r>
               <w:rPr>
                 <w:rStyle w:val="Hyperlink"/>
                 <w:noProof/>
               </w:rPr>
-              <w:t>5.1</w:t>
+              <w:t>5.2</w:t>
             </w:r>
             <w:r>
               <w:rPr>
@@ -1949,7 +1957,7 @@
                 <w:rStyle w:val="Hyperlink"/>
                 <w:noProof/>
               </w:rPr>
-              <w:t>Privacy</w:t>
+              <w:t>Increasing Productivity</w:t>
             </w:r>
             <w:r>
               <w:rPr>
@@ -1970,7 +1978,7 @@
                 <w:noProof/>
                 <w:webHidden/>
               </w:rPr>
-              <w:instrText xml:space="preserve"> PAGEREF _Toc88767132 \h </w:instrText>
+              <w:instrText xml:space="preserve"> PAGEREF _Toc88839920 \h </w:instrText>
             </w:r>
             <w:r>
               <w:rPr>
@@ -1990,95 +1998,7 @@
                 <w:noProof/>
                 <w:webHidden/>
               </w:rPr>
-              <w:t>7</w:t>
-            </w:r>
-            <w:r>
-              <w:rPr>
-                <w:noProof/>
-                <w:webHidden/>
-              </w:rPr>
-              <w:fldChar w:fldCharType="end"/>
-            </w:r>
-          </w:hyperlink>
-        </w:p>
-        <w:p>
-          <w:pPr>
-            <w:pStyle w:val="TOC2"/>
-            <w:tabs>
-              <w:tab w:val="left" w:pos="880"/>
-              <w:tab w:val="right" w:leader="dot" w:pos="9350"/>
-            </w:tabs>
-            <w:rPr>
-              <w:rFonts w:asciiTheme="minorHAnsi" w:eastAsiaTheme="minorEastAsia" w:hAnsiTheme="minorHAnsi" w:cstheme="minorBidi"/>
-              <w:noProof/>
-              <w:color w:val="auto"/>
-              <w:sz w:val="22"/>
-            </w:rPr>
-          </w:pPr>
-          <w:hyperlink w:anchor="_Toc88767133" w:history="1">
-            <w:r>
-              <w:rPr>
-                <w:rStyle w:val="Hyperlink"/>
-                <w:noProof/>
-              </w:rPr>
-              <w:t>5.2</w:t>
-            </w:r>
-            <w:r>
-              <w:rPr>
-                <w:rFonts w:asciiTheme="minorHAnsi" w:eastAsiaTheme="minorEastAsia" w:hAnsiTheme="minorHAnsi" w:cstheme="minorBidi"/>
-                <w:noProof/>
-                <w:color w:val="auto"/>
-                <w:sz w:val="22"/>
-              </w:rPr>
-              <w:tab/>
-            </w:r>
-            <w:r>
-              <w:rPr>
-                <w:rStyle w:val="Hyperlink"/>
-                <w:noProof/>
-              </w:rPr>
-              <w:t>Increasing Productivity</w:t>
-            </w:r>
-            <w:r>
-              <w:rPr>
-                <w:noProof/>
-                <w:webHidden/>
-              </w:rPr>
-              <w:tab/>
-            </w:r>
-            <w:r>
-              <w:rPr>
-                <w:noProof/>
-                <w:webHidden/>
-              </w:rPr>
-              <w:fldChar w:fldCharType="begin"/>
-            </w:r>
-            <w:r>
-              <w:rPr>
-                <w:noProof/>
-                <w:webHidden/>
-              </w:rPr>
-              <w:instrText xml:space="preserve"> PAGEREF _Toc88767133 \h </w:instrText>
-            </w:r>
-            <w:r>
-              <w:rPr>
-                <w:noProof/>
-                <w:webHidden/>
-              </w:rPr>
-            </w:r>
-            <w:r>
-              <w:rPr>
-                <w:noProof/>
-                <w:webHidden/>
-              </w:rPr>
-              <w:fldChar w:fldCharType="separate"/>
-            </w:r>
-            <w:r>
-              <w:rPr>
-                <w:noProof/>
-                <w:webHidden/>
-              </w:rPr>
-              <w:t>7</w:t>
+              <w:t>9</w:t>
             </w:r>
             <w:r>
               <w:rPr>
@@ -2102,7 +2022,7 @@
               <w:sz w:val="22"/>
             </w:rPr>
           </w:pPr>
-          <w:hyperlink w:anchor="_Toc88767134" w:history="1">
+          <w:hyperlink w:anchor="_Toc88839921" w:history="1">
             <w:r>
               <w:rPr>
                 <w:rStyle w:val="Hyperlink"/>
@@ -2129,7 +2049,7 @@
                 <w:noProof/>
                 <w:webHidden/>
               </w:rPr>
-              <w:instrText xml:space="preserve"> PAGEREF _Toc88767134 \h </w:instrText>
+              <w:instrText xml:space="preserve"> PAGEREF _Toc88839921 \h </w:instrText>
             </w:r>
             <w:r>
               <w:rPr>
@@ -2149,7 +2069,7 @@
                 <w:noProof/>
                 <w:webHidden/>
               </w:rPr>
-              <w:t>7</w:t>
+              <w:t>9</w:t>
             </w:r>
             <w:r>
               <w:rPr>
@@ -2186,19 +2106,22 @@
       <w:pPr>
         <w:pStyle w:val="Heading1"/>
       </w:pPr>
-      <w:bookmarkStart w:id="0" w:name="_Toc88767114"/>
+      <w:bookmarkStart w:id="0" w:name="_Toc88839902"/>
+      <w:r>
+        <w:t>Introduction</w:t>
+      </w:r>
+      <w:bookmarkEnd w:id="0"/>
+    </w:p>
+    <w:p>
+      <w:pPr>
+        <w:jc w:val="left"/>
+      </w:pPr>
+      <w:r>
+        <w:t xml:space="preserve">This report will discuss why one would want to measure software engineering, how software engineering can be measured, what platforms can be used to measure software engineering and what algorithms we can use </w:t>
+      </w:r>
       <w:r>
         <w:lastRenderedPageBreak/>
-        <w:t>Introduction</w:t>
-      </w:r>
-      <w:bookmarkEnd w:id="0"/>
-    </w:p>
-    <w:p>
-      <w:pPr>
-        <w:jc w:val="left"/>
-      </w:pPr>
-      <w:r>
-        <w:t xml:space="preserve">This report will discuss why one would want to measure software engineering, how software engineering can be measured, what platforms can be used to measure software engineering and what algorithms we can use to </w:t>
+        <w:t xml:space="preserve">to </w:t>
       </w:r>
       <w:r>
         <w:t>carry out such measuring</w:t>
@@ -2242,7 +2165,7 @@
       <w:pPr>
         <w:pStyle w:val="Heading1"/>
       </w:pPr>
-      <w:bookmarkStart w:id="1" w:name="_Toc88767115"/>
+      <w:bookmarkStart w:id="1" w:name="_Toc88839903"/>
       <w:r>
         <w:t>How Can Software Engineering be Measured?</w:t>
       </w:r>
@@ -2340,7 +2263,7 @@
       <w:pPr>
         <w:pStyle w:val="Heading2"/>
       </w:pPr>
-      <w:bookmarkStart w:id="2" w:name="_Toc88767116"/>
+      <w:bookmarkStart w:id="2" w:name="_Toc88839904"/>
       <w:r>
         <w:t>Lines of Code</w:t>
       </w:r>
@@ -2524,7 +2447,7 @@
       <w:pPr>
         <w:pStyle w:val="Heading2"/>
       </w:pPr>
-      <w:bookmarkStart w:id="3" w:name="_Toc88767117"/>
+      <w:bookmarkStart w:id="3" w:name="_Toc88839905"/>
       <w:r>
         <w:t>Number/Frequency of Commits</w:t>
       </w:r>
@@ -2546,25 +2469,25 @@
         <w:jc w:val="left"/>
       </w:pPr>
       <w:r>
-        <w:t xml:space="preserve">However, in theory, two engineers could essentially write the same code, except the first engineer commits the code when he has the functionality working, and let’s say the second engineer commits every time he adds a new line of code. Now, of course, we do not want the latter to happen, but what is stopping this </w:t>
+        <w:t>However, in theory, two engineers could essentially write the same code, except the first engineer commits the code when he has the functionality working, and let’s say the second engineer commits every time he adds a new line of code. Now, of course, we do not want the latter to happen, but what is stopping this engineer, or any engineer, from doing so? Again, this illustrates how gamification can easily be utilised to improve your score when being analysed by the number of commits you make.</w:t>
+      </w:r>
+    </w:p>
+    <w:p>
+      <w:pPr>
+        <w:jc w:val="left"/>
+      </w:pPr>
+      <w:r>
+        <w:t>The disadvantages of using the number of commits made by an engineer is that it encourages insignificant</w:t>
+      </w:r>
+      <w:r>
+        <w:t xml:space="preserve"> and unnecessary commits.</w:t>
+      </w:r>
+      <w:r>
+        <w:t xml:space="preserve"> “You are incentivising them to make a commit every time they author a line of </w:t>
       </w:r>
       <w:r>
         <w:lastRenderedPageBreak/>
-        <w:t>engineer, or any engineer, from doing so? Again, this illustrates how gamification can easily be utilised to improve your score when being analysed by the number of commits you make.</w:t>
-      </w:r>
-    </w:p>
-    <w:p>
-      <w:pPr>
-        <w:jc w:val="left"/>
-      </w:pPr>
-      <w:r>
-        <w:t>The disadvantages of using the number of commits made by an engineer is that it encourages insignificant</w:t>
-      </w:r>
-      <w:r>
-        <w:t xml:space="preserve"> and unnecessary commits.</w:t>
-      </w:r>
-      <w:r>
-        <w:t xml:space="preserve"> “You are incentivising them to make a commit every time they author a line of code” (</w:t>
+        <w:t>code” (</w:t>
       </w:r>
       <w:hyperlink r:id="rId13" w:history="1">
         <w:r>
@@ -2616,9 +2539,11 @@
       <w:r>
         <w:t xml:space="preserve"> ). </w:t>
       </w:r>
+      <w:proofErr w:type="gramStart"/>
       <w:r>
         <w:t>This metric rewards</w:t>
       </w:r>
+      <w:proofErr w:type="gramEnd"/>
       <w:r>
         <w:t xml:space="preserve"> those who can game the system and those who play fairly appear to be the workers lacking in productivity.</w:t>
       </w:r>
@@ -2685,36 +2610,11 @@
       <w:pPr>
         <w:pStyle w:val="Heading2"/>
       </w:pPr>
-      <w:bookmarkStart w:id="4" w:name="_Toc88767118"/>
-      <w:r>
-        <w:t>Number of Code Reviews Done</w:t>
+      <w:bookmarkStart w:id="4" w:name="_Toc88839906"/>
+      <w:r>
+        <w:t>Leadtime</w:t>
       </w:r>
       <w:bookmarkEnd w:id="4"/>
-    </w:p>
-    <w:p>
-      <w:pPr>
-        <w:jc w:val="left"/>
-      </w:pPr>
-    </w:p>
-    <w:p>
-      <w:pPr>
-        <w:jc w:val="left"/>
-      </w:pPr>
-    </w:p>
-    <w:p>
-      <w:pPr>
-        <w:jc w:val="left"/>
-      </w:pPr>
-    </w:p>
-    <w:p>
-      <w:pPr>
-        <w:pStyle w:val="Heading2"/>
-      </w:pPr>
-      <w:bookmarkStart w:id="5" w:name="_Toc88767119"/>
-      <w:r>
-        <w:t>Leadtime</w:t>
-      </w:r>
-      <w:bookmarkEnd w:id="5"/>
     </w:p>
     <w:p>
       <w:pPr>
@@ -2824,11 +2724,11 @@
       <w:pPr>
         <w:pStyle w:val="Heading1"/>
       </w:pPr>
-      <w:bookmarkStart w:id="6" w:name="_Toc88767120"/>
+      <w:bookmarkStart w:id="5" w:name="_Toc88839907"/>
       <w:r>
         <w:t>What Platforms Can Be Used to Gather and Process Data?</w:t>
       </w:r>
-      <w:bookmarkEnd w:id="6"/>
+      <w:bookmarkEnd w:id="5"/>
     </w:p>
     <w:p>
       <w:pPr>
@@ -2898,57 +2798,44 @@
         <w:jc w:val="left"/>
       </w:pPr>
       <w:r>
+        <w:t>Personal Software Process</w:t>
+      </w:r>
+    </w:p>
+    <w:p>
+      <w:pPr>
+        <w:jc w:val="left"/>
+      </w:pPr>
+    </w:p>
+    <w:p>
+      <w:pPr>
+        <w:pStyle w:val="Heading2"/>
+      </w:pPr>
+      <w:bookmarkStart w:id="6" w:name="_Toc88839908"/>
+      <w:r>
+        <w:t>Pluralisation (Git Prime)</w:t>
+      </w:r>
+      <w:bookmarkEnd w:id="6"/>
+    </w:p>
+    <w:p>
+      <w:pPr>
+        <w:jc w:val="left"/>
+      </w:pPr>
+      <w:r>
+        <w:t xml:space="preserve">As previously mentioned, we can measure software engineering by the lines of code (LOC), the number of commits, Leadtime and various other metrics. These metrics individually are not much use and certainly not very insightful in the quest of measuring software engineering. However, by combining various different </w:t>
+      </w:r>
+      <w:r>
+        <w:t>metrics</w:t>
+      </w:r>
+      <w:r>
+        <w:t>, we can draw meaningful conclusions about our productivity as developers.</w:t>
+      </w:r>
+    </w:p>
+    <w:p>
+      <w:pPr>
+        <w:jc w:val="left"/>
+      </w:pPr>
+      <w:r>
         <w:lastRenderedPageBreak/>
-        <w:t>Hackystat</w:t>
-      </w:r>
-    </w:p>
-    <w:p>
-      <w:pPr>
-        <w:pStyle w:val="ListParagraph"/>
-        <w:numPr>
-          <w:ilvl w:val="0"/>
-          <w:numId w:val="3"/>
-        </w:numPr>
-        <w:jc w:val="left"/>
-      </w:pPr>
-      <w:r>
-        <w:t>Personal Software Process</w:t>
-      </w:r>
-    </w:p>
-    <w:p>
-      <w:pPr>
-        <w:jc w:val="left"/>
-      </w:pPr>
-    </w:p>
-    <w:p>
-      <w:pPr>
-        <w:pStyle w:val="Heading2"/>
-      </w:pPr>
-      <w:bookmarkStart w:id="7" w:name="_Toc88767121"/>
-      <w:r>
-        <w:t>Pluralisation (Git Prime)</w:t>
-      </w:r>
-      <w:bookmarkEnd w:id="7"/>
-    </w:p>
-    <w:p>
-      <w:pPr>
-        <w:jc w:val="left"/>
-      </w:pPr>
-      <w:r>
-        <w:t xml:space="preserve">As previously mentioned, we can measure software engineering by the lines of code (LOC), the number of commits, Leadtime and various other metrics. These metrics individually are not much use and certainly not very insightful in the quest of measuring software engineering. However, by combining various different </w:t>
-      </w:r>
-      <w:r>
-        <w:t>metrics</w:t>
-      </w:r>
-      <w:r>
-        <w:t>, we can draw meaningful conclusions about our productivity as developers.</w:t>
-      </w:r>
-    </w:p>
-    <w:p>
-      <w:pPr>
-        <w:jc w:val="left"/>
-      </w:pPr>
-      <w:r>
         <w:t>Pluralisation</w:t>
       </w:r>
       <w:r>
@@ -2977,51 +2864,33 @@
         <w:jc w:val="left"/>
       </w:pPr>
       <w:r>
-        <w:t xml:space="preserve">Flow </w:t>
-      </w:r>
-      <w:r>
-        <w:t>collects</w:t>
+        <w:t xml:space="preserve">Flow collects </w:t>
+      </w:r>
+      <w:r>
+        <w:t xml:space="preserve">and configures </w:t>
+      </w:r>
+      <w:r>
+        <w:t xml:space="preserve">historical git data into easy-to-understand insights and reports to assist </w:t>
+      </w:r>
+      <w:r>
+        <w:t xml:space="preserve">software </w:t>
+      </w:r>
+      <w:r>
+        <w:t>engineer</w:t>
+      </w:r>
+      <w:r>
+        <w:t>ing</w:t>
+      </w:r>
+      <w:r>
+        <w:t xml:space="preserve"> teams in becoming more successful.</w:t>
+      </w:r>
+      <w:r>
+        <w:t xml:space="preserve"> Flow empowers</w:t>
       </w:r>
       <w:r>
         <w:t xml:space="preserve"> </w:t>
       </w:r>
       <w:r>
-        <w:t xml:space="preserve">and configures </w:t>
-      </w:r>
-      <w:r>
-        <w:t>historical git data into easy-to-understand insights and reports to</w:t>
-      </w:r>
-      <w:r>
-        <w:t xml:space="preserve"> assist </w:t>
-      </w:r>
-      <w:r>
-        <w:t xml:space="preserve">software </w:t>
-      </w:r>
-      <w:r>
-        <w:t>engineer</w:t>
-      </w:r>
-      <w:r>
-        <w:t>ing</w:t>
-      </w:r>
-      <w:r>
-        <w:t xml:space="preserve"> teams </w:t>
-      </w:r>
-      <w:r>
-        <w:t xml:space="preserve">in becoming </w:t>
-      </w:r>
-      <w:r>
-        <w:t>more successful</w:t>
-      </w:r>
-      <w:r>
-        <w:t>.</w:t>
-      </w:r>
-      <w:r>
-        <w:t xml:space="preserve"> Flow empowers</w:t>
-      </w:r>
-      <w:r>
-        <w:t xml:space="preserve"> </w:t>
-      </w:r>
-      <w:r>
         <w:t>you</w:t>
       </w:r>
       <w:r>
@@ -3048,30 +2917,15 @@
       </w:r>
       <w:proofErr w:type="spellEnd"/>
       <w:r>
-        <w:t xml:space="preserve"> data flow collects and analyses from your team, it can then recommend s</w:t>
-      </w:r>
-      <w:r>
-        <w:t>kill</w:t>
-      </w:r>
-      <w:r>
-        <w:t>s which your team may need to</w:t>
-      </w:r>
-      <w:r>
-        <w:t xml:space="preserve"> develop</w:t>
-      </w:r>
-    </w:p>
-    <w:p>
-      <w:pPr>
-        <w:jc w:val="left"/>
-      </w:pPr>
-      <w:r>
-        <w:t>“If we were not using Flow, it would be like going back to the Stone Age. We've gotten used to the metrics and the visibility Flow provides us”</w:t>
-      </w:r>
-      <w:r>
-        <w:t xml:space="preserve"> (</w:t>
-      </w:r>
-      <w:r>
-        <w:t xml:space="preserve">Rob </w:t>
+        <w:t xml:space="preserve"> data flow collects and analyses from your team, it can then recommend skills which your team may need to develop</w:t>
+      </w:r>
+    </w:p>
+    <w:p>
+      <w:pPr>
+        <w:jc w:val="left"/>
+      </w:pPr>
+      <w:r>
+        <w:t xml:space="preserve">“If we were not using Flow, it would be like going back to the Stone Age. We've gotten used to the metrics and the visibility Flow provides us” (Rob </w:t>
       </w:r>
       <w:proofErr w:type="spellStart"/>
       <w:r>
@@ -3095,55 +2949,7 @@
         <w:jc w:val="left"/>
       </w:pPr>
       <w:r>
-        <w:t xml:space="preserve">Pluralisation believes </w:t>
-      </w:r>
-      <w:r>
-        <w:t>Git is more than version control.</w:t>
-      </w:r>
-      <w:r>
-        <w:t xml:space="preserve"> </w:t>
-      </w:r>
-      <w:r>
-        <w:t>It</w:t>
-      </w:r>
-      <w:r>
-        <w:t xml:space="preserve"> is</w:t>
-      </w:r>
-      <w:r>
-        <w:t xml:space="preserve"> a record of how your team works.</w:t>
-      </w:r>
-      <w:r>
-        <w:t xml:space="preserve"> To align with this value, flow </w:t>
-      </w:r>
-      <w:r>
-        <w:t>provides a powerful visualization into your teamwork dynamics.</w:t>
-      </w:r>
-      <w:r>
-        <w:t xml:space="preserve"> Questions such as w</w:t>
-      </w:r>
-      <w:r>
-        <w:t xml:space="preserve">hat percentage of </w:t>
-      </w:r>
-      <w:r>
-        <w:t>pull request</w:t>
-      </w:r>
-      <w:r>
-        <w:t>s or commits get zero responses</w:t>
-      </w:r>
-      <w:r>
-        <w:t>, w</w:t>
-      </w:r>
-      <w:r>
-        <w:t>hat percentage of the team is involved in feedback</w:t>
-      </w:r>
-      <w:r>
-        <w:t xml:space="preserve"> and a</w:t>
-      </w:r>
-      <w:r>
-        <w:t>re senior engineers providing feedback and mentorship</w:t>
-      </w:r>
-      <w:r>
-        <w:t>, are all answered by flow’s powerful visualisation features.</w:t>
+        <w:t>Pluralisation believes Git is more than version control. It is a record of how your team works. To align with this value, flow provides a powerful visualization into your teamwork dynamics. Questions such as what percentage of pull requests or commits get zero responses, what percentage of the team is involved in feedback and are senior engineers providing feedback and mentorship, are all answered by flow’s powerful visualisation features.</w:t>
       </w:r>
     </w:p>
     <w:p>
@@ -3244,24 +3050,14 @@
                             <w:r>
                               <w:t xml:space="preserve">Figure </w:t>
                             </w:r>
-                            <w:r>
-                              <w:fldChar w:fldCharType="begin"/>
-                            </w:r>
-                            <w:r>
-                              <w:instrText xml:space="preserve"> SEQ Figure \* ARABIC </w:instrText>
-                            </w:r>
-                            <w:r>
-                              <w:fldChar w:fldCharType="separate"/>
-                            </w:r>
-                            <w:r>
-                              <w:rPr>
-                                <w:noProof/>
-                              </w:rPr>
-                              <w:t>1</w:t>
-                            </w:r>
-                            <w:r>
-                              <w:fldChar w:fldCharType="end"/>
-                            </w:r>
+                            <w:fldSimple w:instr=" SEQ Figure \* ARABIC ">
+                              <w:r>
+                                <w:rPr>
+                                  <w:noProof/>
+                                </w:rPr>
+                                <w:t>1</w:t>
+                              </w:r>
+                            </w:fldSimple>
                             <w:r>
                               <w:t>: If the central link in your team becomes unavailable, the whole chain breaks down. This is where knowledge sharing reports come in handy.</w:t>
                             </w:r>
@@ -3301,24 +3097,14 @@
                       <w:r>
                         <w:t xml:space="preserve">Figure </w:t>
                       </w:r>
-                      <w:r>
-                        <w:fldChar w:fldCharType="begin"/>
-                      </w:r>
-                      <w:r>
-                        <w:instrText xml:space="preserve"> SEQ Figure \* ARABIC </w:instrText>
-                      </w:r>
-                      <w:r>
-                        <w:fldChar w:fldCharType="separate"/>
-                      </w:r>
-                      <w:r>
-                        <w:rPr>
-                          <w:noProof/>
-                        </w:rPr>
-                        <w:t>1</w:t>
-                      </w:r>
-                      <w:r>
-                        <w:fldChar w:fldCharType="end"/>
-                      </w:r>
+                      <w:fldSimple w:instr=" SEQ Figure \* ARABIC ">
+                        <w:r>
+                          <w:rPr>
+                            <w:noProof/>
+                          </w:rPr>
+                          <w:t>1</w:t>
+                        </w:r>
+                      </w:fldSimple>
                       <w:r>
                         <w:t>: If the central link in your team becomes unavailable, the whole chain breaks down. This is where knowledge sharing reports come in handy.</w:t>
                       </w:r>
@@ -3495,25 +3281,13 @@
         <w:jc w:val="left"/>
       </w:pPr>
       <w:r>
-        <w:t>Knowledge Sharing reports in Flow</w:t>
-      </w:r>
-      <w:r>
-        <w:t xml:space="preserve"> </w:t>
-      </w:r>
-      <w:r>
-        <w:t>help you measure and improve how codebase knowledge is distributed across your team</w:t>
-      </w:r>
-      <w:r>
-        <w:t xml:space="preserve"> and empower</w:t>
+        <w:t>Knowledge Sharing reports in Flow help you measure and improve how codebase knowledge is distributed across your team and empower</w:t>
       </w:r>
       <w:r>
         <w:t>s</w:t>
       </w:r>
       <w:r>
-        <w:t xml:space="preserve"> you </w:t>
-      </w:r>
-      <w:r>
-        <w:t>to distribute value evenly across your engineering team.</w:t>
+        <w:t xml:space="preserve"> you to distribute value evenly across your engineering team.</w:t>
       </w:r>
     </w:p>
     <w:p>
@@ -3559,134 +3333,125 @@
       <w:pPr>
         <w:pStyle w:val="Heading2"/>
       </w:pPr>
-      <w:bookmarkStart w:id="8" w:name="_Toc88767122"/>
+      <w:bookmarkStart w:id="7" w:name="_Toc88839909"/>
+      <w:r>
+        <w:t>WayDev</w:t>
+      </w:r>
+      <w:bookmarkEnd w:id="7"/>
+    </w:p>
+    <w:p>
+      <w:pPr>
+        <w:jc w:val="left"/>
+      </w:pPr>
+      <w:r>
+        <w:t>The next platform on the list is WayDev. If you are looking to become more productive and happier with your work, then WayDev should be on the top of your list</w:t>
+      </w:r>
+      <w:r>
+        <w:t xml:space="preserve"> of platforms available to gather and process data.</w:t>
+      </w:r>
+      <w:r>
+        <w:t xml:space="preserve"> </w:t>
+      </w:r>
+      <w:r>
+        <w:t>Earlier on in this report, we saw that a hard-working engineer would appear to be less productive than a lazy one, who knew how to game the system. However, with WayDev, we have justice. WayDev pride themselves</w:t>
+      </w:r>
+      <w:r>
+        <w:t xml:space="preserve"> on the fact that</w:t>
+      </w:r>
+      <w:r>
+        <w:t xml:space="preserve"> you can rest assured your achievements </w:t>
+      </w:r>
+      <w:r>
+        <w:t>will be</w:t>
+      </w:r>
+      <w:r>
+        <w:t xml:space="preserve"> acknowledged. </w:t>
+      </w:r>
+      <w:r>
+        <w:t>By being justly rewarded for all your hard work, you will be motivated to work harder</w:t>
+      </w:r>
+      <w:r>
+        <w:t>, since you know your work is appreciated</w:t>
+      </w:r>
+      <w:r>
+        <w:t>. This is a win-win situation, the productivity of the software engineer improves which is a win for the company, and the deserved engineer receives credit</w:t>
+      </w:r>
+      <w:r>
+        <w:t xml:space="preserve">, </w:t>
+      </w:r>
+      <w:r>
+        <w:t xml:space="preserve">acknowledgement </w:t>
+      </w:r>
+      <w:r>
+        <w:t xml:space="preserve">and a sense of pride </w:t>
+      </w:r>
+      <w:r>
+        <w:t>for his</w:t>
+      </w:r>
+      <w:r>
+        <w:t>/her</w:t>
+      </w:r>
+      <w:r>
+        <w:t xml:space="preserve"> impactful efforts. </w:t>
+      </w:r>
+    </w:p>
+    <w:p>
+      <w:pPr>
+        <w:jc w:val="left"/>
+      </w:pPr>
+      <w:r>
+        <w:t xml:space="preserve">Another feature WayDev </w:t>
+      </w:r>
+      <w:r>
+        <w:t xml:space="preserve">provides </w:t>
+      </w:r>
+      <w:r>
+        <w:t xml:space="preserve">is </w:t>
+      </w:r>
+      <w:r>
+        <w:t>for</w:t>
+      </w:r>
+      <w:r>
+        <w:t xml:space="preserve"> you</w:t>
+      </w:r>
+      <w:r>
+        <w:t xml:space="preserve"> </w:t>
+      </w:r>
+      <w:r>
+        <w:t xml:space="preserve">to </w:t>
+      </w:r>
+      <w:r>
+        <w:t>ship your code faster</w:t>
+      </w:r>
+      <w:r>
+        <w:t>, by equipping you with the tools necessary to v</w:t>
+      </w:r>
+      <w:r>
+        <w:t>isualis</w:t>
+      </w:r>
+      <w:r>
+        <w:t>e</w:t>
+      </w:r>
+      <w:r>
+        <w:t xml:space="preserve"> t</w:t>
+      </w:r>
+      <w:r>
+        <w:t xml:space="preserve">he codebase, </w:t>
+      </w:r>
+      <w:r>
+        <w:t>pull request</w:t>
+      </w:r>
+      <w:r>
+        <w:t xml:space="preserve">s, and tickets </w:t>
+      </w:r>
+      <w:r>
+        <w:t>your team produce from sprint to sprint</w:t>
+      </w:r>
+      <w:r>
+        <w:t xml:space="preserve">. </w:t>
+      </w:r>
       <w:r>
         <w:lastRenderedPageBreak/>
-        <w:t>WayDev</w:t>
-      </w:r>
-      <w:bookmarkEnd w:id="8"/>
-    </w:p>
-    <w:p>
-      <w:pPr>
-        <w:jc w:val="left"/>
-      </w:pPr>
-      <w:r>
-        <w:t>The next platform on the list is WayDev. If you are looking to b</w:t>
-      </w:r>
-      <w:r>
-        <w:t>ecome more productive and happier with your work</w:t>
-      </w:r>
-      <w:r>
-        <w:t>, then WayDev should be on the top of your list</w:t>
-      </w:r>
-      <w:r>
-        <w:t xml:space="preserve"> of platforms available to gather and process data.</w:t>
-      </w:r>
-      <w:r>
-        <w:t xml:space="preserve"> </w:t>
-      </w:r>
-      <w:r>
-        <w:t>Earlier on in this report, we saw that a hard-working engineer would appear to be less productive than a lazy one, who knew how to game the system. However, with WayDev, we have justice. WayDev pride themselves</w:t>
-      </w:r>
-      <w:r>
-        <w:t xml:space="preserve"> on the fact that</w:t>
-      </w:r>
-      <w:r>
-        <w:t xml:space="preserve"> you can r</w:t>
-      </w:r>
-      <w:r>
-        <w:t xml:space="preserve">est assured your achievements </w:t>
-      </w:r>
-      <w:r>
-        <w:t>will be</w:t>
-      </w:r>
-      <w:r>
-        <w:t xml:space="preserve"> acknowledged. </w:t>
-      </w:r>
-      <w:r>
-        <w:t>By being justly rewarded for all your hard work, you will be motivated to work harder</w:t>
-      </w:r>
-      <w:r>
-        <w:t>, since you know your work is appreciated</w:t>
-      </w:r>
-      <w:r>
-        <w:t>. This is a win-win situation, the productivity of the software engineer improves which is a win for the company, and the deserved engineer receives credit</w:t>
-      </w:r>
-      <w:r>
-        <w:t xml:space="preserve">, </w:t>
-      </w:r>
-      <w:r>
-        <w:t xml:space="preserve">acknowledgement </w:t>
-      </w:r>
-      <w:r>
-        <w:t xml:space="preserve">and a sense of pride </w:t>
-      </w:r>
-      <w:r>
-        <w:t>for his</w:t>
-      </w:r>
-      <w:r>
-        <w:t>/her</w:t>
-      </w:r>
-      <w:r>
-        <w:t xml:space="preserve"> impactful efforts. </w:t>
-      </w:r>
-    </w:p>
-    <w:p>
-      <w:pPr>
-        <w:jc w:val="left"/>
-      </w:pPr>
-      <w:r>
-        <w:t xml:space="preserve">Another feature WayDev </w:t>
-      </w:r>
-      <w:r>
-        <w:t xml:space="preserve">provides </w:t>
-      </w:r>
-      <w:r>
-        <w:t xml:space="preserve">is </w:t>
-      </w:r>
-      <w:r>
-        <w:t>for</w:t>
-      </w:r>
-      <w:r>
-        <w:t xml:space="preserve"> you</w:t>
-      </w:r>
-      <w:r>
-        <w:t xml:space="preserve"> </w:t>
-      </w:r>
-      <w:r>
-        <w:t xml:space="preserve">to </w:t>
-      </w:r>
-      <w:r>
-        <w:t>ship your code faster</w:t>
-      </w:r>
-      <w:r>
-        <w:t>, by equipping you with the tools necessary to v</w:t>
-      </w:r>
-      <w:r>
-        <w:t>isualis</w:t>
-      </w:r>
-      <w:r>
-        <w:t>e</w:t>
-      </w:r>
-      <w:r>
-        <w:t xml:space="preserve"> t</w:t>
-      </w:r>
-      <w:r>
-        <w:t xml:space="preserve">he codebase, </w:t>
-      </w:r>
-      <w:r>
-        <w:t>pull request</w:t>
-      </w:r>
-      <w:r>
-        <w:t xml:space="preserve">s, and tickets </w:t>
-      </w:r>
-      <w:r>
-        <w:t>your team produce from sprint to sprint</w:t>
-      </w:r>
-      <w:r>
-        <w:t xml:space="preserve">. </w:t>
-      </w:r>
-      <w:r>
         <w:t>WayDev allows you to analyse how</w:t>
       </w:r>
       <w:r>
@@ -3757,10 +3522,7 @@
         </w:r>
       </w:hyperlink>
       <w:r>
-        <w:t xml:space="preserve"> </w:t>
-      </w:r>
-      <w:r>
-        <w:t xml:space="preserve"> </w:t>
+        <w:t xml:space="preserve">  </w:t>
       </w:r>
     </w:p>
     <w:p>
@@ -3777,30 +3539,18 @@
       <w:pPr>
         <w:pStyle w:val="Heading2"/>
       </w:pPr>
-      <w:bookmarkStart w:id="9" w:name="_Toc88767123"/>
+      <w:bookmarkStart w:id="8" w:name="_Toc88839910"/>
       <w:r>
         <w:t>Code Climate</w:t>
       </w:r>
-      <w:bookmarkEnd w:id="9"/>
-    </w:p>
-    <w:p>
-      <w:pPr>
-        <w:jc w:val="left"/>
-      </w:pPr>
-      <w:r>
-        <w:t>Code Climate advertises that you can “</w:t>
-      </w:r>
-      <w:r>
-        <w:t xml:space="preserve">leverage </w:t>
-      </w:r>
-      <w:r>
-        <w:t xml:space="preserve">[their] </w:t>
-      </w:r>
-      <w:r>
-        <w:t>data-driven insights to build a culture of trust and high performance</w:t>
-      </w:r>
-      <w:r>
-        <w:t>” (</w:t>
+      <w:bookmarkEnd w:id="8"/>
+    </w:p>
+    <w:p>
+      <w:pPr>
+        <w:jc w:val="left"/>
+      </w:pPr>
+      <w:r>
+        <w:t>Code Climate advertises that you can “leverage [their] data-driven insights to build a culture of trust and high performance” (</w:t>
       </w:r>
       <w:hyperlink r:id="rId23" w:history="1">
         <w:r>
@@ -3811,10 +3561,7 @@
         </w:r>
       </w:hyperlink>
       <w:r>
-        <w:t xml:space="preserve"> )</w:t>
-      </w:r>
-      <w:r>
-        <w:t>.</w:t>
+        <w:t xml:space="preserve"> ).</w:t>
       </w:r>
       <w:r>
         <w:t xml:space="preserve"> </w:t>
@@ -3825,19 +3572,7 @@
         <w:jc w:val="left"/>
       </w:pPr>
       <w:r>
-        <w:t>Code Climate understand the importance of meaningfully analysing data and put emphasis on how one can “</w:t>
-      </w:r>
-      <w:r>
-        <w:t xml:space="preserve">help every member of </w:t>
-      </w:r>
-      <w:r>
-        <w:t>[their]</w:t>
-      </w:r>
-      <w:r>
-        <w:t xml:space="preserve"> team excel</w:t>
-      </w:r>
-      <w:r>
-        <w:t>”.</w:t>
+        <w:t>Code Climate understand the importance of meaningfully analysing data and put emphasis on how one can “help every member of [their] team excel”.</w:t>
       </w:r>
     </w:p>
     <w:p>
@@ -3901,7 +3636,7 @@
           <w:szCs w:val="22"/>
         </w:rPr>
       </w:pPr>
-      <w:bookmarkStart w:id="10" w:name="_Toc88767124"/>
+      <w:bookmarkStart w:id="9" w:name="_Toc88839911"/>
       <w:r>
         <w:rPr>
           <w:rFonts w:ascii="Cambria" w:hAnsi="Cambria"/>
@@ -3913,7 +3648,7 @@
         </w:rPr>
         <w:t>Velocity</w:t>
       </w:r>
-      <w:bookmarkEnd w:id="10"/>
+      <w:bookmarkEnd w:id="9"/>
     </w:p>
     <w:p>
       <w:pPr>
@@ -3942,7 +3677,7 @@
           <w:bCs/>
         </w:rPr>
       </w:pPr>
-      <w:bookmarkStart w:id="11" w:name="_Toc88767125"/>
+      <w:bookmarkStart w:id="10" w:name="_Toc88839912"/>
       <w:r>
         <w:rPr>
           <w:rFonts w:ascii="Cambria" w:hAnsi="Cambria"/>
@@ -3954,7 +3689,7 @@
         </w:rPr>
         <w:t>Quality</w:t>
       </w:r>
-      <w:bookmarkEnd w:id="11"/>
+      <w:bookmarkEnd w:id="10"/>
     </w:p>
     <w:p>
       <w:pPr>
@@ -3986,7 +3721,6 @@
         <w:rPr>
           <w:noProof/>
         </w:rPr>
-        <w:lastRenderedPageBreak/>
         <w:drawing>
           <wp:anchor distT="0" distB="0" distL="114300" distR="114300" simplePos="0" relativeHeight="251661312" behindDoc="1" locked="0" layoutInCell="1" allowOverlap="1" wp14:anchorId="48D9279E" wp14:editId="33027B77">
             <wp:simplePos x="0" y="0"/>
@@ -4148,6 +3882,7 @@
         <w:rPr>
           <w:noProof/>
         </w:rPr>
+        <w:lastRenderedPageBreak/>
         <w:drawing>
           <wp:anchor distT="0" distB="0" distL="114300" distR="114300" simplePos="0" relativeHeight="251662336" behindDoc="1" locked="0" layoutInCell="1" allowOverlap="1" wp14:anchorId="69CF17E3" wp14:editId="6E9AC910">
             <wp:simplePos x="0" y="0"/>
@@ -4355,11 +4090,11 @@
       <w:pPr>
         <w:pStyle w:val="Heading1"/>
       </w:pPr>
-      <w:bookmarkStart w:id="12" w:name="_Toc88767126"/>
+      <w:bookmarkStart w:id="11" w:name="_Toc88839913"/>
       <w:r>
         <w:t>What Algorithms Can We Use?</w:t>
       </w:r>
-      <w:bookmarkEnd w:id="12"/>
+      <w:bookmarkEnd w:id="11"/>
     </w:p>
     <w:p>
       <w:pPr>
@@ -4440,10 +4175,663 @@
       <w:pPr>
         <w:pStyle w:val="Heading2"/>
       </w:pPr>
-      <w:bookmarkStart w:id="13" w:name="_Toc88767127"/>
+      <w:bookmarkStart w:id="12" w:name="_Toc88839914"/>
       <w:r>
         <w:t>Halstead Complexity Measures</w:t>
       </w:r>
+      <w:bookmarkEnd w:id="12"/>
+    </w:p>
+    <w:p>
+      <w:pPr>
+        <w:jc w:val="left"/>
+      </w:pPr>
+      <w:r>
+        <w:t xml:space="preserve">Maurice Howard Halstead introduced the algorithmic </w:t>
+      </w:r>
+      <w:r>
+        <w:t>Halstead Complexity Measures</w:t>
+      </w:r>
+      <w:r>
+        <w:t xml:space="preserve"> in 1977 (</w:t>
+      </w:r>
+      <w:hyperlink r:id="rId27" w:history="1">
+        <w:r>
+          <w:rPr>
+            <w:rStyle w:val="Hyperlink"/>
+          </w:rPr>
+          <w:t>https://en.wikipedia.org/wiki/Halstead_complexity_measures</w:t>
+        </w:r>
+      </w:hyperlink>
+      <w:r>
+        <w:t xml:space="preserve"> ).</w:t>
+      </w:r>
+      <w:r>
+        <w:t xml:space="preserve"> </w:t>
+      </w:r>
+      <w:r>
+        <w:t xml:space="preserve">Halstead </w:t>
+      </w:r>
+      <w:r>
+        <w:t>believe</w:t>
+      </w:r>
+      <w:r>
+        <w:t>d</w:t>
+      </w:r>
+      <w:r>
+        <w:t xml:space="preserve"> </w:t>
+      </w:r>
+      <w:r>
+        <w:t>a computer program is considered to be a collection of tokens, which may be classified as either operators or operands</w:t>
+      </w:r>
+      <w:r>
+        <w:t>, and that a</w:t>
+      </w:r>
+      <w:r>
+        <w:t>ll software science metrics can be defined in terms of these basic symbols</w:t>
+      </w:r>
+      <w:r>
+        <w:t xml:space="preserve"> </w:t>
+      </w:r>
+      <w:r>
+        <w:t>(</w:t>
+      </w:r>
+      <w:hyperlink r:id="rId28" w:history="1">
+        <w:r>
+          <w:rPr>
+            <w:rStyle w:val="Hyperlink"/>
+          </w:rPr>
+          <w:t>https://www.javatpoint.com/software-engineering-halsteads-software-metrics</w:t>
+        </w:r>
+      </w:hyperlink>
+      <w:r>
+        <w:t xml:space="preserve"> )</w:t>
+      </w:r>
+      <w:r>
+        <w:t xml:space="preserve">. </w:t>
+      </w:r>
+    </w:p>
+    <w:p>
+      <w:pPr>
+        <w:jc w:val="left"/>
+      </w:pPr>
+      <w:r>
+        <w:t>To begin</w:t>
+      </w:r>
+      <w:r>
+        <w:t xml:space="preserve"> using this algorithm</w:t>
+      </w:r>
+      <w:r>
+        <w:t>, it is necessary to look at the basic measures which will be used in subsequent calculations. These are:</w:t>
+      </w:r>
+    </w:p>
+    <w:p>
+      <w:pPr>
+        <w:jc w:val="left"/>
+      </w:pPr>
+    </w:p>
+    <w:p>
+      <w:pPr>
+        <w:jc w:val="left"/>
+      </w:pPr>
+      <w:r>
+        <w:rPr>
+          <w:noProof/>
+        </w:rPr>
+        <w:drawing>
+          <wp:anchor distT="0" distB="0" distL="114300" distR="114300" simplePos="0" relativeHeight="251664384" behindDoc="1" locked="0" layoutInCell="1" allowOverlap="1" wp14:anchorId="334C941B" wp14:editId="0D4C915A">
+            <wp:simplePos x="0" y="0"/>
+            <wp:positionH relativeFrom="page">
+              <wp:align>center</wp:align>
+            </wp:positionH>
+            <wp:positionV relativeFrom="paragraph">
+              <wp:posOffset>39370</wp:posOffset>
+            </wp:positionV>
+            <wp:extent cx="2375022" cy="774740"/>
+            <wp:effectExtent l="0" t="0" r="6350" b="6350"/>
+            <wp:wrapTight wrapText="bothSides">
+              <wp:wrapPolygon edited="0">
+                <wp:start x="0" y="0"/>
+                <wp:lineTo x="0" y="21246"/>
+                <wp:lineTo x="21484" y="21246"/>
+                <wp:lineTo x="21484" y="0"/>
+                <wp:lineTo x="0" y="0"/>
+              </wp:wrapPolygon>
+            </wp:wrapTight>
+            <wp:docPr id="6" name="Picture 6"/>
+            <wp:cNvGraphicFramePr>
+              <a:graphicFrameLocks xmlns:a="http://schemas.openxmlformats.org/drawingml/2006/main" noChangeAspect="1"/>
+            </wp:cNvGraphicFramePr>
+            <a:graphic xmlns:a="http://schemas.openxmlformats.org/drawingml/2006/main">
+              <a:graphicData uri="http://schemas.openxmlformats.org/drawingml/2006/picture">
+                <pic:pic xmlns:pic="http://schemas.openxmlformats.org/drawingml/2006/picture">
+                  <pic:nvPicPr>
+                    <pic:cNvPr id="6" name="Picture 6"/>
+                    <pic:cNvPicPr/>
+                  </pic:nvPicPr>
+                  <pic:blipFill>
+                    <a:blip r:embed="rId29">
+                      <a:extLst>
+                        <a:ext uri="{28A0092B-C50C-407E-A947-70E740481C1C}">
+                          <a14:useLocalDpi xmlns:a14="http://schemas.microsoft.com/office/drawing/2010/main" val="0"/>
+                        </a:ext>
+                      </a:extLst>
+                    </a:blip>
+                    <a:stretch>
+                      <a:fillRect/>
+                    </a:stretch>
+                  </pic:blipFill>
+                  <pic:spPr>
+                    <a:xfrm>
+                      <a:off x="0" y="0"/>
+                      <a:ext cx="2375022" cy="774740"/>
+                    </a:xfrm>
+                    <a:prstGeom prst="rect">
+                      <a:avLst/>
+                    </a:prstGeom>
+                  </pic:spPr>
+                </pic:pic>
+              </a:graphicData>
+            </a:graphic>
+            <wp14:sizeRelH relativeFrom="page">
+              <wp14:pctWidth>0</wp14:pctWidth>
+            </wp14:sizeRelH>
+            <wp14:sizeRelV relativeFrom="page">
+              <wp14:pctHeight>0</wp14:pctHeight>
+            </wp14:sizeRelV>
+          </wp:anchor>
+        </w:drawing>
+      </w:r>
+    </w:p>
+    <w:p>
+      <w:pPr>
+        <w:jc w:val="left"/>
+      </w:pPr>
+    </w:p>
+    <w:p>
+      <w:pPr>
+        <w:jc w:val="left"/>
+      </w:pPr>
+    </w:p>
+    <w:p>
+      <w:pPr>
+        <w:jc w:val="left"/>
+      </w:pPr>
+    </w:p>
+    <w:p>
+      <w:pPr>
+        <w:jc w:val="left"/>
+      </w:pPr>
+    </w:p>
+    <w:p>
+      <w:pPr>
+        <w:jc w:val="left"/>
+      </w:pPr>
+      <w:r>
+        <w:rPr>
+          <w:noProof/>
+        </w:rPr>
+        <mc:AlternateContent>
+          <mc:Choice Requires="wps">
+            <w:drawing>
+              <wp:anchor distT="0" distB="0" distL="114300" distR="114300" simplePos="0" relativeHeight="251666432" behindDoc="1" locked="0" layoutInCell="1" allowOverlap="1" wp14:anchorId="27FE904A" wp14:editId="7D368200">
+                <wp:simplePos x="0" y="0"/>
+                <wp:positionH relativeFrom="page">
+                  <wp:align>center</wp:align>
+                </wp:positionH>
+                <wp:positionV relativeFrom="paragraph">
+                  <wp:posOffset>67310</wp:posOffset>
+                </wp:positionV>
+                <wp:extent cx="2374900" cy="635"/>
+                <wp:effectExtent l="0" t="0" r="6350" b="5715"/>
+                <wp:wrapTight wrapText="bothSides">
+                  <wp:wrapPolygon edited="0">
+                    <wp:start x="0" y="0"/>
+                    <wp:lineTo x="0" y="20496"/>
+                    <wp:lineTo x="21484" y="20496"/>
+                    <wp:lineTo x="21484" y="0"/>
+                    <wp:lineTo x="0" y="0"/>
+                  </wp:wrapPolygon>
+                </wp:wrapTight>
+                <wp:docPr id="9" name="Text Box 9"/>
+                <wp:cNvGraphicFramePr/>
+                <a:graphic xmlns:a="http://schemas.openxmlformats.org/drawingml/2006/main">
+                  <a:graphicData uri="http://schemas.microsoft.com/office/word/2010/wordprocessingShape">
+                    <wps:wsp>
+                      <wps:cNvSpPr txBox="1"/>
+                      <wps:spPr>
+                        <a:xfrm>
+                          <a:off x="0" y="0"/>
+                          <a:ext cx="2374900" cy="635"/>
+                        </a:xfrm>
+                        <a:prstGeom prst="rect">
+                          <a:avLst/>
+                        </a:prstGeom>
+                        <a:solidFill>
+                          <a:prstClr val="white"/>
+                        </a:solidFill>
+                        <a:ln>
+                          <a:noFill/>
+                        </a:ln>
+                      </wps:spPr>
+                      <wps:txbx>
+                        <w:txbxContent>
+                          <w:p>
+                            <w:pPr>
+                              <w:pStyle w:val="Caption"/>
+                              <w:rPr>
+                                <w:noProof/>
+                                <w:color w:val="000000"/>
+                                <w:sz w:val="20"/>
+                              </w:rPr>
+                            </w:pPr>
+                            <w:r>
+                              <w:t xml:space="preserve">Figure </w:t>
+                            </w:r>
+                            <w:fldSimple w:instr=" SEQ Figure \* ARABIC ">
+                              <w:r>
+                                <w:rPr>
+                                  <w:noProof/>
+                                </w:rPr>
+                                <w:t>2</w:t>
+                              </w:r>
+                            </w:fldSimple>
+                            <w:r>
+                              <w:t>: The Halstead complexity measures.</w:t>
+                            </w:r>
+                          </w:p>
+                        </w:txbxContent>
+                      </wps:txbx>
+                      <wps:bodyPr rot="0" spcFirstLastPara="0" vertOverflow="overflow" horzOverflow="overflow" vert="horz" wrap="square" lIns="0" tIns="0" rIns="0" bIns="0" numCol="1" spcCol="0" rtlCol="0" fromWordArt="0" anchor="t" anchorCtr="0" forceAA="0" compatLnSpc="1">
+                        <a:prstTxWarp prst="textNoShape">
+                          <a:avLst/>
+                        </a:prstTxWarp>
+                        <a:spAutoFit/>
+                      </wps:bodyPr>
+                    </wps:wsp>
+                  </a:graphicData>
+                </a:graphic>
+              </wp:anchor>
+            </w:drawing>
+          </mc:Choice>
+          <mc:Fallback>
+            <w:pict>
+              <v:shape w14:anchorId="27FE904A" id="Text Box 9" o:spid="_x0000_s1027" type="#_x0000_t202" style="position:absolute;left:0;text-align:left;margin-left:0;margin-top:5.3pt;width:187pt;height:.05pt;z-index:-251650048;visibility:visible;mso-wrap-style:square;mso-wrap-distance-left:9pt;mso-wrap-distance-top:0;mso-wrap-distance-right:9pt;mso-wrap-distance-bottom:0;mso-position-horizontal:center;mso-position-horizontal-relative:page;mso-position-vertical:absolute;mso-position-vertical-relative:text;v-text-anchor:top" o:gfxdata="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" stroked="f">
+                <v:textbox style="mso-fit-shape-to-text:t" inset="0,0,0,0">
+                  <w:txbxContent>
+                    <w:p>
+                      <w:pPr>
+                        <w:pStyle w:val="Caption"/>
+                        <w:rPr>
+                          <w:noProof/>
+                          <w:color w:val="000000"/>
+                          <w:sz w:val="20"/>
+                        </w:rPr>
+                      </w:pPr>
+                      <w:r>
+                        <w:t xml:space="preserve">Figure </w:t>
+                      </w:r>
+                      <w:fldSimple w:instr=" SEQ Figure \* ARABIC ">
+                        <w:r>
+                          <w:rPr>
+                            <w:noProof/>
+                          </w:rPr>
+                          <w:t>2</w:t>
+                        </w:r>
+                      </w:fldSimple>
+                      <w:r>
+                        <w:t>: The Halstead complexity measures.</w:t>
+                      </w:r>
+                    </w:p>
+                  </w:txbxContent>
+                </v:textbox>
+                <w10:wrap type="tight" anchorx="page"/>
+              </v:shape>
+            </w:pict>
+          </mc:Fallback>
+        </mc:AlternateContent>
+      </w:r>
+    </w:p>
+    <w:p>
+      <w:pPr>
+        <w:jc w:val="left"/>
+      </w:pPr>
+    </w:p>
+    <w:p>
+      <w:pPr>
+        <w:jc w:val="left"/>
+      </w:pPr>
+    </w:p>
+    <w:p>
+      <w:pPr>
+        <w:jc w:val="left"/>
+      </w:pPr>
+      <w:r>
+        <w:lastRenderedPageBreak/>
+        <w:t>After establishing what the Halstead Complexity measures are, one can then progress to look at the Halstead metrics listed below.</w:t>
+      </w:r>
+    </w:p>
+    <w:p>
+      <w:pPr>
+        <w:jc w:val="left"/>
+      </w:pPr>
+    </w:p>
+    <w:p>
+      <w:pPr>
+        <w:jc w:val="left"/>
+      </w:pPr>
+    </w:p>
+    <w:p>
+      <w:pPr>
+        <w:jc w:val="left"/>
+      </w:pPr>
+      <w:r>
+        <w:rPr>
+          <w:noProof/>
+        </w:rPr>
+        <mc:AlternateContent>
+          <mc:Choice Requires="wps">
+            <w:drawing>
+              <wp:anchor distT="0" distB="0" distL="114300" distR="114300" simplePos="0" relativeHeight="251669504" behindDoc="1" locked="0" layoutInCell="1" allowOverlap="1" wp14:anchorId="226C5127" wp14:editId="41B27A08">
+                <wp:simplePos x="0" y="0"/>
+                <wp:positionH relativeFrom="column">
+                  <wp:posOffset>585470</wp:posOffset>
+                </wp:positionH>
+                <wp:positionV relativeFrom="paragraph">
+                  <wp:posOffset>1889125</wp:posOffset>
+                </wp:positionV>
+                <wp:extent cx="4219575" cy="635"/>
+                <wp:effectExtent l="0" t="0" r="0" b="0"/>
+                <wp:wrapTight wrapText="bothSides">
+                  <wp:wrapPolygon edited="0">
+                    <wp:start x="0" y="0"/>
+                    <wp:lineTo x="0" y="21600"/>
+                    <wp:lineTo x="21600" y="21600"/>
+                    <wp:lineTo x="21600" y="0"/>
+                  </wp:wrapPolygon>
+                </wp:wrapTight>
+                <wp:docPr id="12" name="Text Box 12"/>
+                <wp:cNvGraphicFramePr/>
+                <a:graphic xmlns:a="http://schemas.openxmlformats.org/drawingml/2006/main">
+                  <a:graphicData uri="http://schemas.microsoft.com/office/word/2010/wordprocessingShape">
+                    <wps:wsp>
+                      <wps:cNvSpPr txBox="1"/>
+                      <wps:spPr>
+                        <a:xfrm>
+                          <a:off x="0" y="0"/>
+                          <a:ext cx="4219575" cy="635"/>
+                        </a:xfrm>
+                        <a:prstGeom prst="rect">
+                          <a:avLst/>
+                        </a:prstGeom>
+                        <a:solidFill>
+                          <a:prstClr val="white"/>
+                        </a:solidFill>
+                        <a:ln>
+                          <a:noFill/>
+                        </a:ln>
+                      </wps:spPr>
+                      <wps:txbx>
+                        <w:txbxContent>
+                          <w:p>
+                            <w:pPr>
+                              <w:pStyle w:val="Caption"/>
+                            </w:pPr>
+                            <w:r>
+                              <w:t xml:space="preserve">Figure </w:t>
+                            </w:r>
+                            <w:fldSimple w:instr=" SEQ Figure \* ARABIC ">
+                              <w:r>
+                                <w:rPr>
+                                  <w:noProof/>
+                                </w:rPr>
+                                <w:t>3</w:t>
+                              </w:r>
+                            </w:fldSimple>
+                            <w:r>
+                              <w:t xml:space="preserve">: The Halstead Complexity Metrics, alongside their corresponding symbols and formulae. Source: </w:t>
+                            </w:r>
+                            <w:r>
+                              <w:t>https://www.researchgate.net/figure/Halstead-Complexity-Metrics_tbl1_319481865</w:t>
+                            </w:r>
+                          </w:p>
+                        </w:txbxContent>
+                      </wps:txbx>
+                      <wps:bodyPr rot="0" spcFirstLastPara="0" vertOverflow="overflow" horzOverflow="overflow" vert="horz" wrap="square" lIns="0" tIns="0" rIns="0" bIns="0" numCol="1" spcCol="0" rtlCol="0" fromWordArt="0" anchor="t" anchorCtr="0" forceAA="0" compatLnSpc="1">
+                        <a:prstTxWarp prst="textNoShape">
+                          <a:avLst/>
+                        </a:prstTxWarp>
+                        <a:spAutoFit/>
+                      </wps:bodyPr>
+                    </wps:wsp>
+                  </a:graphicData>
+                </a:graphic>
+              </wp:anchor>
+            </w:drawing>
+          </mc:Choice>
+          <mc:Fallback>
+            <w:pict>
+              <v:shape w14:anchorId="226C5127" id="Text Box 12" o:spid="_x0000_s1028" type="#_x0000_t202" style="position:absolute;left:0;text-align:left;margin-left:46.1pt;margin-top:148.75pt;width:332.25pt;height:.05pt;z-index:-251646976;visibility:visible;mso-wrap-style:square;mso-wrap-distance-left:9pt;mso-wrap-distance-top:0;mso-wrap-distance-right:9pt;mso-wrap-distance-bottom:0;mso-position-horizontal:absolute;mso-position-horizontal-relative:text;mso-position-vertical:absolute;mso-position-vertical-relative:text;v-text-anchor:top" o:gfxdata="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" stroked="f">
+                <v:textbox style="mso-fit-shape-to-text:t" inset="0,0,0,0">
+                  <w:txbxContent>
+                    <w:p>
+                      <w:pPr>
+                        <w:pStyle w:val="Caption"/>
+                      </w:pPr>
+                      <w:r>
+                        <w:t xml:space="preserve">Figure </w:t>
+                      </w:r>
+                      <w:fldSimple w:instr=" SEQ Figure \* ARABIC ">
+                        <w:r>
+                          <w:rPr>
+                            <w:noProof/>
+                          </w:rPr>
+                          <w:t>3</w:t>
+                        </w:r>
+                      </w:fldSimple>
+                      <w:r>
+                        <w:t xml:space="preserve">: The Halstead Complexity Metrics, alongside their corresponding symbols and formulae. Source: </w:t>
+                      </w:r>
+                      <w:r>
+                        <w:t>https://www.researchgate.net/figure/Halstead-Complexity-Metrics_tbl1_319481865</w:t>
+                      </w:r>
+                    </w:p>
+                  </w:txbxContent>
+                </v:textbox>
+                <w10:wrap type="tight"/>
+              </v:shape>
+            </w:pict>
+          </mc:Fallback>
+        </mc:AlternateContent>
+      </w:r>
+      <w:r>
+        <w:rPr>
+          <w:noProof/>
+        </w:rPr>
+        <w:drawing>
+          <wp:anchor distT="0" distB="0" distL="114300" distR="114300" simplePos="0" relativeHeight="251667456" behindDoc="1" locked="0" layoutInCell="1" allowOverlap="1" wp14:anchorId="1C172455" wp14:editId="46E8E935">
+            <wp:simplePos x="0" y="0"/>
+            <wp:positionH relativeFrom="page">
+              <wp:align>center</wp:align>
+            </wp:positionH>
+            <wp:positionV relativeFrom="paragraph">
+              <wp:posOffset>8890</wp:posOffset>
+            </wp:positionV>
+            <wp:extent cx="4219575" cy="1823085"/>
+            <wp:effectExtent l="0" t="0" r="9525" b="5715"/>
+            <wp:wrapTight wrapText="bothSides">
+              <wp:wrapPolygon edited="0">
+                <wp:start x="0" y="0"/>
+                <wp:lineTo x="0" y="21442"/>
+                <wp:lineTo x="21551" y="21442"/>
+                <wp:lineTo x="21551" y="0"/>
+                <wp:lineTo x="0" y="0"/>
+              </wp:wrapPolygon>
+            </wp:wrapTight>
+            <wp:docPr id="10" name="Picture 10"/>
+            <wp:cNvGraphicFramePr>
+              <a:graphicFrameLocks xmlns:a="http://schemas.openxmlformats.org/drawingml/2006/main" noChangeAspect="1"/>
+            </wp:cNvGraphicFramePr>
+            <a:graphic xmlns:a="http://schemas.openxmlformats.org/drawingml/2006/main">
+              <a:graphicData uri="http://schemas.openxmlformats.org/drawingml/2006/picture">
+                <pic:pic xmlns:pic="http://schemas.openxmlformats.org/drawingml/2006/picture">
+                  <pic:nvPicPr>
+                    <pic:cNvPr id="10" name="Picture 10"/>
+                    <pic:cNvPicPr/>
+                  </pic:nvPicPr>
+                  <pic:blipFill>
+                    <a:blip r:embed="rId30">
+                      <a:extLst>
+                        <a:ext uri="{28A0092B-C50C-407E-A947-70E740481C1C}">
+                          <a14:useLocalDpi xmlns:a14="http://schemas.microsoft.com/office/drawing/2010/main" val="0"/>
+                        </a:ext>
+                      </a:extLst>
+                    </a:blip>
+                    <a:stretch>
+                      <a:fillRect/>
+                    </a:stretch>
+                  </pic:blipFill>
+                  <pic:spPr>
+                    <a:xfrm>
+                      <a:off x="0" y="0"/>
+                      <a:ext cx="4219575" cy="1823085"/>
+                    </a:xfrm>
+                    <a:prstGeom prst="rect">
+                      <a:avLst/>
+                    </a:prstGeom>
+                  </pic:spPr>
+                </pic:pic>
+              </a:graphicData>
+            </a:graphic>
+            <wp14:sizeRelH relativeFrom="page">
+              <wp14:pctWidth>0</wp14:pctWidth>
+            </wp14:sizeRelH>
+            <wp14:sizeRelV relativeFrom="page">
+              <wp14:pctHeight>0</wp14:pctHeight>
+            </wp14:sizeRelV>
+          </wp:anchor>
+        </w:drawing>
+      </w:r>
+    </w:p>
+    <w:p>
+      <w:pPr>
+        <w:jc w:val="left"/>
+      </w:pPr>
+    </w:p>
+    <w:p>
+      <w:pPr>
+        <w:jc w:val="left"/>
+      </w:pPr>
+    </w:p>
+    <w:p>
+      <w:pPr>
+        <w:jc w:val="left"/>
+      </w:pPr>
+    </w:p>
+    <w:p>
+      <w:pPr>
+        <w:jc w:val="left"/>
+      </w:pPr>
+    </w:p>
+    <w:p>
+      <w:pPr>
+        <w:jc w:val="left"/>
+      </w:pPr>
+    </w:p>
+    <w:p>
+      <w:pPr>
+        <w:jc w:val="left"/>
+      </w:pPr>
+    </w:p>
+    <w:p>
+      <w:pPr>
+        <w:jc w:val="left"/>
+      </w:pPr>
+    </w:p>
+    <w:p>
+      <w:pPr>
+        <w:jc w:val="left"/>
+      </w:pPr>
+    </w:p>
+    <w:p>
+      <w:pPr>
+        <w:jc w:val="left"/>
+      </w:pPr>
+    </w:p>
+    <w:p>
+      <w:pPr>
+        <w:jc w:val="left"/>
+      </w:pPr>
+    </w:p>
+    <w:p>
+      <w:pPr>
+        <w:jc w:val="left"/>
+      </w:pPr>
+    </w:p>
+    <w:p>
+      <w:pPr>
+        <w:jc w:val="left"/>
+      </w:pPr>
+    </w:p>
+    <w:p>
+      <w:pPr>
+        <w:jc w:val="left"/>
+      </w:pPr>
+    </w:p>
+    <w:p>
+      <w:pPr>
+        <w:jc w:val="left"/>
+      </w:pPr>
+    </w:p>
+    <w:p>
+      <w:pPr>
+        <w:jc w:val="left"/>
+      </w:pPr>
+      <w:r>
+        <w:t xml:space="preserve"> </w:t>
+      </w:r>
+    </w:p>
+    <w:p>
+      <w:pPr>
+        <w:jc w:val="left"/>
+      </w:pPr>
+    </w:p>
+    <w:p>
+      <w:pPr>
+        <w:jc w:val="left"/>
+      </w:pPr>
+    </w:p>
+    <w:p>
+      <w:pPr>
+        <w:jc w:val="left"/>
+      </w:pPr>
+      <w:r>
+        <w:t>(</w:t>
+      </w:r>
+      <w:hyperlink r:id="rId31" w:history="1">
+        <w:r>
+          <w:rPr>
+            <w:rStyle w:val="Hyperlink"/>
+          </w:rPr>
+          <w:t>https://www.javatpoint.com/software-engineering-halsteads-software-metrics</w:t>
+        </w:r>
+      </w:hyperlink>
+      <w:r>
+        <w:t xml:space="preserve"> )</w:t>
+      </w:r>
+    </w:p>
+    <w:p>
+      <w:pPr>
+        <w:jc w:val="left"/>
+      </w:pPr>
+    </w:p>
+    <w:p>
+      <w:pPr>
+        <w:pStyle w:val="Heading2"/>
+      </w:pPr>
+      <w:bookmarkStart w:id="13" w:name="_Toc88839915"/>
+      <w:r>
+        <w:t>Artificial Intelligence</w:t>
+      </w:r>
       <w:bookmarkEnd w:id="13"/>
     </w:p>
     <w:p>
@@ -4458,11 +4846,16 @@
     </w:p>
     <w:p>
       <w:pPr>
+        <w:jc w:val="left"/>
+      </w:pPr>
+    </w:p>
+    <w:p>
+      <w:pPr>
         <w:pStyle w:val="Heading2"/>
       </w:pPr>
-      <w:bookmarkStart w:id="14" w:name="_Toc88767128"/>
-      <w:r>
-        <w:t>Artificial Intelligence</w:t>
+      <w:bookmarkStart w:id="14" w:name="_Toc88839916"/>
+      <w:r>
+        <w:t>Computational Intelligence</w:t>
       </w:r>
       <w:bookmarkEnd w:id="14"/>
     </w:p>
@@ -4485,9 +4878,9 @@
       <w:pPr>
         <w:pStyle w:val="Heading2"/>
       </w:pPr>
-      <w:bookmarkStart w:id="15" w:name="_Toc88767129"/>
-      <w:r>
-        <w:t>Computational Intelligence</w:t>
+      <w:bookmarkStart w:id="15" w:name="_Toc88839917"/>
+      <w:r>
+        <w:t>Cyclomatic Complexity</w:t>
       </w:r>
       <w:bookmarkEnd w:id="15"/>
     </w:p>
@@ -4495,56 +4888,456 @@
       <w:pPr>
         <w:jc w:val="left"/>
       </w:pPr>
-    </w:p>
-    <w:p>
-      <w:pPr>
-        <w:jc w:val="left"/>
-      </w:pPr>
-    </w:p>
-    <w:p>
-      <w:pPr>
-        <w:jc w:val="left"/>
-      </w:pPr>
-    </w:p>
-    <w:p>
-      <w:pPr>
-        <w:pStyle w:val="Heading2"/>
-      </w:pPr>
-      <w:bookmarkStart w:id="16" w:name="_Toc88767130"/>
-      <w:r>
-        <w:t>Cyclomatic Complexity</w:t>
+      <w:r>
+        <w:t>Developed by Thomas J. McCabe, Sr, in 1976, “cyclomatic complexity is a software metric used to indicate the complexity of a program” (</w:t>
+      </w:r>
+      <w:hyperlink r:id="rId32" w:history="1">
+        <w:r>
+          <w:rPr>
+            <w:rStyle w:val="Hyperlink"/>
+          </w:rPr>
+          <w:t>https://en.wikipedia.org/wiki/Cyclomatic_complexity</w:t>
+        </w:r>
+      </w:hyperlink>
+      <w:r>
+        <w:t xml:space="preserve"> ).</w:t>
+      </w:r>
+      <w:r>
+        <w:t xml:space="preserve"> What cyclomatic complexity of a section of source code measures is the number of linearly independent paths within this section of code.</w:t>
+      </w:r>
+    </w:p>
+    <w:p>
+      <w:pPr>
+        <w:jc w:val="left"/>
+      </w:pPr>
+    </w:p>
+    <w:p>
+      <w:pPr>
+        <w:jc w:val="left"/>
+      </w:pPr>
+    </w:p>
+    <w:p>
+      <w:pPr>
+        <w:jc w:val="left"/>
+      </w:pPr>
+      <w:r>
+        <w:t>The formula for calculating the cyclomatic complexity of a section of code, which we represent with the letter M, is:</w:t>
+      </w:r>
+    </w:p>
+    <w:p>
+      <w:pPr>
+        <w:jc w:val="left"/>
+      </w:pPr>
+    </w:p>
+    <w:p>
+      <w:pPr>
+        <w:jc w:val="left"/>
+      </w:pPr>
+      <w:r>
+        <w:t>M = E − N + 2P,</w:t>
+      </w:r>
+    </w:p>
+    <w:p>
+      <w:pPr>
+        <w:jc w:val="left"/>
+      </w:pPr>
+      <w:proofErr w:type="gramStart"/>
+      <w:r>
+        <w:t>where</w:t>
+      </w:r>
+      <w:proofErr w:type="gramEnd"/>
+    </w:p>
+    <w:p>
+      <w:pPr>
+        <w:jc w:val="left"/>
+      </w:pPr>
+    </w:p>
+    <w:p>
+      <w:pPr>
+        <w:jc w:val="left"/>
+      </w:pPr>
+      <w:r>
+        <w:t>E = the number of edges of the graph.</w:t>
+      </w:r>
+    </w:p>
+    <w:p>
+      <w:pPr>
+        <w:jc w:val="left"/>
+      </w:pPr>
+      <w:r>
+        <w:t>N = the number of nodes of the graph.</w:t>
+      </w:r>
+    </w:p>
+    <w:p>
+      <w:pPr>
+        <w:jc w:val="left"/>
+      </w:pPr>
+      <w:r>
+        <w:t>P = the number of connected components.</w:t>
+      </w:r>
+    </w:p>
+    <w:p>
+      <w:pPr>
+        <w:jc w:val="left"/>
+      </w:pPr>
+    </w:p>
+    <w:p>
+      <w:pPr>
+        <w:jc w:val="left"/>
+      </w:pPr>
+      <w:r>
+        <w:rPr>
+          <w:noProof/>
+        </w:rPr>
+        <w:lastRenderedPageBreak/>
+        <w:drawing>
+          <wp:anchor distT="0" distB="0" distL="114300" distR="114300" simplePos="0" relativeHeight="251663360" behindDoc="1" locked="0" layoutInCell="1" allowOverlap="1" wp14:anchorId="412E3F14" wp14:editId="7B6508D4">
+            <wp:simplePos x="0" y="0"/>
+            <wp:positionH relativeFrom="margin">
+              <wp:align>left</wp:align>
+            </wp:positionH>
+            <wp:positionV relativeFrom="paragraph">
+              <wp:posOffset>66675</wp:posOffset>
+            </wp:positionV>
+            <wp:extent cx="2101958" cy="2673487"/>
+            <wp:effectExtent l="0" t="0" r="0" b="0"/>
+            <wp:wrapTight wrapText="bothSides">
+              <wp:wrapPolygon edited="0">
+                <wp:start x="0" y="0"/>
+                <wp:lineTo x="0" y="21395"/>
+                <wp:lineTo x="21339" y="21395"/>
+                <wp:lineTo x="21339" y="0"/>
+                <wp:lineTo x="0" y="0"/>
+              </wp:wrapPolygon>
+            </wp:wrapTight>
+            <wp:docPr id="4" name="Picture 4"/>
+            <wp:cNvGraphicFramePr>
+              <a:graphicFrameLocks xmlns:a="http://schemas.openxmlformats.org/drawingml/2006/main" noChangeAspect="1"/>
+            </wp:cNvGraphicFramePr>
+            <a:graphic xmlns:a="http://schemas.openxmlformats.org/drawingml/2006/main">
+              <a:graphicData uri="http://schemas.openxmlformats.org/drawingml/2006/picture">
+                <pic:pic xmlns:pic="http://schemas.openxmlformats.org/drawingml/2006/picture">
+                  <pic:nvPicPr>
+                    <pic:cNvPr id="4" name="Picture 4"/>
+                    <pic:cNvPicPr/>
+                  </pic:nvPicPr>
+                  <pic:blipFill>
+                    <a:blip r:embed="rId33">
+                      <a:extLst>
+                        <a:ext uri="{28A0092B-C50C-407E-A947-70E740481C1C}">
+                          <a14:useLocalDpi xmlns:a14="http://schemas.microsoft.com/office/drawing/2010/main" val="0"/>
+                        </a:ext>
+                      </a:extLst>
+                    </a:blip>
+                    <a:stretch>
+                      <a:fillRect/>
+                    </a:stretch>
+                  </pic:blipFill>
+                  <pic:spPr>
+                    <a:xfrm>
+                      <a:off x="0" y="0"/>
+                      <a:ext cx="2101958" cy="2673487"/>
+                    </a:xfrm>
+                    <a:prstGeom prst="rect">
+                      <a:avLst/>
+                    </a:prstGeom>
+                  </pic:spPr>
+                </pic:pic>
+              </a:graphicData>
+            </a:graphic>
+            <wp14:sizeRelH relativeFrom="page">
+              <wp14:pctWidth>0</wp14:pctWidth>
+            </wp14:sizeRelH>
+            <wp14:sizeRelV relativeFrom="page">
+              <wp14:pctHeight>0</wp14:pctHeight>
+            </wp14:sizeRelV>
+          </wp:anchor>
+        </w:drawing>
+      </w:r>
+    </w:p>
+    <w:p>
+      <w:pPr>
+        <w:jc w:val="left"/>
+      </w:pPr>
+    </w:p>
+    <w:p>
+      <w:pPr>
+        <w:jc w:val="left"/>
+      </w:pPr>
+    </w:p>
+    <w:p>
+      <w:pPr>
+        <w:jc w:val="left"/>
+      </w:pPr>
+    </w:p>
+    <w:p>
+      <w:pPr>
+        <w:jc w:val="left"/>
+      </w:pPr>
+    </w:p>
+    <w:p>
+      <w:pPr>
+        <w:jc w:val="left"/>
+      </w:pPr>
+    </w:p>
+    <w:p>
+      <w:pPr>
+        <w:jc w:val="left"/>
+      </w:pPr>
+    </w:p>
+    <w:p>
+      <w:pPr>
+        <w:jc w:val="left"/>
+      </w:pPr>
+    </w:p>
+    <w:p>
+      <w:pPr>
+        <w:jc w:val="left"/>
+      </w:pPr>
+    </w:p>
+    <w:p>
+      <w:pPr>
+        <w:jc w:val="left"/>
+      </w:pPr>
+    </w:p>
+    <w:p>
+      <w:pPr>
+        <w:jc w:val="left"/>
+      </w:pPr>
+    </w:p>
+    <w:p>
+      <w:pPr>
+        <w:jc w:val="left"/>
+      </w:pPr>
+    </w:p>
+    <w:p>
+      <w:pPr>
+        <w:jc w:val="left"/>
+      </w:pPr>
+    </w:p>
+    <w:p>
+      <w:pPr>
+        <w:jc w:val="left"/>
+      </w:pPr>
+    </w:p>
+    <w:p>
+      <w:pPr>
+        <w:jc w:val="left"/>
+      </w:pPr>
+    </w:p>
+    <w:p>
+      <w:pPr>
+        <w:jc w:val="left"/>
+      </w:pPr>
+    </w:p>
+    <w:p>
+      <w:pPr>
+        <w:jc w:val="left"/>
+      </w:pPr>
+    </w:p>
+    <w:p>
+      <w:pPr>
+        <w:jc w:val="left"/>
+      </w:pPr>
+    </w:p>
+    <w:p>
+      <w:pPr>
+        <w:jc w:val="left"/>
+      </w:pPr>
+    </w:p>
+    <w:p>
+      <w:pPr>
+        <w:jc w:val="left"/>
+      </w:pPr>
+    </w:p>
+    <w:p>
+      <w:pPr>
+        <w:jc w:val="left"/>
+      </w:pPr>
+    </w:p>
+    <w:p>
+      <w:pPr>
+        <w:jc w:val="left"/>
+      </w:pPr>
+    </w:p>
+    <w:p>
+      <w:pPr>
+        <w:jc w:val="left"/>
+      </w:pPr>
+    </w:p>
+    <w:p>
+      <w:pPr>
+        <w:jc w:val="left"/>
+      </w:pPr>
+    </w:p>
+    <w:p>
+      <w:pPr>
+        <w:jc w:val="left"/>
+      </w:pPr>
+    </w:p>
+    <w:p>
+      <w:pPr>
+        <w:jc w:val="left"/>
+      </w:pPr>
+    </w:p>
+    <w:p>
+      <w:pPr>
+        <w:jc w:val="left"/>
+      </w:pPr>
+    </w:p>
+    <w:p>
+      <w:pPr>
+        <w:jc w:val="left"/>
+      </w:pPr>
+      <w:r>
+        <w:t>The logic behind cyclomatic complexity is that</w:t>
+      </w:r>
+      <w:r>
+        <w:t xml:space="preserve"> the more decisions that have to be made in code, the more complex it is.</w:t>
+      </w:r>
+    </w:p>
+    <w:p>
+      <w:pPr>
+        <w:jc w:val="left"/>
+      </w:pPr>
+    </w:p>
+    <w:p>
+      <w:pPr>
+        <w:jc w:val="left"/>
+      </w:pPr>
+      <w:r>
+        <w:t xml:space="preserve">At the beginning stages of this report, lines of code was discussed as a metric, and pointed out to be easily gamed. LOC was linked to bad programming practice, where developers simply write more lines of code, and in the software engineering world, a popular opinion is that the </w:t>
+      </w:r>
+      <w:r>
+        <w:t>more lines of code in a function, the more likely it is to have errors. However, when you combine cyclomatic complexity with lines of code, then you have a much clearer picture of the potential for errors.</w:t>
+      </w:r>
+      <w:r>
+        <w:t xml:space="preserve"> Just because you have more lines of code, it does not necessarily mean you are more prone to having errors in your code.</w:t>
+      </w:r>
+    </w:p>
+    <w:p>
+      <w:pPr>
+        <w:jc w:val="left"/>
+      </w:pPr>
+    </w:p>
+    <w:p>
+      <w:pPr>
+        <w:jc w:val="left"/>
+      </w:pPr>
+      <w:r>
+        <w:t>As an algorithmic approach, cyclomatic complexity can be used to “</w:t>
+      </w:r>
+      <w:r>
+        <w:t>get a sense of how hard any given code may be to test, maintain, or troubleshoot as well as an indication of how likely the code will be to produce errors</w:t>
+      </w:r>
+      <w:r>
+        <w:t>” (</w:t>
+      </w:r>
+      <w:hyperlink r:id="rId34" w:history="1">
+        <w:r>
+          <w:rPr>
+            <w:rStyle w:val="Hyperlink"/>
+          </w:rPr>
+          <w:t>https://docs.microsoft.com/en-us/visualstudio/code-quality/code-metrics-cyclomatic-complexity?view=vs-2022</w:t>
+        </w:r>
+      </w:hyperlink>
+      <w:r>
+        <w:t xml:space="preserve"> ). </w:t>
+      </w:r>
+      <w:r>
+        <w:t>The value in cyclomatic complexity as an algorithmic approach is that it assigns a complexity number, or rating, to the code, where the</w:t>
+      </w:r>
+      <w:r>
+        <w:t xml:space="preserve"> high</w:t>
+      </w:r>
+      <w:r>
+        <w:t>er the</w:t>
+      </w:r>
+      <w:r>
+        <w:t xml:space="preserve"> complexity number</w:t>
+      </w:r>
+      <w:r>
+        <w:t xml:space="preserve">, the </w:t>
+      </w:r>
+      <w:r>
+        <w:t xml:space="preserve">greater </w:t>
+      </w:r>
+      <w:r>
+        <w:t xml:space="preserve">the </w:t>
+      </w:r>
+      <w:r>
+        <w:t>probability of errors</w:t>
+      </w:r>
+      <w:r>
+        <w:t>. Naturally, the more errors code contains, the more</w:t>
+      </w:r>
+      <w:r>
+        <w:t xml:space="preserve"> time </w:t>
+      </w:r>
+      <w:r>
+        <w:t xml:space="preserve">and effort it takes </w:t>
+      </w:r>
+      <w:r>
+        <w:t>to maintain and troubleshoot</w:t>
+      </w:r>
+      <w:r>
+        <w:t xml:space="preserve"> this codebase</w:t>
+      </w:r>
+      <w:r>
+        <w:t xml:space="preserve">. </w:t>
+      </w:r>
+      <w:r>
+        <w:t>Implementing the cyclomatic complexity algorithm on your work will guide you as to where you can improve your code. After establishing any functions with a high complexity value, you can then try to</w:t>
+      </w:r>
+      <w:r>
+        <w:t xml:space="preserve"> refactor</w:t>
+      </w:r>
+      <w:r>
+        <w:t xml:space="preserve"> </w:t>
+      </w:r>
+      <w:r>
+        <w:t xml:space="preserve">them </w:t>
+      </w:r>
+      <w:r>
+        <w:t>to reduce their</w:t>
+      </w:r>
+      <w:r>
+        <w:t xml:space="preserve"> complex</w:t>
+      </w:r>
+      <w:r>
+        <w:t>ity</w:t>
+      </w:r>
+      <w:r>
+        <w:t>.</w:t>
+      </w:r>
+    </w:p>
+    <w:p>
+      <w:pPr>
+        <w:jc w:val="left"/>
+      </w:pPr>
+    </w:p>
+    <w:p>
+      <w:pPr>
+        <w:jc w:val="left"/>
+      </w:pPr>
+      <w:r>
+        <w:t>Cyclomatic complexity can be applied to functions, methods, classes and modules.</w:t>
+      </w:r>
+    </w:p>
+    <w:p>
+      <w:pPr>
+        <w:jc w:val="left"/>
+      </w:pPr>
+    </w:p>
+    <w:p>
+      <w:pPr>
+        <w:pStyle w:val="Heading1"/>
+      </w:pPr>
+      <w:bookmarkStart w:id="16" w:name="_Toc88839918"/>
+      <w:r>
+        <w:t>Is This Ethical?</w:t>
       </w:r>
       <w:bookmarkEnd w:id="16"/>
-    </w:p>
-    <w:p>
-      <w:pPr>
-        <w:jc w:val="left"/>
-      </w:pPr>
-    </w:p>
-    <w:p>
-      <w:pPr>
-        <w:jc w:val="left"/>
-      </w:pPr>
-    </w:p>
-    <w:p>
-      <w:pPr>
-        <w:jc w:val="left"/>
-      </w:pPr>
-    </w:p>
-    <w:p>
-      <w:pPr>
-        <w:jc w:val="left"/>
-      </w:pPr>
-    </w:p>
-    <w:p>
-      <w:pPr>
-        <w:pStyle w:val="Heading1"/>
-      </w:pPr>
-      <w:bookmarkStart w:id="17" w:name="_Toc88767131"/>
-      <w:r>
-        <w:t>Is This Ethical?</w:t>
-      </w:r>
-      <w:bookmarkEnd w:id="17"/>
     </w:p>
     <w:p>
       <w:pPr>
@@ -4599,10 +5392,36 @@
       <w:pPr>
         <w:pStyle w:val="Heading2"/>
       </w:pPr>
-      <w:bookmarkStart w:id="18" w:name="_Toc88767132"/>
-      <w:r>
+      <w:bookmarkStart w:id="17" w:name="_Toc88839919"/>
+      <w:r>
+        <w:lastRenderedPageBreak/>
         <w:t>Privacy</w:t>
       </w:r>
+      <w:bookmarkEnd w:id="17"/>
+    </w:p>
+    <w:p>
+      <w:pPr>
+        <w:jc w:val="left"/>
+      </w:pPr>
+    </w:p>
+    <w:p>
+      <w:pPr>
+        <w:jc w:val="left"/>
+      </w:pPr>
+    </w:p>
+    <w:p>
+      <w:pPr>
+        <w:jc w:val="left"/>
+      </w:pPr>
+    </w:p>
+    <w:p>
+      <w:pPr>
+        <w:pStyle w:val="Heading2"/>
+      </w:pPr>
+      <w:bookmarkStart w:id="18" w:name="_Toc88839920"/>
+      <w:r>
+        <w:t>Increasing Productivity</w:t>
+      </w:r>
       <w:bookmarkEnd w:id="18"/>
     </w:p>
     <w:p>
@@ -4622,31 +5441,6 @@
     </w:p>
     <w:p>
       <w:pPr>
-        <w:pStyle w:val="Heading2"/>
-      </w:pPr>
-      <w:bookmarkStart w:id="19" w:name="_Toc88767133"/>
-      <w:r>
-        <w:t>Increasing Productivity</w:t>
-      </w:r>
-      <w:bookmarkEnd w:id="19"/>
-    </w:p>
-    <w:p>
-      <w:pPr>
-        <w:jc w:val="left"/>
-      </w:pPr>
-    </w:p>
-    <w:p>
-      <w:pPr>
-        <w:jc w:val="left"/>
-      </w:pPr>
-    </w:p>
-    <w:p>
-      <w:pPr>
-        <w:jc w:val="left"/>
-      </w:pPr>
-    </w:p>
-    <w:p>
-      <w:pPr>
         <w:jc w:val="left"/>
       </w:pPr>
     </w:p>
@@ -4657,7 +5451,7 @@
       <w:r>
         <w:t>Remember, what gets measured, gets managed (</w:t>
       </w:r>
-      <w:hyperlink r:id="rId27" w:history="1">
+      <w:hyperlink r:id="rId35" w:history="1">
         <w:r>
           <w:rPr>
             <w:rStyle w:val="Hyperlink"/>
@@ -4691,11 +5485,11 @@
       <w:pPr>
         <w:pStyle w:val="Heading1"/>
       </w:pPr>
-      <w:bookmarkStart w:id="20" w:name="_Toc88767134"/>
+      <w:bookmarkStart w:id="19" w:name="_Toc88839921"/>
       <w:r>
         <w:t>Conclusion</w:t>
       </w:r>
-      <w:bookmarkEnd w:id="20"/>
+      <w:bookmarkEnd w:id="19"/>
     </w:p>
     <w:p>
       <w:pPr>
@@ -4749,7 +5543,7 @@
       <w:pPr>
         <w:jc w:val="left"/>
       </w:pPr>
-      <w:hyperlink r:id="rId28" w:history="1">
+      <w:hyperlink r:id="rId36" w:history="1">
         <w:r>
           <w:rPr>
             <w:rStyle w:val="Hyperlink"/>
@@ -4820,7 +5614,7 @@
       <w:pPr>
         <w:jc w:val="left"/>
       </w:pPr>
-      <w:hyperlink r:id="rId29" w:history="1">
+      <w:hyperlink r:id="rId37" w:history="1">
         <w:r>
           <w:rPr>
             <w:rStyle w:val="Hyperlink"/>
@@ -4841,7 +5635,7 @@
       <w:pPr>
         <w:jc w:val="left"/>
       </w:pPr>
-      <w:hyperlink r:id="rId30" w:history="1">
+      <w:hyperlink r:id="rId38" w:history="1">
         <w:r>
           <w:rPr>
             <w:rStyle w:val="Hyperlink"/>
@@ -4862,7 +5656,7 @@
       <w:pPr>
         <w:jc w:val="left"/>
       </w:pPr>
-      <w:hyperlink r:id="rId31" w:history="1">
+      <w:hyperlink r:id="rId39" w:history="1">
         <w:r>
           <w:rPr>
             <w:rStyle w:val="Hyperlink"/>
@@ -4883,7 +5677,7 @@
       <w:pPr>
         <w:jc w:val="left"/>
       </w:pPr>
-      <w:hyperlink r:id="rId32" w:history="1">
+      <w:hyperlink r:id="rId40" w:history="1">
         <w:r>
           <w:rPr>
             <w:rStyle w:val="Hyperlink"/>
@@ -4909,7 +5703,7 @@
       <w:pPr>
         <w:jc w:val="left"/>
       </w:pPr>
-      <w:hyperlink r:id="rId33" w:history="1">
+      <w:hyperlink r:id="rId41" w:history="1">
         <w:r>
           <w:rPr>
             <w:rStyle w:val="Hyperlink"/>
@@ -4930,7 +5724,7 @@
       <w:pPr>
         <w:jc w:val="left"/>
       </w:pPr>
-      <w:hyperlink r:id="rId34" w:history="1">
+      <w:hyperlink r:id="rId42" w:history="1">
         <w:r>
           <w:rPr>
             <w:rStyle w:val="Hyperlink"/>
@@ -4951,7 +5745,7 @@
       <w:pPr>
         <w:jc w:val="left"/>
       </w:pPr>
-      <w:hyperlink r:id="rId35" w:history="1">
+      <w:hyperlink r:id="rId43" w:history="1">
         <w:r>
           <w:rPr>
             <w:rStyle w:val="Hyperlink"/>
@@ -4963,13 +5757,128 @@
         <w:t xml:space="preserve"> </w:t>
       </w:r>
     </w:p>
+    <w:p>
+      <w:pPr>
+        <w:jc w:val="left"/>
+      </w:pPr>
+    </w:p>
+    <w:p>
+      <w:pPr>
+        <w:jc w:val="left"/>
+      </w:pPr>
+    </w:p>
+    <w:p>
+      <w:pPr>
+        <w:jc w:val="left"/>
+      </w:pPr>
+      <w:hyperlink r:id="rId44" w:history="1">
+        <w:r>
+          <w:rPr>
+            <w:rStyle w:val="Hyperlink"/>
+          </w:rPr>
+          <w:t>https://en.wikipedia.org/wiki/Cyclomatic_complexity</w:t>
+        </w:r>
+      </w:hyperlink>
+      <w:r>
+        <w:t xml:space="preserve"> </w:t>
+      </w:r>
+    </w:p>
+    <w:p>
+      <w:pPr>
+        <w:jc w:val="left"/>
+      </w:pPr>
+    </w:p>
+    <w:p>
+      <w:pPr>
+        <w:jc w:val="left"/>
+      </w:pPr>
+      <w:hyperlink r:id="rId45" w:history="1">
+        <w:r>
+          <w:rPr>
+            <w:rStyle w:val="Hyperlink"/>
+          </w:rPr>
+          <w:t>https://docs.microsoft.com/en-us/visualstudio/code-quality/code-metrics-cyclomatic-complexity?view=vs-2022</w:t>
+        </w:r>
+      </w:hyperlink>
+      <w:r>
+        <w:t xml:space="preserve"> </w:t>
+      </w:r>
+    </w:p>
+    <w:p>
+      <w:pPr>
+        <w:jc w:val="left"/>
+      </w:pPr>
+    </w:p>
+    <w:p>
+      <w:pPr>
+        <w:jc w:val="left"/>
+      </w:pPr>
+      <w:hyperlink r:id="rId46" w:history="1">
+        <w:r>
+          <w:rPr>
+            <w:rStyle w:val="Hyperlink"/>
+          </w:rPr>
+          <w:t>https://en.wikipedia.org/wiki/Halstead_complexity_measures</w:t>
+        </w:r>
+      </w:hyperlink>
+      <w:r>
+        <w:t xml:space="preserve"> </w:t>
+      </w:r>
+    </w:p>
+    <w:p>
+      <w:pPr>
+        <w:jc w:val="left"/>
+      </w:pPr>
+    </w:p>
+    <w:p>
+      <w:pPr>
+        <w:jc w:val="left"/>
+      </w:pPr>
+      <w:hyperlink r:id="rId47" w:history="1">
+        <w:r>
+          <w:rPr>
+            <w:rStyle w:val="Hyperlink"/>
+          </w:rPr>
+          <w:t>https://www.javatpoint.com/software-engineering-halsteads-software-metrics</w:t>
+        </w:r>
+      </w:hyperlink>
+    </w:p>
+    <w:p>
+      <w:pPr>
+        <w:jc w:val="left"/>
+      </w:pPr>
+    </w:p>
+    <w:p>
+      <w:pPr>
+        <w:jc w:val="left"/>
+      </w:pPr>
+    </w:p>
+    <w:p>
+      <w:pPr>
+        <w:jc w:val="left"/>
+      </w:pPr>
+      <w:hyperlink r:id="rId48" w:history="1">
+        <w:r>
+          <w:rPr>
+            <w:rStyle w:val="Hyperlink"/>
+          </w:rPr>
+          <w:t>https://www.researchgate.net/figure/Halstead-Complexity-Metrics_tbl1_319481865</w:t>
+        </w:r>
+      </w:hyperlink>
+      <w:r>
+        <w:t xml:space="preserve"> </w:t>
+      </w:r>
+      <w:r>
+        <w:t xml:space="preserve"> </w:t>
+      </w:r>
+    </w:p>
     <w:sectPr>
-      <w:headerReference w:type="even" r:id="rId36"/>
-      <w:headerReference w:type="default" r:id="rId37"/>
-      <w:footerReference w:type="even" r:id="rId38"/>
-      <w:footerReference w:type="default" r:id="rId39"/>
-      <w:headerReference w:type="first" r:id="rId40"/>
-      <w:footerReference w:type="first" r:id="rId41"/>
+      <w:headerReference w:type="even" r:id="rId49"/>
+      <w:headerReference w:type="default" r:id="rId50"/>
+      <w:footerReference w:type="even" r:id="rId51"/>
+      <w:footerReference w:type="default" r:id="rId52"/>
+      <w:headerReference w:type="first" r:id="rId53"/>
+      <w:footerReference w:type="first" r:id="rId54"/>
       <w:pgSz w:w="11906" w:h="16838"/>
       <w:pgMar w:top="1268" w:right="845" w:bottom="1095" w:left="1701" w:header="720" w:footer="720" w:gutter="0"/>
       <w:cols w:space="720"/>

</xml_diff>

<commit_message>
Adding Maintainability Index algorithm
</commit_message>
<xml_diff>
--- a/measuring-software-engineering-report.docx
+++ b/measuring-software-engineering-report.docx
@@ -2539,11 +2539,9 @@
       <w:r>
         <w:t xml:space="preserve"> ). </w:t>
       </w:r>
-      <w:proofErr w:type="gramStart"/>
       <w:r>
         <w:t>This metric rewards</w:t>
       </w:r>
-      <w:proofErr w:type="gramEnd"/>
       <w:r>
         <w:t xml:space="preserve"> those who can game the system and those who play fairly appear to be the workers lacking in productivity.</w:t>
       </w:r>
@@ -3050,14 +3048,27 @@
                             <w:r>
                               <w:t xml:space="preserve">Figure </w:t>
                             </w:r>
-                            <w:fldSimple w:instr=" SEQ Figure \* ARABIC ">
-                              <w:r>
-                                <w:rPr>
-                                  <w:noProof/>
-                                </w:rPr>
-                                <w:t>1</w:t>
-                              </w:r>
-                            </w:fldSimple>
+                            <w:r>
+                              <w:fldChar w:fldCharType="begin"/>
+                            </w:r>
+                            <w:r>
+                              <w:instrText xml:space="preserve"> SEQ Figure \* ARABIC </w:instrText>
+                            </w:r>
+                            <w:r>
+                              <w:fldChar w:fldCharType="separate"/>
+                            </w:r>
+                            <w:r>
+                              <w:rPr>
+                                <w:noProof/>
+                              </w:rPr>
+                              <w:t>1</w:t>
+                            </w:r>
+                            <w:r>
+                              <w:rPr>
+                                <w:noProof/>
+                              </w:rPr>
+                              <w:fldChar w:fldCharType="end"/>
+                            </w:r>
                             <w:r>
                               <w:t>: If the central link in your team becomes unavailable, the whole chain breaks down. This is where knowledge sharing reports come in handy.</w:t>
                             </w:r>
@@ -3097,14 +3108,27 @@
                       <w:r>
                         <w:t xml:space="preserve">Figure </w:t>
                       </w:r>
-                      <w:fldSimple w:instr=" SEQ Figure \* ARABIC ">
-                        <w:r>
-                          <w:rPr>
-                            <w:noProof/>
-                          </w:rPr>
-                          <w:t>1</w:t>
-                        </w:r>
-                      </w:fldSimple>
+                      <w:r>
+                        <w:fldChar w:fldCharType="begin"/>
+                      </w:r>
+                      <w:r>
+                        <w:instrText xml:space="preserve"> SEQ Figure \* ARABIC </w:instrText>
+                      </w:r>
+                      <w:r>
+                        <w:fldChar w:fldCharType="separate"/>
+                      </w:r>
+                      <w:r>
+                        <w:rPr>
+                          <w:noProof/>
+                        </w:rPr>
+                        <w:t>1</w:t>
+                      </w:r>
+                      <w:r>
+                        <w:rPr>
+                          <w:noProof/>
+                        </w:rPr>
+                        <w:fldChar w:fldCharType="end"/>
+                      </w:r>
                       <w:r>
                         <w:t>: If the central link in your team becomes unavailable, the whole chain breaks down. This is where knowledge sharing reports come in handy.</w:t>
                       </w:r>
@@ -4100,6 +4124,9 @@
       <w:pPr>
         <w:jc w:val="left"/>
       </w:pPr>
+      <w:r>
+        <w:t>Once we have collected all the data, we need to measure software engineering, we then need to find some way to interpret this data in a meaningful way. Thankfully, there are numerous algorithms available in the software realm. The algorithms which I will discuss in this report are:</w:t>
+      </w:r>
     </w:p>
     <w:p>
       <w:pPr>
@@ -4129,7 +4156,10 @@
         <w:jc w:val="left"/>
       </w:pPr>
       <w:r>
-        <w:t>Artificial Intelligence</w:t>
+        <w:t xml:space="preserve">Cyclomatic </w:t>
+      </w:r>
+      <w:r>
+        <w:t>Complexity</w:t>
       </w:r>
     </w:p>
     <w:p>
@@ -4142,29 +4172,8 @@
         <w:jc w:val="left"/>
       </w:pPr>
       <w:r>
-        <w:t>Computational Intelligence</w:t>
-      </w:r>
-    </w:p>
-    <w:p>
-      <w:pPr>
-        <w:pStyle w:val="ListParagraph"/>
-        <w:numPr>
-          <w:ilvl w:val="0"/>
-          <w:numId w:val="5"/>
-        </w:numPr>
-        <w:jc w:val="left"/>
-      </w:pPr>
-      <w:r>
-        <w:t xml:space="preserve">Cyclomatic </w:t>
-      </w:r>
-      <w:r>
-        <w:t>Complexity</w:t>
-      </w:r>
-    </w:p>
-    <w:p>
-      <w:pPr>
-        <w:jc w:val="left"/>
-      </w:pPr>
+        <w:t>Maintainability Index</w:t>
+      </w:r>
     </w:p>
     <w:p>
       <w:pPr>
@@ -4230,10 +4239,7 @@
         <w:t>ll software science metrics can be defined in terms of these basic symbols</w:t>
       </w:r>
       <w:r>
-        <w:t xml:space="preserve"> </w:t>
-      </w:r>
-      <w:r>
-        <w:t>(</w:t>
+        <w:t xml:space="preserve"> (</w:t>
       </w:r>
       <w:hyperlink r:id="rId28" w:history="1">
         <w:r>
@@ -4427,14 +4433,27 @@
                             <w:r>
                               <w:t xml:space="preserve">Figure </w:t>
                             </w:r>
-                            <w:fldSimple w:instr=" SEQ Figure \* ARABIC ">
-                              <w:r>
-                                <w:rPr>
-                                  <w:noProof/>
-                                </w:rPr>
-                                <w:t>2</w:t>
-                              </w:r>
-                            </w:fldSimple>
+                            <w:r>
+                              <w:fldChar w:fldCharType="begin"/>
+                            </w:r>
+                            <w:r>
+                              <w:instrText xml:space="preserve"> SEQ Figure \* ARABIC </w:instrText>
+                            </w:r>
+                            <w:r>
+                              <w:fldChar w:fldCharType="separate"/>
+                            </w:r>
+                            <w:r>
+                              <w:rPr>
+                                <w:noProof/>
+                              </w:rPr>
+                              <w:t>2</w:t>
+                            </w:r>
+                            <w:r>
+                              <w:rPr>
+                                <w:noProof/>
+                              </w:rPr>
+                              <w:fldChar w:fldCharType="end"/>
+                            </w:r>
                             <w:r>
                               <w:t>: The Halstead complexity measures.</w:t>
                             </w:r>
@@ -4470,14 +4489,27 @@
                       <w:r>
                         <w:t xml:space="preserve">Figure </w:t>
                       </w:r>
-                      <w:fldSimple w:instr=" SEQ Figure \* ARABIC ">
-                        <w:r>
-                          <w:rPr>
-                            <w:noProof/>
-                          </w:rPr>
-                          <w:t>2</w:t>
-                        </w:r>
-                      </w:fldSimple>
+                      <w:r>
+                        <w:fldChar w:fldCharType="begin"/>
+                      </w:r>
+                      <w:r>
+                        <w:instrText xml:space="preserve"> SEQ Figure \* ARABIC </w:instrText>
+                      </w:r>
+                      <w:r>
+                        <w:fldChar w:fldCharType="separate"/>
+                      </w:r>
+                      <w:r>
+                        <w:rPr>
+                          <w:noProof/>
+                        </w:rPr>
+                        <w:t>2</w:t>
+                      </w:r>
+                      <w:r>
+                        <w:rPr>
+                          <w:noProof/>
+                        </w:rPr>
+                        <w:fldChar w:fldCharType="end"/>
+                      </w:r>
                       <w:r>
                         <w:t>: The Halstead complexity measures.</w:t>
                       </w:r>
@@ -4579,14 +4611,27 @@
                             <w:r>
                               <w:t xml:space="preserve">Figure </w:t>
                             </w:r>
-                            <w:fldSimple w:instr=" SEQ Figure \* ARABIC ">
-                              <w:r>
-                                <w:rPr>
-                                  <w:noProof/>
-                                </w:rPr>
-                                <w:t>3</w:t>
-                              </w:r>
-                            </w:fldSimple>
+                            <w:r>
+                              <w:fldChar w:fldCharType="begin"/>
+                            </w:r>
+                            <w:r>
+                              <w:instrText xml:space="preserve"> SEQ Figure \* ARABIC </w:instrText>
+                            </w:r>
+                            <w:r>
+                              <w:fldChar w:fldCharType="separate"/>
+                            </w:r>
+                            <w:r>
+                              <w:rPr>
+                                <w:noProof/>
+                              </w:rPr>
+                              <w:t>3</w:t>
+                            </w:r>
+                            <w:r>
+                              <w:rPr>
+                                <w:noProof/>
+                              </w:rPr>
+                              <w:fldChar w:fldCharType="end"/>
+                            </w:r>
                             <w:r>
                               <w:t xml:space="preserve">: The Halstead Complexity Metrics, alongside their corresponding symbols and formulae. Source: </w:t>
                             </w:r>
@@ -4620,14 +4665,27 @@
                       <w:r>
                         <w:t xml:space="preserve">Figure </w:t>
                       </w:r>
-                      <w:fldSimple w:instr=" SEQ Figure \* ARABIC ">
-                        <w:r>
-                          <w:rPr>
-                            <w:noProof/>
-                          </w:rPr>
-                          <w:t>3</w:t>
-                        </w:r>
-                      </w:fldSimple>
+                      <w:r>
+                        <w:fldChar w:fldCharType="begin"/>
+                      </w:r>
+                      <w:r>
+                        <w:instrText xml:space="preserve"> SEQ Figure \* ARABIC </w:instrText>
+                      </w:r>
+                      <w:r>
+                        <w:fldChar w:fldCharType="separate"/>
+                      </w:r>
+                      <w:r>
+                        <w:rPr>
+                          <w:noProof/>
+                        </w:rPr>
+                        <w:t>3</w:t>
+                      </w:r>
+                      <w:r>
+                        <w:rPr>
+                          <w:noProof/>
+                        </w:rPr>
+                        <w:fldChar w:fldCharType="end"/>
+                      </w:r>
                       <w:r>
                         <w:t xml:space="preserve">: The Halstead Complexity Metrics, alongside their corresponding symbols and formulae. Source: </w:t>
                       </w:r>
@@ -4826,63 +4884,23 @@
     </w:p>
     <w:p>
       <w:pPr>
+        <w:jc w:val="left"/>
+      </w:pPr>
+    </w:p>
+    <w:p>
+      <w:pPr>
+        <w:jc w:val="left"/>
+      </w:pPr>
+    </w:p>
+    <w:p>
+      <w:pPr>
         <w:pStyle w:val="Heading2"/>
       </w:pPr>
-      <w:bookmarkStart w:id="13" w:name="_Toc88839915"/>
-      <w:r>
-        <w:t>Artificial Intelligence</w:t>
+      <w:bookmarkStart w:id="13" w:name="_Toc88839917"/>
+      <w:r>
+        <w:t>Cyclomatic Complexity</w:t>
       </w:r>
       <w:bookmarkEnd w:id="13"/>
-    </w:p>
-    <w:p>
-      <w:pPr>
-        <w:jc w:val="left"/>
-      </w:pPr>
-    </w:p>
-    <w:p>
-      <w:pPr>
-        <w:jc w:val="left"/>
-      </w:pPr>
-    </w:p>
-    <w:p>
-      <w:pPr>
-        <w:jc w:val="left"/>
-      </w:pPr>
-    </w:p>
-    <w:p>
-      <w:pPr>
-        <w:pStyle w:val="Heading2"/>
-      </w:pPr>
-      <w:bookmarkStart w:id="14" w:name="_Toc88839916"/>
-      <w:r>
-        <w:t>Computational Intelligence</w:t>
-      </w:r>
-      <w:bookmarkEnd w:id="14"/>
-    </w:p>
-    <w:p>
-      <w:pPr>
-        <w:jc w:val="left"/>
-      </w:pPr>
-    </w:p>
-    <w:p>
-      <w:pPr>
-        <w:jc w:val="left"/>
-      </w:pPr>
-    </w:p>
-    <w:p>
-      <w:pPr>
-        <w:jc w:val="left"/>
-      </w:pPr>
-    </w:p>
-    <w:p>
-      <w:pPr>
-        <w:pStyle w:val="Heading2"/>
-      </w:pPr>
-      <w:bookmarkStart w:id="15" w:name="_Toc88839917"/>
-      <w:r>
-        <w:t>Cyclomatic Complexity</w:t>
-      </w:r>
-      <w:bookmarkEnd w:id="15"/>
     </w:p>
     <w:p>
       <w:pPr>
@@ -4941,11 +4959,9 @@
       <w:pPr>
         <w:jc w:val="left"/>
       </w:pPr>
-      <w:proofErr w:type="gramStart"/>
       <w:r>
         <w:t>where</w:t>
       </w:r>
-      <w:proofErr w:type="gramEnd"/>
     </w:p>
     <w:p>
       <w:pPr>
@@ -5154,41 +5170,6 @@
       <w:pPr>
         <w:jc w:val="left"/>
       </w:pPr>
-    </w:p>
-    <w:p>
-      <w:pPr>
-        <w:jc w:val="left"/>
-      </w:pPr>
-    </w:p>
-    <w:p>
-      <w:pPr>
-        <w:jc w:val="left"/>
-      </w:pPr>
-    </w:p>
-    <w:p>
-      <w:pPr>
-        <w:jc w:val="left"/>
-      </w:pPr>
-    </w:p>
-    <w:p>
-      <w:pPr>
-        <w:jc w:val="left"/>
-      </w:pPr>
-    </w:p>
-    <w:p>
-      <w:pPr>
-        <w:jc w:val="left"/>
-      </w:pPr>
-    </w:p>
-    <w:p>
-      <w:pPr>
-        <w:jc w:val="left"/>
-      </w:pPr>
-    </w:p>
-    <w:p>
-      <w:pPr>
-        <w:jc w:val="left"/>
-      </w:pPr>
       <w:r>
         <w:t>The logic behind cyclomatic complexity is that</w:t>
       </w:r>
@@ -5331,13 +5312,1217 @@
     </w:p>
     <w:p>
       <w:pPr>
+        <w:jc w:val="left"/>
+      </w:pPr>
+    </w:p>
+    <w:p>
+      <w:pPr>
+        <w:jc w:val="left"/>
+      </w:pPr>
+    </w:p>
+    <w:p>
+      <w:pPr>
+        <w:jc w:val="left"/>
+      </w:pPr>
+    </w:p>
+    <w:p>
+      <w:pPr>
+        <w:jc w:val="left"/>
+      </w:pPr>
+    </w:p>
+    <w:p>
+      <w:pPr>
+        <w:jc w:val="left"/>
+      </w:pPr>
+    </w:p>
+    <w:p>
+      <w:pPr>
+        <w:jc w:val="left"/>
+      </w:pPr>
+    </w:p>
+    <w:p>
+      <w:pPr>
+        <w:jc w:val="left"/>
+      </w:pPr>
+    </w:p>
+    <w:p>
+      <w:pPr>
+        <w:jc w:val="left"/>
+      </w:pPr>
+    </w:p>
+    <w:p>
+      <w:pPr>
+        <w:jc w:val="left"/>
+      </w:pPr>
+      <w:r>
+        <w:rPr>
+          <w:noProof/>
+        </w:rPr>
+        <w:lastRenderedPageBreak/>
+        <mc:AlternateContent>
+          <mc:Choice Requires="wps">
+            <w:drawing>
+              <wp:anchor distT="0" distB="0" distL="114300" distR="114300" simplePos="0" relativeHeight="251672576" behindDoc="1" locked="0" layoutInCell="1" allowOverlap="1" wp14:anchorId="313DD41F" wp14:editId="4E11002F">
+                <wp:simplePos x="0" y="0"/>
+                <wp:positionH relativeFrom="column">
+                  <wp:posOffset>-3810</wp:posOffset>
+                </wp:positionH>
+                <wp:positionV relativeFrom="paragraph">
+                  <wp:posOffset>2508250</wp:posOffset>
+                </wp:positionV>
+                <wp:extent cx="5943600" cy="635"/>
+                <wp:effectExtent l="0" t="0" r="0" b="0"/>
+                <wp:wrapTight wrapText="bothSides">
+                  <wp:wrapPolygon edited="0">
+                    <wp:start x="0" y="0"/>
+                    <wp:lineTo x="0" y="21600"/>
+                    <wp:lineTo x="21600" y="21600"/>
+                    <wp:lineTo x="21600" y="0"/>
+                  </wp:wrapPolygon>
+                </wp:wrapTight>
+                <wp:docPr id="14" name="Text Box 14"/>
+                <wp:cNvGraphicFramePr/>
+                <a:graphic xmlns:a="http://schemas.openxmlformats.org/drawingml/2006/main">
+                  <a:graphicData uri="http://schemas.microsoft.com/office/word/2010/wordprocessingShape">
+                    <wps:wsp>
+                      <wps:cNvSpPr txBox="1"/>
+                      <wps:spPr>
+                        <a:xfrm>
+                          <a:off x="0" y="0"/>
+                          <a:ext cx="5943600" cy="635"/>
+                        </a:xfrm>
+                        <a:prstGeom prst="rect">
+                          <a:avLst/>
+                        </a:prstGeom>
+                        <a:solidFill>
+                          <a:prstClr val="white"/>
+                        </a:solidFill>
+                        <a:ln>
+                          <a:noFill/>
+                        </a:ln>
+                      </wps:spPr>
+                      <wps:txbx>
+                        <w:txbxContent>
+                          <w:p>
+                            <w:pPr>
+                              <w:pStyle w:val="Caption"/>
+                              <w:rPr>
+                                <w:noProof/>
+                                <w:color w:val="000000"/>
+                                <w:sz w:val="20"/>
+                              </w:rPr>
+                            </w:pPr>
+                            <w:r>
+                              <w:t xml:space="preserve">Figure </w:t>
+                            </w:r>
+                            <w:fldSimple w:instr=" SEQ Figure \* ARABIC ">
+                              <w:r>
+                                <w:rPr>
+                                  <w:noProof/>
+                                </w:rPr>
+                                <w:t>4</w:t>
+                              </w:r>
+                            </w:fldSimple>
+                            <w:r>
+                              <w:t>: A table illustrating the effect various constructs have on the cyclomatic complexity number assigned to a section of code.</w:t>
+                            </w:r>
+                            <w:r>
+                              <w:t xml:space="preserve"> Source: </w:t>
+                            </w:r>
+                            <w:hyperlink r:id="rId35" w:history="1">
+                              <w:r>
+                                <w:rPr>
+                                  <w:rStyle w:val="Hyperlink"/>
+                                </w:rPr>
+                                <w:t>https://radon.readthedocs.io/en/latest/intro.html</w:t>
+                              </w:r>
+                            </w:hyperlink>
+                            <w:r>
+                              <w:t xml:space="preserve"> </w:t>
+                            </w:r>
+                            <w:r>
+                              <w:t xml:space="preserve"> </w:t>
+                            </w:r>
+                          </w:p>
+                        </w:txbxContent>
+                      </wps:txbx>
+                      <wps:bodyPr rot="0" spcFirstLastPara="0" vertOverflow="overflow" horzOverflow="overflow" vert="horz" wrap="square" lIns="0" tIns="0" rIns="0" bIns="0" numCol="1" spcCol="0" rtlCol="0" fromWordArt="0" anchor="t" anchorCtr="0" forceAA="0" compatLnSpc="1">
+                        <a:prstTxWarp prst="textNoShape">
+                          <a:avLst/>
+                        </a:prstTxWarp>
+                        <a:spAutoFit/>
+                      </wps:bodyPr>
+                    </wps:wsp>
+                  </a:graphicData>
+                </a:graphic>
+              </wp:anchor>
+            </w:drawing>
+          </mc:Choice>
+          <mc:Fallback>
+            <w:pict>
+              <v:shape w14:anchorId="313DD41F" id="Text Box 14" o:spid="_x0000_s1029" type="#_x0000_t202" style="position:absolute;left:0;text-align:left;margin-left:-.3pt;margin-top:197.5pt;width:468pt;height:.05pt;z-index:-251643904;visibility:visible;mso-wrap-style:square;mso-wrap-distance-left:9pt;mso-wrap-distance-top:0;mso-wrap-distance-right:9pt;mso-wrap-distance-bottom:0;mso-position-horizontal:absolute;mso-position-horizontal-relative:text;mso-position-vertical:absolute;mso-position-vertical-relative:text;v-text-anchor:top" o:gfxdata="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" stroked="f">
+                <v:textbox style="mso-fit-shape-to-text:t" inset="0,0,0,0">
+                  <w:txbxContent>
+                    <w:p>
+                      <w:pPr>
+                        <w:pStyle w:val="Caption"/>
+                        <w:rPr>
+                          <w:noProof/>
+                          <w:color w:val="000000"/>
+                          <w:sz w:val="20"/>
+                        </w:rPr>
+                      </w:pPr>
+                      <w:r>
+                        <w:t xml:space="preserve">Figure </w:t>
+                      </w:r>
+                      <w:fldSimple w:instr=" SEQ Figure \* ARABIC ">
+                        <w:r>
+                          <w:rPr>
+                            <w:noProof/>
+                          </w:rPr>
+                          <w:t>4</w:t>
+                        </w:r>
+                      </w:fldSimple>
+                      <w:r>
+                        <w:t>: A table illustrating the effect various constructs have on the cyclomatic complexity number assigned to a section of code.</w:t>
+                      </w:r>
+                      <w:r>
+                        <w:t xml:space="preserve"> Source: </w:t>
+                      </w:r>
+                      <w:hyperlink r:id="rId36" w:history="1">
+                        <w:r>
+                          <w:rPr>
+                            <w:rStyle w:val="Hyperlink"/>
+                          </w:rPr>
+                          <w:t>https://radon.readthedocs.io/en/latest/intro.html</w:t>
+                        </w:r>
+                      </w:hyperlink>
+                      <w:r>
+                        <w:t xml:space="preserve"> </w:t>
+                      </w:r>
+                      <w:r>
+                        <w:t xml:space="preserve"> </w:t>
+                      </w:r>
+                    </w:p>
+                  </w:txbxContent>
+                </v:textbox>
+                <w10:wrap type="tight"/>
+              </v:shape>
+            </w:pict>
+          </mc:Fallback>
+        </mc:AlternateContent>
+      </w:r>
+      <w:r>
+        <w:rPr>
+          <w:noProof/>
+        </w:rPr>
+        <w:drawing>
+          <wp:anchor distT="0" distB="0" distL="114300" distR="114300" simplePos="0" relativeHeight="251670528" behindDoc="1" locked="0" layoutInCell="1" allowOverlap="1" wp14:anchorId="348297A9" wp14:editId="79BD660F">
+            <wp:simplePos x="0" y="0"/>
+            <wp:positionH relativeFrom="column">
+              <wp:posOffset>-3810</wp:posOffset>
+            </wp:positionH>
+            <wp:positionV relativeFrom="paragraph">
+              <wp:posOffset>635</wp:posOffset>
+            </wp:positionV>
+            <wp:extent cx="5943600" cy="2450465"/>
+            <wp:effectExtent l="0" t="0" r="0" b="6985"/>
+            <wp:wrapTight wrapText="bothSides">
+              <wp:wrapPolygon edited="0">
+                <wp:start x="0" y="0"/>
+                <wp:lineTo x="0" y="21494"/>
+                <wp:lineTo x="21531" y="21494"/>
+                <wp:lineTo x="21531" y="0"/>
+                <wp:lineTo x="0" y="0"/>
+              </wp:wrapPolygon>
+            </wp:wrapTight>
+            <wp:docPr id="13" name="Picture 13"/>
+            <wp:cNvGraphicFramePr>
+              <a:graphicFrameLocks xmlns:a="http://schemas.openxmlformats.org/drawingml/2006/main" noChangeAspect="1"/>
+            </wp:cNvGraphicFramePr>
+            <a:graphic xmlns:a="http://schemas.openxmlformats.org/drawingml/2006/main">
+              <a:graphicData uri="http://schemas.openxmlformats.org/drawingml/2006/picture">
+                <pic:pic xmlns:pic="http://schemas.openxmlformats.org/drawingml/2006/picture">
+                  <pic:nvPicPr>
+                    <pic:cNvPr id="13" name="Picture 13"/>
+                    <pic:cNvPicPr/>
+                  </pic:nvPicPr>
+                  <pic:blipFill>
+                    <a:blip r:embed="rId37">
+                      <a:extLst>
+                        <a:ext uri="{28A0092B-C50C-407E-A947-70E740481C1C}">
+                          <a14:useLocalDpi xmlns:a14="http://schemas.microsoft.com/office/drawing/2010/main" val="0"/>
+                        </a:ext>
+                      </a:extLst>
+                    </a:blip>
+                    <a:stretch>
+                      <a:fillRect/>
+                    </a:stretch>
+                  </pic:blipFill>
+                  <pic:spPr>
+                    <a:xfrm>
+                      <a:off x="0" y="0"/>
+                      <a:ext cx="5943600" cy="2450465"/>
+                    </a:xfrm>
+                    <a:prstGeom prst="rect">
+                      <a:avLst/>
+                    </a:prstGeom>
+                  </pic:spPr>
+                </pic:pic>
+              </a:graphicData>
+            </a:graphic>
+            <wp14:sizeRelH relativeFrom="page">
+              <wp14:pctWidth>0</wp14:pctWidth>
+            </wp14:sizeRelH>
+            <wp14:sizeRelV relativeFrom="page">
+              <wp14:pctHeight>0</wp14:pctHeight>
+            </wp14:sizeRelV>
+          </wp:anchor>
+        </w:drawing>
+      </w:r>
+    </w:p>
+    <w:p>
+      <w:pPr>
+        <w:jc w:val="left"/>
+      </w:pPr>
+    </w:p>
+    <w:p>
+      <w:pPr>
+        <w:jc w:val="left"/>
+      </w:pPr>
+    </w:p>
+    <w:p>
+      <w:pPr>
+        <w:pStyle w:val="Heading2"/>
+      </w:pPr>
+      <w:r>
+        <w:t>Maintainability Index</w:t>
+      </w:r>
+    </w:p>
+    <w:p>
+      <w:pPr>
+        <w:jc w:val="left"/>
+      </w:pPr>
+      <w:r>
+        <w:t>The last algorithm this report will discuss is the Maintainability Index. One could argue that th</w:t>
+      </w:r>
+      <w:r>
+        <w:t>e logic behind this</w:t>
+      </w:r>
+      <w:r>
+        <w:t xml:space="preserve"> algorithm</w:t>
+      </w:r>
+      <w:r>
+        <w:t xml:space="preserve"> is the simplest to understand, especially for somebody who does not come from a technical background. </w:t>
+      </w:r>
+      <w:r>
+        <w:t>The maintainability index simply measures how maintainable (easy to support and change) source code is</w:t>
+      </w:r>
+      <w:r>
+        <w:t>, assigning the code an index value between 0 and 100.</w:t>
+      </w:r>
+      <w:r>
+        <w:t xml:space="preserve"> The higher the index value, the more maintainable the code is.</w:t>
+      </w:r>
+      <w:r>
+        <w:t xml:space="preserve"> It is that simple. </w:t>
+      </w:r>
+      <w:r>
+        <w:t xml:space="preserve">The maintainability index is calculated as a factored formula consisting of SLOC (Source Lines </w:t>
+      </w:r>
+      <w:r>
+        <w:t>o</w:t>
+      </w:r>
+      <w:r>
+        <w:t>f Code), Cyclomatic Complexity and Halstead volume</w:t>
+      </w:r>
+      <w:r>
+        <w:t>, all of which have already been discussed in this report.</w:t>
+      </w:r>
+      <w:r>
+        <w:t xml:space="preserve"> Since the Maintainability Index formula consists of these figures, the first step in using this algorithm is to measure these aforementioned metrics. Once we have these metrics, we can then use the Maintainability Index formula.</w:t>
+      </w:r>
+    </w:p>
+    <w:p>
+      <w:pPr>
+        <w:jc w:val="left"/>
+      </w:pPr>
+    </w:p>
+    <w:p>
+      <w:pPr>
+        <w:jc w:val="left"/>
+      </w:pPr>
+    </w:p>
+    <w:p>
+      <w:pPr>
+        <w:jc w:val="left"/>
+      </w:pPr>
+      <w:r>
+        <w:t>The original formula for calculating the Maintainability Index (MI) of code is:</w:t>
+      </w:r>
+    </w:p>
+    <w:p>
+      <w:pPr>
+        <w:jc w:val="left"/>
+      </w:pPr>
+    </w:p>
+    <w:p>
+      <w:pPr>
+        <w:jc w:val="left"/>
+      </w:pPr>
+      <w:r>
+        <w:rPr>
+          <w:noProof/>
+        </w:rPr>
+        <mc:AlternateContent>
+          <mc:Choice Requires="wps">
+            <w:drawing>
+              <wp:anchor distT="0" distB="0" distL="114300" distR="114300" simplePos="0" relativeHeight="251675648" behindDoc="1" locked="0" layoutInCell="1" allowOverlap="1" wp14:anchorId="40D9F2FA" wp14:editId="06A1C203">
+                <wp:simplePos x="0" y="0"/>
+                <wp:positionH relativeFrom="column">
+                  <wp:posOffset>996315</wp:posOffset>
+                </wp:positionH>
+                <wp:positionV relativeFrom="paragraph">
+                  <wp:posOffset>330835</wp:posOffset>
+                </wp:positionV>
+                <wp:extent cx="2990850" cy="635"/>
+                <wp:effectExtent l="0" t="0" r="0" b="0"/>
+                <wp:wrapTight wrapText="bothSides">
+                  <wp:wrapPolygon edited="0">
+                    <wp:start x="0" y="0"/>
+                    <wp:lineTo x="0" y="21600"/>
+                    <wp:lineTo x="21600" y="21600"/>
+                    <wp:lineTo x="21600" y="0"/>
+                  </wp:wrapPolygon>
+                </wp:wrapTight>
+                <wp:docPr id="16" name="Text Box 16"/>
+                <wp:cNvGraphicFramePr/>
+                <a:graphic xmlns:a="http://schemas.openxmlformats.org/drawingml/2006/main">
+                  <a:graphicData uri="http://schemas.microsoft.com/office/word/2010/wordprocessingShape">
+                    <wps:wsp>
+                      <wps:cNvSpPr txBox="1"/>
+                      <wps:spPr>
+                        <a:xfrm>
+                          <a:off x="0" y="0"/>
+                          <a:ext cx="2990850" cy="635"/>
+                        </a:xfrm>
+                        <a:prstGeom prst="rect">
+                          <a:avLst/>
+                        </a:prstGeom>
+                        <a:solidFill>
+                          <a:prstClr val="white"/>
+                        </a:solidFill>
+                        <a:ln>
+                          <a:noFill/>
+                        </a:ln>
+                      </wps:spPr>
+                      <wps:txbx>
+                        <w:txbxContent>
+                          <w:p>
+                            <w:pPr>
+                              <w:pStyle w:val="Caption"/>
+                              <w:rPr>
+                                <w:noProof/>
+                                <w:color w:val="000000"/>
+                                <w:sz w:val="20"/>
+                              </w:rPr>
+                            </w:pPr>
+                            <w:r>
+                              <w:t xml:space="preserve">Figure </w:t>
+                            </w:r>
+                            <w:fldSimple w:instr=" SEQ Figure \* ARABIC ">
+                              <w:r>
+                                <w:rPr>
+                                  <w:noProof/>
+                                </w:rPr>
+                                <w:t>5</w:t>
+                              </w:r>
+                            </w:fldSimple>
+                            <w:r>
+                              <w:t xml:space="preserve">: The original formula for calculating Maintainability Index (MI) of code. Source: </w:t>
+                            </w:r>
+                            <w:hyperlink r:id="rId38" w:history="1">
+                              <w:r>
+                                <w:rPr>
+                                  <w:rStyle w:val="Hyperlink"/>
+                                </w:rPr>
+                                <w:t>https://radon.readthedocs.io/en/latest/intro.html</w:t>
+                              </w:r>
+                            </w:hyperlink>
+                            <w:r>
+                              <w:t xml:space="preserve"> </w:t>
+                            </w:r>
+                          </w:p>
+                        </w:txbxContent>
+                      </wps:txbx>
+                      <wps:bodyPr rot="0" spcFirstLastPara="0" vertOverflow="overflow" horzOverflow="overflow" vert="horz" wrap="square" lIns="0" tIns="0" rIns="0" bIns="0" numCol="1" spcCol="0" rtlCol="0" fromWordArt="0" anchor="t" anchorCtr="0" forceAA="0" compatLnSpc="1">
+                        <a:prstTxWarp prst="textNoShape">
+                          <a:avLst/>
+                        </a:prstTxWarp>
+                        <a:spAutoFit/>
+                      </wps:bodyPr>
+                    </wps:wsp>
+                  </a:graphicData>
+                </a:graphic>
+              </wp:anchor>
+            </w:drawing>
+          </mc:Choice>
+          <mc:Fallback>
+            <w:pict>
+              <v:shape w14:anchorId="40D9F2FA" id="Text Box 16" o:spid="_x0000_s1030" type="#_x0000_t202" style="position:absolute;left:0;text-align:left;margin-left:78.45pt;margin-top:26.05pt;width:235.5pt;height:.05pt;z-index:-251640832;visibility:visible;mso-wrap-style:square;mso-wrap-distance-left:9pt;mso-wrap-distance-top:0;mso-wrap-distance-right:9pt;mso-wrap-distance-bottom:0;mso-position-horizontal:absolute;mso-position-horizontal-relative:text;mso-position-vertical:absolute;mso-position-vertical-relative:text;v-text-anchor:top" o:gfxdata="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" stroked="f">
+                <v:textbox style="mso-fit-shape-to-text:t" inset="0,0,0,0">
+                  <w:txbxContent>
+                    <w:p>
+                      <w:pPr>
+                        <w:pStyle w:val="Caption"/>
+                        <w:rPr>
+                          <w:noProof/>
+                          <w:color w:val="000000"/>
+                          <w:sz w:val="20"/>
+                        </w:rPr>
+                      </w:pPr>
+                      <w:r>
+                        <w:t xml:space="preserve">Figure </w:t>
+                      </w:r>
+                      <w:fldSimple w:instr=" SEQ Figure \* ARABIC ">
+                        <w:r>
+                          <w:rPr>
+                            <w:noProof/>
+                          </w:rPr>
+                          <w:t>5</w:t>
+                        </w:r>
+                      </w:fldSimple>
+                      <w:r>
+                        <w:t xml:space="preserve">: The original formula for calculating Maintainability Index (MI) of code. Source: </w:t>
+                      </w:r>
+                      <w:hyperlink r:id="rId39" w:history="1">
+                        <w:r>
+                          <w:rPr>
+                            <w:rStyle w:val="Hyperlink"/>
+                          </w:rPr>
+                          <w:t>https://radon.readthedocs.io/en/latest/intro.html</w:t>
+                        </w:r>
+                      </w:hyperlink>
+                      <w:r>
+                        <w:t xml:space="preserve"> </w:t>
+                      </w:r>
+                    </w:p>
+                  </w:txbxContent>
+                </v:textbox>
+                <w10:wrap type="tight"/>
+              </v:shape>
+            </w:pict>
+          </mc:Fallback>
+        </mc:AlternateContent>
+      </w:r>
+      <w:r>
+        <w:rPr>
+          <w:noProof/>
+        </w:rPr>
+        <w:drawing>
+          <wp:anchor distT="0" distB="0" distL="114300" distR="114300" simplePos="0" relativeHeight="251673600" behindDoc="1" locked="0" layoutInCell="1" allowOverlap="1" wp14:anchorId="523DE4B8" wp14:editId="7D9D633C">
+            <wp:simplePos x="0" y="0"/>
+            <wp:positionH relativeFrom="column">
+              <wp:posOffset>996315</wp:posOffset>
+            </wp:positionH>
+            <wp:positionV relativeFrom="paragraph">
+              <wp:posOffset>6985</wp:posOffset>
+            </wp:positionV>
+            <wp:extent cx="2991004" cy="266714"/>
+            <wp:effectExtent l="0" t="0" r="0" b="0"/>
+            <wp:wrapTight wrapText="bothSides">
+              <wp:wrapPolygon edited="0">
+                <wp:start x="0" y="0"/>
+                <wp:lineTo x="0" y="20057"/>
+                <wp:lineTo x="21462" y="20057"/>
+                <wp:lineTo x="21462" y="0"/>
+                <wp:lineTo x="0" y="0"/>
+              </wp:wrapPolygon>
+            </wp:wrapTight>
+            <wp:docPr id="15" name="Picture 15"/>
+            <wp:cNvGraphicFramePr>
+              <a:graphicFrameLocks xmlns:a="http://schemas.openxmlformats.org/drawingml/2006/main" noChangeAspect="1"/>
+            </wp:cNvGraphicFramePr>
+            <a:graphic xmlns:a="http://schemas.openxmlformats.org/drawingml/2006/main">
+              <a:graphicData uri="http://schemas.openxmlformats.org/drawingml/2006/picture">
+                <pic:pic xmlns:pic="http://schemas.openxmlformats.org/drawingml/2006/picture">
+                  <pic:nvPicPr>
+                    <pic:cNvPr id="15" name="Picture 15"/>
+                    <pic:cNvPicPr/>
+                  </pic:nvPicPr>
+                  <pic:blipFill>
+                    <a:blip r:embed="rId40">
+                      <a:extLst>
+                        <a:ext uri="{28A0092B-C50C-407E-A947-70E740481C1C}">
+                          <a14:useLocalDpi xmlns:a14="http://schemas.microsoft.com/office/drawing/2010/main" val="0"/>
+                        </a:ext>
+                      </a:extLst>
+                    </a:blip>
+                    <a:stretch>
+                      <a:fillRect/>
+                    </a:stretch>
+                  </pic:blipFill>
+                  <pic:spPr>
+                    <a:xfrm>
+                      <a:off x="0" y="0"/>
+                      <a:ext cx="2991004" cy="266714"/>
+                    </a:xfrm>
+                    <a:prstGeom prst="rect">
+                      <a:avLst/>
+                    </a:prstGeom>
+                  </pic:spPr>
+                </pic:pic>
+              </a:graphicData>
+            </a:graphic>
+            <wp14:sizeRelH relativeFrom="page">
+              <wp14:pctWidth>0</wp14:pctWidth>
+            </wp14:sizeRelH>
+            <wp14:sizeRelV relativeFrom="page">
+              <wp14:pctHeight>0</wp14:pctHeight>
+            </wp14:sizeRelV>
+          </wp:anchor>
+        </w:drawing>
+      </w:r>
+    </w:p>
+    <w:p>
+      <w:pPr>
+        <w:jc w:val="left"/>
+      </w:pPr>
+    </w:p>
+    <w:p>
+      <w:pPr>
+        <w:jc w:val="left"/>
+      </w:pPr>
+    </w:p>
+    <w:p>
+      <w:pPr>
+        <w:jc w:val="left"/>
+      </w:pPr>
+    </w:p>
+    <w:p>
+      <w:pPr>
+        <w:jc w:val="left"/>
+      </w:pPr>
+    </w:p>
+    <w:p>
+      <w:pPr>
+        <w:jc w:val="left"/>
+      </w:pPr>
+    </w:p>
+    <w:p>
+      <w:pPr>
+        <w:jc w:val="left"/>
+      </w:pPr>
+    </w:p>
+    <w:p>
+      <w:pPr>
+        <w:jc w:val="left"/>
+      </w:pPr>
+      <w:r>
+        <w:t xml:space="preserve">Many companies have adopted this algorithmic metric and some have tweaked the original formula slightly, to get their own preferred variant. One such </w:t>
+      </w:r>
+      <w:r>
+        <w:t>example is Microsoft Visual Studio 2010, whose altered formula is listed below.</w:t>
+      </w:r>
+    </w:p>
+    <w:p>
+      <w:pPr>
+        <w:jc w:val="left"/>
+      </w:pPr>
+    </w:p>
+    <w:p>
+      <w:pPr>
+        <w:jc w:val="left"/>
+      </w:pPr>
+      <w:r>
+        <w:rPr>
+          <w:noProof/>
+        </w:rPr>
+        <w:drawing>
+          <wp:anchor distT="0" distB="0" distL="114300" distR="114300" simplePos="0" relativeHeight="251676672" behindDoc="1" locked="0" layoutInCell="1" allowOverlap="1" wp14:anchorId="7ACABBF1" wp14:editId="610FB011">
+            <wp:simplePos x="0" y="0"/>
+            <wp:positionH relativeFrom="page">
+              <wp:align>center</wp:align>
+            </wp:positionH>
+            <wp:positionV relativeFrom="paragraph">
+              <wp:posOffset>6350</wp:posOffset>
+            </wp:positionV>
+            <wp:extent cx="3714750" cy="569595"/>
+            <wp:effectExtent l="0" t="0" r="0" b="1905"/>
+            <wp:wrapTight wrapText="bothSides">
+              <wp:wrapPolygon edited="0">
+                <wp:start x="0" y="0"/>
+                <wp:lineTo x="0" y="20950"/>
+                <wp:lineTo x="21489" y="20950"/>
+                <wp:lineTo x="21489" y="0"/>
+                <wp:lineTo x="0" y="0"/>
+              </wp:wrapPolygon>
+            </wp:wrapTight>
+            <wp:docPr id="17" name="Picture 17"/>
+            <wp:cNvGraphicFramePr>
+              <a:graphicFrameLocks xmlns:a="http://schemas.openxmlformats.org/drawingml/2006/main" noChangeAspect="1"/>
+            </wp:cNvGraphicFramePr>
+            <a:graphic xmlns:a="http://schemas.openxmlformats.org/drawingml/2006/main">
+              <a:graphicData uri="http://schemas.openxmlformats.org/drawingml/2006/picture">
+                <pic:pic xmlns:pic="http://schemas.openxmlformats.org/drawingml/2006/picture">
+                  <pic:nvPicPr>
+                    <pic:cNvPr id="17" name="Picture 17"/>
+                    <pic:cNvPicPr/>
+                  </pic:nvPicPr>
+                  <pic:blipFill>
+                    <a:blip r:embed="rId41">
+                      <a:extLst>
+                        <a:ext uri="{28A0092B-C50C-407E-A947-70E740481C1C}">
+                          <a14:useLocalDpi xmlns:a14="http://schemas.microsoft.com/office/drawing/2010/main" val="0"/>
+                        </a:ext>
+                      </a:extLst>
+                    </a:blip>
+                    <a:stretch>
+                      <a:fillRect/>
+                    </a:stretch>
+                  </pic:blipFill>
+                  <pic:spPr>
+                    <a:xfrm>
+                      <a:off x="0" y="0"/>
+                      <a:ext cx="3714750" cy="569595"/>
+                    </a:xfrm>
+                    <a:prstGeom prst="rect">
+                      <a:avLst/>
+                    </a:prstGeom>
+                  </pic:spPr>
+                </pic:pic>
+              </a:graphicData>
+            </a:graphic>
+            <wp14:sizeRelH relativeFrom="page">
+              <wp14:pctWidth>0</wp14:pctWidth>
+            </wp14:sizeRelH>
+            <wp14:sizeRelV relativeFrom="page">
+              <wp14:pctHeight>0</wp14:pctHeight>
+            </wp14:sizeRelV>
+          </wp:anchor>
+        </w:drawing>
+      </w:r>
+    </w:p>
+    <w:p>
+      <w:pPr>
+        <w:jc w:val="left"/>
+      </w:pPr>
+      <w:r>
+        <w:t xml:space="preserve"> </w:t>
+      </w:r>
+    </w:p>
+    <w:p>
+      <w:pPr>
+        <w:jc w:val="left"/>
+      </w:pPr>
+    </w:p>
+    <w:p>
+      <w:pPr>
+        <w:jc w:val="left"/>
+      </w:pPr>
+    </w:p>
+    <w:p>
+      <w:pPr>
+        <w:jc w:val="left"/>
+      </w:pPr>
+      <w:r>
+        <w:rPr>
+          <w:noProof/>
+        </w:rPr>
+        <mc:AlternateContent>
+          <mc:Choice Requires="wps">
+            <w:drawing>
+              <wp:anchor distT="0" distB="0" distL="114300" distR="114300" simplePos="0" relativeHeight="251678720" behindDoc="1" locked="0" layoutInCell="1" allowOverlap="1" wp14:anchorId="0A997C98" wp14:editId="484F294B">
+                <wp:simplePos x="0" y="0"/>
+                <wp:positionH relativeFrom="page">
+                  <wp:align>center</wp:align>
+                </wp:positionH>
+                <wp:positionV relativeFrom="paragraph">
+                  <wp:posOffset>14605</wp:posOffset>
+                </wp:positionV>
+                <wp:extent cx="3714750" cy="635"/>
+                <wp:effectExtent l="0" t="0" r="0" b="5080"/>
+                <wp:wrapTight wrapText="bothSides">
+                  <wp:wrapPolygon edited="0">
+                    <wp:start x="0" y="0"/>
+                    <wp:lineTo x="0" y="20836"/>
+                    <wp:lineTo x="21489" y="20836"/>
+                    <wp:lineTo x="21489" y="0"/>
+                    <wp:lineTo x="0" y="0"/>
+                  </wp:wrapPolygon>
+                </wp:wrapTight>
+                <wp:docPr id="18" name="Text Box 18"/>
+                <wp:cNvGraphicFramePr/>
+                <a:graphic xmlns:a="http://schemas.openxmlformats.org/drawingml/2006/main">
+                  <a:graphicData uri="http://schemas.microsoft.com/office/word/2010/wordprocessingShape">
+                    <wps:wsp>
+                      <wps:cNvSpPr txBox="1"/>
+                      <wps:spPr>
+                        <a:xfrm>
+                          <a:off x="0" y="0"/>
+                          <a:ext cx="3714750" cy="635"/>
+                        </a:xfrm>
+                        <a:prstGeom prst="rect">
+                          <a:avLst/>
+                        </a:prstGeom>
+                        <a:solidFill>
+                          <a:prstClr val="white"/>
+                        </a:solidFill>
+                        <a:ln>
+                          <a:noFill/>
+                        </a:ln>
+                      </wps:spPr>
+                      <wps:txbx>
+                        <w:txbxContent>
+                          <w:p>
+                            <w:pPr>
+                              <w:pStyle w:val="Caption"/>
+                              <w:rPr>
+                                <w:noProof/>
+                                <w:color w:val="000000"/>
+                                <w:sz w:val="20"/>
+                              </w:rPr>
+                            </w:pPr>
+                            <w:r>
+                              <w:t xml:space="preserve">Figure </w:t>
+                            </w:r>
+                            <w:fldSimple w:instr=" SEQ Figure \* ARABIC ">
+                              <w:r>
+                                <w:rPr>
+                                  <w:noProof/>
+                                </w:rPr>
+                                <w:t>6</w:t>
+                              </w:r>
+                            </w:fldSimple>
+                            <w:r>
+                              <w:t xml:space="preserve">: Microsoft Visual Studio 2010’s altered version of the Maintainability Index formula. Source: </w:t>
+                            </w:r>
+                            <w:hyperlink r:id="rId42" w:history="1">
+                              <w:r>
+                                <w:rPr>
+                                  <w:rStyle w:val="Hyperlink"/>
+                                </w:rPr>
+                                <w:t>https://radon.readthedocs.io/en/latest/intro.html</w:t>
+                              </w:r>
+                            </w:hyperlink>
+                            <w:r>
+                              <w:t xml:space="preserve"> </w:t>
+                            </w:r>
+                          </w:p>
+                        </w:txbxContent>
+                      </wps:txbx>
+                      <wps:bodyPr rot="0" spcFirstLastPara="0" vertOverflow="overflow" horzOverflow="overflow" vert="horz" wrap="square" lIns="0" tIns="0" rIns="0" bIns="0" numCol="1" spcCol="0" rtlCol="0" fromWordArt="0" anchor="t" anchorCtr="0" forceAA="0" compatLnSpc="1">
+                        <a:prstTxWarp prst="textNoShape">
+                          <a:avLst/>
+                        </a:prstTxWarp>
+                        <a:spAutoFit/>
+                      </wps:bodyPr>
+                    </wps:wsp>
+                  </a:graphicData>
+                </a:graphic>
+              </wp:anchor>
+            </w:drawing>
+          </mc:Choice>
+          <mc:Fallback>
+            <w:pict>
+              <v:shape w14:anchorId="0A997C98" id="Text Box 18" o:spid="_x0000_s1031" type="#_x0000_t202" style="position:absolute;left:0;text-align:left;margin-left:0;margin-top:1.15pt;width:292.5pt;height:.05pt;z-index:-251637760;visibility:visible;mso-wrap-style:square;mso-wrap-distance-left:9pt;mso-wrap-distance-top:0;mso-wrap-distance-right:9pt;mso-wrap-distance-bottom:0;mso-position-horizontal:center;mso-position-horizontal-relative:page;mso-position-vertical:absolute;mso-position-vertical-relative:text;v-text-anchor:top" o:gfxdata="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" stroked="f">
+                <v:textbox style="mso-fit-shape-to-text:t" inset="0,0,0,0">
+                  <w:txbxContent>
+                    <w:p>
+                      <w:pPr>
+                        <w:pStyle w:val="Caption"/>
+                        <w:rPr>
+                          <w:noProof/>
+                          <w:color w:val="000000"/>
+                          <w:sz w:val="20"/>
+                        </w:rPr>
+                      </w:pPr>
+                      <w:r>
+                        <w:t xml:space="preserve">Figure </w:t>
+                      </w:r>
+                      <w:fldSimple w:instr=" SEQ Figure \* ARABIC ">
+                        <w:r>
+                          <w:rPr>
+                            <w:noProof/>
+                          </w:rPr>
+                          <w:t>6</w:t>
+                        </w:r>
+                      </w:fldSimple>
+                      <w:r>
+                        <w:t xml:space="preserve">: Microsoft Visual Studio 2010’s altered version of the Maintainability Index formula. Source: </w:t>
+                      </w:r>
+                      <w:hyperlink r:id="rId43" w:history="1">
+                        <w:r>
+                          <w:rPr>
+                            <w:rStyle w:val="Hyperlink"/>
+                          </w:rPr>
+                          <w:t>https://radon.readthedocs.io/en/latest/intro.html</w:t>
+                        </w:r>
+                      </w:hyperlink>
+                      <w:r>
+                        <w:t xml:space="preserve"> </w:t>
+                      </w:r>
+                    </w:p>
+                  </w:txbxContent>
+                </v:textbox>
+                <w10:wrap type="tight" anchorx="page"/>
+              </v:shape>
+            </w:pict>
+          </mc:Fallback>
+        </mc:AlternateContent>
+      </w:r>
+    </w:p>
+    <w:p>
+      <w:pPr>
+        <w:jc w:val="left"/>
+      </w:pPr>
+      <w:hyperlink r:id="rId44" w:history="1">
+        <w:r>
+          <w:rPr>
+            <w:rStyle w:val="Hyperlink"/>
+          </w:rPr>
+          <w:t>https://www.codegrip.tech/productivity/a-simple-understanding-of-code-complexity/</w:t>
+        </w:r>
+      </w:hyperlink>
+      <w:r>
+        <w:t xml:space="preserve"> </w:t>
+      </w:r>
+    </w:p>
+    <w:p>
+      <w:pPr>
+        <w:jc w:val="left"/>
+      </w:pPr>
+    </w:p>
+    <w:p>
+      <w:pPr>
+        <w:jc w:val="left"/>
+      </w:pPr>
+    </w:p>
+    <w:p>
+      <w:pPr>
+        <w:jc w:val="left"/>
+      </w:pPr>
+      <w:r>
+        <w:lastRenderedPageBreak/>
+        <w:t>The key for reading these formulas is listed here:</w:t>
+      </w:r>
+    </w:p>
+    <w:p>
+      <w:pPr>
+        <w:jc w:val="left"/>
+      </w:pPr>
+    </w:p>
+    <w:p>
+      <w:pPr>
+        <w:jc w:val="left"/>
+      </w:pPr>
+      <w:r>
+        <w:rPr>
+          <w:noProof/>
+        </w:rPr>
+        <w:drawing>
+          <wp:anchor distT="0" distB="0" distL="114300" distR="114300" simplePos="0" relativeHeight="251679744" behindDoc="1" locked="0" layoutInCell="1" allowOverlap="1" wp14:anchorId="25A12234" wp14:editId="6361EA85">
+            <wp:simplePos x="0" y="0"/>
+            <wp:positionH relativeFrom="margin">
+              <wp:posOffset>1152525</wp:posOffset>
+            </wp:positionH>
+            <wp:positionV relativeFrom="paragraph">
+              <wp:posOffset>12065</wp:posOffset>
+            </wp:positionV>
+            <wp:extent cx="3086100" cy="724535"/>
+            <wp:effectExtent l="0" t="0" r="0" b="0"/>
+            <wp:wrapTight wrapText="bothSides">
+              <wp:wrapPolygon edited="0">
+                <wp:start x="0" y="0"/>
+                <wp:lineTo x="0" y="21013"/>
+                <wp:lineTo x="21467" y="21013"/>
+                <wp:lineTo x="21467" y="0"/>
+                <wp:lineTo x="0" y="0"/>
+              </wp:wrapPolygon>
+            </wp:wrapTight>
+            <wp:docPr id="20" name="Picture 20"/>
+            <wp:cNvGraphicFramePr>
+              <a:graphicFrameLocks xmlns:a="http://schemas.openxmlformats.org/drawingml/2006/main" noChangeAspect="1"/>
+            </wp:cNvGraphicFramePr>
+            <a:graphic xmlns:a="http://schemas.openxmlformats.org/drawingml/2006/main">
+              <a:graphicData uri="http://schemas.openxmlformats.org/drawingml/2006/picture">
+                <pic:pic xmlns:pic="http://schemas.openxmlformats.org/drawingml/2006/picture">
+                  <pic:nvPicPr>
+                    <pic:cNvPr id="20" name="Picture 20"/>
+                    <pic:cNvPicPr/>
+                  </pic:nvPicPr>
+                  <pic:blipFill>
+                    <a:blip r:embed="rId45">
+                      <a:extLst>
+                        <a:ext uri="{28A0092B-C50C-407E-A947-70E740481C1C}">
+                          <a14:useLocalDpi xmlns:a14="http://schemas.microsoft.com/office/drawing/2010/main" val="0"/>
+                        </a:ext>
+                      </a:extLst>
+                    </a:blip>
+                    <a:stretch>
+                      <a:fillRect/>
+                    </a:stretch>
+                  </pic:blipFill>
+                  <pic:spPr>
+                    <a:xfrm>
+                      <a:off x="0" y="0"/>
+                      <a:ext cx="3086100" cy="724535"/>
+                    </a:xfrm>
+                    <a:prstGeom prst="rect">
+                      <a:avLst/>
+                    </a:prstGeom>
+                  </pic:spPr>
+                </pic:pic>
+              </a:graphicData>
+            </a:graphic>
+            <wp14:sizeRelH relativeFrom="page">
+              <wp14:pctWidth>0</wp14:pctWidth>
+            </wp14:sizeRelH>
+            <wp14:sizeRelV relativeFrom="page">
+              <wp14:pctHeight>0</wp14:pctHeight>
+            </wp14:sizeRelV>
+          </wp:anchor>
+        </w:drawing>
+      </w:r>
+    </w:p>
+    <w:p>
+      <w:pPr>
+        <w:jc w:val="left"/>
+      </w:pPr>
+    </w:p>
+    <w:p>
+      <w:pPr>
+        <w:jc w:val="left"/>
+      </w:pPr>
+    </w:p>
+    <w:p>
+      <w:pPr>
+        <w:jc w:val="left"/>
+      </w:pPr>
+    </w:p>
+    <w:p>
+      <w:pPr>
+        <w:jc w:val="left"/>
+      </w:pPr>
+    </w:p>
+    <w:p>
+      <w:bookmarkStart w:id="14" w:name="_Toc88839918"/>
+      <w:r>
+        <w:rPr>
+          <w:noProof/>
+        </w:rPr>
+        <mc:AlternateContent>
+          <mc:Choice Requires="wps">
+            <w:drawing>
+              <wp:anchor distT="0" distB="0" distL="114300" distR="114300" simplePos="0" relativeHeight="251681792" behindDoc="1" locked="0" layoutInCell="1" allowOverlap="1" wp14:anchorId="26340817" wp14:editId="1BC1A401">
+                <wp:simplePos x="0" y="0"/>
+                <wp:positionH relativeFrom="page">
+                  <wp:align>center</wp:align>
+                </wp:positionH>
+                <wp:positionV relativeFrom="paragraph">
+                  <wp:posOffset>9525</wp:posOffset>
+                </wp:positionV>
+                <wp:extent cx="3086100" cy="635"/>
+                <wp:effectExtent l="0" t="0" r="0" b="4445"/>
+                <wp:wrapTight wrapText="bothSides">
+                  <wp:wrapPolygon edited="0">
+                    <wp:start x="0" y="0"/>
+                    <wp:lineTo x="0" y="21004"/>
+                    <wp:lineTo x="21467" y="21004"/>
+                    <wp:lineTo x="21467" y="0"/>
+                    <wp:lineTo x="0" y="0"/>
+                  </wp:wrapPolygon>
+                </wp:wrapTight>
+                <wp:docPr id="21" name="Text Box 21"/>
+                <wp:cNvGraphicFramePr/>
+                <a:graphic xmlns:a="http://schemas.openxmlformats.org/drawingml/2006/main">
+                  <a:graphicData uri="http://schemas.microsoft.com/office/word/2010/wordprocessingShape">
+                    <wps:wsp>
+                      <wps:cNvSpPr txBox="1"/>
+                      <wps:spPr>
+                        <a:xfrm>
+                          <a:off x="0" y="0"/>
+                          <a:ext cx="3086100" cy="635"/>
+                        </a:xfrm>
+                        <a:prstGeom prst="rect">
+                          <a:avLst/>
+                        </a:prstGeom>
+                        <a:solidFill>
+                          <a:prstClr val="white"/>
+                        </a:solidFill>
+                        <a:ln>
+                          <a:noFill/>
+                        </a:ln>
+                      </wps:spPr>
+                      <wps:txbx>
+                        <w:txbxContent>
+                          <w:p>
+                            <w:pPr>
+                              <w:pStyle w:val="Caption"/>
+                              <w:rPr>
+                                <w:noProof/>
+                                <w:color w:val="000000"/>
+                                <w:sz w:val="20"/>
+                              </w:rPr>
+                            </w:pPr>
+                            <w:r>
+                              <w:t xml:space="preserve">Figure </w:t>
+                            </w:r>
+                            <w:fldSimple w:instr=" SEQ Figure \* ARABIC ">
+                              <w:r>
+                                <w:rPr>
+                                  <w:noProof/>
+                                </w:rPr>
+                                <w:t>7</w:t>
+                              </w:r>
+                            </w:fldSimple>
+                            <w:r>
+                              <w:t>: Key for understanding Maintainability Index formulas listed above.</w:t>
+                            </w:r>
+                            <w:r>
+                              <w:t xml:space="preserve"> Source: </w:t>
+                            </w:r>
+                            <w:hyperlink r:id="rId46" w:history="1">
+                              <w:r>
+                                <w:rPr>
+                                  <w:rStyle w:val="Hyperlink"/>
+                                </w:rPr>
+                                <w:t>https://radon.readthedocs.io/en/latest/intro.html</w:t>
+                              </w:r>
+                            </w:hyperlink>
+                            <w:r>
+                              <w:t xml:space="preserve"> </w:t>
+                            </w:r>
+                          </w:p>
+                        </w:txbxContent>
+                      </wps:txbx>
+                      <wps:bodyPr rot="0" spcFirstLastPara="0" vertOverflow="overflow" horzOverflow="overflow" vert="horz" wrap="square" lIns="0" tIns="0" rIns="0" bIns="0" numCol="1" spcCol="0" rtlCol="0" fromWordArt="0" anchor="t" anchorCtr="0" forceAA="0" compatLnSpc="1">
+                        <a:prstTxWarp prst="textNoShape">
+                          <a:avLst/>
+                        </a:prstTxWarp>
+                        <a:spAutoFit/>
+                      </wps:bodyPr>
+                    </wps:wsp>
+                  </a:graphicData>
+                </a:graphic>
+              </wp:anchor>
+            </w:drawing>
+          </mc:Choice>
+          <mc:Fallback>
+            <w:pict>
+              <v:shape w14:anchorId="26340817" id="Text Box 21" o:spid="_x0000_s1032" type="#_x0000_t202" style="position:absolute;left:0;text-align:left;margin-left:0;margin-top:.75pt;width:243pt;height:.05pt;z-index:-251634688;visibility:visible;mso-wrap-style:square;mso-wrap-distance-left:9pt;mso-wrap-distance-top:0;mso-wrap-distance-right:9pt;mso-wrap-distance-bottom:0;mso-position-horizontal:center;mso-position-horizontal-relative:page;mso-position-vertical:absolute;mso-position-vertical-relative:text;v-text-anchor:top" o:gfxdata="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" stroked="f">
+                <v:textbox style="mso-fit-shape-to-text:t" inset="0,0,0,0">
+                  <w:txbxContent>
+                    <w:p>
+                      <w:pPr>
+                        <w:pStyle w:val="Caption"/>
+                        <w:rPr>
+                          <w:noProof/>
+                          <w:color w:val="000000"/>
+                          <w:sz w:val="20"/>
+                        </w:rPr>
+                      </w:pPr>
+                      <w:r>
+                        <w:t xml:space="preserve">Figure </w:t>
+                      </w:r>
+                      <w:fldSimple w:instr=" SEQ Figure \* ARABIC ">
+                        <w:r>
+                          <w:rPr>
+                            <w:noProof/>
+                          </w:rPr>
+                          <w:t>7</w:t>
+                        </w:r>
+                      </w:fldSimple>
+                      <w:r>
+                        <w:t>: Key for understanding Maintainability Index formulas listed above.</w:t>
+                      </w:r>
+                      <w:r>
+                        <w:t xml:space="preserve"> Source: </w:t>
+                      </w:r>
+                      <w:hyperlink r:id="rId47" w:history="1">
+                        <w:r>
+                          <w:rPr>
+                            <w:rStyle w:val="Hyperlink"/>
+                          </w:rPr>
+                          <w:t>https://radon.readthedocs.io/en/latest/intro.html</w:t>
+                        </w:r>
+                      </w:hyperlink>
+                      <w:r>
+                        <w:t xml:space="preserve"> </w:t>
+                      </w:r>
+                    </w:p>
+                  </w:txbxContent>
+                </v:textbox>
+                <w10:wrap type="tight" anchorx="page"/>
+              </v:shape>
+            </w:pict>
+          </mc:Fallback>
+        </mc:AlternateContent>
+      </w:r>
+    </w:p>
+    <w:p/>
+    <w:p/>
+    <w:p/>
+    <w:p>
+      <w:r>
+        <w:t xml:space="preserve">It is clear from the above formulas that </w:t>
+      </w:r>
+      <w:r>
+        <w:t xml:space="preserve">the most influential factor in the calculation of the Maintainability Index is the Source Lines of Code. This is because the coefficient of the Source Lines of Code, 16.2, far exceeds </w:t>
+      </w:r>
+      <w:r>
+        <w:t>the coefficient of the Halstead’s Volume, of 5.2ln, and of the Cyclomatic Complexity, which is 0.23.</w:t>
+      </w:r>
+    </w:p>
+    <w:p/>
+    <w:p/>
+    <w:p/>
+    <w:p>
+      <w:r>
+        <w:t>The most important point to take from discussing these algorithmic approaches is not which approach to use, it is to highlight the effectiveness of using any one of these algorithms. The point is, that b</w:t>
+      </w:r>
+      <w:r>
+        <w:t xml:space="preserve">y </w:t>
+      </w:r>
+      <w:r>
+        <w:t>utilising any one of, or combination of, these</w:t>
+      </w:r>
+      <w:r>
+        <w:t xml:space="preserve"> code metrics, developers can understand which </w:t>
+      </w:r>
+      <w:r>
+        <w:t>parts of their code</w:t>
+      </w:r>
+      <w:r>
+        <w:t xml:space="preserve"> should be reworked or more thoroughly tested. Development teams can identify potential risks, understand the current state of a project, and track progress during software development</w:t>
+      </w:r>
+      <w:r>
+        <w:t xml:space="preserve"> (</w:t>
+      </w:r>
+      <w:hyperlink r:id="rId48" w:history="1">
+        <w:r>
+          <w:rPr>
+            <w:rStyle w:val="Hyperlink"/>
+          </w:rPr>
+          <w:t>https://docs.microsoft.com/en-us/visualstudio/code-quality/code-metrics-values?view=vs-2022</w:t>
+        </w:r>
+      </w:hyperlink>
+      <w:r>
+        <w:t xml:space="preserve"> )</w:t>
+      </w:r>
+      <w:r>
+        <w:t>.</w:t>
+      </w:r>
+    </w:p>
+    <w:p/>
+    <w:p>
+      <w:pPr>
         <w:pStyle w:val="Heading1"/>
       </w:pPr>
-      <w:bookmarkStart w:id="16" w:name="_Toc88839918"/>
       <w:r>
         <w:t>Is This Ethical?</w:t>
       </w:r>
-      <w:bookmarkEnd w:id="16"/>
+      <w:bookmarkEnd w:id="14"/>
     </w:p>
     <w:p>
       <w:pPr>
@@ -5367,7 +6552,13 @@
         <w:t>Moral Issues</w:t>
       </w:r>
       <w:r>
-        <w:t xml:space="preserve"> - Privacy</w:t>
+        <w:t xml:space="preserve"> </w:t>
+      </w:r>
+      <w:r>
+        <w:t>–</w:t>
+      </w:r>
+      <w:r>
+        <w:t xml:space="preserve"> Privacy</w:t>
       </w:r>
     </w:p>
     <w:p>
@@ -5380,7 +6571,20 @@
         <w:jc w:val="left"/>
       </w:pPr>
       <w:r>
-        <w:t>Increasing Productivity</w:t>
+        <w:t>Benefits of Measuring Software Engineering</w:t>
+      </w:r>
+    </w:p>
+    <w:p>
+      <w:pPr>
+        <w:pStyle w:val="ListParagraph"/>
+        <w:numPr>
+          <w:ilvl w:val="0"/>
+          <w:numId w:val="6"/>
+        </w:numPr>
+        <w:jc w:val="left"/>
+      </w:pPr>
+      <w:r>
+        <w:t>Do Benefits Outweigh the Cons?</w:t>
       </w:r>
     </w:p>
     <w:p>
@@ -5392,12 +6596,11 @@
       <w:pPr>
         <w:pStyle w:val="Heading2"/>
       </w:pPr>
-      <w:bookmarkStart w:id="17" w:name="_Toc88839919"/>
-      <w:r>
-        <w:lastRenderedPageBreak/>
+      <w:bookmarkStart w:id="15" w:name="_Toc88839919"/>
+      <w:r>
         <w:t>Privacy</w:t>
       </w:r>
-      <w:bookmarkEnd w:id="17"/>
+      <w:bookmarkEnd w:id="15"/>
     </w:p>
     <w:p>
       <w:pPr>
@@ -5418,16 +6621,36 @@
       <w:pPr>
         <w:pStyle w:val="Heading2"/>
       </w:pPr>
-      <w:bookmarkStart w:id="18" w:name="_Toc88839920"/>
-      <w:r>
-        <w:t>Increasing Productivity</w:t>
-      </w:r>
-      <w:bookmarkEnd w:id="18"/>
-    </w:p>
-    <w:p>
-      <w:pPr>
-        <w:jc w:val="left"/>
-      </w:pPr>
+      <w:r>
+        <w:t>Benefits of Measuring Software Engineering</w:t>
+      </w:r>
+    </w:p>
+    <w:p>
+      <w:pPr>
+        <w:jc w:val="left"/>
+      </w:pPr>
+      <w:r>
+        <w:t>The following resource lists some of the benefits</w:t>
+      </w:r>
+      <w:r>
+        <w:t>:</w:t>
+      </w:r>
+    </w:p>
+    <w:p>
+      <w:pPr>
+        <w:jc w:val="left"/>
+      </w:pPr>
+      <w:hyperlink r:id="rId49" w:history="1">
+        <w:r>
+          <w:rPr>
+            <w:rStyle w:val="Hyperlink"/>
+          </w:rPr>
+          <w:t>https://www.codegrip.tech/productivity/a-simple-understanding-of-code-complexity/</w:t>
+        </w:r>
+      </w:hyperlink>
+      <w:r>
+        <w:t xml:space="preserve"> </w:t>
+      </w:r>
     </w:p>
     <w:p>
       <w:pPr>
@@ -5451,7 +6674,7 @@
       <w:r>
         <w:t>Remember, what gets measured, gets managed (</w:t>
       </w:r>
-      <w:hyperlink r:id="rId35" w:history="1">
+      <w:hyperlink r:id="rId50" w:history="1">
         <w:r>
           <w:rPr>
             <w:rStyle w:val="Hyperlink"/>
@@ -5483,13 +6706,31 @@
     </w:p>
     <w:p>
       <w:pPr>
+        <w:pStyle w:val="Heading2"/>
+      </w:pPr>
+      <w:r>
+        <w:t>Do Benefits Outweigh the Cons?</w:t>
+      </w:r>
+    </w:p>
+    <w:p>
+      <w:pPr>
+        <w:jc w:val="left"/>
+      </w:pPr>
+    </w:p>
+    <w:p>
+      <w:pPr>
+        <w:jc w:val="left"/>
+      </w:pPr>
+    </w:p>
+    <w:p>
+      <w:pPr>
         <w:pStyle w:val="Heading1"/>
       </w:pPr>
-      <w:bookmarkStart w:id="19" w:name="_Toc88839921"/>
+      <w:bookmarkStart w:id="16" w:name="_Toc88839921"/>
       <w:r>
         <w:t>Conclusion</w:t>
       </w:r>
-      <w:bookmarkEnd w:id="19"/>
+      <w:bookmarkEnd w:id="16"/>
     </w:p>
     <w:p>
       <w:pPr>
@@ -5543,7 +6784,7 @@
       <w:pPr>
         <w:jc w:val="left"/>
       </w:pPr>
-      <w:hyperlink r:id="rId36" w:history="1">
+      <w:hyperlink r:id="rId51" w:history="1">
         <w:r>
           <w:rPr>
             <w:rStyle w:val="Hyperlink"/>
@@ -5614,7 +6855,7 @@
       <w:pPr>
         <w:jc w:val="left"/>
       </w:pPr>
-      <w:hyperlink r:id="rId37" w:history="1">
+      <w:hyperlink r:id="rId52" w:history="1">
         <w:r>
           <w:rPr>
             <w:rStyle w:val="Hyperlink"/>
@@ -5635,7 +6876,7 @@
       <w:pPr>
         <w:jc w:val="left"/>
       </w:pPr>
-      <w:hyperlink r:id="rId38" w:history="1">
+      <w:hyperlink r:id="rId53" w:history="1">
         <w:r>
           <w:rPr>
             <w:rStyle w:val="Hyperlink"/>
@@ -5656,7 +6897,7 @@
       <w:pPr>
         <w:jc w:val="left"/>
       </w:pPr>
-      <w:hyperlink r:id="rId39" w:history="1">
+      <w:hyperlink r:id="rId54" w:history="1">
         <w:r>
           <w:rPr>
             <w:rStyle w:val="Hyperlink"/>
@@ -5677,7 +6918,7 @@
       <w:pPr>
         <w:jc w:val="left"/>
       </w:pPr>
-      <w:hyperlink r:id="rId40" w:history="1">
+      <w:hyperlink r:id="rId55" w:history="1">
         <w:r>
           <w:rPr>
             <w:rStyle w:val="Hyperlink"/>
@@ -5703,7 +6944,7 @@
       <w:pPr>
         <w:jc w:val="left"/>
       </w:pPr>
-      <w:hyperlink r:id="rId41" w:history="1">
+      <w:hyperlink r:id="rId56" w:history="1">
         <w:r>
           <w:rPr>
             <w:rStyle w:val="Hyperlink"/>
@@ -5724,7 +6965,7 @@
       <w:pPr>
         <w:jc w:val="left"/>
       </w:pPr>
-      <w:hyperlink r:id="rId42" w:history="1">
+      <w:hyperlink r:id="rId57" w:history="1">
         <w:r>
           <w:rPr>
             <w:rStyle w:val="Hyperlink"/>
@@ -5745,7 +6986,7 @@
       <w:pPr>
         <w:jc w:val="left"/>
       </w:pPr>
-      <w:hyperlink r:id="rId43" w:history="1">
+      <w:hyperlink r:id="rId58" w:history="1">
         <w:r>
           <w:rPr>
             <w:rStyle w:val="Hyperlink"/>
@@ -5771,7 +7012,33 @@
       <w:pPr>
         <w:jc w:val="left"/>
       </w:pPr>
-      <w:hyperlink r:id="rId44" w:history="1">
+      <w:hyperlink r:id="rId59" w:history="1">
+        <w:r>
+          <w:rPr>
+            <w:rStyle w:val="Hyperlink"/>
+          </w:rPr>
+          <w:t>https://www.codegrip.tech/productivity/a-simple-understanding-of-code-complexity/</w:t>
+        </w:r>
+      </w:hyperlink>
+      <w:r>
+        <w:t xml:space="preserve"> </w:t>
+      </w:r>
+    </w:p>
+    <w:p>
+      <w:pPr>
+        <w:jc w:val="left"/>
+      </w:pPr>
+    </w:p>
+    <w:p>
+      <w:pPr>
+        <w:jc w:val="left"/>
+      </w:pPr>
+    </w:p>
+    <w:p>
+      <w:pPr>
+        <w:jc w:val="left"/>
+      </w:pPr>
+      <w:hyperlink r:id="rId60" w:history="1">
         <w:r>
           <w:rPr>
             <w:rStyle w:val="Hyperlink"/>
@@ -5792,7 +7059,7 @@
       <w:pPr>
         <w:jc w:val="left"/>
       </w:pPr>
-      <w:hyperlink r:id="rId45" w:history="1">
+      <w:hyperlink r:id="rId61" w:history="1">
         <w:r>
           <w:rPr>
             <w:rStyle w:val="Hyperlink"/>
@@ -5813,7 +7080,7 @@
       <w:pPr>
         <w:jc w:val="left"/>
       </w:pPr>
-      <w:hyperlink r:id="rId46" w:history="1">
+      <w:hyperlink r:id="rId62" w:history="1">
         <w:r>
           <w:rPr>
             <w:rStyle w:val="Hyperlink"/>
@@ -5834,7 +7101,7 @@
       <w:pPr>
         <w:jc w:val="left"/>
       </w:pPr>
-      <w:hyperlink r:id="rId47" w:history="1">
+      <w:hyperlink r:id="rId63" w:history="1">
         <w:r>
           <w:rPr>
             <w:rStyle w:val="Hyperlink"/>
@@ -5857,7 +7124,7 @@
       <w:pPr>
         <w:jc w:val="left"/>
       </w:pPr>
-      <w:hyperlink r:id="rId48" w:history="1">
+      <w:hyperlink r:id="rId64" w:history="1">
         <w:r>
           <w:rPr>
             <w:rStyle w:val="Hyperlink"/>
@@ -5872,13 +7139,91 @@
         <w:t xml:space="preserve"> </w:t>
       </w:r>
     </w:p>
+    <w:p>
+      <w:pPr>
+        <w:jc w:val="left"/>
+      </w:pPr>
+    </w:p>
+    <w:p>
+      <w:pPr>
+        <w:jc w:val="left"/>
+      </w:pPr>
+      <w:hyperlink r:id="rId65" w:history="1">
+        <w:r>
+          <w:rPr>
+            <w:rStyle w:val="Hyperlink"/>
+          </w:rPr>
+          <w:t>https://radon.readthedocs.io/en/latest/intro.html</w:t>
+        </w:r>
+      </w:hyperlink>
+      <w:r>
+        <w:t xml:space="preserve"> </w:t>
+      </w:r>
+    </w:p>
+    <w:p>
+      <w:pPr>
+        <w:jc w:val="left"/>
+      </w:pPr>
+    </w:p>
+    <w:p>
+      <w:pPr>
+        <w:jc w:val="left"/>
+      </w:pPr>
+      <w:hyperlink r:id="rId66" w:history="1">
+        <w:r>
+          <w:rPr>
+            <w:rStyle w:val="Hyperlink"/>
+          </w:rPr>
+          <w:t>https://docs.microsoft.com/en-us/visualstudio/code-quality/code-metrics-values?view=vs-2022</w:t>
+        </w:r>
+      </w:hyperlink>
+      <w:r>
+        <w:t xml:space="preserve"> </w:t>
+      </w:r>
+    </w:p>
+    <w:p>
+      <w:pPr>
+        <w:jc w:val="left"/>
+      </w:pPr>
+    </w:p>
+    <w:p>
+      <w:pPr>
+        <w:jc w:val="left"/>
+      </w:pPr>
+    </w:p>
+    <w:p>
+      <w:pPr>
+        <w:jc w:val="left"/>
+      </w:pPr>
+    </w:p>
+    <w:p>
+      <w:pPr>
+        <w:jc w:val="left"/>
+      </w:pPr>
+    </w:p>
+    <w:p>
+      <w:pPr>
+        <w:jc w:val="left"/>
+      </w:pPr>
+      <w:hyperlink r:id="rId67" w:history="1">
+        <w:r>
+          <w:rPr>
+            <w:rStyle w:val="Hyperlink"/>
+          </w:rPr>
+          <w:t>https://www.codegrip.tech/productivity/a-simple-understanding-of-code-complexity/</w:t>
+        </w:r>
+      </w:hyperlink>
+      <w:r>
+        <w:t xml:space="preserve"> </w:t>
+      </w:r>
+    </w:p>
     <w:sectPr>
-      <w:headerReference w:type="even" r:id="rId49"/>
-      <w:headerReference w:type="default" r:id="rId50"/>
-      <w:footerReference w:type="even" r:id="rId51"/>
-      <w:footerReference w:type="default" r:id="rId52"/>
-      <w:headerReference w:type="first" r:id="rId53"/>
-      <w:footerReference w:type="first" r:id="rId54"/>
+      <w:headerReference w:type="even" r:id="rId68"/>
+      <w:headerReference w:type="default" r:id="rId69"/>
+      <w:footerReference w:type="even" r:id="rId70"/>
+      <w:footerReference w:type="default" r:id="rId71"/>
+      <w:headerReference w:type="first" r:id="rId72"/>
+      <w:footerReference w:type="first" r:id="rId73"/>
       <w:pgSz w:w="11906" w:h="16838"/>
       <w:pgMar w:top="1268" w:right="845" w:bottom="1095" w:left="1701" w:header="720" w:footer="720" w:gutter="0"/>
       <w:cols w:space="720"/>
@@ -6040,21 +7385,11 @@
     <w:r>
       <w:t xml:space="preserve"> of </w:t>
     </w:r>
-    <w:r>
-      <w:fldChar w:fldCharType="begin"/>
-    </w:r>
-    <w:r>
-      <w:instrText xml:space="preserve"> NUMPAGES   \* MERGEFORMAT </w:instrText>
-    </w:r>
-    <w:r>
-      <w:fldChar w:fldCharType="separate"/>
-    </w:r>
-    <w:r>
-      <w:t>4</w:t>
-    </w:r>
-    <w:r>
-      <w:fldChar w:fldCharType="end"/>
-    </w:r>
+    <w:fldSimple w:instr=" NUMPAGES   \* MERGEFORMAT ">
+      <w:r>
+        <w:t>4</w:t>
+      </w:r>
+    </w:fldSimple>
   </w:p>
 </w:ftr>
 </file>
@@ -6186,21 +7521,11 @@
     <w:r>
       <w:t xml:space="preserve"> of </w:t>
     </w:r>
-    <w:r>
-      <w:fldChar w:fldCharType="begin"/>
-    </w:r>
-    <w:r>
-      <w:instrText xml:space="preserve"> NUMPAGES   \* MERGEFORMAT </w:instrText>
-    </w:r>
-    <w:r>
-      <w:fldChar w:fldCharType="separate"/>
-    </w:r>
-    <w:r>
-      <w:t>4</w:t>
-    </w:r>
-    <w:r>
-      <w:fldChar w:fldCharType="end"/>
-    </w:r>
+    <w:fldSimple w:instr=" NUMPAGES   \* MERGEFORMAT ">
+      <w:r>
+        <w:t>4</w:t>
+      </w:r>
+    </w:fldSimple>
   </w:p>
 </w:ftr>
 </file>

</xml_diff>

<commit_message>
Uploading discussion on ethics and conclusion, ethics not finished
</commit_message>
<xml_diff>
--- a/measuring-software-engineering-report.docx
+++ b/measuring-software-engineering-report.docx
@@ -427,7 +427,7 @@
           <w:r>
             <w:fldChar w:fldCharType="separate"/>
           </w:r>
-          <w:hyperlink w:anchor="_Toc88839902" w:history="1">
+          <w:hyperlink w:anchor="_Toc88911903" w:history="1">
             <w:r>
               <w:rPr>
                 <w:rStyle w:val="Hyperlink"/>
@@ -454,7 +454,7 @@
                 <w:noProof/>
                 <w:webHidden/>
               </w:rPr>
-              <w:instrText xml:space="preserve"> PAGEREF _Toc88839902 \h </w:instrText>
+              <w:instrText xml:space="preserve"> PAGEREF _Toc88911903 \h </w:instrText>
             </w:r>
             <w:r>
               <w:rPr>
@@ -498,7 +498,7 @@
               <w:sz w:val="22"/>
             </w:rPr>
           </w:pPr>
-          <w:hyperlink w:anchor="_Toc88839903" w:history="1">
+          <w:hyperlink w:anchor="_Toc88911904" w:history="1">
             <w:r>
               <w:rPr>
                 <w:rStyle w:val="Hyperlink"/>
@@ -525,7 +525,7 @@
                 <w:noProof/>
                 <w:webHidden/>
               </w:rPr>
-              <w:instrText xml:space="preserve"> PAGEREF _Toc88839903 \h </w:instrText>
+              <w:instrText xml:space="preserve"> PAGEREF _Toc88911904 \h </w:instrText>
             </w:r>
             <w:r>
               <w:rPr>
@@ -570,7 +570,7 @@
               <w:sz w:val="22"/>
             </w:rPr>
           </w:pPr>
-          <w:hyperlink w:anchor="_Toc88839904" w:history="1">
+          <w:hyperlink w:anchor="_Toc88911905" w:history="1">
             <w:r>
               <w:rPr>
                 <w:rStyle w:val="Hyperlink"/>
@@ -613,7 +613,7 @@
                 <w:noProof/>
                 <w:webHidden/>
               </w:rPr>
-              <w:instrText xml:space="preserve"> PAGEREF _Toc88839904 \h </w:instrText>
+              <w:instrText xml:space="preserve"> PAGEREF _Toc88911905 \h </w:instrText>
             </w:r>
             <w:r>
               <w:rPr>
@@ -658,7 +658,7 @@
               <w:sz w:val="22"/>
             </w:rPr>
           </w:pPr>
-          <w:hyperlink w:anchor="_Toc88839905" w:history="1">
+          <w:hyperlink w:anchor="_Toc88911906" w:history="1">
             <w:r>
               <w:rPr>
                 <w:rStyle w:val="Hyperlink"/>
@@ -701,7 +701,7 @@
                 <w:noProof/>
                 <w:webHidden/>
               </w:rPr>
-              <w:instrText xml:space="preserve"> PAGEREF _Toc88839905 \h </w:instrText>
+              <w:instrText xml:space="preserve"> PAGEREF _Toc88911906 \h </w:instrText>
             </w:r>
             <w:r>
               <w:rPr>
@@ -746,7 +746,7 @@
               <w:sz w:val="22"/>
             </w:rPr>
           </w:pPr>
-          <w:hyperlink w:anchor="_Toc88839906" w:history="1">
+          <w:hyperlink w:anchor="_Toc88911907" w:history="1">
             <w:r>
               <w:rPr>
                 <w:rStyle w:val="Hyperlink"/>
@@ -789,7 +789,7 @@
                 <w:noProof/>
                 <w:webHidden/>
               </w:rPr>
-              <w:instrText xml:space="preserve"> PAGEREF _Toc88839906 \h </w:instrText>
+              <w:instrText xml:space="preserve"> PAGEREF _Toc88911907 \h </w:instrText>
             </w:r>
             <w:r>
               <w:rPr>
@@ -833,7 +833,7 @@
               <w:sz w:val="22"/>
             </w:rPr>
           </w:pPr>
-          <w:hyperlink w:anchor="_Toc88839907" w:history="1">
+          <w:hyperlink w:anchor="_Toc88911908" w:history="1">
             <w:r>
               <w:rPr>
                 <w:rStyle w:val="Hyperlink"/>
@@ -860,7 +860,7 @@
                 <w:noProof/>
                 <w:webHidden/>
               </w:rPr>
-              <w:instrText xml:space="preserve"> PAGEREF _Toc88839907 \h </w:instrText>
+              <w:instrText xml:space="preserve"> PAGEREF _Toc88911908 \h </w:instrText>
             </w:r>
             <w:r>
               <w:rPr>
@@ -905,7 +905,7 @@
               <w:sz w:val="22"/>
             </w:rPr>
           </w:pPr>
-          <w:hyperlink w:anchor="_Toc88839908" w:history="1">
+          <w:hyperlink w:anchor="_Toc88911909" w:history="1">
             <w:r>
               <w:rPr>
                 <w:rStyle w:val="Hyperlink"/>
@@ -948,7 +948,7 @@
                 <w:noProof/>
                 <w:webHidden/>
               </w:rPr>
-              <w:instrText xml:space="preserve"> PAGEREF _Toc88839908 \h </w:instrText>
+              <w:instrText xml:space="preserve"> PAGEREF _Toc88911909 \h </w:instrText>
             </w:r>
             <w:r>
               <w:rPr>
@@ -993,7 +993,7 @@
               <w:sz w:val="22"/>
             </w:rPr>
           </w:pPr>
-          <w:hyperlink w:anchor="_Toc88839909" w:history="1">
+          <w:hyperlink w:anchor="_Toc88911910" w:history="1">
             <w:r>
               <w:rPr>
                 <w:rStyle w:val="Hyperlink"/>
@@ -1036,7 +1036,7 @@
                 <w:noProof/>
                 <w:webHidden/>
               </w:rPr>
-              <w:instrText xml:space="preserve"> PAGEREF _Toc88839909 \h </w:instrText>
+              <w:instrText xml:space="preserve"> PAGEREF _Toc88911910 \h </w:instrText>
             </w:r>
             <w:r>
               <w:rPr>
@@ -1081,7 +1081,7 @@
               <w:sz w:val="22"/>
             </w:rPr>
           </w:pPr>
-          <w:hyperlink w:anchor="_Toc88839910" w:history="1">
+          <w:hyperlink w:anchor="_Toc88911911" w:history="1">
             <w:r>
               <w:rPr>
                 <w:rStyle w:val="Hyperlink"/>
@@ -1124,7 +1124,7 @@
                 <w:noProof/>
                 <w:webHidden/>
               </w:rPr>
-              <w:instrText xml:space="preserve"> PAGEREF _Toc88839910 \h </w:instrText>
+              <w:instrText xml:space="preserve"> PAGEREF _Toc88911911 \h </w:instrText>
             </w:r>
             <w:r>
               <w:rPr>
@@ -1169,7 +1169,7 @@
               <w:sz w:val="22"/>
             </w:rPr>
           </w:pPr>
-          <w:hyperlink w:anchor="_Toc88839911" w:history="1">
+          <w:hyperlink w:anchor="_Toc88911912" w:history="1">
             <w:r>
               <w:rPr>
                 <w:rStyle w:val="Hyperlink"/>
@@ -1216,7 +1216,7 @@
                 <w:noProof/>
                 <w:webHidden/>
               </w:rPr>
-              <w:instrText xml:space="preserve"> PAGEREF _Toc88839911 \h </w:instrText>
+              <w:instrText xml:space="preserve"> PAGEREF _Toc88911912 \h </w:instrText>
             </w:r>
             <w:r>
               <w:rPr>
@@ -1261,7 +1261,7 @@
               <w:sz w:val="22"/>
             </w:rPr>
           </w:pPr>
-          <w:hyperlink w:anchor="_Toc88839912" w:history="1">
+          <w:hyperlink w:anchor="_Toc88911913" w:history="1">
             <w:r>
               <w:rPr>
                 <w:rStyle w:val="Hyperlink"/>
@@ -1308,7 +1308,7 @@
                 <w:noProof/>
                 <w:webHidden/>
               </w:rPr>
-              <w:instrText xml:space="preserve"> PAGEREF _Toc88839912 \h </w:instrText>
+              <w:instrText xml:space="preserve"> PAGEREF _Toc88911913 \h </w:instrText>
             </w:r>
             <w:r>
               <w:rPr>
@@ -1352,7 +1352,7 @@
               <w:sz w:val="22"/>
             </w:rPr>
           </w:pPr>
-          <w:hyperlink w:anchor="_Toc88839913" w:history="1">
+          <w:hyperlink w:anchor="_Toc88911914" w:history="1">
             <w:r>
               <w:rPr>
                 <w:rStyle w:val="Hyperlink"/>
@@ -1379,7 +1379,7 @@
                 <w:noProof/>
                 <w:webHidden/>
               </w:rPr>
-              <w:instrText xml:space="preserve"> PAGEREF _Toc88839913 \h </w:instrText>
+              <w:instrText xml:space="preserve"> PAGEREF _Toc88911914 \h </w:instrText>
             </w:r>
             <w:r>
               <w:rPr>
@@ -1424,7 +1424,7 @@
               <w:sz w:val="22"/>
             </w:rPr>
           </w:pPr>
-          <w:hyperlink w:anchor="_Toc88839914" w:history="1">
+          <w:hyperlink w:anchor="_Toc88911915" w:history="1">
             <w:r>
               <w:rPr>
                 <w:rStyle w:val="Hyperlink"/>
@@ -1467,7 +1467,7 @@
                 <w:noProof/>
                 <w:webHidden/>
               </w:rPr>
-              <w:instrText xml:space="preserve"> PAGEREF _Toc88839914 \h </w:instrText>
+              <w:instrText xml:space="preserve"> PAGEREF _Toc88911915 \h </w:instrText>
             </w:r>
             <w:r>
               <w:rPr>
@@ -1512,7 +1512,7 @@
               <w:sz w:val="22"/>
             </w:rPr>
           </w:pPr>
-          <w:hyperlink w:anchor="_Toc88839915" w:history="1">
+          <w:hyperlink w:anchor="_Toc88911916" w:history="1">
             <w:r>
               <w:rPr>
                 <w:rStyle w:val="Hyperlink"/>
@@ -1534,7 +1534,7 @@
                 <w:rStyle w:val="Hyperlink"/>
                 <w:noProof/>
               </w:rPr>
-              <w:t>Artificial Intelligence</w:t>
+              <w:t>Cyclomatic Complexity</w:t>
             </w:r>
             <w:r>
               <w:rPr>
@@ -1555,7 +1555,7 @@
                 <w:noProof/>
                 <w:webHidden/>
               </w:rPr>
-              <w:instrText xml:space="preserve"> PAGEREF _Toc88839915 \h </w:instrText>
+              <w:instrText xml:space="preserve"> PAGEREF _Toc88911916 \h </w:instrText>
             </w:r>
             <w:r>
               <w:rPr>
@@ -1600,7 +1600,7 @@
               <w:sz w:val="22"/>
             </w:rPr>
           </w:pPr>
-          <w:hyperlink w:anchor="_Toc88839916" w:history="1">
+          <w:hyperlink w:anchor="_Toc88911917" w:history="1">
             <w:r>
               <w:rPr>
                 <w:rStyle w:val="Hyperlink"/>
@@ -1622,7 +1622,7 @@
                 <w:rStyle w:val="Hyperlink"/>
                 <w:noProof/>
               </w:rPr>
-              <w:t>Computational Intelligence</w:t>
+              <w:t>Maintainability Index</w:t>
             </w:r>
             <w:r>
               <w:rPr>
@@ -1643,7 +1643,7 @@
                 <w:noProof/>
                 <w:webHidden/>
               </w:rPr>
-              <w:instrText xml:space="preserve"> PAGEREF _Toc88839916 \h </w:instrText>
+              <w:instrText xml:space="preserve"> PAGEREF _Toc88911917 \h </w:instrText>
             </w:r>
             <w:r>
               <w:rPr>
@@ -1663,7 +1663,78 @@
                 <w:noProof/>
                 <w:webHidden/>
               </w:rPr>
-              <w:t>7</w:t>
+              <w:t>9</w:t>
+            </w:r>
+            <w:r>
+              <w:rPr>
+                <w:noProof/>
+                <w:webHidden/>
+              </w:rPr>
+              <w:fldChar w:fldCharType="end"/>
+            </w:r>
+          </w:hyperlink>
+        </w:p>
+        <w:p>
+          <w:pPr>
+            <w:pStyle w:val="TOC1"/>
+            <w:tabs>
+              <w:tab w:val="right" w:leader="dot" w:pos="9350"/>
+            </w:tabs>
+            <w:rPr>
+              <w:rFonts w:asciiTheme="minorHAnsi" w:eastAsiaTheme="minorEastAsia" w:hAnsiTheme="minorHAnsi" w:cstheme="minorBidi"/>
+              <w:noProof/>
+              <w:color w:val="auto"/>
+              <w:sz w:val="22"/>
+            </w:rPr>
+          </w:pPr>
+          <w:hyperlink w:anchor="_Toc88911918" w:history="1">
+            <w:r>
+              <w:rPr>
+                <w:rStyle w:val="Hyperlink"/>
+                <w:noProof/>
+              </w:rPr>
+              <w:t>5 Is This Ethical?</w:t>
+            </w:r>
+            <w:r>
+              <w:rPr>
+                <w:noProof/>
+                <w:webHidden/>
+              </w:rPr>
+              <w:tab/>
+            </w:r>
+            <w:r>
+              <w:rPr>
+                <w:noProof/>
+                <w:webHidden/>
+              </w:rPr>
+              <w:fldChar w:fldCharType="begin"/>
+            </w:r>
+            <w:r>
+              <w:rPr>
+                <w:noProof/>
+                <w:webHidden/>
+              </w:rPr>
+              <w:instrText xml:space="preserve"> PAGEREF _Toc88911918 \h </w:instrText>
+            </w:r>
+            <w:r>
+              <w:rPr>
+                <w:noProof/>
+                <w:webHidden/>
+              </w:rPr>
+            </w:r>
+            <w:r>
+              <w:rPr>
+                <w:noProof/>
+                <w:webHidden/>
+              </w:rPr>
+              <w:fldChar w:fldCharType="separate"/>
+            </w:r>
+            <w:r>
+              <w:rPr>
+                <w:noProof/>
+                <w:webHidden/>
+              </w:rPr>
+              <w:t>10</w:t>
             </w:r>
             <w:r>
               <w:rPr>
@@ -1688,13 +1759,13 @@
               <w:sz w:val="22"/>
             </w:rPr>
           </w:pPr>
-          <w:hyperlink w:anchor="_Toc88839917" w:history="1">
+          <w:hyperlink w:anchor="_Toc88911919" w:history="1">
             <w:r>
               <w:rPr>
                 <w:rStyle w:val="Hyperlink"/>
                 <w:noProof/>
               </w:rPr>
-              <w:t>4.4</w:t>
+              <w:t>5.1</w:t>
             </w:r>
             <w:r>
               <w:rPr>
@@ -1710,7 +1781,7 @@
                 <w:rStyle w:val="Hyperlink"/>
                 <w:noProof/>
               </w:rPr>
-              <w:t>Cyclomatic Complexity</w:t>
+              <w:t>Privacy</w:t>
             </w:r>
             <w:r>
               <w:rPr>
@@ -1731,7 +1802,7 @@
                 <w:noProof/>
                 <w:webHidden/>
               </w:rPr>
-              <w:instrText xml:space="preserve"> PAGEREF _Toc88839917 \h </w:instrText>
+              <w:instrText xml:space="preserve"> PAGEREF _Toc88911919 \h </w:instrText>
             </w:r>
             <w:r>
               <w:rPr>
@@ -1751,78 +1822,7 @@
                 <w:noProof/>
                 <w:webHidden/>
               </w:rPr>
-              <w:t>7</w:t>
-            </w:r>
-            <w:r>
-              <w:rPr>
-                <w:noProof/>
-                <w:webHidden/>
-              </w:rPr>
-              <w:fldChar w:fldCharType="end"/>
-            </w:r>
-          </w:hyperlink>
-        </w:p>
-        <w:p>
-          <w:pPr>
-            <w:pStyle w:val="TOC1"/>
-            <w:tabs>
-              <w:tab w:val="right" w:leader="dot" w:pos="9350"/>
-            </w:tabs>
-            <w:rPr>
-              <w:rFonts w:asciiTheme="minorHAnsi" w:eastAsiaTheme="minorEastAsia" w:hAnsiTheme="minorHAnsi" w:cstheme="minorBidi"/>
-              <w:noProof/>
-              <w:color w:val="auto"/>
-              <w:sz w:val="22"/>
-            </w:rPr>
-          </w:pPr>
-          <w:hyperlink w:anchor="_Toc88839918" w:history="1">
-            <w:r>
-              <w:rPr>
-                <w:rStyle w:val="Hyperlink"/>
-                <w:noProof/>
-              </w:rPr>
-              <w:t>5 Is This Ethical?</w:t>
-            </w:r>
-            <w:r>
-              <w:rPr>
-                <w:noProof/>
-                <w:webHidden/>
-              </w:rPr>
-              <w:tab/>
-            </w:r>
-            <w:r>
-              <w:rPr>
-                <w:noProof/>
-                <w:webHidden/>
-              </w:rPr>
-              <w:fldChar w:fldCharType="begin"/>
-            </w:r>
-            <w:r>
-              <w:rPr>
-                <w:noProof/>
-                <w:webHidden/>
-              </w:rPr>
-              <w:instrText xml:space="preserve"> PAGEREF _Toc88839918 \h </w:instrText>
-            </w:r>
-            <w:r>
-              <w:rPr>
-                <w:noProof/>
-                <w:webHidden/>
-              </w:rPr>
-            </w:r>
-            <w:r>
-              <w:rPr>
-                <w:noProof/>
-                <w:webHidden/>
-              </w:rPr>
-              <w:fldChar w:fldCharType="separate"/>
-            </w:r>
-            <w:r>
-              <w:rPr>
-                <w:noProof/>
-                <w:webHidden/>
-              </w:rPr>
-              <w:t>8</w:t>
+              <w:t>10</w:t>
             </w:r>
             <w:r>
               <w:rPr>
@@ -1847,13 +1847,13 @@
               <w:sz w:val="22"/>
             </w:rPr>
           </w:pPr>
-          <w:hyperlink w:anchor="_Toc88839919" w:history="1">
+          <w:hyperlink w:anchor="_Toc88911920" w:history="1">
             <w:r>
               <w:rPr>
                 <w:rStyle w:val="Hyperlink"/>
                 <w:noProof/>
               </w:rPr>
-              <w:t>5.1</w:t>
+              <w:t>5.2</w:t>
             </w:r>
             <w:r>
               <w:rPr>
@@ -1869,7 +1869,7 @@
                 <w:rStyle w:val="Hyperlink"/>
                 <w:noProof/>
               </w:rPr>
-              <w:t>Privacy</w:t>
+              <w:t>Benefits of Measuring Software Engineering</w:t>
             </w:r>
             <w:r>
               <w:rPr>
@@ -1890,7 +1890,7 @@
                 <w:noProof/>
                 <w:webHidden/>
               </w:rPr>
-              <w:instrText xml:space="preserve"> PAGEREF _Toc88839919 \h </w:instrText>
+              <w:instrText xml:space="preserve"> PAGEREF _Toc88911920 \h </w:instrText>
             </w:r>
             <w:r>
               <w:rPr>
@@ -1910,7 +1910,7 @@
                 <w:noProof/>
                 <w:webHidden/>
               </w:rPr>
-              <w:t>9</w:t>
+              <w:t>10</w:t>
             </w:r>
             <w:r>
               <w:rPr>
@@ -1935,13 +1935,13 @@
               <w:sz w:val="22"/>
             </w:rPr>
           </w:pPr>
-          <w:hyperlink w:anchor="_Toc88839920" w:history="1">
+          <w:hyperlink w:anchor="_Toc88911921" w:history="1">
             <w:r>
               <w:rPr>
                 <w:rStyle w:val="Hyperlink"/>
                 <w:noProof/>
               </w:rPr>
-              <w:t>5.2</w:t>
+              <w:t>5.3</w:t>
             </w:r>
             <w:r>
               <w:rPr>
@@ -1957,7 +1957,7 @@
                 <w:rStyle w:val="Hyperlink"/>
                 <w:noProof/>
               </w:rPr>
-              <w:t>Increasing Productivity</w:t>
+              <w:t>Do Benefits Outweigh the Cons?</w:t>
             </w:r>
             <w:r>
               <w:rPr>
@@ -1978,7 +1978,7 @@
                 <w:noProof/>
                 <w:webHidden/>
               </w:rPr>
-              <w:instrText xml:space="preserve"> PAGEREF _Toc88839920 \h </w:instrText>
+              <w:instrText xml:space="preserve"> PAGEREF _Toc88911921 \h </w:instrText>
             </w:r>
             <w:r>
               <w:rPr>
@@ -1998,7 +1998,7 @@
                 <w:noProof/>
                 <w:webHidden/>
               </w:rPr>
-              <w:t>9</w:t>
+              <w:t>11</w:t>
             </w:r>
             <w:r>
               <w:rPr>
@@ -2022,7 +2022,7 @@
               <w:sz w:val="22"/>
             </w:rPr>
           </w:pPr>
-          <w:hyperlink w:anchor="_Toc88839921" w:history="1">
+          <w:hyperlink w:anchor="_Toc88911922" w:history="1">
             <w:r>
               <w:rPr>
                 <w:rStyle w:val="Hyperlink"/>
@@ -2049,7 +2049,7 @@
                 <w:noProof/>
                 <w:webHidden/>
               </w:rPr>
-              <w:instrText xml:space="preserve"> PAGEREF _Toc88839921 \h </w:instrText>
+              <w:instrText xml:space="preserve"> PAGEREF _Toc88911922 \h </w:instrText>
             </w:r>
             <w:r>
               <w:rPr>
@@ -2069,7 +2069,7 @@
                 <w:noProof/>
                 <w:webHidden/>
               </w:rPr>
-              <w:t>9</w:t>
+              <w:t>11</w:t>
             </w:r>
             <w:r>
               <w:rPr>
@@ -2106,7 +2106,7 @@
       <w:pPr>
         <w:pStyle w:val="Heading1"/>
       </w:pPr>
-      <w:bookmarkStart w:id="0" w:name="_Toc88839902"/>
+      <w:bookmarkStart w:id="0" w:name="_Toc88911903"/>
       <w:r>
         <w:t>Introduction</w:t>
       </w:r>
@@ -2165,7 +2165,7 @@
       <w:pPr>
         <w:pStyle w:val="Heading1"/>
       </w:pPr>
-      <w:bookmarkStart w:id="1" w:name="_Toc88839903"/>
+      <w:bookmarkStart w:id="1" w:name="_Toc88911904"/>
       <w:r>
         <w:t>How Can Software Engineering be Measured?</w:t>
       </w:r>
@@ -2263,7 +2263,7 @@
       <w:pPr>
         <w:pStyle w:val="Heading2"/>
       </w:pPr>
-      <w:bookmarkStart w:id="2" w:name="_Toc88839904"/>
+      <w:bookmarkStart w:id="2" w:name="_Toc88911905"/>
       <w:r>
         <w:t>Lines of Code</w:t>
       </w:r>
@@ -2447,7 +2447,7 @@
       <w:pPr>
         <w:pStyle w:val="Heading2"/>
       </w:pPr>
-      <w:bookmarkStart w:id="3" w:name="_Toc88839905"/>
+      <w:bookmarkStart w:id="3" w:name="_Toc88911906"/>
       <w:r>
         <w:t>Number/Frequency of Commits</w:t>
       </w:r>
@@ -2510,23 +2510,7 @@
         <w:t>cruellest</w:t>
       </w:r>
       <w:r>
-        <w:t xml:space="preserve"> disadvantages of using the number/frequency of commits as a metric is that “if you're a hard-working developer that's striving to solve as many issues as possible, by simply saving their work more often, your lazier </w:t>
-      </w:r>
-      <w:proofErr w:type="spellStart"/>
-      <w:r>
-        <w:t>coworker</w:t>
-      </w:r>
-      <w:proofErr w:type="spellEnd"/>
-      <w:r>
-        <w:t xml:space="preserve"> will shoot past you on the commit count </w:t>
-      </w:r>
-      <w:proofErr w:type="spellStart"/>
-      <w:r>
-        <w:t>leaderboard</w:t>
-      </w:r>
-      <w:proofErr w:type="spellEnd"/>
-      <w:r>
-        <w:t>?” (</w:t>
+        <w:t xml:space="preserve"> disadvantages of using the number/frequency of commits as a metric is that “if you're a hard-working developer that's striving to solve as many issues as possible, by simply saving their work more often, your lazier coworker will shoot past you on the commit count leaderboard?” (</w:t>
       </w:r>
       <w:hyperlink r:id="rId14" w:history="1">
         <w:r>
@@ -2608,7 +2592,7 @@
       <w:pPr>
         <w:pStyle w:val="Heading2"/>
       </w:pPr>
-      <w:bookmarkStart w:id="4" w:name="_Toc88839906"/>
+      <w:bookmarkStart w:id="4" w:name="_Toc88911907"/>
       <w:r>
         <w:t>Leadtime</w:t>
       </w:r>
@@ -2722,7 +2706,7 @@
       <w:pPr>
         <w:pStyle w:val="Heading1"/>
       </w:pPr>
-      <w:bookmarkStart w:id="5" w:name="_Toc88839907"/>
+      <w:bookmarkStart w:id="5" w:name="_Toc88911908"/>
       <w:r>
         <w:t>What Platforms Can Be Used to Gather and Process Data?</w:t>
       </w:r>
@@ -2808,7 +2792,7 @@
       <w:pPr>
         <w:pStyle w:val="Heading2"/>
       </w:pPr>
-      <w:bookmarkStart w:id="6" w:name="_Toc88839908"/>
+      <w:bookmarkStart w:id="6" w:name="_Toc88911909"/>
       <w:r>
         <w:t>Pluralisation (Git Prime)</w:t>
       </w:r>
@@ -2843,15 +2827,7 @@
         <w:t>, previously called Git Prime, is a platform designed to collect various sources of information such as lines of code, pull requests, etc.</w:t>
       </w:r>
       <w:r>
-        <w:t xml:space="preserve"> from </w:t>
-      </w:r>
-      <w:proofErr w:type="spellStart"/>
-      <w:r>
-        <w:t>Github’s</w:t>
-      </w:r>
-      <w:proofErr w:type="spellEnd"/>
-      <w:r>
-        <w:t xml:space="preserve"> wealth of data on software engineers, </w:t>
+        <w:t xml:space="preserve"> from Github’s wealth of data on software engineers, </w:t>
       </w:r>
       <w:r>
         <w:t>and analyse these metrics collectively, to produce meaningful insights.</w:t>
@@ -2907,39 +2883,15 @@
         <w:t>reach their full potential.</w:t>
       </w:r>
       <w:r>
-        <w:t xml:space="preserve"> Based on the </w:t>
-      </w:r>
-      <w:proofErr w:type="spellStart"/>
-      <w:r>
-        <w:t>Github</w:t>
-      </w:r>
-      <w:proofErr w:type="spellEnd"/>
-      <w:r>
-        <w:t xml:space="preserve"> data flow collects and analyses from your team, it can then recommend skills which your team may need to develop</w:t>
-      </w:r>
-    </w:p>
-    <w:p>
-      <w:pPr>
-        <w:jc w:val="left"/>
-      </w:pPr>
-      <w:r>
-        <w:t xml:space="preserve">“If we were not using Flow, it would be like going back to the Stone Age. We've gotten used to the metrics and the visibility Flow provides us” (Rob </w:t>
-      </w:r>
-      <w:proofErr w:type="spellStart"/>
-      <w:r>
-        <w:t>Teegarden</w:t>
-      </w:r>
-      <w:proofErr w:type="spellEnd"/>
-      <w:r>
-        <w:t xml:space="preserve">, VPE, </w:t>
-      </w:r>
-      <w:proofErr w:type="spellStart"/>
-      <w:r>
-        <w:t>Dealersocket</w:t>
-      </w:r>
-      <w:proofErr w:type="spellEnd"/>
-      <w:r>
-        <w:t>).</w:t>
+        <w:t xml:space="preserve"> Based on the Github data flow collects and analyses from your team, it can then recommend skills which your team may need to develop</w:t>
+      </w:r>
+    </w:p>
+    <w:p>
+      <w:pPr>
+        <w:jc w:val="left"/>
+      </w:pPr>
+      <w:r>
+        <w:t>“If we were not using Flow, it would be like going back to the Stone Age. We've gotten used to the metrics and the visibility Flow provides us” (Rob Teegarden, VPE, Dealersocket).</w:t>
       </w:r>
     </w:p>
     <w:p>
@@ -3048,27 +3000,14 @@
                             <w:r>
                               <w:t xml:space="preserve">Figure </w:t>
                             </w:r>
-                            <w:r>
-                              <w:fldChar w:fldCharType="begin"/>
-                            </w:r>
-                            <w:r>
-                              <w:instrText xml:space="preserve"> SEQ Figure \* ARABIC </w:instrText>
-                            </w:r>
-                            <w:r>
-                              <w:fldChar w:fldCharType="separate"/>
-                            </w:r>
-                            <w:r>
-                              <w:rPr>
-                                <w:noProof/>
-                              </w:rPr>
-                              <w:t>1</w:t>
-                            </w:r>
-                            <w:r>
-                              <w:rPr>
-                                <w:noProof/>
-                              </w:rPr>
-                              <w:fldChar w:fldCharType="end"/>
-                            </w:r>
+                            <w:fldSimple w:instr=" SEQ Figure \* ARABIC ">
+                              <w:r>
+                                <w:rPr>
+                                  <w:noProof/>
+                                </w:rPr>
+                                <w:t>1</w:t>
+                              </w:r>
+                            </w:fldSimple>
                             <w:r>
                               <w:t>: If the central link in your team becomes unavailable, the whole chain breaks down. This is where knowledge sharing reports come in handy.</w:t>
                             </w:r>
@@ -3108,27 +3047,14 @@
                       <w:r>
                         <w:t xml:space="preserve">Figure </w:t>
                       </w:r>
-                      <w:r>
-                        <w:fldChar w:fldCharType="begin"/>
-                      </w:r>
-                      <w:r>
-                        <w:instrText xml:space="preserve"> SEQ Figure \* ARABIC </w:instrText>
-                      </w:r>
-                      <w:r>
-                        <w:fldChar w:fldCharType="separate"/>
-                      </w:r>
-                      <w:r>
-                        <w:rPr>
-                          <w:noProof/>
-                        </w:rPr>
-                        <w:t>1</w:t>
-                      </w:r>
-                      <w:r>
-                        <w:rPr>
-                          <w:noProof/>
-                        </w:rPr>
-                        <w:fldChar w:fldCharType="end"/>
-                      </w:r>
+                      <w:fldSimple w:instr=" SEQ Figure \* ARABIC ">
+                        <w:r>
+                          <w:rPr>
+                            <w:noProof/>
+                          </w:rPr>
+                          <w:t>1</w:t>
+                        </w:r>
+                      </w:fldSimple>
                       <w:r>
                         <w:t>: If the central link in your team becomes unavailable, the whole chain breaks down. This is where knowledge sharing reports come in handy.</w:t>
                       </w:r>
@@ -3357,7 +3283,7 @@
       <w:pPr>
         <w:pStyle w:val="Heading2"/>
       </w:pPr>
-      <w:bookmarkStart w:id="7" w:name="_Toc88839909"/>
+      <w:bookmarkStart w:id="7" w:name="_Toc88911910"/>
       <w:r>
         <w:t>WayDev</w:t>
       </w:r>
@@ -3563,7 +3489,7 @@
       <w:pPr>
         <w:pStyle w:val="Heading2"/>
       </w:pPr>
-      <w:bookmarkStart w:id="8" w:name="_Toc88839910"/>
+      <w:bookmarkStart w:id="8" w:name="_Toc88911911"/>
       <w:r>
         <w:t>Code Climate</w:t>
       </w:r>
@@ -3660,7 +3586,7 @@
           <w:szCs w:val="22"/>
         </w:rPr>
       </w:pPr>
-      <w:bookmarkStart w:id="9" w:name="_Toc88839911"/>
+      <w:bookmarkStart w:id="9" w:name="_Toc88911912"/>
       <w:r>
         <w:rPr>
           <w:rFonts w:ascii="Cambria" w:hAnsi="Cambria"/>
@@ -3701,7 +3627,7 @@
           <w:bCs/>
         </w:rPr>
       </w:pPr>
-      <w:bookmarkStart w:id="10" w:name="_Toc88839912"/>
+      <w:bookmarkStart w:id="10" w:name="_Toc88911913"/>
       <w:r>
         <w:rPr>
           <w:rFonts w:ascii="Cambria" w:hAnsi="Cambria"/>
@@ -4114,7 +4040,7 @@
       <w:pPr>
         <w:pStyle w:val="Heading1"/>
       </w:pPr>
-      <w:bookmarkStart w:id="11" w:name="_Toc88839913"/>
+      <w:bookmarkStart w:id="11" w:name="_Toc88911914"/>
       <w:r>
         <w:t>What Algorithms Can We Use?</w:t>
       </w:r>
@@ -4184,7 +4110,7 @@
       <w:pPr>
         <w:pStyle w:val="Heading2"/>
       </w:pPr>
-      <w:bookmarkStart w:id="12" w:name="_Toc88839914"/>
+      <w:bookmarkStart w:id="12" w:name="_Toc88911915"/>
       <w:r>
         <w:t>Halstead Complexity Measures</w:t>
       </w:r>
@@ -4433,27 +4359,14 @@
                             <w:r>
                               <w:t xml:space="preserve">Figure </w:t>
                             </w:r>
-                            <w:r>
-                              <w:fldChar w:fldCharType="begin"/>
-                            </w:r>
-                            <w:r>
-                              <w:instrText xml:space="preserve"> SEQ Figure \* ARABIC </w:instrText>
-                            </w:r>
-                            <w:r>
-                              <w:fldChar w:fldCharType="separate"/>
-                            </w:r>
-                            <w:r>
-                              <w:rPr>
-                                <w:noProof/>
-                              </w:rPr>
-                              <w:t>2</w:t>
-                            </w:r>
-                            <w:r>
-                              <w:rPr>
-                                <w:noProof/>
-                              </w:rPr>
-                              <w:fldChar w:fldCharType="end"/>
-                            </w:r>
+                            <w:fldSimple w:instr=" SEQ Figure \* ARABIC ">
+                              <w:r>
+                                <w:rPr>
+                                  <w:noProof/>
+                                </w:rPr>
+                                <w:t>2</w:t>
+                              </w:r>
+                            </w:fldSimple>
                             <w:r>
                               <w:t>: The Halstead complexity measures.</w:t>
                             </w:r>
@@ -4489,27 +4402,14 @@
                       <w:r>
                         <w:t xml:space="preserve">Figure </w:t>
                       </w:r>
-                      <w:r>
-                        <w:fldChar w:fldCharType="begin"/>
-                      </w:r>
-                      <w:r>
-                        <w:instrText xml:space="preserve"> SEQ Figure \* ARABIC </w:instrText>
-                      </w:r>
-                      <w:r>
-                        <w:fldChar w:fldCharType="separate"/>
-                      </w:r>
-                      <w:r>
-                        <w:rPr>
-                          <w:noProof/>
-                        </w:rPr>
-                        <w:t>2</w:t>
-                      </w:r>
-                      <w:r>
-                        <w:rPr>
-                          <w:noProof/>
-                        </w:rPr>
-                        <w:fldChar w:fldCharType="end"/>
-                      </w:r>
+                      <w:fldSimple w:instr=" SEQ Figure \* ARABIC ">
+                        <w:r>
+                          <w:rPr>
+                            <w:noProof/>
+                          </w:rPr>
+                          <w:t>2</w:t>
+                        </w:r>
+                      </w:fldSimple>
                       <w:r>
                         <w:t>: The Halstead complexity measures.</w:t>
                       </w:r>
@@ -4611,27 +4511,14 @@
                             <w:r>
                               <w:t xml:space="preserve">Figure </w:t>
                             </w:r>
-                            <w:r>
-                              <w:fldChar w:fldCharType="begin"/>
-                            </w:r>
-                            <w:r>
-                              <w:instrText xml:space="preserve"> SEQ Figure \* ARABIC </w:instrText>
-                            </w:r>
-                            <w:r>
-                              <w:fldChar w:fldCharType="separate"/>
-                            </w:r>
-                            <w:r>
-                              <w:rPr>
-                                <w:noProof/>
-                              </w:rPr>
-                              <w:t>3</w:t>
-                            </w:r>
-                            <w:r>
-                              <w:rPr>
-                                <w:noProof/>
-                              </w:rPr>
-                              <w:fldChar w:fldCharType="end"/>
-                            </w:r>
+                            <w:fldSimple w:instr=" SEQ Figure \* ARABIC ">
+                              <w:r>
+                                <w:rPr>
+                                  <w:noProof/>
+                                </w:rPr>
+                                <w:t>3</w:t>
+                              </w:r>
+                            </w:fldSimple>
                             <w:r>
                               <w:t xml:space="preserve">: The Halstead Complexity Metrics, alongside their corresponding symbols and formulae. Source: </w:t>
                             </w:r>
@@ -4665,27 +4552,14 @@
                       <w:r>
                         <w:t xml:space="preserve">Figure </w:t>
                       </w:r>
-                      <w:r>
-                        <w:fldChar w:fldCharType="begin"/>
-                      </w:r>
-                      <w:r>
-                        <w:instrText xml:space="preserve"> SEQ Figure \* ARABIC </w:instrText>
-                      </w:r>
-                      <w:r>
-                        <w:fldChar w:fldCharType="separate"/>
-                      </w:r>
-                      <w:r>
-                        <w:rPr>
-                          <w:noProof/>
-                        </w:rPr>
-                        <w:t>3</w:t>
-                      </w:r>
-                      <w:r>
-                        <w:rPr>
-                          <w:noProof/>
-                        </w:rPr>
-                        <w:fldChar w:fldCharType="end"/>
-                      </w:r>
+                      <w:fldSimple w:instr=" SEQ Figure \* ARABIC ">
+                        <w:r>
+                          <w:rPr>
+                            <w:noProof/>
+                          </w:rPr>
+                          <w:t>3</w:t>
+                        </w:r>
+                      </w:fldSimple>
                       <w:r>
                         <w:t xml:space="preserve">: The Halstead Complexity Metrics, alongside their corresponding symbols and formulae. Source: </w:t>
                       </w:r>
@@ -4896,7 +4770,7 @@
       <w:pPr>
         <w:pStyle w:val="Heading2"/>
       </w:pPr>
-      <w:bookmarkStart w:id="13" w:name="_Toc88839917"/>
+      <w:bookmarkStart w:id="13" w:name="_Toc88911916"/>
       <w:r>
         <w:t>Cyclomatic Complexity</w:t>
       </w:r>
@@ -5415,14 +5289,27 @@
                             <w:r>
                               <w:t xml:space="preserve">Figure </w:t>
                             </w:r>
-                            <w:fldSimple w:instr=" SEQ Figure \* ARABIC ">
-                              <w:r>
-                                <w:rPr>
-                                  <w:noProof/>
-                                </w:rPr>
-                                <w:t>4</w:t>
-                              </w:r>
-                            </w:fldSimple>
+                            <w:r>
+                              <w:fldChar w:fldCharType="begin"/>
+                            </w:r>
+                            <w:r>
+                              <w:instrText xml:space="preserve"> SEQ Figure \* ARABIC </w:instrText>
+                            </w:r>
+                            <w:r>
+                              <w:fldChar w:fldCharType="separate"/>
+                            </w:r>
+                            <w:r>
+                              <w:rPr>
+                                <w:noProof/>
+                              </w:rPr>
+                              <w:t>4</w:t>
+                            </w:r>
+                            <w:r>
+                              <w:rPr>
+                                <w:noProof/>
+                              </w:rPr>
+                              <w:fldChar w:fldCharType="end"/>
+                            </w:r>
                             <w:r>
                               <w:t>: A table illustrating the effect various constructs have on the cyclomatic complexity number assigned to a section of code.</w:t>
                             </w:r>
@@ -5475,14 +5362,27 @@
                       <w:r>
                         <w:t xml:space="preserve">Figure </w:t>
                       </w:r>
-                      <w:fldSimple w:instr=" SEQ Figure \* ARABIC ">
-                        <w:r>
-                          <w:rPr>
-                            <w:noProof/>
-                          </w:rPr>
-                          <w:t>4</w:t>
-                        </w:r>
-                      </w:fldSimple>
+                      <w:r>
+                        <w:fldChar w:fldCharType="begin"/>
+                      </w:r>
+                      <w:r>
+                        <w:instrText xml:space="preserve"> SEQ Figure \* ARABIC </w:instrText>
+                      </w:r>
+                      <w:r>
+                        <w:fldChar w:fldCharType="separate"/>
+                      </w:r>
+                      <w:r>
+                        <w:rPr>
+                          <w:noProof/>
+                        </w:rPr>
+                        <w:t>4</w:t>
+                      </w:r>
+                      <w:r>
+                        <w:rPr>
+                          <w:noProof/>
+                        </w:rPr>
+                        <w:fldChar w:fldCharType="end"/>
+                      </w:r>
                       <w:r>
                         <w:t>: A table illustrating the effect various constructs have on the cyclomatic complexity number assigned to a section of code.</w:t>
                       </w:r>
@@ -5595,9 +5495,11 @@
       <w:pPr>
         <w:pStyle w:val="Heading2"/>
       </w:pPr>
+      <w:bookmarkStart w:id="14" w:name="_Toc88911917"/>
       <w:r>
         <w:t>Maintainability Index</w:t>
       </w:r>
+      <w:bookmarkEnd w:id="14"/>
     </w:p>
     <w:p>
       <w:pPr>
@@ -5730,14 +5632,27 @@
                             <w:r>
                               <w:t xml:space="preserve">Figure </w:t>
                             </w:r>
-                            <w:fldSimple w:instr=" SEQ Figure \* ARABIC ">
-                              <w:r>
-                                <w:rPr>
-                                  <w:noProof/>
-                                </w:rPr>
-                                <w:t>5</w:t>
-                              </w:r>
-                            </w:fldSimple>
+                            <w:r>
+                              <w:fldChar w:fldCharType="begin"/>
+                            </w:r>
+                            <w:r>
+                              <w:instrText xml:space="preserve"> SEQ Figure \* ARABIC </w:instrText>
+                            </w:r>
+                            <w:r>
+                              <w:fldChar w:fldCharType="separate"/>
+                            </w:r>
+                            <w:r>
+                              <w:rPr>
+                                <w:noProof/>
+                              </w:rPr>
+                              <w:t>5</w:t>
+                            </w:r>
+                            <w:r>
+                              <w:rPr>
+                                <w:noProof/>
+                              </w:rPr>
+                              <w:fldChar w:fldCharType="end"/>
+                            </w:r>
                             <w:r>
                               <w:t xml:space="preserve">: The original formula for calculating Maintainability Index (MI) of code. Source: </w:t>
                             </w:r>
@@ -5784,14 +5699,27 @@
                       <w:r>
                         <w:t xml:space="preserve">Figure </w:t>
                       </w:r>
-                      <w:fldSimple w:instr=" SEQ Figure \* ARABIC ">
-                        <w:r>
-                          <w:rPr>
-                            <w:noProof/>
-                          </w:rPr>
-                          <w:t>5</w:t>
-                        </w:r>
-                      </w:fldSimple>
+                      <w:r>
+                        <w:fldChar w:fldCharType="begin"/>
+                      </w:r>
+                      <w:r>
+                        <w:instrText xml:space="preserve"> SEQ Figure \* ARABIC </w:instrText>
+                      </w:r>
+                      <w:r>
+                        <w:fldChar w:fldCharType="separate"/>
+                      </w:r>
+                      <w:r>
+                        <w:rPr>
+                          <w:noProof/>
+                        </w:rPr>
+                        <w:t>5</w:t>
+                      </w:r>
+                      <w:r>
+                        <w:rPr>
+                          <w:noProof/>
+                        </w:rPr>
+                        <w:fldChar w:fldCharType="end"/>
+                      </w:r>
                       <w:r>
                         <w:t xml:space="preserve">: The original formula for calculating Maintainability Index (MI) of code. Source: </w:t>
                       </w:r>
@@ -6086,14 +6014,27 @@
                             <w:r>
                               <w:t xml:space="preserve">Figure </w:t>
                             </w:r>
-                            <w:fldSimple w:instr=" SEQ Figure \* ARABIC ">
-                              <w:r>
-                                <w:rPr>
-                                  <w:noProof/>
-                                </w:rPr>
-                                <w:t>6</w:t>
-                              </w:r>
-                            </w:fldSimple>
+                            <w:r>
+                              <w:fldChar w:fldCharType="begin"/>
+                            </w:r>
+                            <w:r>
+                              <w:instrText xml:space="preserve"> SEQ Figure \* ARABIC </w:instrText>
+                            </w:r>
+                            <w:r>
+                              <w:fldChar w:fldCharType="separate"/>
+                            </w:r>
+                            <w:r>
+                              <w:rPr>
+                                <w:noProof/>
+                              </w:rPr>
+                              <w:t>6</w:t>
+                            </w:r>
+                            <w:r>
+                              <w:rPr>
+                                <w:noProof/>
+                              </w:rPr>
+                              <w:fldChar w:fldCharType="end"/>
+                            </w:r>
                             <w:r>
                               <w:t xml:space="preserve">: Microsoft Visual Studio 2010’s altered version of the Maintainability Index formula. Source: </w:t>
                             </w:r>
@@ -6140,14 +6081,27 @@
                       <w:r>
                         <w:t xml:space="preserve">Figure </w:t>
                       </w:r>
-                      <w:fldSimple w:instr=" SEQ Figure \* ARABIC ">
-                        <w:r>
-                          <w:rPr>
-                            <w:noProof/>
-                          </w:rPr>
-                          <w:t>6</w:t>
-                        </w:r>
-                      </w:fldSimple>
+                      <w:r>
+                        <w:fldChar w:fldCharType="begin"/>
+                      </w:r>
+                      <w:r>
+                        <w:instrText xml:space="preserve"> SEQ Figure \* ARABIC </w:instrText>
+                      </w:r>
+                      <w:r>
+                        <w:fldChar w:fldCharType="separate"/>
+                      </w:r>
+                      <w:r>
+                        <w:rPr>
+                          <w:noProof/>
+                        </w:rPr>
+                        <w:t>6</w:t>
+                      </w:r>
+                      <w:r>
+                        <w:rPr>
+                          <w:noProof/>
+                        </w:rPr>
+                        <w:fldChar w:fldCharType="end"/>
+                      </w:r>
                       <w:r>
                         <w:t xml:space="preserve">: Microsoft Visual Studio 2010’s altered version of the Maintainability Index formula. Source: </w:t>
                       </w:r>
@@ -6306,7 +6260,6 @@
       </w:pPr>
     </w:p>
     <w:p>
-      <w:bookmarkStart w:id="14" w:name="_Toc88839918"/>
       <w:r>
         <w:rPr>
           <w:noProof/>
@@ -6368,14 +6321,27 @@
                             <w:r>
                               <w:t xml:space="preserve">Figure </w:t>
                             </w:r>
-                            <w:fldSimple w:instr=" SEQ Figure \* ARABIC ">
-                              <w:r>
-                                <w:rPr>
-                                  <w:noProof/>
-                                </w:rPr>
-                                <w:t>7</w:t>
-                              </w:r>
-                            </w:fldSimple>
+                            <w:r>
+                              <w:fldChar w:fldCharType="begin"/>
+                            </w:r>
+                            <w:r>
+                              <w:instrText xml:space="preserve"> SEQ Figure \* ARABIC </w:instrText>
+                            </w:r>
+                            <w:r>
+                              <w:fldChar w:fldCharType="separate"/>
+                            </w:r>
+                            <w:r>
+                              <w:rPr>
+                                <w:noProof/>
+                              </w:rPr>
+                              <w:t>7</w:t>
+                            </w:r>
+                            <w:r>
+                              <w:rPr>
+                                <w:noProof/>
+                              </w:rPr>
+                              <w:fldChar w:fldCharType="end"/>
+                            </w:r>
                             <w:r>
                               <w:t>: Key for understanding Maintainability Index formulas listed above.</w:t>
                             </w:r>
@@ -6425,14 +6391,27 @@
                       <w:r>
                         <w:t xml:space="preserve">Figure </w:t>
                       </w:r>
-                      <w:fldSimple w:instr=" SEQ Figure \* ARABIC ">
-                        <w:r>
-                          <w:rPr>
-                            <w:noProof/>
-                          </w:rPr>
-                          <w:t>7</w:t>
-                        </w:r>
-                      </w:fldSimple>
+                      <w:r>
+                        <w:fldChar w:fldCharType="begin"/>
+                      </w:r>
+                      <w:r>
+                        <w:instrText xml:space="preserve"> SEQ Figure \* ARABIC </w:instrText>
+                      </w:r>
+                      <w:r>
+                        <w:fldChar w:fldCharType="separate"/>
+                      </w:r>
+                      <w:r>
+                        <w:rPr>
+                          <w:noProof/>
+                        </w:rPr>
+                        <w:t>7</w:t>
+                      </w:r>
+                      <w:r>
+                        <w:rPr>
+                          <w:noProof/>
+                        </w:rPr>
+                        <w:fldChar w:fldCharType="end"/>
+                      </w:r>
                       <w:r>
                         <w:t>: Key for understanding Maintainability Index formulas listed above.</w:t>
                       </w:r>
@@ -6475,8 +6454,6 @@
       </w:r>
     </w:p>
     <w:p/>
-    <w:p/>
-    <w:p/>
     <w:p>
       <w:r>
         <w:t>The most important point to take from discussing these algorithmic approaches is not which approach to use, it is to highlight the effectiveness of using any one of these algorithms. The point is, that b</w:t>
@@ -6519,20 +6496,22 @@
       <w:pPr>
         <w:pStyle w:val="Heading1"/>
       </w:pPr>
+      <w:bookmarkStart w:id="15" w:name="_Toc88911918"/>
       <w:r>
         <w:t>Is This Ethical?</w:t>
       </w:r>
-      <w:bookmarkEnd w:id="14"/>
-    </w:p>
-    <w:p>
-      <w:pPr>
-        <w:jc w:val="left"/>
-      </w:pPr>
-    </w:p>
-    <w:p>
-      <w:pPr>
-        <w:jc w:val="left"/>
-      </w:pPr>
+      <w:bookmarkEnd w:id="15"/>
+    </w:p>
+    <w:p>
+      <w:pPr>
+        <w:jc w:val="left"/>
+      </w:pPr>
+      <w:r>
+        <w:t>A very sensitive topic relating to measuring software engineering is whether it is ethical. Up to now, this report has highlighted the benefits of measuring software engineering, mainly that it can increase productivity. However, one must consider the potential invasion of privacy on those being measured, as well as various other moral issues. There are many different reasons for and against measuring software engineering, and hence, different people form different opinions.</w:t>
+      </w:r>
+      <w:r>
+        <w:t xml:space="preserve"> The view taken in this report is only my personal view, one of hundreds of thousands, and it is important we respect each and every one of these views. The key topics this report will focus on for our discussion on ethics are: </w:t>
+      </w:r>
     </w:p>
     <w:p>
       <w:pPr>
@@ -6596,21 +6575,90 @@
       <w:pPr>
         <w:pStyle w:val="Heading2"/>
       </w:pPr>
-      <w:bookmarkStart w:id="15" w:name="_Toc88839919"/>
+      <w:bookmarkStart w:id="16" w:name="_Toc88911919"/>
       <w:r>
         <w:t>Privacy</w:t>
       </w:r>
-      <w:bookmarkEnd w:id="15"/>
-    </w:p>
-    <w:p>
-      <w:pPr>
-        <w:jc w:val="left"/>
-      </w:pPr>
-    </w:p>
-    <w:p>
-      <w:pPr>
-        <w:jc w:val="left"/>
-      </w:pPr>
+      <w:bookmarkEnd w:id="16"/>
+    </w:p>
+    <w:p>
+      <w:pPr>
+        <w:jc w:val="left"/>
+      </w:pPr>
+      <w:r>
+        <w:t>A big concern in measuring software engineering is the feeling of an invasion of privacy.</w:t>
+      </w:r>
+      <w:r>
+        <w:t xml:space="preserve"> A Netflix documentary called “The Great Hack” focuses on a company called Cambridge Analytica,</w:t>
+      </w:r>
+      <w:r>
+        <w:t xml:space="preserve"> </w:t>
+      </w:r>
+      <w:r>
+        <w:t xml:space="preserve">who used personal data of Facebook users and their friend connections on the platform, to manufacture specific speeches for Donald Trump’s campaign. The popularity of this documentary exploded on Netflix because viewers resonated with the topic. All of us, including the viewers of this documentary, suddenly felt their privacy was under threat, and could easily be violated, without them even knowing. </w:t>
+      </w:r>
+      <w:r>
+        <w:t xml:space="preserve">This topic applies to measuring software engineering, because although the data being measured is different, the underlying concept is the same – analyse a person’s </w:t>
+      </w:r>
+      <w:r>
+        <w:t>data.</w:t>
+      </w:r>
+    </w:p>
+    <w:p>
+      <w:pPr>
+        <w:jc w:val="left"/>
+      </w:pPr>
+      <w:r>
+        <w:t xml:space="preserve">There are several ways to resolve this </w:t>
+      </w:r>
+      <w:r>
+        <w:t xml:space="preserve">invasion of privacy </w:t>
+      </w:r>
+      <w:r>
+        <w:t xml:space="preserve">conflict, such as </w:t>
+      </w:r>
+      <w:r>
+        <w:t>inform</w:t>
+      </w:r>
+      <w:r>
+        <w:t>ing those that are being measured</w:t>
+      </w:r>
+      <w:r>
+        <w:t xml:space="preserve">, and </w:t>
+      </w:r>
+      <w:r>
+        <w:t>only measuring those that give their</w:t>
+      </w:r>
+      <w:r>
+        <w:t xml:space="preserve"> consent</w:t>
+      </w:r>
+      <w:r>
+        <w:t>. In addition to this,</w:t>
+      </w:r>
+      <w:r>
+        <w:t xml:space="preserve"> participation in being measured </w:t>
+      </w:r>
+      <w:r>
+        <w:t xml:space="preserve">should </w:t>
+      </w:r>
+      <w:r>
+        <w:t xml:space="preserve">be </w:t>
+      </w:r>
+      <w:r>
+        <w:t xml:space="preserve">completely </w:t>
+      </w:r>
+      <w:r>
+        <w:t>optional.</w:t>
+      </w:r>
+      <w:r>
+        <w:t xml:space="preserve"> Once the above criteria are met, </w:t>
+      </w:r>
+      <w:r>
+        <w:t>one cannot claim that there is an invasion of their privacy when they are being measured.</w:t>
+      </w:r>
+      <w:r>
+        <w:t xml:space="preserve"> They have been informed, and asked whether it is ok, before measuring their data. The key take-away here is to get consent before commencing the measuring.</w:t>
+      </w:r>
     </w:p>
     <w:p>
       <w:pPr>
@@ -6621,9 +6669,24 @@
       <w:pPr>
         <w:pStyle w:val="Heading2"/>
       </w:pPr>
+      <w:bookmarkStart w:id="17" w:name="_Toc88911920"/>
       <w:r>
         <w:t>Benefits of Measuring Software Engineering</w:t>
       </w:r>
+      <w:bookmarkEnd w:id="17"/>
+    </w:p>
+    <w:p>
+      <w:pPr>
+        <w:jc w:val="left"/>
+      </w:pPr>
+      <w:r>
+        <w:t>This report has touched on a handful of the endless benefits to measuring software engineering</w:t>
+      </w:r>
+    </w:p>
+    <w:p>
+      <w:pPr>
+        <w:jc w:val="left"/>
+      </w:pPr>
     </w:p>
     <w:p>
       <w:pPr>
@@ -6708,9 +6771,42 @@
       <w:pPr>
         <w:pStyle w:val="Heading2"/>
       </w:pPr>
+      <w:bookmarkStart w:id="18" w:name="_Toc88911921"/>
       <w:r>
         <w:t>Do Benefits Outweigh the Cons?</w:t>
       </w:r>
+      <w:bookmarkEnd w:id="18"/>
+    </w:p>
+    <w:p>
+      <w:pPr>
+        <w:jc w:val="left"/>
+      </w:pPr>
+      <w:r>
+        <w:t>The trouble with deciding whether measuring software engineering is ethical is that we have no metric to use to compare the invasion of privacy against the increase in productivity which arises from measuring software engineering. We have no statistical figure or common metric that can be applied to both, to see which one outweighs the other.</w:t>
+      </w:r>
+    </w:p>
+    <w:p>
+      <w:pPr>
+        <w:jc w:val="left"/>
+      </w:pPr>
+      <w:r>
+        <w:t>However, we can take certain steps t</w:t>
+      </w:r>
+      <w:r>
+        <w:t>o make the practice of measuring software engineering ethical,</w:t>
+      </w:r>
+      <w:r>
+        <w:t xml:space="preserve"> or at least somewhat more ethical, or less unethical. To do this, one</w:t>
+      </w:r>
+      <w:r>
+        <w:t xml:space="preserve"> must acknowledge the potential downsides, and incorporate a solution to these downsides into the overall process.</w:t>
+      </w:r>
+      <w:r>
+        <w:t xml:space="preserve"> As discussed, the most obvious reason for being against measuring software engineering is the feeling of an invasion of privacy, and the possible solutions to this are to ask for consent, notify the engineers being measured that they are in fact being measured, and to make participation optional. By doing so, instead of trying to decide whether the benefits outweigh the cons,</w:t>
+      </w:r>
+      <w:r>
+        <w:t xml:space="preserve"> we can simply reduce the effect of the cons, ultimately, and hopefully, leading to a majority consensus view that measuring software engineering should be acceptable, and ethical. The benefits of measuring software engineering are extremely valuable, and once the measurement process is carried out in the aforementioned manner, there is no reason not to measure software engineering. We have so much to gain, and very little, if anything, to lose.</w:t>
+      </w:r>
     </w:p>
     <w:p>
       <w:pPr>
@@ -6726,16 +6822,37 @@
       <w:pPr>
         <w:pStyle w:val="Heading1"/>
       </w:pPr>
-      <w:bookmarkStart w:id="16" w:name="_Toc88839921"/>
+      <w:bookmarkStart w:id="19" w:name="_Toc88911922"/>
       <w:r>
         <w:t>Conclusion</w:t>
       </w:r>
-      <w:bookmarkEnd w:id="16"/>
-    </w:p>
-    <w:p>
-      <w:pPr>
-        <w:jc w:val="left"/>
-      </w:pPr>
+      <w:bookmarkEnd w:id="19"/>
+    </w:p>
+    <w:p>
+      <w:pPr>
+        <w:jc w:val="left"/>
+      </w:pPr>
+      <w:r>
+        <w:t>This report began with a discussion on why one might measure software engineering, followed by various metrics as to how one could measure software engineering</w:t>
+      </w:r>
+      <w:r>
+        <w:t xml:space="preserve">, such as Lines of Code (LOC), number of commits and </w:t>
+      </w:r>
+      <w:r>
+        <w:t>L</w:t>
+      </w:r>
+      <w:r>
+        <w:t>eadtime.</w:t>
+      </w:r>
+      <w:r>
+        <w:t xml:space="preserve"> Platforms in the form of Pluralisation, WayDev and Code Climate were discussed to highlight how there are resources available to carry out such measurement.</w:t>
+      </w:r>
+      <w:r>
+        <w:t xml:space="preserve"> Algorithmic approaches such as Halstead Complexity Measures, Cyclomatic Complexity and the Maintainability Index were featured in this report to illustrate how one could analyse the complexity and maintainability of code. The final section before concluding this report was a discussion on ethics, and whether or not software engineering should be measured, with the ultimate conclusion being that provided certain steps are taken to reduce the feeling of an invasion of privacy, software engineering should be measured, because we have so much to gain from doing so, and so little to lose. </w:t>
+      </w:r>
+      <w:r>
+        <w:t xml:space="preserve"> </w:t>
+      </w:r>
     </w:p>
     <w:p>
       <w:pPr>
@@ -7385,11 +7502,21 @@
     <w:r>
       <w:t xml:space="preserve"> of </w:t>
     </w:r>
-    <w:fldSimple w:instr=" NUMPAGES   \* MERGEFORMAT ">
-      <w:r>
-        <w:t>4</w:t>
-      </w:r>
-    </w:fldSimple>
+    <w:r>
+      <w:fldChar w:fldCharType="begin"/>
+    </w:r>
+    <w:r>
+      <w:instrText xml:space="preserve"> NUMPAGES   \* MERGEFORMAT </w:instrText>
+    </w:r>
+    <w:r>
+      <w:fldChar w:fldCharType="separate"/>
+    </w:r>
+    <w:r>
+      <w:t>4</w:t>
+    </w:r>
+    <w:r>
+      <w:fldChar w:fldCharType="end"/>
+    </w:r>
   </w:p>
 </w:ftr>
 </file>
@@ -7521,11 +7648,21 @@
     <w:r>
       <w:t xml:space="preserve"> of </w:t>
     </w:r>
-    <w:fldSimple w:instr=" NUMPAGES   \* MERGEFORMAT ">
-      <w:r>
-        <w:t>4</w:t>
-      </w:r>
-    </w:fldSimple>
+    <w:r>
+      <w:fldChar w:fldCharType="begin"/>
+    </w:r>
+    <w:r>
+      <w:instrText xml:space="preserve"> NUMPAGES   \* MERGEFORMAT </w:instrText>
+    </w:r>
+    <w:r>
+      <w:fldChar w:fldCharType="separate"/>
+    </w:r>
+    <w:r>
+      <w:t>4</w:t>
+    </w:r>
+    <w:r>
+      <w:fldChar w:fldCharType="end"/>
+    </w:r>
   </w:p>
 </w:ftr>
 </file>

</xml_diff>

<commit_message>
Uploading pdf of report
</commit_message>
<xml_diff>
--- a/measuring-software-engineering-report.docx
+++ b/measuring-software-engineering-report.docx
@@ -396,11 +396,17 @@
             <w:pStyle w:val="TOCHeading"/>
             <w:rPr>
               <w:rFonts w:ascii="Cambria" w:hAnsi="Cambria"/>
+              <w:b/>
+              <w:bCs/>
+              <w:color w:val="auto"/>
             </w:rPr>
           </w:pPr>
           <w:r>
             <w:rPr>
               <w:rFonts w:ascii="Cambria" w:hAnsi="Cambria"/>
+              <w:b/>
+              <w:bCs/>
+              <w:color w:val="auto"/>
             </w:rPr>
             <w:t>Contents</w:t>
           </w:r>
@@ -408,78 +414,89 @@
         <w:p>
           <w:pPr>
             <w:pStyle w:val="TOC1"/>
-            <w:tabs>
-              <w:tab w:val="right" w:leader="dot" w:pos="9350"/>
-            </w:tabs>
             <w:rPr>
               <w:rFonts w:asciiTheme="minorHAnsi" w:eastAsiaTheme="minorEastAsia" w:hAnsiTheme="minorHAnsi" w:cstheme="minorBidi"/>
-              <w:noProof/>
               <w:color w:val="auto"/>
-              <w:sz w:val="22"/>
+              <w:sz w:val="24"/>
+              <w:szCs w:val="24"/>
             </w:rPr>
           </w:pPr>
           <w:r>
+            <w:rPr>
+              <w:noProof w:val="0"/>
+            </w:rPr>
             <w:fldChar w:fldCharType="begin"/>
           </w:r>
           <w:r>
             <w:instrText xml:space="preserve"> TOC \o "1-3" \h \z \u </w:instrText>
           </w:r>
           <w:r>
+            <w:rPr>
+              <w:noProof w:val="0"/>
+            </w:rPr>
             <w:fldChar w:fldCharType="separate"/>
           </w:r>
-          <w:hyperlink w:anchor="_Toc90722498" w:history="1">
+          <w:hyperlink w:anchor="_Toc91011940" w:history="1">
             <w:r>
               <w:rPr>
                 <w:rStyle w:val="Hyperlink"/>
-                <w:noProof/>
+                <w:sz w:val="22"/>
+                <w:szCs w:val="24"/>
               </w:rPr>
               <w:t>1 Introduction</w:t>
             </w:r>
             <w:r>
               <w:rPr>
-                <w:noProof/>
-                <w:webHidden/>
+                <w:webHidden/>
+                <w:sz w:val="22"/>
+                <w:szCs w:val="24"/>
               </w:rPr>
               <w:tab/>
             </w:r>
             <w:r>
               <w:rPr>
-                <w:noProof/>
-                <w:webHidden/>
+                <w:webHidden/>
+                <w:sz w:val="22"/>
+                <w:szCs w:val="24"/>
               </w:rPr>
               <w:fldChar w:fldCharType="begin"/>
             </w:r>
             <w:r>
               <w:rPr>
-                <w:noProof/>
-                <w:webHidden/>
-              </w:rPr>
-              <w:instrText xml:space="preserve"> PAGEREF _Toc90722498 \h </w:instrText>
-            </w:r>
-            <w:r>
-              <w:rPr>
-                <w:noProof/>
-                <w:webHidden/>
-              </w:rPr>
-            </w:r>
-            <w:r>
-              <w:rPr>
-                <w:noProof/>
-                <w:webHidden/>
+                <w:webHidden/>
+                <w:sz w:val="22"/>
+                <w:szCs w:val="24"/>
+              </w:rPr>
+              <w:instrText xml:space="preserve"> PAGEREF _Toc91011940 \h </w:instrText>
+            </w:r>
+            <w:r>
+              <w:rPr>
+                <w:webHidden/>
+                <w:sz w:val="22"/>
+                <w:szCs w:val="24"/>
+              </w:rPr>
+            </w:r>
+            <w:r>
+              <w:rPr>
+                <w:webHidden/>
+                <w:sz w:val="22"/>
+                <w:szCs w:val="24"/>
               </w:rPr>
               <w:fldChar w:fldCharType="separate"/>
             </w:r>
             <w:r>
               <w:rPr>
-                <w:noProof/>
-                <w:webHidden/>
+                <w:webHidden/>
+                <w:sz w:val="22"/>
+                <w:szCs w:val="24"/>
               </w:rPr>
               <w:t>2</w:t>
             </w:r>
             <w:r>
               <w:rPr>
-                <w:noProof/>
-                <w:webHidden/>
+                <w:webHidden/>
+                <w:sz w:val="22"/>
+                <w:szCs w:val="24"/>
               </w:rPr>
               <w:fldChar w:fldCharType="end"/>
             </w:r>
@@ -488,69 +505,90 @@
         <w:p>
           <w:pPr>
             <w:pStyle w:val="TOC1"/>
-            <w:tabs>
-              <w:tab w:val="right" w:leader="dot" w:pos="9350"/>
-            </w:tabs>
             <w:rPr>
               <w:rFonts w:asciiTheme="minorHAnsi" w:eastAsiaTheme="minorEastAsia" w:hAnsiTheme="minorHAnsi" w:cstheme="minorBidi"/>
-              <w:noProof/>
               <w:color w:val="auto"/>
-              <w:sz w:val="22"/>
+              <w:sz w:val="24"/>
+              <w:szCs w:val="24"/>
             </w:rPr>
           </w:pPr>
-          <w:hyperlink w:anchor="_Toc90722499" w:history="1">
+          <w:hyperlink w:anchor="_Toc91011941" w:history="1">
             <w:r>
               <w:rPr>
                 <w:rStyle w:val="Hyperlink"/>
-                <w:noProof/>
-              </w:rPr>
-              <w:t>2 How Can Software Engineering be Measured?</w:t>
-            </w:r>
-            <w:r>
-              <w:rPr>
-                <w:noProof/>
-                <w:webHidden/>
+                <w:sz w:val="22"/>
+                <w:szCs w:val="24"/>
+              </w:rPr>
+              <w:t xml:space="preserve">2 How </w:t>
+            </w:r>
+            <w:r>
+              <w:rPr>
+                <w:rStyle w:val="Hyperlink"/>
+                <w:sz w:val="22"/>
+                <w:szCs w:val="24"/>
+              </w:rPr>
+              <w:t>C</w:t>
+            </w:r>
+            <w:r>
+              <w:rPr>
+                <w:rStyle w:val="Hyperlink"/>
+                <w:sz w:val="22"/>
+                <w:szCs w:val="24"/>
+              </w:rPr>
+              <w:t>an Software Engineering be Measured?</w:t>
+            </w:r>
+            <w:r>
+              <w:rPr>
+                <w:webHidden/>
+                <w:sz w:val="22"/>
+                <w:szCs w:val="24"/>
               </w:rPr>
               <w:tab/>
             </w:r>
             <w:r>
               <w:rPr>
-                <w:noProof/>
-                <w:webHidden/>
+                <w:webHidden/>
+                <w:sz w:val="22"/>
+                <w:szCs w:val="24"/>
               </w:rPr>
               <w:fldChar w:fldCharType="begin"/>
             </w:r>
             <w:r>
               <w:rPr>
-                <w:noProof/>
-                <w:webHidden/>
-              </w:rPr>
-              <w:instrText xml:space="preserve"> PAGEREF _Toc90722499 \h </w:instrText>
-            </w:r>
-            <w:r>
-              <w:rPr>
-                <w:noProof/>
-                <w:webHidden/>
-              </w:rPr>
-            </w:r>
-            <w:r>
-              <w:rPr>
-                <w:noProof/>
-                <w:webHidden/>
+                <w:webHidden/>
+                <w:sz w:val="22"/>
+                <w:szCs w:val="24"/>
+              </w:rPr>
+              <w:instrText xml:space="preserve"> PAGEREF _Toc91011941 \h </w:instrText>
+            </w:r>
+            <w:r>
+              <w:rPr>
+                <w:webHidden/>
+                <w:sz w:val="22"/>
+                <w:szCs w:val="24"/>
+              </w:rPr>
+            </w:r>
+            <w:r>
+              <w:rPr>
+                <w:webHidden/>
+                <w:sz w:val="22"/>
+                <w:szCs w:val="24"/>
               </w:rPr>
               <w:fldChar w:fldCharType="separate"/>
             </w:r>
             <w:r>
               <w:rPr>
-                <w:noProof/>
-                <w:webHidden/>
+                <w:webHidden/>
+                <w:sz w:val="22"/>
+                <w:szCs w:val="24"/>
               </w:rPr>
               <w:t>2</w:t>
             </w:r>
             <w:r>
               <w:rPr>
-                <w:noProof/>
-                <w:webHidden/>
+                <w:webHidden/>
+                <w:sz w:val="22"/>
+                <w:szCs w:val="24"/>
               </w:rPr>
               <w:fldChar w:fldCharType="end"/>
             </w:r>
@@ -567,14 +605,17 @@
               <w:rFonts w:asciiTheme="minorHAnsi" w:eastAsiaTheme="minorEastAsia" w:hAnsiTheme="minorHAnsi" w:cstheme="minorBidi"/>
               <w:noProof/>
               <w:color w:val="auto"/>
-              <w:sz w:val="22"/>
+              <w:sz w:val="24"/>
+              <w:szCs w:val="24"/>
             </w:rPr>
           </w:pPr>
-          <w:hyperlink w:anchor="_Toc90722500" w:history="1">
+          <w:hyperlink w:anchor="_Toc91011942" w:history="1">
             <w:r>
               <w:rPr>
                 <w:rStyle w:val="Hyperlink"/>
                 <w:noProof/>
+                <w:sz w:val="22"/>
+                <w:szCs w:val="24"/>
               </w:rPr>
               <w:t>2.1</w:t>
             </w:r>
@@ -583,7 +624,8 @@
                 <w:rFonts w:asciiTheme="minorHAnsi" w:eastAsiaTheme="minorEastAsia" w:hAnsiTheme="minorHAnsi" w:cstheme="minorBidi"/>
                 <w:noProof/>
                 <w:color w:val="auto"/>
-                <w:sz w:val="22"/>
+                <w:sz w:val="24"/>
+                <w:szCs w:val="24"/>
               </w:rPr>
               <w:tab/>
             </w:r>
@@ -591,6 +633,8 @@
               <w:rPr>
                 <w:rStyle w:val="Hyperlink"/>
                 <w:noProof/>
+                <w:sz w:val="22"/>
+                <w:szCs w:val="24"/>
               </w:rPr>
               <w:t>Lines of Code</w:t>
             </w:r>
@@ -598,6 +642,8 @@
               <w:rPr>
                 <w:noProof/>
                 <w:webHidden/>
+                <w:sz w:val="22"/>
+                <w:szCs w:val="24"/>
               </w:rPr>
               <w:tab/>
             </w:r>
@@ -605,6 +651,8 @@
               <w:rPr>
                 <w:noProof/>
                 <w:webHidden/>
+                <w:sz w:val="22"/>
+                <w:szCs w:val="24"/>
               </w:rPr>
               <w:fldChar w:fldCharType="begin"/>
             </w:r>
@@ -612,19 +660,25 @@
               <w:rPr>
                 <w:noProof/>
                 <w:webHidden/>
-              </w:rPr>
-              <w:instrText xml:space="preserve"> PAGEREF _Toc90722500 \h </w:instrText>
-            </w:r>
-            <w:r>
-              <w:rPr>
-                <w:noProof/>
-                <w:webHidden/>
-              </w:rPr>
-            </w:r>
-            <w:r>
-              <w:rPr>
-                <w:noProof/>
-                <w:webHidden/>
+                <w:sz w:val="22"/>
+                <w:szCs w:val="24"/>
+              </w:rPr>
+              <w:instrText xml:space="preserve"> PAGEREF _Toc91011942 \h </w:instrText>
+            </w:r>
+            <w:r>
+              <w:rPr>
+                <w:noProof/>
+                <w:webHidden/>
+                <w:sz w:val="22"/>
+                <w:szCs w:val="24"/>
+              </w:rPr>
+            </w:r>
+            <w:r>
+              <w:rPr>
+                <w:noProof/>
+                <w:webHidden/>
+                <w:sz w:val="22"/>
+                <w:szCs w:val="24"/>
               </w:rPr>
               <w:fldChar w:fldCharType="separate"/>
             </w:r>
@@ -632,6 +686,8 @@
               <w:rPr>
                 <w:noProof/>
                 <w:webHidden/>
+                <w:sz w:val="22"/>
+                <w:szCs w:val="24"/>
               </w:rPr>
               <w:t>2</w:t>
             </w:r>
@@ -639,6 +695,8 @@
               <w:rPr>
                 <w:noProof/>
                 <w:webHidden/>
+                <w:sz w:val="22"/>
+                <w:szCs w:val="24"/>
               </w:rPr>
               <w:fldChar w:fldCharType="end"/>
             </w:r>
@@ -655,14 +713,17 @@
               <w:rFonts w:asciiTheme="minorHAnsi" w:eastAsiaTheme="minorEastAsia" w:hAnsiTheme="minorHAnsi" w:cstheme="minorBidi"/>
               <w:noProof/>
               <w:color w:val="auto"/>
-              <w:sz w:val="22"/>
+              <w:sz w:val="24"/>
+              <w:szCs w:val="24"/>
             </w:rPr>
           </w:pPr>
-          <w:hyperlink w:anchor="_Toc90722501" w:history="1">
+          <w:hyperlink w:anchor="_Toc91011943" w:history="1">
             <w:r>
               <w:rPr>
                 <w:rStyle w:val="Hyperlink"/>
                 <w:noProof/>
+                <w:sz w:val="22"/>
+                <w:szCs w:val="24"/>
               </w:rPr>
               <w:t>2.2</w:t>
             </w:r>
@@ -671,7 +732,8 @@
                 <w:rFonts w:asciiTheme="minorHAnsi" w:eastAsiaTheme="minorEastAsia" w:hAnsiTheme="minorHAnsi" w:cstheme="minorBidi"/>
                 <w:noProof/>
                 <w:color w:val="auto"/>
-                <w:sz w:val="22"/>
+                <w:sz w:val="24"/>
+                <w:szCs w:val="24"/>
               </w:rPr>
               <w:tab/>
             </w:r>
@@ -679,6 +741,8 @@
               <w:rPr>
                 <w:rStyle w:val="Hyperlink"/>
                 <w:noProof/>
+                <w:sz w:val="22"/>
+                <w:szCs w:val="24"/>
               </w:rPr>
               <w:t>Number/Frequency of Commits</w:t>
             </w:r>
@@ -686,6 +750,8 @@
               <w:rPr>
                 <w:noProof/>
                 <w:webHidden/>
+                <w:sz w:val="22"/>
+                <w:szCs w:val="24"/>
               </w:rPr>
               <w:tab/>
             </w:r>
@@ -693,6 +759,8 @@
               <w:rPr>
                 <w:noProof/>
                 <w:webHidden/>
+                <w:sz w:val="22"/>
+                <w:szCs w:val="24"/>
               </w:rPr>
               <w:fldChar w:fldCharType="begin"/>
             </w:r>
@@ -700,19 +768,25 @@
               <w:rPr>
                 <w:noProof/>
                 <w:webHidden/>
-              </w:rPr>
-              <w:instrText xml:space="preserve"> PAGEREF _Toc90722501 \h </w:instrText>
-            </w:r>
-            <w:r>
-              <w:rPr>
-                <w:noProof/>
-                <w:webHidden/>
-              </w:rPr>
-            </w:r>
-            <w:r>
-              <w:rPr>
-                <w:noProof/>
-                <w:webHidden/>
+                <w:sz w:val="22"/>
+                <w:szCs w:val="24"/>
+              </w:rPr>
+              <w:instrText xml:space="preserve"> PAGEREF _Toc91011943 \h </w:instrText>
+            </w:r>
+            <w:r>
+              <w:rPr>
+                <w:noProof/>
+                <w:webHidden/>
+                <w:sz w:val="22"/>
+                <w:szCs w:val="24"/>
+              </w:rPr>
+            </w:r>
+            <w:r>
+              <w:rPr>
+                <w:noProof/>
+                <w:webHidden/>
+                <w:sz w:val="22"/>
+                <w:szCs w:val="24"/>
               </w:rPr>
               <w:fldChar w:fldCharType="separate"/>
             </w:r>
@@ -720,6 +794,8 @@
               <w:rPr>
                 <w:noProof/>
                 <w:webHidden/>
+                <w:sz w:val="22"/>
+                <w:szCs w:val="24"/>
               </w:rPr>
               <w:t>3</w:t>
             </w:r>
@@ -727,6 +803,8 @@
               <w:rPr>
                 <w:noProof/>
                 <w:webHidden/>
+                <w:sz w:val="22"/>
+                <w:szCs w:val="24"/>
               </w:rPr>
               <w:fldChar w:fldCharType="end"/>
             </w:r>
@@ -743,14 +821,17 @@
               <w:rFonts w:asciiTheme="minorHAnsi" w:eastAsiaTheme="minorEastAsia" w:hAnsiTheme="minorHAnsi" w:cstheme="minorBidi"/>
               <w:noProof/>
               <w:color w:val="auto"/>
-              <w:sz w:val="22"/>
+              <w:sz w:val="24"/>
+              <w:szCs w:val="24"/>
             </w:rPr>
           </w:pPr>
-          <w:hyperlink w:anchor="_Toc90722502" w:history="1">
+          <w:hyperlink w:anchor="_Toc91011944" w:history="1">
             <w:r>
               <w:rPr>
                 <w:rStyle w:val="Hyperlink"/>
                 <w:noProof/>
+                <w:sz w:val="22"/>
+                <w:szCs w:val="24"/>
               </w:rPr>
               <w:t>2.3</w:t>
             </w:r>
@@ -759,7 +840,8 @@
                 <w:rFonts w:asciiTheme="minorHAnsi" w:eastAsiaTheme="minorEastAsia" w:hAnsiTheme="minorHAnsi" w:cstheme="minorBidi"/>
                 <w:noProof/>
                 <w:color w:val="auto"/>
-                <w:sz w:val="22"/>
+                <w:sz w:val="24"/>
+                <w:szCs w:val="24"/>
               </w:rPr>
               <w:tab/>
             </w:r>
@@ -767,6 +849,8 @@
               <w:rPr>
                 <w:rStyle w:val="Hyperlink"/>
                 <w:noProof/>
+                <w:sz w:val="22"/>
+                <w:szCs w:val="24"/>
               </w:rPr>
               <w:t>Leadtime</w:t>
             </w:r>
@@ -774,6 +858,8 @@
               <w:rPr>
                 <w:noProof/>
                 <w:webHidden/>
+                <w:sz w:val="22"/>
+                <w:szCs w:val="24"/>
               </w:rPr>
               <w:tab/>
             </w:r>
@@ -781,6 +867,8 @@
               <w:rPr>
                 <w:noProof/>
                 <w:webHidden/>
+                <w:sz w:val="22"/>
+                <w:szCs w:val="24"/>
               </w:rPr>
               <w:fldChar w:fldCharType="begin"/>
             </w:r>
@@ -788,19 +876,25 @@
               <w:rPr>
                 <w:noProof/>
                 <w:webHidden/>
-              </w:rPr>
-              <w:instrText xml:space="preserve"> PAGEREF _Toc90722502 \h </w:instrText>
-            </w:r>
-            <w:r>
-              <w:rPr>
-                <w:noProof/>
-                <w:webHidden/>
-              </w:rPr>
-            </w:r>
-            <w:r>
-              <w:rPr>
-                <w:noProof/>
-                <w:webHidden/>
+                <w:sz w:val="22"/>
+                <w:szCs w:val="24"/>
+              </w:rPr>
+              <w:instrText xml:space="preserve"> PAGEREF _Toc91011944 \h </w:instrText>
+            </w:r>
+            <w:r>
+              <w:rPr>
+                <w:noProof/>
+                <w:webHidden/>
+                <w:sz w:val="22"/>
+                <w:szCs w:val="24"/>
+              </w:rPr>
+            </w:r>
+            <w:r>
+              <w:rPr>
+                <w:noProof/>
+                <w:webHidden/>
+                <w:sz w:val="22"/>
+                <w:szCs w:val="24"/>
               </w:rPr>
               <w:fldChar w:fldCharType="separate"/>
             </w:r>
@@ -808,6 +902,8 @@
               <w:rPr>
                 <w:noProof/>
                 <w:webHidden/>
+                <w:sz w:val="22"/>
+                <w:szCs w:val="24"/>
               </w:rPr>
               <w:t>3</w:t>
             </w:r>
@@ -815,6 +911,8 @@
               <w:rPr>
                 <w:noProof/>
                 <w:webHidden/>
+                <w:sz w:val="22"/>
+                <w:szCs w:val="24"/>
               </w:rPr>
               <w:fldChar w:fldCharType="end"/>
             </w:r>
@@ -831,14 +929,17 @@
               <w:rFonts w:asciiTheme="minorHAnsi" w:eastAsiaTheme="minorEastAsia" w:hAnsiTheme="minorHAnsi" w:cstheme="minorBidi"/>
               <w:noProof/>
               <w:color w:val="auto"/>
-              <w:sz w:val="22"/>
+              <w:sz w:val="24"/>
+              <w:szCs w:val="24"/>
             </w:rPr>
           </w:pPr>
-          <w:hyperlink w:anchor="_Toc90722503" w:history="1">
+          <w:hyperlink w:anchor="_Toc91011945" w:history="1">
             <w:r>
               <w:rPr>
                 <w:rStyle w:val="Hyperlink"/>
                 <w:noProof/>
+                <w:sz w:val="22"/>
+                <w:szCs w:val="24"/>
               </w:rPr>
               <w:t>2.4</w:t>
             </w:r>
@@ -847,7 +948,8 @@
                 <w:rFonts w:asciiTheme="minorHAnsi" w:eastAsiaTheme="minorEastAsia" w:hAnsiTheme="minorHAnsi" w:cstheme="minorBidi"/>
                 <w:noProof/>
                 <w:color w:val="auto"/>
-                <w:sz w:val="22"/>
+                <w:sz w:val="24"/>
+                <w:szCs w:val="24"/>
               </w:rPr>
               <w:tab/>
             </w:r>
@@ -855,6 +957,8 @@
               <w:rPr>
                 <w:rStyle w:val="Hyperlink"/>
                 <w:noProof/>
+                <w:sz w:val="22"/>
+                <w:szCs w:val="24"/>
               </w:rPr>
               <w:t>Conclusion</w:t>
             </w:r>
@@ -862,6 +966,8 @@
               <w:rPr>
                 <w:noProof/>
                 <w:webHidden/>
+                <w:sz w:val="22"/>
+                <w:szCs w:val="24"/>
               </w:rPr>
               <w:tab/>
             </w:r>
@@ -869,6 +975,8 @@
               <w:rPr>
                 <w:noProof/>
                 <w:webHidden/>
+                <w:sz w:val="22"/>
+                <w:szCs w:val="24"/>
               </w:rPr>
               <w:fldChar w:fldCharType="begin"/>
             </w:r>
@@ -876,19 +984,25 @@
               <w:rPr>
                 <w:noProof/>
                 <w:webHidden/>
-              </w:rPr>
-              <w:instrText xml:space="preserve"> PAGEREF _Toc90722503 \h </w:instrText>
-            </w:r>
-            <w:r>
-              <w:rPr>
-                <w:noProof/>
-                <w:webHidden/>
-              </w:rPr>
-            </w:r>
-            <w:r>
-              <w:rPr>
-                <w:noProof/>
-                <w:webHidden/>
+                <w:sz w:val="22"/>
+                <w:szCs w:val="24"/>
+              </w:rPr>
+              <w:instrText xml:space="preserve"> PAGEREF _Toc91011945 \h </w:instrText>
+            </w:r>
+            <w:r>
+              <w:rPr>
+                <w:noProof/>
+                <w:webHidden/>
+                <w:sz w:val="22"/>
+                <w:szCs w:val="24"/>
+              </w:rPr>
+            </w:r>
+            <w:r>
+              <w:rPr>
+                <w:noProof/>
+                <w:webHidden/>
+                <w:sz w:val="22"/>
+                <w:szCs w:val="24"/>
               </w:rPr>
               <w:fldChar w:fldCharType="separate"/>
             </w:r>
@@ -896,6 +1010,8 @@
               <w:rPr>
                 <w:noProof/>
                 <w:webHidden/>
+                <w:sz w:val="22"/>
+                <w:szCs w:val="24"/>
               </w:rPr>
               <w:t>3</w:t>
             </w:r>
@@ -903,6 +1019,8 @@
               <w:rPr>
                 <w:noProof/>
                 <w:webHidden/>
+                <w:sz w:val="22"/>
+                <w:szCs w:val="24"/>
               </w:rPr>
               <w:fldChar w:fldCharType="end"/>
             </w:r>
@@ -911,69 +1029,74 @@
         <w:p>
           <w:pPr>
             <w:pStyle w:val="TOC1"/>
-            <w:tabs>
-              <w:tab w:val="right" w:leader="dot" w:pos="9350"/>
-            </w:tabs>
             <w:rPr>
               <w:rFonts w:asciiTheme="minorHAnsi" w:eastAsiaTheme="minorEastAsia" w:hAnsiTheme="minorHAnsi" w:cstheme="minorBidi"/>
-              <w:noProof/>
               <w:color w:val="auto"/>
-              <w:sz w:val="22"/>
+              <w:sz w:val="24"/>
+              <w:szCs w:val="24"/>
             </w:rPr>
           </w:pPr>
-          <w:hyperlink w:anchor="_Toc90722504" w:history="1">
+          <w:hyperlink w:anchor="_Toc91011946" w:history="1">
             <w:r>
               <w:rPr>
                 <w:rStyle w:val="Hyperlink"/>
-                <w:noProof/>
+                <w:sz w:val="22"/>
+                <w:szCs w:val="24"/>
               </w:rPr>
               <w:t>3 What Platforms Can Be Used to Gather and Process Data?</w:t>
             </w:r>
             <w:r>
               <w:rPr>
-                <w:noProof/>
-                <w:webHidden/>
+                <w:webHidden/>
+                <w:sz w:val="22"/>
+                <w:szCs w:val="24"/>
               </w:rPr>
               <w:tab/>
             </w:r>
             <w:r>
               <w:rPr>
-                <w:noProof/>
-                <w:webHidden/>
+                <w:webHidden/>
+                <w:sz w:val="22"/>
+                <w:szCs w:val="24"/>
               </w:rPr>
               <w:fldChar w:fldCharType="begin"/>
             </w:r>
             <w:r>
               <w:rPr>
-                <w:noProof/>
-                <w:webHidden/>
-              </w:rPr>
-              <w:instrText xml:space="preserve"> PAGEREF _Toc90722504 \h </w:instrText>
-            </w:r>
-            <w:r>
-              <w:rPr>
-                <w:noProof/>
-                <w:webHidden/>
-              </w:rPr>
-            </w:r>
-            <w:r>
-              <w:rPr>
-                <w:noProof/>
-                <w:webHidden/>
+                <w:webHidden/>
+                <w:sz w:val="22"/>
+                <w:szCs w:val="24"/>
+              </w:rPr>
+              <w:instrText xml:space="preserve"> PAGEREF _Toc91011946 \h </w:instrText>
+            </w:r>
+            <w:r>
+              <w:rPr>
+                <w:webHidden/>
+                <w:sz w:val="22"/>
+                <w:szCs w:val="24"/>
+              </w:rPr>
+            </w:r>
+            <w:r>
+              <w:rPr>
+                <w:webHidden/>
+                <w:sz w:val="22"/>
+                <w:szCs w:val="24"/>
               </w:rPr>
               <w:fldChar w:fldCharType="separate"/>
             </w:r>
             <w:r>
               <w:rPr>
-                <w:noProof/>
-                <w:webHidden/>
+                <w:webHidden/>
+                <w:sz w:val="22"/>
+                <w:szCs w:val="24"/>
               </w:rPr>
               <w:t>4</w:t>
             </w:r>
             <w:r>
               <w:rPr>
-                <w:noProof/>
-                <w:webHidden/>
+                <w:webHidden/>
+                <w:sz w:val="22"/>
+                <w:szCs w:val="24"/>
               </w:rPr>
               <w:fldChar w:fldCharType="end"/>
             </w:r>
@@ -990,14 +1113,17 @@
               <w:rFonts w:asciiTheme="minorHAnsi" w:eastAsiaTheme="minorEastAsia" w:hAnsiTheme="minorHAnsi" w:cstheme="minorBidi"/>
               <w:noProof/>
               <w:color w:val="auto"/>
-              <w:sz w:val="22"/>
+              <w:sz w:val="24"/>
+              <w:szCs w:val="24"/>
             </w:rPr>
           </w:pPr>
-          <w:hyperlink w:anchor="_Toc90722505" w:history="1">
+          <w:hyperlink w:anchor="_Toc91011947" w:history="1">
             <w:r>
               <w:rPr>
                 <w:rStyle w:val="Hyperlink"/>
                 <w:noProof/>
+                <w:sz w:val="22"/>
+                <w:szCs w:val="24"/>
               </w:rPr>
               <w:t>3.1</w:t>
             </w:r>
@@ -1006,7 +1132,8 @@
                 <w:rFonts w:asciiTheme="minorHAnsi" w:eastAsiaTheme="minorEastAsia" w:hAnsiTheme="minorHAnsi" w:cstheme="minorBidi"/>
                 <w:noProof/>
                 <w:color w:val="auto"/>
-                <w:sz w:val="22"/>
+                <w:sz w:val="24"/>
+                <w:szCs w:val="24"/>
               </w:rPr>
               <w:tab/>
             </w:r>
@@ -1014,6 +1141,8 @@
               <w:rPr>
                 <w:rStyle w:val="Hyperlink"/>
                 <w:noProof/>
+                <w:sz w:val="22"/>
+                <w:szCs w:val="24"/>
               </w:rPr>
               <w:t>Pluralisation Flow (Git Prime)</w:t>
             </w:r>
@@ -1021,6 +1150,8 @@
               <w:rPr>
                 <w:noProof/>
                 <w:webHidden/>
+                <w:sz w:val="22"/>
+                <w:szCs w:val="24"/>
               </w:rPr>
               <w:tab/>
             </w:r>
@@ -1028,6 +1159,8 @@
               <w:rPr>
                 <w:noProof/>
                 <w:webHidden/>
+                <w:sz w:val="22"/>
+                <w:szCs w:val="24"/>
               </w:rPr>
               <w:fldChar w:fldCharType="begin"/>
             </w:r>
@@ -1035,19 +1168,25 @@
               <w:rPr>
                 <w:noProof/>
                 <w:webHidden/>
-              </w:rPr>
-              <w:instrText xml:space="preserve"> PAGEREF _Toc90722505 \h </w:instrText>
-            </w:r>
-            <w:r>
-              <w:rPr>
-                <w:noProof/>
-                <w:webHidden/>
-              </w:rPr>
-            </w:r>
-            <w:r>
-              <w:rPr>
-                <w:noProof/>
-                <w:webHidden/>
+                <w:sz w:val="22"/>
+                <w:szCs w:val="24"/>
+              </w:rPr>
+              <w:instrText xml:space="preserve"> PAGEREF _Toc91011947 \h </w:instrText>
+            </w:r>
+            <w:r>
+              <w:rPr>
+                <w:noProof/>
+                <w:webHidden/>
+                <w:sz w:val="22"/>
+                <w:szCs w:val="24"/>
+              </w:rPr>
+            </w:r>
+            <w:r>
+              <w:rPr>
+                <w:noProof/>
+                <w:webHidden/>
+                <w:sz w:val="22"/>
+                <w:szCs w:val="24"/>
               </w:rPr>
               <w:fldChar w:fldCharType="separate"/>
             </w:r>
@@ -1055,6 +1194,8 @@
               <w:rPr>
                 <w:noProof/>
                 <w:webHidden/>
+                <w:sz w:val="22"/>
+                <w:szCs w:val="24"/>
               </w:rPr>
               <w:t>4</w:t>
             </w:r>
@@ -1062,6 +1203,8 @@
               <w:rPr>
                 <w:noProof/>
                 <w:webHidden/>
+                <w:sz w:val="22"/>
+                <w:szCs w:val="24"/>
               </w:rPr>
               <w:fldChar w:fldCharType="end"/>
             </w:r>
@@ -1078,14 +1221,17 @@
               <w:rFonts w:asciiTheme="minorHAnsi" w:eastAsiaTheme="minorEastAsia" w:hAnsiTheme="minorHAnsi" w:cstheme="minorBidi"/>
               <w:noProof/>
               <w:color w:val="auto"/>
-              <w:sz w:val="22"/>
+              <w:sz w:val="24"/>
+              <w:szCs w:val="24"/>
             </w:rPr>
           </w:pPr>
-          <w:hyperlink w:anchor="_Toc90722506" w:history="1">
+          <w:hyperlink w:anchor="_Toc91011948" w:history="1">
             <w:r>
               <w:rPr>
                 <w:rStyle w:val="Hyperlink"/>
                 <w:noProof/>
+                <w:sz w:val="22"/>
+                <w:szCs w:val="24"/>
               </w:rPr>
               <w:t>3.2</w:t>
             </w:r>
@@ -1094,7 +1240,8 @@
                 <w:rFonts w:asciiTheme="minorHAnsi" w:eastAsiaTheme="minorEastAsia" w:hAnsiTheme="minorHAnsi" w:cstheme="minorBidi"/>
                 <w:noProof/>
                 <w:color w:val="auto"/>
-                <w:sz w:val="22"/>
+                <w:sz w:val="24"/>
+                <w:szCs w:val="24"/>
               </w:rPr>
               <w:tab/>
             </w:r>
@@ -1102,6 +1249,8 @@
               <w:rPr>
                 <w:rStyle w:val="Hyperlink"/>
                 <w:noProof/>
+                <w:sz w:val="22"/>
+                <w:szCs w:val="24"/>
               </w:rPr>
               <w:t>WayDev</w:t>
             </w:r>
@@ -1109,6 +1258,8 @@
               <w:rPr>
                 <w:noProof/>
                 <w:webHidden/>
+                <w:sz w:val="22"/>
+                <w:szCs w:val="24"/>
               </w:rPr>
               <w:tab/>
             </w:r>
@@ -1116,6 +1267,8 @@
               <w:rPr>
                 <w:noProof/>
                 <w:webHidden/>
+                <w:sz w:val="22"/>
+                <w:szCs w:val="24"/>
               </w:rPr>
               <w:fldChar w:fldCharType="begin"/>
             </w:r>
@@ -1123,19 +1276,25 @@
               <w:rPr>
                 <w:noProof/>
                 <w:webHidden/>
-              </w:rPr>
-              <w:instrText xml:space="preserve"> PAGEREF _Toc90722506 \h </w:instrText>
-            </w:r>
-            <w:r>
-              <w:rPr>
-                <w:noProof/>
-                <w:webHidden/>
-              </w:rPr>
-            </w:r>
-            <w:r>
-              <w:rPr>
-                <w:noProof/>
-                <w:webHidden/>
+                <w:sz w:val="22"/>
+                <w:szCs w:val="24"/>
+              </w:rPr>
+              <w:instrText xml:space="preserve"> PAGEREF _Toc91011948 \h </w:instrText>
+            </w:r>
+            <w:r>
+              <w:rPr>
+                <w:noProof/>
+                <w:webHidden/>
+                <w:sz w:val="22"/>
+                <w:szCs w:val="24"/>
+              </w:rPr>
+            </w:r>
+            <w:r>
+              <w:rPr>
+                <w:noProof/>
+                <w:webHidden/>
+                <w:sz w:val="22"/>
+                <w:szCs w:val="24"/>
               </w:rPr>
               <w:fldChar w:fldCharType="separate"/>
             </w:r>
@@ -1143,6 +1302,8 @@
               <w:rPr>
                 <w:noProof/>
                 <w:webHidden/>
+                <w:sz w:val="22"/>
+                <w:szCs w:val="24"/>
               </w:rPr>
               <w:t>5</w:t>
             </w:r>
@@ -1150,6 +1311,8 @@
               <w:rPr>
                 <w:noProof/>
                 <w:webHidden/>
+                <w:sz w:val="22"/>
+                <w:szCs w:val="24"/>
               </w:rPr>
               <w:fldChar w:fldCharType="end"/>
             </w:r>
@@ -1166,14 +1329,17 @@
               <w:rFonts w:asciiTheme="minorHAnsi" w:eastAsiaTheme="minorEastAsia" w:hAnsiTheme="minorHAnsi" w:cstheme="minorBidi"/>
               <w:noProof/>
               <w:color w:val="auto"/>
-              <w:sz w:val="22"/>
+              <w:sz w:val="24"/>
+              <w:szCs w:val="24"/>
             </w:rPr>
           </w:pPr>
-          <w:hyperlink w:anchor="_Toc90722507" w:history="1">
+          <w:hyperlink w:anchor="_Toc91011949" w:history="1">
             <w:r>
               <w:rPr>
                 <w:rStyle w:val="Hyperlink"/>
                 <w:noProof/>
+                <w:sz w:val="22"/>
+                <w:szCs w:val="24"/>
               </w:rPr>
               <w:t>3.3</w:t>
             </w:r>
@@ -1182,7 +1348,8 @@
                 <w:rFonts w:asciiTheme="minorHAnsi" w:eastAsiaTheme="minorEastAsia" w:hAnsiTheme="minorHAnsi" w:cstheme="minorBidi"/>
                 <w:noProof/>
                 <w:color w:val="auto"/>
-                <w:sz w:val="22"/>
+                <w:sz w:val="24"/>
+                <w:szCs w:val="24"/>
               </w:rPr>
               <w:tab/>
             </w:r>
@@ -1190,6 +1357,8 @@
               <w:rPr>
                 <w:rStyle w:val="Hyperlink"/>
                 <w:noProof/>
+                <w:sz w:val="22"/>
+                <w:szCs w:val="24"/>
               </w:rPr>
               <w:t>Code Climate</w:t>
             </w:r>
@@ -1197,6 +1366,8 @@
               <w:rPr>
                 <w:noProof/>
                 <w:webHidden/>
+                <w:sz w:val="22"/>
+                <w:szCs w:val="24"/>
               </w:rPr>
               <w:tab/>
             </w:r>
@@ -1204,6 +1375,8 @@
               <w:rPr>
                 <w:noProof/>
                 <w:webHidden/>
+                <w:sz w:val="22"/>
+                <w:szCs w:val="24"/>
               </w:rPr>
               <w:fldChar w:fldCharType="begin"/>
             </w:r>
@@ -1211,19 +1384,25 @@
               <w:rPr>
                 <w:noProof/>
                 <w:webHidden/>
-              </w:rPr>
-              <w:instrText xml:space="preserve"> PAGEREF _Toc90722507 \h </w:instrText>
-            </w:r>
-            <w:r>
-              <w:rPr>
-                <w:noProof/>
-                <w:webHidden/>
-              </w:rPr>
-            </w:r>
-            <w:r>
-              <w:rPr>
-                <w:noProof/>
-                <w:webHidden/>
+                <w:sz w:val="22"/>
+                <w:szCs w:val="24"/>
+              </w:rPr>
+              <w:instrText xml:space="preserve"> PAGEREF _Toc91011949 \h </w:instrText>
+            </w:r>
+            <w:r>
+              <w:rPr>
+                <w:noProof/>
+                <w:webHidden/>
+                <w:sz w:val="22"/>
+                <w:szCs w:val="24"/>
+              </w:rPr>
+            </w:r>
+            <w:r>
+              <w:rPr>
+                <w:noProof/>
+                <w:webHidden/>
+                <w:sz w:val="22"/>
+                <w:szCs w:val="24"/>
               </w:rPr>
               <w:fldChar w:fldCharType="separate"/>
             </w:r>
@@ -1231,6 +1410,8 @@
               <w:rPr>
                 <w:noProof/>
                 <w:webHidden/>
+                <w:sz w:val="22"/>
+                <w:szCs w:val="24"/>
               </w:rPr>
               <w:t>5</w:t>
             </w:r>
@@ -1238,6 +1419,8 @@
               <w:rPr>
                 <w:noProof/>
                 <w:webHidden/>
+                <w:sz w:val="22"/>
+                <w:szCs w:val="24"/>
               </w:rPr>
               <w:fldChar w:fldCharType="end"/>
             </w:r>
@@ -1254,16 +1437,17 @@
               <w:rFonts w:asciiTheme="minorHAnsi" w:eastAsiaTheme="minorEastAsia" w:hAnsiTheme="minorHAnsi" w:cstheme="minorBidi"/>
               <w:noProof/>
               <w:color w:val="auto"/>
-              <w:sz w:val="22"/>
+              <w:sz w:val="24"/>
+              <w:szCs w:val="24"/>
             </w:rPr>
           </w:pPr>
-          <w:hyperlink w:anchor="_Toc90722508" w:history="1">
+          <w:hyperlink w:anchor="_Toc91011950" w:history="1">
             <w:r>
               <w:rPr>
                 <w:rStyle w:val="Hyperlink"/>
-                <w:b/>
-                <w:bCs/>
-                <w:noProof/>
+                <w:noProof/>
+                <w:sz w:val="22"/>
+                <w:szCs w:val="24"/>
               </w:rPr>
               <w:t>3.3.1</w:t>
             </w:r>
@@ -1272,16 +1456,17 @@
                 <w:rFonts w:asciiTheme="minorHAnsi" w:eastAsiaTheme="minorEastAsia" w:hAnsiTheme="minorHAnsi" w:cstheme="minorBidi"/>
                 <w:noProof/>
                 <w:color w:val="auto"/>
-                <w:sz w:val="22"/>
+                <w:sz w:val="24"/>
+                <w:szCs w:val="24"/>
               </w:rPr>
               <w:tab/>
             </w:r>
             <w:r>
               <w:rPr>
                 <w:rStyle w:val="Hyperlink"/>
-                <w:b/>
-                <w:bCs/>
-                <w:noProof/>
+                <w:noProof/>
+                <w:sz w:val="22"/>
+                <w:szCs w:val="24"/>
               </w:rPr>
               <w:t>Velocity</w:t>
             </w:r>
@@ -1289,6 +1474,8 @@
               <w:rPr>
                 <w:noProof/>
                 <w:webHidden/>
+                <w:sz w:val="22"/>
+                <w:szCs w:val="24"/>
               </w:rPr>
               <w:tab/>
             </w:r>
@@ -1296,6 +1483,8 @@
               <w:rPr>
                 <w:noProof/>
                 <w:webHidden/>
+                <w:sz w:val="22"/>
+                <w:szCs w:val="24"/>
               </w:rPr>
               <w:fldChar w:fldCharType="begin"/>
             </w:r>
@@ -1303,19 +1492,25 @@
               <w:rPr>
                 <w:noProof/>
                 <w:webHidden/>
-              </w:rPr>
-              <w:instrText xml:space="preserve"> PAGEREF _Toc90722508 \h </w:instrText>
-            </w:r>
-            <w:r>
-              <w:rPr>
-                <w:noProof/>
-                <w:webHidden/>
-              </w:rPr>
-            </w:r>
-            <w:r>
-              <w:rPr>
-                <w:noProof/>
-                <w:webHidden/>
+                <w:sz w:val="22"/>
+                <w:szCs w:val="24"/>
+              </w:rPr>
+              <w:instrText xml:space="preserve"> PAGEREF _Toc91011950 \h </w:instrText>
+            </w:r>
+            <w:r>
+              <w:rPr>
+                <w:noProof/>
+                <w:webHidden/>
+                <w:sz w:val="22"/>
+                <w:szCs w:val="24"/>
+              </w:rPr>
+            </w:r>
+            <w:r>
+              <w:rPr>
+                <w:noProof/>
+                <w:webHidden/>
+                <w:sz w:val="22"/>
+                <w:szCs w:val="24"/>
               </w:rPr>
               <w:fldChar w:fldCharType="separate"/>
             </w:r>
@@ -1323,6 +1518,8 @@
               <w:rPr>
                 <w:noProof/>
                 <w:webHidden/>
+                <w:sz w:val="22"/>
+                <w:szCs w:val="24"/>
               </w:rPr>
               <w:t>5</w:t>
             </w:r>
@@ -1330,6 +1527,8 @@
               <w:rPr>
                 <w:noProof/>
                 <w:webHidden/>
+                <w:sz w:val="22"/>
+                <w:szCs w:val="24"/>
               </w:rPr>
               <w:fldChar w:fldCharType="end"/>
             </w:r>
@@ -1346,16 +1545,17 @@
               <w:rFonts w:asciiTheme="minorHAnsi" w:eastAsiaTheme="minorEastAsia" w:hAnsiTheme="minorHAnsi" w:cstheme="minorBidi"/>
               <w:noProof/>
               <w:color w:val="auto"/>
-              <w:sz w:val="22"/>
+              <w:sz w:val="24"/>
+              <w:szCs w:val="24"/>
             </w:rPr>
           </w:pPr>
-          <w:hyperlink w:anchor="_Toc90722509" w:history="1">
+          <w:hyperlink w:anchor="_Toc91011951" w:history="1">
             <w:r>
               <w:rPr>
                 <w:rStyle w:val="Hyperlink"/>
-                <w:b/>
-                <w:bCs/>
-                <w:noProof/>
+                <w:noProof/>
+                <w:sz w:val="22"/>
+                <w:szCs w:val="24"/>
               </w:rPr>
               <w:t>3.3.2</w:t>
             </w:r>
@@ -1364,16 +1564,17 @@
                 <w:rFonts w:asciiTheme="minorHAnsi" w:eastAsiaTheme="minorEastAsia" w:hAnsiTheme="minorHAnsi" w:cstheme="minorBidi"/>
                 <w:noProof/>
                 <w:color w:val="auto"/>
-                <w:sz w:val="22"/>
+                <w:sz w:val="24"/>
+                <w:szCs w:val="24"/>
               </w:rPr>
               <w:tab/>
             </w:r>
             <w:r>
               <w:rPr>
                 <w:rStyle w:val="Hyperlink"/>
-                <w:b/>
-                <w:bCs/>
-                <w:noProof/>
+                <w:noProof/>
+                <w:sz w:val="22"/>
+                <w:szCs w:val="24"/>
               </w:rPr>
               <w:t>Quality</w:t>
             </w:r>
@@ -1381,6 +1582,8 @@
               <w:rPr>
                 <w:noProof/>
                 <w:webHidden/>
+                <w:sz w:val="22"/>
+                <w:szCs w:val="24"/>
               </w:rPr>
               <w:tab/>
             </w:r>
@@ -1388,6 +1591,8 @@
               <w:rPr>
                 <w:noProof/>
                 <w:webHidden/>
+                <w:sz w:val="22"/>
+                <w:szCs w:val="24"/>
               </w:rPr>
               <w:fldChar w:fldCharType="begin"/>
             </w:r>
@@ -1395,19 +1600,25 @@
               <w:rPr>
                 <w:noProof/>
                 <w:webHidden/>
-              </w:rPr>
-              <w:instrText xml:space="preserve"> PAGEREF _Toc90722509 \h </w:instrText>
-            </w:r>
-            <w:r>
-              <w:rPr>
-                <w:noProof/>
-                <w:webHidden/>
-              </w:rPr>
-            </w:r>
-            <w:r>
-              <w:rPr>
-                <w:noProof/>
-                <w:webHidden/>
+                <w:sz w:val="22"/>
+                <w:szCs w:val="24"/>
+              </w:rPr>
+              <w:instrText xml:space="preserve"> PAGEREF _Toc91011951 \h </w:instrText>
+            </w:r>
+            <w:r>
+              <w:rPr>
+                <w:noProof/>
+                <w:webHidden/>
+                <w:sz w:val="22"/>
+                <w:szCs w:val="24"/>
+              </w:rPr>
+            </w:r>
+            <w:r>
+              <w:rPr>
+                <w:noProof/>
+                <w:webHidden/>
+                <w:sz w:val="22"/>
+                <w:szCs w:val="24"/>
               </w:rPr>
               <w:fldChar w:fldCharType="separate"/>
             </w:r>
@@ -1415,6 +1626,8 @@
               <w:rPr>
                 <w:noProof/>
                 <w:webHidden/>
+                <w:sz w:val="22"/>
+                <w:szCs w:val="24"/>
               </w:rPr>
               <w:t>5</w:t>
             </w:r>
@@ -1422,6 +1635,8 @@
               <w:rPr>
                 <w:noProof/>
                 <w:webHidden/>
+                <w:sz w:val="22"/>
+                <w:szCs w:val="24"/>
               </w:rPr>
               <w:fldChar w:fldCharType="end"/>
             </w:r>
@@ -1430,69 +1645,74 @@
         <w:p>
           <w:pPr>
             <w:pStyle w:val="TOC1"/>
-            <w:tabs>
-              <w:tab w:val="right" w:leader="dot" w:pos="9350"/>
-            </w:tabs>
             <w:rPr>
               <w:rFonts w:asciiTheme="minorHAnsi" w:eastAsiaTheme="minorEastAsia" w:hAnsiTheme="minorHAnsi" w:cstheme="minorBidi"/>
-              <w:noProof/>
               <w:color w:val="auto"/>
-              <w:sz w:val="22"/>
+              <w:sz w:val="24"/>
+              <w:szCs w:val="24"/>
             </w:rPr>
           </w:pPr>
-          <w:hyperlink w:anchor="_Toc90722510" w:history="1">
+          <w:hyperlink w:anchor="_Toc91011952" w:history="1">
             <w:r>
               <w:rPr>
                 <w:rStyle w:val="Hyperlink"/>
-                <w:noProof/>
+                <w:sz w:val="22"/>
+                <w:szCs w:val="24"/>
               </w:rPr>
               <w:t>4 What Algorithms Can We Use?</w:t>
             </w:r>
             <w:r>
               <w:rPr>
-                <w:noProof/>
-                <w:webHidden/>
+                <w:webHidden/>
+                <w:sz w:val="22"/>
+                <w:szCs w:val="24"/>
               </w:rPr>
               <w:tab/>
             </w:r>
             <w:r>
               <w:rPr>
-                <w:noProof/>
-                <w:webHidden/>
+                <w:webHidden/>
+                <w:sz w:val="22"/>
+                <w:szCs w:val="24"/>
               </w:rPr>
               <w:fldChar w:fldCharType="begin"/>
             </w:r>
             <w:r>
               <w:rPr>
-                <w:noProof/>
-                <w:webHidden/>
-              </w:rPr>
-              <w:instrText xml:space="preserve"> PAGEREF _Toc90722510 \h </w:instrText>
-            </w:r>
-            <w:r>
-              <w:rPr>
-                <w:noProof/>
-                <w:webHidden/>
-              </w:rPr>
-            </w:r>
-            <w:r>
-              <w:rPr>
-                <w:noProof/>
-                <w:webHidden/>
+                <w:webHidden/>
+                <w:sz w:val="22"/>
+                <w:szCs w:val="24"/>
+              </w:rPr>
+              <w:instrText xml:space="preserve"> PAGEREF _Toc91011952 \h </w:instrText>
+            </w:r>
+            <w:r>
+              <w:rPr>
+                <w:webHidden/>
+                <w:sz w:val="22"/>
+                <w:szCs w:val="24"/>
+              </w:rPr>
+            </w:r>
+            <w:r>
+              <w:rPr>
+                <w:webHidden/>
+                <w:sz w:val="22"/>
+                <w:szCs w:val="24"/>
               </w:rPr>
               <w:fldChar w:fldCharType="separate"/>
             </w:r>
             <w:r>
               <w:rPr>
-                <w:noProof/>
-                <w:webHidden/>
+                <w:webHidden/>
+                <w:sz w:val="22"/>
+                <w:szCs w:val="24"/>
               </w:rPr>
               <w:t>6</w:t>
             </w:r>
             <w:r>
               <w:rPr>
-                <w:noProof/>
-                <w:webHidden/>
+                <w:webHidden/>
+                <w:sz w:val="22"/>
+                <w:szCs w:val="24"/>
               </w:rPr>
               <w:fldChar w:fldCharType="end"/>
             </w:r>
@@ -1509,14 +1729,17 @@
               <w:rFonts w:asciiTheme="minorHAnsi" w:eastAsiaTheme="minorEastAsia" w:hAnsiTheme="minorHAnsi" w:cstheme="minorBidi"/>
               <w:noProof/>
               <w:color w:val="auto"/>
-              <w:sz w:val="22"/>
+              <w:sz w:val="24"/>
+              <w:szCs w:val="24"/>
             </w:rPr>
           </w:pPr>
-          <w:hyperlink w:anchor="_Toc90722511" w:history="1">
+          <w:hyperlink w:anchor="_Toc91011953" w:history="1">
             <w:r>
               <w:rPr>
                 <w:rStyle w:val="Hyperlink"/>
                 <w:noProof/>
+                <w:sz w:val="22"/>
+                <w:szCs w:val="24"/>
               </w:rPr>
               <w:t>4.1</w:t>
             </w:r>
@@ -1525,7 +1748,8 @@
                 <w:rFonts w:asciiTheme="minorHAnsi" w:eastAsiaTheme="minorEastAsia" w:hAnsiTheme="minorHAnsi" w:cstheme="minorBidi"/>
                 <w:noProof/>
                 <w:color w:val="auto"/>
-                <w:sz w:val="22"/>
+                <w:sz w:val="24"/>
+                <w:szCs w:val="24"/>
               </w:rPr>
               <w:tab/>
             </w:r>
@@ -1533,6 +1757,8 @@
               <w:rPr>
                 <w:rStyle w:val="Hyperlink"/>
                 <w:noProof/>
+                <w:sz w:val="22"/>
+                <w:szCs w:val="24"/>
               </w:rPr>
               <w:t>Halstead Complexity Measures</w:t>
             </w:r>
@@ -1540,6 +1766,8 @@
               <w:rPr>
                 <w:noProof/>
                 <w:webHidden/>
+                <w:sz w:val="22"/>
+                <w:szCs w:val="24"/>
               </w:rPr>
               <w:tab/>
             </w:r>
@@ -1547,6 +1775,8 @@
               <w:rPr>
                 <w:noProof/>
                 <w:webHidden/>
+                <w:sz w:val="22"/>
+                <w:szCs w:val="24"/>
               </w:rPr>
               <w:fldChar w:fldCharType="begin"/>
             </w:r>
@@ -1554,19 +1784,25 @@
               <w:rPr>
                 <w:noProof/>
                 <w:webHidden/>
-              </w:rPr>
-              <w:instrText xml:space="preserve"> PAGEREF _Toc90722511 \h </w:instrText>
-            </w:r>
-            <w:r>
-              <w:rPr>
-                <w:noProof/>
-                <w:webHidden/>
-              </w:rPr>
-            </w:r>
-            <w:r>
-              <w:rPr>
-                <w:noProof/>
-                <w:webHidden/>
+                <w:sz w:val="22"/>
+                <w:szCs w:val="24"/>
+              </w:rPr>
+              <w:instrText xml:space="preserve"> PAGEREF _Toc91011953 \h </w:instrText>
+            </w:r>
+            <w:r>
+              <w:rPr>
+                <w:noProof/>
+                <w:webHidden/>
+                <w:sz w:val="22"/>
+                <w:szCs w:val="24"/>
+              </w:rPr>
+            </w:r>
+            <w:r>
+              <w:rPr>
+                <w:noProof/>
+                <w:webHidden/>
+                <w:sz w:val="22"/>
+                <w:szCs w:val="24"/>
               </w:rPr>
               <w:fldChar w:fldCharType="separate"/>
             </w:r>
@@ -1574,6 +1810,8 @@
               <w:rPr>
                 <w:noProof/>
                 <w:webHidden/>
+                <w:sz w:val="22"/>
+                <w:szCs w:val="24"/>
               </w:rPr>
               <w:t>7</w:t>
             </w:r>
@@ -1581,6 +1819,8 @@
               <w:rPr>
                 <w:noProof/>
                 <w:webHidden/>
+                <w:sz w:val="22"/>
+                <w:szCs w:val="24"/>
               </w:rPr>
               <w:fldChar w:fldCharType="end"/>
             </w:r>
@@ -1597,14 +1837,17 @@
               <w:rFonts w:asciiTheme="minorHAnsi" w:eastAsiaTheme="minorEastAsia" w:hAnsiTheme="minorHAnsi" w:cstheme="minorBidi"/>
               <w:noProof/>
               <w:color w:val="auto"/>
-              <w:sz w:val="22"/>
+              <w:sz w:val="24"/>
+              <w:szCs w:val="24"/>
             </w:rPr>
           </w:pPr>
-          <w:hyperlink w:anchor="_Toc90722512" w:history="1">
+          <w:hyperlink w:anchor="_Toc91011954" w:history="1">
             <w:r>
               <w:rPr>
                 <w:rStyle w:val="Hyperlink"/>
                 <w:noProof/>
+                <w:sz w:val="22"/>
+                <w:szCs w:val="24"/>
               </w:rPr>
               <w:t>4.2</w:t>
             </w:r>
@@ -1613,7 +1856,8 @@
                 <w:rFonts w:asciiTheme="minorHAnsi" w:eastAsiaTheme="minorEastAsia" w:hAnsiTheme="minorHAnsi" w:cstheme="minorBidi"/>
                 <w:noProof/>
                 <w:color w:val="auto"/>
-                <w:sz w:val="22"/>
+                <w:sz w:val="24"/>
+                <w:szCs w:val="24"/>
               </w:rPr>
               <w:tab/>
             </w:r>
@@ -1621,6 +1865,8 @@
               <w:rPr>
                 <w:rStyle w:val="Hyperlink"/>
                 <w:noProof/>
+                <w:sz w:val="22"/>
+                <w:szCs w:val="24"/>
               </w:rPr>
               <w:t>Cyclomatic Complexity</w:t>
             </w:r>
@@ -1628,6 +1874,8 @@
               <w:rPr>
                 <w:noProof/>
                 <w:webHidden/>
+                <w:sz w:val="22"/>
+                <w:szCs w:val="24"/>
               </w:rPr>
               <w:tab/>
             </w:r>
@@ -1635,6 +1883,8 @@
               <w:rPr>
                 <w:noProof/>
                 <w:webHidden/>
+                <w:sz w:val="22"/>
+                <w:szCs w:val="24"/>
               </w:rPr>
               <w:fldChar w:fldCharType="begin"/>
             </w:r>
@@ -1642,19 +1892,25 @@
               <w:rPr>
                 <w:noProof/>
                 <w:webHidden/>
-              </w:rPr>
-              <w:instrText xml:space="preserve"> PAGEREF _Toc90722512 \h </w:instrText>
-            </w:r>
-            <w:r>
-              <w:rPr>
-                <w:noProof/>
-                <w:webHidden/>
-              </w:rPr>
-            </w:r>
-            <w:r>
-              <w:rPr>
-                <w:noProof/>
-                <w:webHidden/>
+                <w:sz w:val="22"/>
+                <w:szCs w:val="24"/>
+              </w:rPr>
+              <w:instrText xml:space="preserve"> PAGEREF _Toc91011954 \h </w:instrText>
+            </w:r>
+            <w:r>
+              <w:rPr>
+                <w:noProof/>
+                <w:webHidden/>
+                <w:sz w:val="22"/>
+                <w:szCs w:val="24"/>
+              </w:rPr>
+            </w:r>
+            <w:r>
+              <w:rPr>
+                <w:noProof/>
+                <w:webHidden/>
+                <w:sz w:val="22"/>
+                <w:szCs w:val="24"/>
               </w:rPr>
               <w:fldChar w:fldCharType="separate"/>
             </w:r>
@@ -1662,6 +1918,8 @@
               <w:rPr>
                 <w:noProof/>
                 <w:webHidden/>
+                <w:sz w:val="22"/>
+                <w:szCs w:val="24"/>
               </w:rPr>
               <w:t>8</w:t>
             </w:r>
@@ -1669,6 +1927,8 @@
               <w:rPr>
                 <w:noProof/>
                 <w:webHidden/>
+                <w:sz w:val="22"/>
+                <w:szCs w:val="24"/>
               </w:rPr>
               <w:fldChar w:fldCharType="end"/>
             </w:r>
@@ -1685,14 +1945,17 @@
               <w:rFonts w:asciiTheme="minorHAnsi" w:eastAsiaTheme="minorEastAsia" w:hAnsiTheme="minorHAnsi" w:cstheme="minorBidi"/>
               <w:noProof/>
               <w:color w:val="auto"/>
-              <w:sz w:val="22"/>
+              <w:sz w:val="24"/>
+              <w:szCs w:val="24"/>
             </w:rPr>
           </w:pPr>
-          <w:hyperlink w:anchor="_Toc90722513" w:history="1">
+          <w:hyperlink w:anchor="_Toc91011955" w:history="1">
             <w:r>
               <w:rPr>
                 <w:rStyle w:val="Hyperlink"/>
                 <w:noProof/>
+                <w:sz w:val="22"/>
+                <w:szCs w:val="24"/>
               </w:rPr>
               <w:t>4.3</w:t>
             </w:r>
@@ -1701,7 +1964,8 @@
                 <w:rFonts w:asciiTheme="minorHAnsi" w:eastAsiaTheme="minorEastAsia" w:hAnsiTheme="minorHAnsi" w:cstheme="minorBidi"/>
                 <w:noProof/>
                 <w:color w:val="auto"/>
-                <w:sz w:val="22"/>
+                <w:sz w:val="24"/>
+                <w:szCs w:val="24"/>
               </w:rPr>
               <w:tab/>
             </w:r>
@@ -1709,6 +1973,8 @@
               <w:rPr>
                 <w:rStyle w:val="Hyperlink"/>
                 <w:noProof/>
+                <w:sz w:val="22"/>
+                <w:szCs w:val="24"/>
               </w:rPr>
               <w:t>Maintainability Index</w:t>
             </w:r>
@@ -1716,6 +1982,8 @@
               <w:rPr>
                 <w:noProof/>
                 <w:webHidden/>
+                <w:sz w:val="22"/>
+                <w:szCs w:val="24"/>
               </w:rPr>
               <w:tab/>
             </w:r>
@@ -1723,6 +1991,8 @@
               <w:rPr>
                 <w:noProof/>
                 <w:webHidden/>
+                <w:sz w:val="22"/>
+                <w:szCs w:val="24"/>
               </w:rPr>
               <w:fldChar w:fldCharType="begin"/>
             </w:r>
@@ -1730,19 +2000,25 @@
               <w:rPr>
                 <w:noProof/>
                 <w:webHidden/>
-              </w:rPr>
-              <w:instrText xml:space="preserve"> PAGEREF _Toc90722513 \h </w:instrText>
-            </w:r>
-            <w:r>
-              <w:rPr>
-                <w:noProof/>
-                <w:webHidden/>
-              </w:rPr>
-            </w:r>
-            <w:r>
-              <w:rPr>
-                <w:noProof/>
-                <w:webHidden/>
+                <w:sz w:val="22"/>
+                <w:szCs w:val="24"/>
+              </w:rPr>
+              <w:instrText xml:space="preserve"> PAGEREF _Toc91011955 \h </w:instrText>
+            </w:r>
+            <w:r>
+              <w:rPr>
+                <w:noProof/>
+                <w:webHidden/>
+                <w:sz w:val="22"/>
+                <w:szCs w:val="24"/>
+              </w:rPr>
+            </w:r>
+            <w:r>
+              <w:rPr>
+                <w:noProof/>
+                <w:webHidden/>
+                <w:sz w:val="22"/>
+                <w:szCs w:val="24"/>
               </w:rPr>
               <w:fldChar w:fldCharType="separate"/>
             </w:r>
@@ -1750,6 +2026,8 @@
               <w:rPr>
                 <w:noProof/>
                 <w:webHidden/>
+                <w:sz w:val="22"/>
+                <w:szCs w:val="24"/>
               </w:rPr>
               <w:t>10</w:t>
             </w:r>
@@ -1757,6 +2035,8 @@
               <w:rPr>
                 <w:noProof/>
                 <w:webHidden/>
+                <w:sz w:val="22"/>
+                <w:szCs w:val="24"/>
               </w:rPr>
               <w:fldChar w:fldCharType="end"/>
             </w:r>
@@ -1773,14 +2053,17 @@
               <w:rFonts w:asciiTheme="minorHAnsi" w:eastAsiaTheme="minorEastAsia" w:hAnsiTheme="minorHAnsi" w:cstheme="minorBidi"/>
               <w:noProof/>
               <w:color w:val="auto"/>
-              <w:sz w:val="22"/>
+              <w:sz w:val="24"/>
+              <w:szCs w:val="24"/>
             </w:rPr>
           </w:pPr>
-          <w:hyperlink w:anchor="_Toc90722514" w:history="1">
+          <w:hyperlink w:anchor="_Toc91011956" w:history="1">
             <w:r>
               <w:rPr>
                 <w:rStyle w:val="Hyperlink"/>
                 <w:noProof/>
+                <w:sz w:val="22"/>
+                <w:szCs w:val="24"/>
               </w:rPr>
               <w:t>4.4</w:t>
             </w:r>
@@ -1789,7 +2072,8 @@
                 <w:rFonts w:asciiTheme="minorHAnsi" w:eastAsiaTheme="minorEastAsia" w:hAnsiTheme="minorHAnsi" w:cstheme="minorBidi"/>
                 <w:noProof/>
                 <w:color w:val="auto"/>
-                <w:sz w:val="22"/>
+                <w:sz w:val="24"/>
+                <w:szCs w:val="24"/>
               </w:rPr>
               <w:tab/>
             </w:r>
@@ -1797,6 +2081,8 @@
               <w:rPr>
                 <w:rStyle w:val="Hyperlink"/>
                 <w:noProof/>
+                <w:sz w:val="22"/>
+                <w:szCs w:val="24"/>
               </w:rPr>
               <w:t>Conclusion</w:t>
             </w:r>
@@ -1804,6 +2090,8 @@
               <w:rPr>
                 <w:noProof/>
                 <w:webHidden/>
+                <w:sz w:val="22"/>
+                <w:szCs w:val="24"/>
               </w:rPr>
               <w:tab/>
             </w:r>
@@ -1811,6 +2099,8 @@
               <w:rPr>
                 <w:noProof/>
                 <w:webHidden/>
+                <w:sz w:val="22"/>
+                <w:szCs w:val="24"/>
               </w:rPr>
               <w:fldChar w:fldCharType="begin"/>
             </w:r>
@@ -1818,19 +2108,25 @@
               <w:rPr>
                 <w:noProof/>
                 <w:webHidden/>
-              </w:rPr>
-              <w:instrText xml:space="preserve"> PAGEREF _Toc90722514 \h </w:instrText>
-            </w:r>
-            <w:r>
-              <w:rPr>
-                <w:noProof/>
-                <w:webHidden/>
-              </w:rPr>
-            </w:r>
-            <w:r>
-              <w:rPr>
-                <w:noProof/>
-                <w:webHidden/>
+                <w:sz w:val="22"/>
+                <w:szCs w:val="24"/>
+              </w:rPr>
+              <w:instrText xml:space="preserve"> PAGEREF _Toc91011956 \h </w:instrText>
+            </w:r>
+            <w:r>
+              <w:rPr>
+                <w:noProof/>
+                <w:webHidden/>
+                <w:sz w:val="22"/>
+                <w:szCs w:val="24"/>
+              </w:rPr>
+            </w:r>
+            <w:r>
+              <w:rPr>
+                <w:noProof/>
+                <w:webHidden/>
+                <w:sz w:val="22"/>
+                <w:szCs w:val="24"/>
               </w:rPr>
               <w:fldChar w:fldCharType="separate"/>
             </w:r>
@@ -1838,6 +2134,8 @@
               <w:rPr>
                 <w:noProof/>
                 <w:webHidden/>
+                <w:sz w:val="22"/>
+                <w:szCs w:val="24"/>
               </w:rPr>
               <w:t>11</w:t>
             </w:r>
@@ -1845,6 +2143,8 @@
               <w:rPr>
                 <w:noProof/>
                 <w:webHidden/>
+                <w:sz w:val="22"/>
+                <w:szCs w:val="24"/>
               </w:rPr>
               <w:fldChar w:fldCharType="end"/>
             </w:r>
@@ -1853,69 +2153,74 @@
         <w:p>
           <w:pPr>
             <w:pStyle w:val="TOC1"/>
-            <w:tabs>
-              <w:tab w:val="right" w:leader="dot" w:pos="9350"/>
-            </w:tabs>
             <w:rPr>
               <w:rFonts w:asciiTheme="minorHAnsi" w:eastAsiaTheme="minorEastAsia" w:hAnsiTheme="minorHAnsi" w:cstheme="minorBidi"/>
-              <w:noProof/>
               <w:color w:val="auto"/>
-              <w:sz w:val="22"/>
+              <w:sz w:val="24"/>
+              <w:szCs w:val="24"/>
             </w:rPr>
           </w:pPr>
-          <w:hyperlink w:anchor="_Toc90722515" w:history="1">
+          <w:hyperlink w:anchor="_Toc91011957" w:history="1">
             <w:r>
               <w:rPr>
                 <w:rStyle w:val="Hyperlink"/>
-                <w:noProof/>
+                <w:sz w:val="22"/>
+                <w:szCs w:val="24"/>
               </w:rPr>
               <w:t>5 Is This Ethical?</w:t>
             </w:r>
             <w:r>
               <w:rPr>
-                <w:noProof/>
-                <w:webHidden/>
+                <w:webHidden/>
+                <w:sz w:val="22"/>
+                <w:szCs w:val="24"/>
               </w:rPr>
               <w:tab/>
             </w:r>
             <w:r>
               <w:rPr>
-                <w:noProof/>
-                <w:webHidden/>
+                <w:webHidden/>
+                <w:sz w:val="22"/>
+                <w:szCs w:val="24"/>
               </w:rPr>
               <w:fldChar w:fldCharType="begin"/>
             </w:r>
             <w:r>
               <w:rPr>
-                <w:noProof/>
-                <w:webHidden/>
-              </w:rPr>
-              <w:instrText xml:space="preserve"> PAGEREF _Toc90722515 \h </w:instrText>
-            </w:r>
-            <w:r>
-              <w:rPr>
-                <w:noProof/>
-                <w:webHidden/>
-              </w:rPr>
-            </w:r>
-            <w:r>
-              <w:rPr>
-                <w:noProof/>
-                <w:webHidden/>
+                <w:webHidden/>
+                <w:sz w:val="22"/>
+                <w:szCs w:val="24"/>
+              </w:rPr>
+              <w:instrText xml:space="preserve"> PAGEREF _Toc91011957 \h </w:instrText>
+            </w:r>
+            <w:r>
+              <w:rPr>
+                <w:webHidden/>
+                <w:sz w:val="22"/>
+                <w:szCs w:val="24"/>
+              </w:rPr>
+            </w:r>
+            <w:r>
+              <w:rPr>
+                <w:webHidden/>
+                <w:sz w:val="22"/>
+                <w:szCs w:val="24"/>
               </w:rPr>
               <w:fldChar w:fldCharType="separate"/>
             </w:r>
             <w:r>
               <w:rPr>
-                <w:noProof/>
-                <w:webHidden/>
+                <w:webHidden/>
+                <w:sz w:val="22"/>
+                <w:szCs w:val="24"/>
               </w:rPr>
               <w:t>11</w:t>
             </w:r>
             <w:r>
               <w:rPr>
-                <w:noProof/>
-                <w:webHidden/>
+                <w:webHidden/>
+                <w:sz w:val="22"/>
+                <w:szCs w:val="24"/>
               </w:rPr>
               <w:fldChar w:fldCharType="end"/>
             </w:r>
@@ -1932,14 +2237,17 @@
               <w:rFonts w:asciiTheme="minorHAnsi" w:eastAsiaTheme="minorEastAsia" w:hAnsiTheme="minorHAnsi" w:cstheme="minorBidi"/>
               <w:noProof/>
               <w:color w:val="auto"/>
-              <w:sz w:val="22"/>
+              <w:sz w:val="24"/>
+              <w:szCs w:val="24"/>
             </w:rPr>
           </w:pPr>
-          <w:hyperlink w:anchor="_Toc90722516" w:history="1">
+          <w:hyperlink w:anchor="_Toc91011958" w:history="1">
             <w:r>
               <w:rPr>
                 <w:rStyle w:val="Hyperlink"/>
                 <w:noProof/>
+                <w:sz w:val="22"/>
+                <w:szCs w:val="24"/>
               </w:rPr>
               <w:t>5.1</w:t>
             </w:r>
@@ -1948,7 +2256,8 @@
                 <w:rFonts w:asciiTheme="minorHAnsi" w:eastAsiaTheme="minorEastAsia" w:hAnsiTheme="minorHAnsi" w:cstheme="minorBidi"/>
                 <w:noProof/>
                 <w:color w:val="auto"/>
-                <w:sz w:val="22"/>
+                <w:sz w:val="24"/>
+                <w:szCs w:val="24"/>
               </w:rPr>
               <w:tab/>
             </w:r>
@@ -1956,6 +2265,8 @@
               <w:rPr>
                 <w:rStyle w:val="Hyperlink"/>
                 <w:noProof/>
+                <w:sz w:val="22"/>
+                <w:szCs w:val="24"/>
               </w:rPr>
               <w:t>Privacy</w:t>
             </w:r>
@@ -1963,6 +2274,8 @@
               <w:rPr>
                 <w:noProof/>
                 <w:webHidden/>
+                <w:sz w:val="22"/>
+                <w:szCs w:val="24"/>
               </w:rPr>
               <w:tab/>
             </w:r>
@@ -1970,6 +2283,8 @@
               <w:rPr>
                 <w:noProof/>
                 <w:webHidden/>
+                <w:sz w:val="22"/>
+                <w:szCs w:val="24"/>
               </w:rPr>
               <w:fldChar w:fldCharType="begin"/>
             </w:r>
@@ -1977,19 +2292,25 @@
               <w:rPr>
                 <w:noProof/>
                 <w:webHidden/>
-              </w:rPr>
-              <w:instrText xml:space="preserve"> PAGEREF _Toc90722516 \h </w:instrText>
-            </w:r>
-            <w:r>
-              <w:rPr>
-                <w:noProof/>
-                <w:webHidden/>
-              </w:rPr>
-            </w:r>
-            <w:r>
-              <w:rPr>
-                <w:noProof/>
-                <w:webHidden/>
+                <w:sz w:val="22"/>
+                <w:szCs w:val="24"/>
+              </w:rPr>
+              <w:instrText xml:space="preserve"> PAGEREF _Toc91011958 \h </w:instrText>
+            </w:r>
+            <w:r>
+              <w:rPr>
+                <w:noProof/>
+                <w:webHidden/>
+                <w:sz w:val="22"/>
+                <w:szCs w:val="24"/>
+              </w:rPr>
+            </w:r>
+            <w:r>
+              <w:rPr>
+                <w:noProof/>
+                <w:webHidden/>
+                <w:sz w:val="22"/>
+                <w:szCs w:val="24"/>
               </w:rPr>
               <w:fldChar w:fldCharType="separate"/>
             </w:r>
@@ -1997,6 +2318,8 @@
               <w:rPr>
                 <w:noProof/>
                 <w:webHidden/>
+                <w:sz w:val="22"/>
+                <w:szCs w:val="24"/>
               </w:rPr>
               <w:t>11</w:t>
             </w:r>
@@ -2004,6 +2327,8 @@
               <w:rPr>
                 <w:noProof/>
                 <w:webHidden/>
+                <w:sz w:val="22"/>
+                <w:szCs w:val="24"/>
               </w:rPr>
               <w:fldChar w:fldCharType="end"/>
             </w:r>
@@ -2020,14 +2345,17 @@
               <w:rFonts w:asciiTheme="minorHAnsi" w:eastAsiaTheme="minorEastAsia" w:hAnsiTheme="minorHAnsi" w:cstheme="minorBidi"/>
               <w:noProof/>
               <w:color w:val="auto"/>
-              <w:sz w:val="22"/>
+              <w:sz w:val="24"/>
+              <w:szCs w:val="24"/>
             </w:rPr>
           </w:pPr>
-          <w:hyperlink w:anchor="_Toc90722517" w:history="1">
+          <w:hyperlink w:anchor="_Toc91011959" w:history="1">
             <w:r>
               <w:rPr>
                 <w:rStyle w:val="Hyperlink"/>
                 <w:noProof/>
+                <w:sz w:val="22"/>
+                <w:szCs w:val="24"/>
               </w:rPr>
               <w:t>5.2</w:t>
             </w:r>
@@ -2036,7 +2364,8 @@
                 <w:rFonts w:asciiTheme="minorHAnsi" w:eastAsiaTheme="minorEastAsia" w:hAnsiTheme="minorHAnsi" w:cstheme="minorBidi"/>
                 <w:noProof/>
                 <w:color w:val="auto"/>
-                <w:sz w:val="22"/>
+                <w:sz w:val="24"/>
+                <w:szCs w:val="24"/>
               </w:rPr>
               <w:tab/>
             </w:r>
@@ -2044,6 +2373,8 @@
               <w:rPr>
                 <w:rStyle w:val="Hyperlink"/>
                 <w:noProof/>
+                <w:sz w:val="22"/>
+                <w:szCs w:val="24"/>
               </w:rPr>
               <w:t>Benefits of Measuring Software Engineering</w:t>
             </w:r>
@@ -2051,6 +2382,8 @@
               <w:rPr>
                 <w:noProof/>
                 <w:webHidden/>
+                <w:sz w:val="22"/>
+                <w:szCs w:val="24"/>
               </w:rPr>
               <w:tab/>
             </w:r>
@@ -2058,6 +2391,8 @@
               <w:rPr>
                 <w:noProof/>
                 <w:webHidden/>
+                <w:sz w:val="22"/>
+                <w:szCs w:val="24"/>
               </w:rPr>
               <w:fldChar w:fldCharType="begin"/>
             </w:r>
@@ -2065,19 +2400,25 @@
               <w:rPr>
                 <w:noProof/>
                 <w:webHidden/>
-              </w:rPr>
-              <w:instrText xml:space="preserve"> PAGEREF _Toc90722517 \h </w:instrText>
-            </w:r>
-            <w:r>
-              <w:rPr>
-                <w:noProof/>
-                <w:webHidden/>
-              </w:rPr>
-            </w:r>
-            <w:r>
-              <w:rPr>
-                <w:noProof/>
-                <w:webHidden/>
+                <w:sz w:val="22"/>
+                <w:szCs w:val="24"/>
+              </w:rPr>
+              <w:instrText xml:space="preserve"> PAGEREF _Toc91011959 \h </w:instrText>
+            </w:r>
+            <w:r>
+              <w:rPr>
+                <w:noProof/>
+                <w:webHidden/>
+                <w:sz w:val="22"/>
+                <w:szCs w:val="24"/>
+              </w:rPr>
+            </w:r>
+            <w:r>
+              <w:rPr>
+                <w:noProof/>
+                <w:webHidden/>
+                <w:sz w:val="22"/>
+                <w:szCs w:val="24"/>
               </w:rPr>
               <w:fldChar w:fldCharType="separate"/>
             </w:r>
@@ -2085,6 +2426,8 @@
               <w:rPr>
                 <w:noProof/>
                 <w:webHidden/>
+                <w:sz w:val="22"/>
+                <w:szCs w:val="24"/>
               </w:rPr>
               <w:t>11</w:t>
             </w:r>
@@ -2092,6 +2435,8 @@
               <w:rPr>
                 <w:noProof/>
                 <w:webHidden/>
+                <w:sz w:val="22"/>
+                <w:szCs w:val="24"/>
               </w:rPr>
               <w:fldChar w:fldCharType="end"/>
             </w:r>
@@ -2108,14 +2453,17 @@
               <w:rFonts w:asciiTheme="minorHAnsi" w:eastAsiaTheme="minorEastAsia" w:hAnsiTheme="minorHAnsi" w:cstheme="minorBidi"/>
               <w:noProof/>
               <w:color w:val="auto"/>
-              <w:sz w:val="22"/>
+              <w:sz w:val="24"/>
+              <w:szCs w:val="24"/>
             </w:rPr>
           </w:pPr>
-          <w:hyperlink w:anchor="_Toc90722518" w:history="1">
+          <w:hyperlink w:anchor="_Toc91011960" w:history="1">
             <w:r>
               <w:rPr>
                 <w:rStyle w:val="Hyperlink"/>
                 <w:noProof/>
+                <w:sz w:val="22"/>
+                <w:szCs w:val="24"/>
               </w:rPr>
               <w:t>5.3</w:t>
             </w:r>
@@ -2124,7 +2472,8 @@
                 <w:rFonts w:asciiTheme="minorHAnsi" w:eastAsiaTheme="minorEastAsia" w:hAnsiTheme="minorHAnsi" w:cstheme="minorBidi"/>
                 <w:noProof/>
                 <w:color w:val="auto"/>
-                <w:sz w:val="22"/>
+                <w:sz w:val="24"/>
+                <w:szCs w:val="24"/>
               </w:rPr>
               <w:tab/>
             </w:r>
@@ -2132,6 +2481,8 @@
               <w:rPr>
                 <w:rStyle w:val="Hyperlink"/>
                 <w:noProof/>
+                <w:sz w:val="22"/>
+                <w:szCs w:val="24"/>
               </w:rPr>
               <w:t>Do Benefits Outweigh the Cons?</w:t>
             </w:r>
@@ -2139,6 +2490,8 @@
               <w:rPr>
                 <w:noProof/>
                 <w:webHidden/>
+                <w:sz w:val="22"/>
+                <w:szCs w:val="24"/>
               </w:rPr>
               <w:tab/>
             </w:r>
@@ -2146,6 +2499,8 @@
               <w:rPr>
                 <w:noProof/>
                 <w:webHidden/>
+                <w:sz w:val="22"/>
+                <w:szCs w:val="24"/>
               </w:rPr>
               <w:fldChar w:fldCharType="begin"/>
             </w:r>
@@ -2153,19 +2508,25 @@
               <w:rPr>
                 <w:noProof/>
                 <w:webHidden/>
-              </w:rPr>
-              <w:instrText xml:space="preserve"> PAGEREF _Toc90722518 \h </w:instrText>
-            </w:r>
-            <w:r>
-              <w:rPr>
-                <w:noProof/>
-                <w:webHidden/>
-              </w:rPr>
-            </w:r>
-            <w:r>
-              <w:rPr>
-                <w:noProof/>
-                <w:webHidden/>
+                <w:sz w:val="22"/>
+                <w:szCs w:val="24"/>
+              </w:rPr>
+              <w:instrText xml:space="preserve"> PAGEREF _Toc91011960 \h </w:instrText>
+            </w:r>
+            <w:r>
+              <w:rPr>
+                <w:noProof/>
+                <w:webHidden/>
+                <w:sz w:val="22"/>
+                <w:szCs w:val="24"/>
+              </w:rPr>
+            </w:r>
+            <w:r>
+              <w:rPr>
+                <w:noProof/>
+                <w:webHidden/>
+                <w:sz w:val="22"/>
+                <w:szCs w:val="24"/>
               </w:rPr>
               <w:fldChar w:fldCharType="separate"/>
             </w:r>
@@ -2173,6 +2534,8 @@
               <w:rPr>
                 <w:noProof/>
                 <w:webHidden/>
+                <w:sz w:val="22"/>
+                <w:szCs w:val="24"/>
               </w:rPr>
               <w:t>11</w:t>
             </w:r>
@@ -2180,6 +2543,8 @@
               <w:rPr>
                 <w:noProof/>
                 <w:webHidden/>
+                <w:sz w:val="22"/>
+                <w:szCs w:val="24"/>
               </w:rPr>
               <w:fldChar w:fldCharType="end"/>
             </w:r>
@@ -2188,69 +2553,90 @@
         <w:p>
           <w:pPr>
             <w:pStyle w:val="TOC1"/>
-            <w:tabs>
-              <w:tab w:val="right" w:leader="dot" w:pos="9350"/>
-            </w:tabs>
             <w:rPr>
               <w:rFonts w:asciiTheme="minorHAnsi" w:eastAsiaTheme="minorEastAsia" w:hAnsiTheme="minorHAnsi" w:cstheme="minorBidi"/>
-              <w:noProof/>
               <w:color w:val="auto"/>
-              <w:sz w:val="22"/>
+              <w:sz w:val="24"/>
+              <w:szCs w:val="24"/>
             </w:rPr>
           </w:pPr>
-          <w:hyperlink w:anchor="_Toc90722519" w:history="1">
+          <w:hyperlink w:anchor="_Toc91011961" w:history="1">
             <w:r>
               <w:rPr>
                 <w:rStyle w:val="Hyperlink"/>
-                <w:noProof/>
-              </w:rPr>
-              <w:t>6 Conclusion</w:t>
-            </w:r>
-            <w:r>
-              <w:rPr>
-                <w:noProof/>
-                <w:webHidden/>
+                <w:sz w:val="22"/>
+                <w:szCs w:val="24"/>
+              </w:rPr>
+              <w:t>6 C</w:t>
+            </w:r>
+            <w:r>
+              <w:rPr>
+                <w:rStyle w:val="Hyperlink"/>
+                <w:sz w:val="22"/>
+                <w:szCs w:val="24"/>
+              </w:rPr>
+              <w:t>o</w:t>
+            </w:r>
+            <w:r>
+              <w:rPr>
+                <w:rStyle w:val="Hyperlink"/>
+                <w:sz w:val="22"/>
+                <w:szCs w:val="24"/>
+              </w:rPr>
+              <w:t>nclusion</w:t>
+            </w:r>
+            <w:r>
+              <w:rPr>
+                <w:webHidden/>
+                <w:sz w:val="22"/>
+                <w:szCs w:val="24"/>
               </w:rPr>
               <w:tab/>
             </w:r>
             <w:r>
               <w:rPr>
-                <w:noProof/>
-                <w:webHidden/>
+                <w:webHidden/>
+                <w:sz w:val="22"/>
+                <w:szCs w:val="24"/>
               </w:rPr>
               <w:fldChar w:fldCharType="begin"/>
             </w:r>
             <w:r>
               <w:rPr>
-                <w:noProof/>
-                <w:webHidden/>
-              </w:rPr>
-              <w:instrText xml:space="preserve"> PAGEREF _Toc90722519 \h </w:instrText>
-            </w:r>
-            <w:r>
-              <w:rPr>
-                <w:noProof/>
-                <w:webHidden/>
-              </w:rPr>
-            </w:r>
-            <w:r>
-              <w:rPr>
-                <w:noProof/>
-                <w:webHidden/>
+                <w:webHidden/>
+                <w:sz w:val="22"/>
+                <w:szCs w:val="24"/>
+              </w:rPr>
+              <w:instrText xml:space="preserve"> PAGEREF _Toc91011961 \h </w:instrText>
+            </w:r>
+            <w:r>
+              <w:rPr>
+                <w:webHidden/>
+                <w:sz w:val="22"/>
+                <w:szCs w:val="24"/>
+              </w:rPr>
+            </w:r>
+            <w:r>
+              <w:rPr>
+                <w:webHidden/>
+                <w:sz w:val="22"/>
+                <w:szCs w:val="24"/>
               </w:rPr>
               <w:fldChar w:fldCharType="separate"/>
             </w:r>
             <w:r>
               <w:rPr>
-                <w:noProof/>
-                <w:webHidden/>
+                <w:webHidden/>
+                <w:sz w:val="22"/>
+                <w:szCs w:val="24"/>
               </w:rPr>
               <w:t>12</w:t>
             </w:r>
             <w:r>
               <w:rPr>
-                <w:noProof/>
-                <w:webHidden/>
+                <w:webHidden/>
+                <w:sz w:val="22"/>
+                <w:szCs w:val="24"/>
               </w:rPr>
               <w:fldChar w:fldCharType="end"/>
             </w:r>
@@ -2259,69 +2645,74 @@
         <w:p>
           <w:pPr>
             <w:pStyle w:val="TOC1"/>
-            <w:tabs>
-              <w:tab w:val="right" w:leader="dot" w:pos="9350"/>
-            </w:tabs>
             <w:rPr>
               <w:rFonts w:asciiTheme="minorHAnsi" w:eastAsiaTheme="minorEastAsia" w:hAnsiTheme="minorHAnsi" w:cstheme="minorBidi"/>
-              <w:noProof/>
               <w:color w:val="auto"/>
-              <w:sz w:val="22"/>
+              <w:sz w:val="24"/>
+              <w:szCs w:val="24"/>
             </w:rPr>
           </w:pPr>
-          <w:hyperlink w:anchor="_Toc90722520" w:history="1">
+          <w:hyperlink w:anchor="_Toc91011962" w:history="1">
             <w:r>
               <w:rPr>
                 <w:rStyle w:val="Hyperlink"/>
-                <w:noProof/>
+                <w:sz w:val="22"/>
+                <w:szCs w:val="24"/>
               </w:rPr>
               <w:t>7 References</w:t>
             </w:r>
             <w:r>
               <w:rPr>
-                <w:noProof/>
-                <w:webHidden/>
+                <w:webHidden/>
+                <w:sz w:val="22"/>
+                <w:szCs w:val="24"/>
               </w:rPr>
               <w:tab/>
             </w:r>
             <w:r>
               <w:rPr>
-                <w:noProof/>
-                <w:webHidden/>
+                <w:webHidden/>
+                <w:sz w:val="22"/>
+                <w:szCs w:val="24"/>
               </w:rPr>
               <w:fldChar w:fldCharType="begin"/>
             </w:r>
             <w:r>
               <w:rPr>
-                <w:noProof/>
-                <w:webHidden/>
-              </w:rPr>
-              <w:instrText xml:space="preserve"> PAGEREF _Toc90722520 \h </w:instrText>
-            </w:r>
-            <w:r>
-              <w:rPr>
-                <w:noProof/>
-                <w:webHidden/>
-              </w:rPr>
-            </w:r>
-            <w:r>
-              <w:rPr>
-                <w:noProof/>
-                <w:webHidden/>
+                <w:webHidden/>
+                <w:sz w:val="22"/>
+                <w:szCs w:val="24"/>
+              </w:rPr>
+              <w:instrText xml:space="preserve"> PAGEREF _Toc91011962 \h </w:instrText>
+            </w:r>
+            <w:r>
+              <w:rPr>
+                <w:webHidden/>
+                <w:sz w:val="22"/>
+                <w:szCs w:val="24"/>
+              </w:rPr>
+            </w:r>
+            <w:r>
+              <w:rPr>
+                <w:webHidden/>
+                <w:sz w:val="22"/>
+                <w:szCs w:val="24"/>
               </w:rPr>
               <w:fldChar w:fldCharType="separate"/>
             </w:r>
             <w:r>
               <w:rPr>
-                <w:noProof/>
-                <w:webHidden/>
-              </w:rPr>
-              <w:t>12</w:t>
-            </w:r>
-            <w:r>
-              <w:rPr>
-                <w:noProof/>
-                <w:webHidden/>
+                <w:webHidden/>
+                <w:sz w:val="22"/>
+                <w:szCs w:val="24"/>
+              </w:rPr>
+              <w:t>13</w:t>
+            </w:r>
+            <w:r>
+              <w:rPr>
+                <w:webHidden/>
+                <w:sz w:val="22"/>
+                <w:szCs w:val="24"/>
               </w:rPr>
               <w:fldChar w:fldCharType="end"/>
             </w:r>
@@ -2334,6 +2725,7 @@
               <w:bCs/>
               <w:noProof/>
             </w:rPr>
+            <w:lastRenderedPageBreak/>
             <w:fldChar w:fldCharType="end"/>
           </w:r>
         </w:p>
@@ -2358,7 +2750,10 @@
       <w:pPr>
         <w:pStyle w:val="Heading1"/>
       </w:pPr>
-      <w:bookmarkStart w:id="0" w:name="_Toc90722498"/>
+      <w:bookmarkStart w:id="0" w:name="_Toc91011940"/>
+      <w:r>
+        <w:tab/>
+      </w:r>
       <w:r>
         <w:t>Introduction</w:t>
       </w:r>
@@ -2417,7 +2812,10 @@
       <w:pPr>
         <w:pStyle w:val="Heading1"/>
       </w:pPr>
-      <w:bookmarkStart w:id="1" w:name="_Toc90722499"/>
+      <w:bookmarkStart w:id="1" w:name="_Toc91011941"/>
+      <w:r>
+        <w:tab/>
+      </w:r>
       <w:r>
         <w:t>How Can Software Engineering be Measured?</w:t>
       </w:r>
@@ -2520,7 +2918,7 @@
       <w:pPr>
         <w:pStyle w:val="Heading2"/>
       </w:pPr>
-      <w:bookmarkStart w:id="2" w:name="_Toc90722500"/>
+      <w:bookmarkStart w:id="2" w:name="_Toc91011942"/>
       <w:r>
         <w:t>Lines of Code</w:t>
       </w:r>
@@ -3129,7 +3527,16 @@
         <w:t>An engineer who writes code using a for loop such as that seen in figure 1, will produce less lines of code than an engineer who writes the code in figure 2. However, clearly, the code in figure 1 is more efficient and is better practice. This illustrates the point that</w:t>
       </w:r>
       <w:r>
-        <w:t xml:space="preserve"> LOC as a metric promotes inefficient, sloppy code and is far too easy to game.</w:t>
+        <w:t xml:space="preserve"> LOC as a metric promotes inefficient, sloppy code and is far too</w:t>
+      </w:r>
+    </w:p>
+    <w:p>
+      <w:pPr>
+        <w:jc w:val="left"/>
+      </w:pPr>
+      <w:r>
+        <w:lastRenderedPageBreak/>
+        <w:t>easy to game.</w:t>
       </w:r>
       <w:r>
         <w:t xml:space="preserve"> </w:t>
@@ -3194,7 +3601,7 @@
       <w:pPr>
         <w:pStyle w:val="Heading2"/>
       </w:pPr>
-      <w:bookmarkStart w:id="3" w:name="_Toc90722501"/>
+      <w:bookmarkStart w:id="3" w:name="_Toc91011943"/>
       <w:r>
         <w:t>Number/Frequency of Commits</w:t>
       </w:r>
@@ -3205,7 +3612,19 @@
         <w:jc w:val="left"/>
       </w:pPr>
       <w:r>
-        <w:t>At first, measuring the number of commits made by an engineer may appear to be beneficial as a metric for measuring productivity, however, just like LOC, it is easily gamified.</w:t>
+        <w:t xml:space="preserve">At first, measuring the number of commits made by an engineer may appear to be beneficial as a metric for measuring productivity, however, just like </w:t>
+      </w:r>
+      <w:r>
+        <w:t>Lines of Code (</w:t>
+      </w:r>
+      <w:r>
+        <w:t>LOC</w:t>
+      </w:r>
+      <w:r>
+        <w:t>)</w:t>
+      </w:r>
+      <w:r>
+        <w:t>, it is easily gamified.</w:t>
       </w:r>
       <w:r>
         <w:t xml:space="preserve"> Our hope would be that software engineers commit code when they have made progress on a project, and by comparing the number of commits made by different developers, the higher the number, the more productive an engineer is.</w:t>
@@ -3439,7 +3858,7 @@
       <w:pPr>
         <w:pStyle w:val="Heading2"/>
       </w:pPr>
-      <w:bookmarkStart w:id="4" w:name="_Toc90722502"/>
+      <w:bookmarkStart w:id="4" w:name="_Toc91011944"/>
       <w:r>
         <w:t>Leadtime</w:t>
       </w:r>
@@ -3606,7 +4025,7 @@
       <w:pPr>
         <w:pStyle w:val="Heading2"/>
       </w:pPr>
-      <w:bookmarkStart w:id="5" w:name="_Toc90722503"/>
+      <w:bookmarkStart w:id="5" w:name="_Toc91011945"/>
       <w:r>
         <w:t>Conclusion</w:t>
       </w:r>
@@ -3655,7 +4074,11 @@
       <w:pPr>
         <w:pStyle w:val="Heading1"/>
       </w:pPr>
-      <w:bookmarkStart w:id="6" w:name="_Toc90722504"/>
+      <w:bookmarkStart w:id="6" w:name="_Toc91011946"/>
+      <w:r>
+        <w:lastRenderedPageBreak/>
+        <w:tab/>
+      </w:r>
       <w:r>
         <w:t>What Platforms Can Be Used to Gather and Process Data?</w:t>
       </w:r>
@@ -3707,7 +4130,13 @@
         <w:jc w:val="left"/>
       </w:pPr>
       <w:r>
-        <w:t>Pluralisation (Git Prime)</w:t>
+        <w:t xml:space="preserve">Pluralisation </w:t>
+      </w:r>
+      <w:r>
+        <w:t xml:space="preserve">Flow </w:t>
+      </w:r>
+      <w:r>
+        <w:t>(Git Prime)</w:t>
       </w:r>
     </w:p>
     <w:p>
@@ -3741,19 +4170,6 @@
     </w:p>
     <w:p>
       <w:pPr>
-        <w:pStyle w:val="ListParagraph"/>
-        <w:numPr>
-          <w:ilvl w:val="0"/>
-          <w:numId w:val="3"/>
-        </w:numPr>
-        <w:jc w:val="left"/>
-      </w:pPr>
-      <w:r>
-        <w:t>Personal Software Process</w:t>
-      </w:r>
-    </w:p>
-    <w:p>
-      <w:pPr>
         <w:jc w:val="left"/>
       </w:pPr>
     </w:p>
@@ -3761,7 +4177,7 @@
       <w:pPr>
         <w:pStyle w:val="Heading2"/>
       </w:pPr>
-      <w:bookmarkStart w:id="7" w:name="_Toc90722505"/>
+      <w:bookmarkStart w:id="7" w:name="_Toc91011947"/>
       <w:r>
         <w:t xml:space="preserve">Pluralisation </w:t>
       </w:r>
@@ -4240,6 +4656,7 @@
         <w:jc w:val="left"/>
       </w:pPr>
       <w:r>
+        <w:lastRenderedPageBreak/>
         <w:t>Knowledge Sharing reports in Flow help you measure and improve how codebase knowledge is distributed across your team and empower</w:t>
       </w:r>
       <w:r>
@@ -4295,9 +4712,8 @@
       <w:pPr>
         <w:pStyle w:val="Heading2"/>
       </w:pPr>
-      <w:bookmarkStart w:id="8" w:name="_Toc90722506"/>
-      <w:r>
-        <w:lastRenderedPageBreak/>
+      <w:bookmarkStart w:id="8" w:name="_Toc91011948"/>
+      <w:r>
         <w:t>WayDev</w:t>
       </w:r>
       <w:bookmarkEnd w:id="8"/>
@@ -4522,7 +4938,7 @@
       <w:pPr>
         <w:pStyle w:val="Heading2"/>
       </w:pPr>
-      <w:bookmarkStart w:id="9" w:name="_Toc90722507"/>
+      <w:bookmarkStart w:id="9" w:name="_Toc91011949"/>
       <w:r>
         <w:t>Code Climate</w:t>
       </w:r>
@@ -4643,7 +5059,7 @@
           <w:szCs w:val="22"/>
         </w:rPr>
       </w:pPr>
-      <w:bookmarkStart w:id="10" w:name="_Toc90722508"/>
+      <w:bookmarkStart w:id="10" w:name="_Toc91011950"/>
       <w:r>
         <w:rPr>
           <w:rFonts w:ascii="Cambria" w:hAnsi="Cambria"/>
@@ -4684,7 +5100,7 @@
           <w:bCs/>
         </w:rPr>
       </w:pPr>
-      <w:bookmarkStart w:id="11" w:name="_Toc90722509"/>
+      <w:bookmarkStart w:id="11" w:name="_Toc91011951"/>
       <w:r>
         <w:rPr>
           <w:rFonts w:ascii="Cambria" w:hAnsi="Cambria"/>
@@ -4729,6 +5145,7 @@
         <w:rPr>
           <w:noProof/>
         </w:rPr>
+        <w:lastRenderedPageBreak/>
         <w:drawing>
           <wp:anchor distT="0" distB="0" distL="114300" distR="114300" simplePos="0" relativeHeight="251661312" behindDoc="1" locked="0" layoutInCell="1" allowOverlap="1" wp14:anchorId="48D9279E" wp14:editId="054683A0">
             <wp:simplePos x="0" y="0"/>
@@ -5003,7 +5420,6 @@
         <w:jc w:val="left"/>
       </w:pPr>
       <w:r>
-        <w:lastRenderedPageBreak/>
         <w:t>As mentioned in the beginning of this report, when being analysed under lines of code, software engineers can simply game the system. With Quality, this cheat-code is effectively dealt with, since the product neatly displays what files have changed, how much they have changed and how exactly they have changed.</w:t>
       </w:r>
     </w:p>
@@ -5353,7 +5769,10 @@
       <w:pPr>
         <w:pStyle w:val="Heading1"/>
       </w:pPr>
-      <w:bookmarkStart w:id="12" w:name="_Toc90722510"/>
+      <w:bookmarkStart w:id="12" w:name="_Toc91011952"/>
+      <w:r>
+        <w:tab/>
+      </w:r>
       <w:r>
         <w:t>What Algorithms Can We Use?</w:t>
       </w:r>
@@ -5441,8 +5860,9 @@
       <w:pPr>
         <w:pStyle w:val="Heading2"/>
       </w:pPr>
-      <w:bookmarkStart w:id="13" w:name="_Toc90722511"/>
-      <w:r>
+      <w:bookmarkStart w:id="13" w:name="_Toc91011953"/>
+      <w:r>
+        <w:lastRenderedPageBreak/>
         <w:t>Halstead Complexity Measures</w:t>
       </w:r>
       <w:bookmarkEnd w:id="13"/>
@@ -5822,33 +6242,18 @@
       <w:pPr>
         <w:jc w:val="left"/>
       </w:pPr>
-    </w:p>
-    <w:p>
-      <w:pPr>
-        <w:jc w:val="left"/>
-      </w:pPr>
-    </w:p>
-    <w:p>
-      <w:pPr>
-        <w:jc w:val="left"/>
-      </w:pPr>
-    </w:p>
-    <w:p>
-      <w:pPr>
-        <w:jc w:val="left"/>
-      </w:pPr>
       <w:r>
         <w:rPr>
           <w:noProof/>
         </w:rPr>
         <w:drawing>
-          <wp:anchor distT="0" distB="0" distL="114300" distR="114300" simplePos="0" relativeHeight="251667456" behindDoc="1" locked="0" layoutInCell="1" allowOverlap="1" wp14:anchorId="1C172455" wp14:editId="63698B8F">
+          <wp:anchor distT="0" distB="0" distL="114300" distR="114300" simplePos="0" relativeHeight="251667456" behindDoc="1" locked="0" layoutInCell="1" allowOverlap="1" wp14:anchorId="1C172455" wp14:editId="29F45915">
             <wp:simplePos x="0" y="0"/>
             <wp:positionH relativeFrom="page">
               <wp:align>center</wp:align>
             </wp:positionH>
             <wp:positionV relativeFrom="paragraph">
-              <wp:posOffset>13335</wp:posOffset>
+              <wp:posOffset>90835</wp:posOffset>
             </wp:positionV>
             <wp:extent cx="4219575" cy="1823085"/>
             <wp:effectExtent l="0" t="0" r="9525" b="5715"/>
@@ -5972,13 +6377,13 @@
         <mc:AlternateContent>
           <mc:Choice Requires="wps">
             <w:drawing>
-              <wp:anchor distT="0" distB="0" distL="114300" distR="114300" simplePos="0" relativeHeight="251669504" behindDoc="1" locked="0" layoutInCell="1" allowOverlap="1" wp14:anchorId="226C5127" wp14:editId="42A73D78">
+              <wp:anchor distT="0" distB="0" distL="114300" distR="114300" simplePos="0" relativeHeight="251669504" behindDoc="1" locked="0" layoutInCell="1" allowOverlap="1" wp14:anchorId="226C5127" wp14:editId="66D31E08">
                 <wp:simplePos x="0" y="0"/>
                 <wp:positionH relativeFrom="column">
-                  <wp:posOffset>634365</wp:posOffset>
+                  <wp:posOffset>643890</wp:posOffset>
                 </wp:positionH>
                 <wp:positionV relativeFrom="paragraph">
-                  <wp:posOffset>13335</wp:posOffset>
+                  <wp:posOffset>5715</wp:posOffset>
                 </wp:positionV>
                 <wp:extent cx="4219575" cy="285750"/>
                 <wp:effectExtent l="0" t="0" r="9525" b="0"/>
@@ -6085,7 +6490,7 @@
           </mc:Choice>
           <mc:Fallback>
             <w:pict>
-              <v:shape w14:anchorId="226C5127" id="Text Box 12" o:spid="_x0000_s1032" type="#_x0000_t202" style="position:absolute;left:0;text-align:left;margin-left:49.95pt;margin-top:1.05pt;width:332.25pt;height:22.5pt;z-index:-251646976;visibility:visible;mso-wrap-style:square;mso-height-percent:0;mso-wrap-distance-left:9pt;mso-wrap-distance-top:0;mso-wrap-distance-right:9pt;mso-wrap-distance-bottom:0;mso-position-horizontal:absolute;mso-position-horizontal-relative:text;mso-position-vertical:absolute;mso-position-vertical-relative:text;mso-height-percent:0;mso-height-relative:margin;v-text-anchor:top" o:gfxdata="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" stroked="f">
+              <v:shape w14:anchorId="226C5127" id="Text Box 12" o:spid="_x0000_s1032" type="#_x0000_t202" style="position:absolute;left:0;text-align:left;margin-left:50.7pt;margin-top:.45pt;width:332.25pt;height:22.5pt;z-index:-251646976;visibility:visible;mso-wrap-style:square;mso-height-percent:0;mso-wrap-distance-left:9pt;mso-wrap-distance-top:0;mso-wrap-distance-right:9pt;mso-wrap-distance-bottom:0;mso-position-horizontal:absolute;mso-position-horizontal-relative:text;mso-position-vertical:absolute;mso-position-vertical-relative:text;mso-height-percent:0;mso-height-relative:margin;v-text-anchor:top" o:gfxdata="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" stroked="f">
                 <v:textbox inset="0,0,0,0">
                   <w:txbxContent>
                     <w:p>
@@ -6163,6 +6568,11 @@
       <w:pPr>
         <w:jc w:val="left"/>
       </w:pPr>
+    </w:p>
+    <w:p>
+      <w:pPr>
+        <w:jc w:val="left"/>
+      </w:pPr>
       <w:r>
         <w:t>An example of a codebase analysed by the Halstead Complexity Measures is seen below.</w:t>
       </w:r>
@@ -6181,13 +6591,13 @@
           <w:noProof/>
         </w:rPr>
         <w:drawing>
-          <wp:anchor distT="0" distB="0" distL="114300" distR="114300" simplePos="0" relativeHeight="251693056" behindDoc="1" locked="0" layoutInCell="1" allowOverlap="1" wp14:anchorId="0351D5A0" wp14:editId="16828CC2">
+          <wp:anchor distT="0" distB="0" distL="114300" distR="114300" simplePos="0" relativeHeight="251693056" behindDoc="1" locked="0" layoutInCell="1" allowOverlap="1" wp14:anchorId="0351D5A0" wp14:editId="74E7516F">
             <wp:simplePos x="0" y="0"/>
             <wp:positionH relativeFrom="margin">
               <wp:align>left</wp:align>
             </wp:positionH>
             <wp:positionV relativeFrom="paragraph">
-              <wp:posOffset>88265</wp:posOffset>
+              <wp:posOffset>13837</wp:posOffset>
             </wp:positionV>
             <wp:extent cx="2952750" cy="2967990"/>
             <wp:effectExtent l="0" t="0" r="0" b="3810"/>
@@ -6334,16 +6744,6 @@
       <w:pPr>
         <w:jc w:val="left"/>
       </w:pPr>
-    </w:p>
-    <w:p>
-      <w:pPr>
-        <w:jc w:val="left"/>
-      </w:pPr>
-    </w:p>
-    <w:p>
-      <w:pPr>
-        <w:jc w:val="left"/>
-      </w:pPr>
       <w:r>
         <w:rPr>
           <w:noProof/>
@@ -6351,13 +6751,13 @@
         <mc:AlternateContent>
           <mc:Choice Requires="wps">
             <w:drawing>
-              <wp:anchor distT="0" distB="0" distL="114300" distR="114300" simplePos="0" relativeHeight="251697152" behindDoc="1" locked="0" layoutInCell="1" allowOverlap="1" wp14:anchorId="5EA479DF" wp14:editId="2C33A7BB">
+              <wp:anchor distT="0" distB="0" distL="114300" distR="114300" simplePos="0" relativeHeight="251697152" behindDoc="1" locked="0" layoutInCell="1" allowOverlap="1" wp14:anchorId="5EA479DF" wp14:editId="03159A74">
                 <wp:simplePos x="0" y="0"/>
                 <wp:positionH relativeFrom="margin">
                   <wp:align>left</wp:align>
                 </wp:positionH>
                 <wp:positionV relativeFrom="paragraph">
-                  <wp:posOffset>6985</wp:posOffset>
+                  <wp:posOffset>58656</wp:posOffset>
                 </wp:positionV>
                 <wp:extent cx="2952750" cy="247650"/>
                 <wp:effectExtent l="0" t="0" r="0" b="0"/>
@@ -6439,7 +6839,7 @@
           </mc:Choice>
           <mc:Fallback>
             <w:pict>
-              <v:shape w14:anchorId="5EA479DF" id="Text Box 30" o:spid="_x0000_s1033" type="#_x0000_t202" style="position:absolute;left:0;text-align:left;margin-left:0;margin-top:.55pt;width:232.5pt;height:19.5pt;z-index:-251619328;visibility:visible;mso-wrap-style:square;mso-height-percent:0;mso-wrap-distance-left:9pt;mso-wrap-distance-top:0;mso-wrap-distance-right:9pt;mso-wrap-distance-bottom:0;mso-position-horizontal:left;mso-position-horizontal-relative:margin;mso-position-vertical:absolute;mso-position-vertical-relative:text;mso-height-percent:0;mso-height-relative:margin;v-text-anchor:top" o:gfxdata="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" stroked="f">
+              <v:shape w14:anchorId="5EA479DF" id="Text Box 30" o:spid="_x0000_s1033" type="#_x0000_t202" style="position:absolute;left:0;text-align:left;margin-left:0;margin-top:4.6pt;width:232.5pt;height:19.5pt;z-index:-251619328;visibility:visible;mso-wrap-style:square;mso-height-percent:0;mso-wrap-distance-left:9pt;mso-wrap-distance-top:0;mso-wrap-distance-right:9pt;mso-wrap-distance-bottom:0;mso-position-horizontal:left;mso-position-horizontal-relative:margin;mso-position-vertical:absolute;mso-position-vertical-relative:text;mso-height-percent:0;mso-height-relative:margin;v-text-anchor:top" o:gfxdata="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" stroked="f">
                 <v:textbox inset="0,0,0,0">
                   <w:txbxContent>
                     <w:p>
@@ -6477,6 +6877,16 @@
           </mc:Fallback>
         </mc:AlternateContent>
       </w:r>
+    </w:p>
+    <w:p>
+      <w:pPr>
+        <w:jc w:val="left"/>
+      </w:pPr>
+    </w:p>
+    <w:p>
+      <w:pPr>
+        <w:jc w:val="left"/>
+      </w:pPr>
     </w:p>
     <w:p>
       <w:pPr>
@@ -6770,7 +7180,7 @@
                                 <w:rPr>
                                   <w:noProof/>
                                 </w:rPr>
-                                <w:t>10</w:t>
+                                <w:t>9</w:t>
                               </w:r>
                             </w:fldSimple>
                             <w:r>
@@ -6828,7 +7238,7 @@
                           <w:rPr>
                             <w:noProof/>
                           </w:rPr>
-                          <w:t>10</w:t>
+                          <w:t>9</w:t>
                         </w:r>
                       </w:fldSimple>
                       <w:r>
@@ -6968,7 +7378,7 @@
                                 <w:rPr>
                                   <w:noProof/>
                                 </w:rPr>
-                                <w:t>9</w:t>
+                                <w:t>10</w:t>
                               </w:r>
                             </w:fldSimple>
                             <w:r>
@@ -7014,7 +7424,7 @@
                           <w:rPr>
                             <w:noProof/>
                           </w:rPr>
-                          <w:t>9</w:t>
+                          <w:t>10</w:t>
                         </w:r>
                       </w:fldSimple>
                       <w:r>
@@ -7079,10 +7489,10 @@
         <w:t>of another project. We can then inquire</w:t>
       </w:r>
       <w:r>
-        <w:t xml:space="preserve"> as to why one project had a greater program length compared to another. </w:t>
-      </w:r>
-      <w:r>
-        <w:t xml:space="preserve"> </w:t>
+        <w:t xml:space="preserve"> as to why one project had a greater program length compared to another</w:t>
+      </w:r>
+      <w:r>
+        <w:t>, for example.</w:t>
       </w:r>
     </w:p>
     <w:p>
@@ -7139,7 +7549,7 @@
       <w:pPr>
         <w:pStyle w:val="Heading2"/>
       </w:pPr>
-      <w:bookmarkStart w:id="14" w:name="_Toc90722512"/>
+      <w:bookmarkStart w:id="14" w:name="_Toc91011954"/>
       <w:r>
         <w:t>Cyclomatic Complexity</w:t>
       </w:r>
@@ -8049,7 +8459,7 @@
       <w:pPr>
         <w:pStyle w:val="Heading2"/>
       </w:pPr>
-      <w:bookmarkStart w:id="15" w:name="_Toc90722513"/>
+      <w:bookmarkStart w:id="15" w:name="_Toc91011955"/>
       <w:r>
         <w:t>Maintainability Index</w:t>
       </w:r>
@@ -9134,7 +9544,7 @@
       <w:pPr>
         <w:pStyle w:val="Heading2"/>
       </w:pPr>
-      <w:bookmarkStart w:id="16" w:name="_Toc90722514"/>
+      <w:bookmarkStart w:id="16" w:name="_Toc91011956"/>
       <w:r>
         <w:lastRenderedPageBreak/>
         <w:t>Conclusion</w:t>
@@ -9203,7 +9613,10 @@
       <w:pPr>
         <w:pStyle w:val="Heading1"/>
       </w:pPr>
-      <w:bookmarkStart w:id="17" w:name="_Toc90722515"/>
+      <w:bookmarkStart w:id="17" w:name="_Toc91011957"/>
+      <w:r>
+        <w:tab/>
+      </w:r>
       <w:r>
         <w:t>Is This Ethical?</w:t>
       </w:r>
@@ -9296,7 +9709,7 @@
       <w:pPr>
         <w:pStyle w:val="Heading2"/>
       </w:pPr>
-      <w:bookmarkStart w:id="18" w:name="_Toc90722516"/>
+      <w:bookmarkStart w:id="18" w:name="_Toc91011958"/>
       <w:r>
         <w:t>Privacy</w:t>
       </w:r>
@@ -9396,7 +9809,7 @@
       <w:pPr>
         <w:pStyle w:val="Heading2"/>
       </w:pPr>
-      <w:bookmarkStart w:id="19" w:name="_Toc90722517"/>
+      <w:bookmarkStart w:id="19" w:name="_Toc91011959"/>
       <w:r>
         <w:t>Benefits of Measuring Software Engineering</w:t>
       </w:r>
@@ -9431,7 +9844,16 @@
         <w:t xml:space="preserve"> in advance</w:t>
       </w:r>
       <w:r>
-        <w:t>, before they get out of hand. The idea here is that the best form of treatment, is prevention.</w:t>
+        <w:t xml:space="preserve">, before they get out of hand. The idea here is that </w:t>
+      </w:r>
+      <w:r>
+        <w:t>prevention is the</w:t>
+      </w:r>
+      <w:r>
+        <w:t xml:space="preserve"> best form of treatment</w:t>
+      </w:r>
+      <w:r>
+        <w:t>.</w:t>
       </w:r>
     </w:p>
     <w:p>
@@ -9489,7 +9911,7 @@
       <w:pPr>
         <w:pStyle w:val="Heading2"/>
       </w:pPr>
-      <w:bookmarkStart w:id="20" w:name="_Toc90722518"/>
+      <w:bookmarkStart w:id="20" w:name="_Toc91011960"/>
       <w:r>
         <w:t>Do Benefits Outweigh the Cons?</w:t>
       </w:r>
@@ -9541,7 +9963,10 @@
       <w:pPr>
         <w:pStyle w:val="Heading1"/>
       </w:pPr>
-      <w:bookmarkStart w:id="21" w:name="_Toc90722519"/>
+      <w:bookmarkStart w:id="21" w:name="_Toc91011961"/>
+      <w:r>
+        <w:tab/>
+      </w:r>
       <w:r>
         <w:t>Conclusion</w:t>
       </w:r>
@@ -9552,16 +9977,13 @@
         <w:jc w:val="left"/>
       </w:pPr>
       <w:r>
-        <w:t xml:space="preserve">This report began with a discussion on </w:t>
-      </w:r>
-      <w:r>
-        <w:t xml:space="preserve">the </w:t>
-      </w:r>
-      <w:r>
-        <w:t>various metrics as to how one could measure software engineering</w:t>
-      </w:r>
-      <w:r>
-        <w:t xml:space="preserve">, such as Lines of Code (LOC), number of commits and </w:t>
+        <w:t>Th</w:t>
+      </w:r>
+      <w:r>
+        <w:t xml:space="preserve">ere are many metrics we can use to measure software engineering such as </w:t>
+      </w:r>
+      <w:r>
+        <w:t xml:space="preserve">Lines of Code (LOC), number of commits and </w:t>
       </w:r>
       <w:r>
         <w:t>L</w:t>
@@ -9570,186 +9992,243 @@
         <w:t>eadtime.</w:t>
       </w:r>
       <w:r>
-        <w:t xml:space="preserve"> Platforms in the form of Pluralisation, WayDev and Code Climate were discussed to highlight how there are resources available to carry out such measurement.</w:t>
-      </w:r>
-      <w:r>
-        <w:t xml:space="preserve"> Algorithmic approaches such as Halstead Complexity Measures, Cyclomatic Complexity and the Maintainability Index were featured in this report to illustrate how one could analyse the complexity and maintainability of code. The final section before concluding this report was a discussion on ethics, and whether or not software engineering should be measured, with the ultimate conclusion being that provided certain steps are taken to reduce the feeling of an invasion of privacy, software engineering should be measured, because we have so much to gain from doing so, and so little to lose. </w:t>
-      </w:r>
-      <w:r>
         <w:t xml:space="preserve"> </w:t>
       </w:r>
-    </w:p>
-    <w:p>
-      <w:pPr>
-        <w:jc w:val="left"/>
-      </w:pPr>
-    </w:p>
-    <w:p>
-      <w:pPr>
-        <w:jc w:val="left"/>
-      </w:pPr>
-    </w:p>
-    <w:p>
-      <w:pPr>
-        <w:jc w:val="left"/>
-      </w:pPr>
-    </w:p>
-    <w:p>
-      <w:pPr>
-        <w:jc w:val="left"/>
-      </w:pPr>
-    </w:p>
-    <w:p>
-      <w:pPr>
-        <w:jc w:val="left"/>
-      </w:pPr>
-    </w:p>
-    <w:p>
-      <w:pPr>
-        <w:jc w:val="left"/>
-      </w:pPr>
-    </w:p>
-    <w:p>
-      <w:pPr>
-        <w:jc w:val="left"/>
-      </w:pPr>
-    </w:p>
-    <w:p>
-      <w:pPr>
-        <w:jc w:val="left"/>
-      </w:pPr>
-    </w:p>
-    <w:p>
-      <w:pPr>
-        <w:jc w:val="left"/>
-      </w:pPr>
-    </w:p>
-    <w:p>
-      <w:pPr>
-        <w:jc w:val="left"/>
-      </w:pPr>
-    </w:p>
-    <w:p>
-      <w:pPr>
-        <w:jc w:val="left"/>
-      </w:pPr>
-    </w:p>
-    <w:p>
-      <w:pPr>
-        <w:jc w:val="left"/>
-      </w:pPr>
-    </w:p>
-    <w:p>
-      <w:pPr>
-        <w:jc w:val="left"/>
-      </w:pPr>
-    </w:p>
-    <w:p>
-      <w:pPr>
-        <w:jc w:val="left"/>
-      </w:pPr>
-    </w:p>
-    <w:p>
-      <w:pPr>
-        <w:jc w:val="left"/>
-      </w:pPr>
-    </w:p>
-    <w:p>
-      <w:pPr>
-        <w:jc w:val="left"/>
-      </w:pPr>
-    </w:p>
-    <w:p>
-      <w:pPr>
-        <w:jc w:val="left"/>
-      </w:pPr>
-    </w:p>
-    <w:p>
-      <w:pPr>
-        <w:jc w:val="left"/>
-      </w:pPr>
-    </w:p>
-    <w:p>
-      <w:pPr>
-        <w:jc w:val="left"/>
-      </w:pPr>
-    </w:p>
-    <w:p>
-      <w:pPr>
-        <w:jc w:val="left"/>
-      </w:pPr>
-    </w:p>
-    <w:p>
-      <w:pPr>
-        <w:jc w:val="left"/>
-      </w:pPr>
-    </w:p>
-    <w:p>
-      <w:pPr>
-        <w:jc w:val="left"/>
-      </w:pPr>
-    </w:p>
-    <w:p>
-      <w:pPr>
-        <w:jc w:val="left"/>
-      </w:pPr>
-    </w:p>
-    <w:p>
-      <w:pPr>
-        <w:jc w:val="left"/>
-      </w:pPr>
-    </w:p>
-    <w:p>
-      <w:pPr>
-        <w:jc w:val="left"/>
-      </w:pPr>
-    </w:p>
-    <w:p>
-      <w:pPr>
-        <w:jc w:val="left"/>
-      </w:pPr>
-    </w:p>
-    <w:p>
-      <w:pPr>
-        <w:jc w:val="left"/>
-      </w:pPr>
-    </w:p>
-    <w:p>
-      <w:pPr>
-        <w:jc w:val="left"/>
-      </w:pPr>
-    </w:p>
-    <w:p>
-      <w:pPr>
-        <w:jc w:val="left"/>
-      </w:pPr>
-    </w:p>
-    <w:p>
-      <w:pPr>
-        <w:jc w:val="left"/>
-      </w:pPr>
-    </w:p>
-    <w:p>
-      <w:pPr>
-        <w:jc w:val="left"/>
-      </w:pPr>
-    </w:p>
-    <w:p>
-      <w:pPr>
-        <w:jc w:val="left"/>
-      </w:pPr>
-    </w:p>
-    <w:p>
-      <w:pPr>
-        <w:jc w:val="left"/>
-      </w:pPr>
-    </w:p>
-    <w:p>
-      <w:pPr>
-        <w:jc w:val="left"/>
-      </w:pPr>
-    </w:p>
-    <w:bookmarkStart w:id="22" w:name="_Toc90722520" w:displacedByCustomXml="next"/>
+      <w:r>
+        <w:t>However, these metrics alone are insufficient to measure software engineering and are simply too easy to game, promoting inefficient, sloppy practice. The collection of data using the aforementioned metrics can be carried out by p</w:t>
+      </w:r>
+      <w:r>
+        <w:t xml:space="preserve">latforms </w:t>
+      </w:r>
+      <w:r>
+        <w:t>such as</w:t>
+      </w:r>
+      <w:r>
+        <w:t xml:space="preserve"> Pluralisation, WayDev and Code Climate</w:t>
+      </w:r>
+      <w:r>
+        <w:t xml:space="preserve">. </w:t>
+      </w:r>
+      <w:r>
+        <w:t xml:space="preserve">Algorithmic approaches such as Halstead Complexity Measures, Cyclomatic Complexity and the Maintainability Index </w:t>
+      </w:r>
+      <w:r>
+        <w:t>can be used to a</w:t>
+      </w:r>
+      <w:r>
+        <w:t>nalyse the complexity and maintainability of code</w:t>
+      </w:r>
+      <w:r>
+        <w:t>, providing accurate insights into the work of the software engineers being measured.</w:t>
+      </w:r>
+      <w:r>
+        <w:t xml:space="preserve"> </w:t>
+      </w:r>
+      <w:r>
+        <w:t>E</w:t>
+      </w:r>
+      <w:r>
+        <w:t>thics</w:t>
+      </w:r>
+      <w:r>
+        <w:t xml:space="preserve"> is a constant heated discussion in the software world</w:t>
+      </w:r>
+      <w:r>
+        <w:t xml:space="preserve">, </w:t>
+      </w:r>
+      <w:r>
+        <w:t>with developers and customers alike debating</w:t>
+      </w:r>
+      <w:r>
+        <w:t xml:space="preserve"> whether or not software engineering should be measured</w:t>
+      </w:r>
+      <w:r>
+        <w:t>. T</w:t>
+      </w:r>
+      <w:r>
+        <w:t xml:space="preserve">he ultimate conclusion </w:t>
+      </w:r>
+      <w:r>
+        <w:t xml:space="preserve">seen in this report </w:t>
+      </w:r>
+      <w:r>
+        <w:t xml:space="preserve">being that provided certain steps are taken to reduce the feeling of an invasion of privacy, software engineering should be measured, because we have so much to gain from doing so, and so little to lose. </w:t>
+      </w:r>
+      <w:r>
+        <w:t xml:space="preserve"> </w:t>
+      </w:r>
+    </w:p>
+    <w:p>
+      <w:pPr>
+        <w:jc w:val="left"/>
+      </w:pPr>
+    </w:p>
+    <w:p>
+      <w:pPr>
+        <w:jc w:val="left"/>
+      </w:pPr>
+    </w:p>
+    <w:p>
+      <w:pPr>
+        <w:jc w:val="left"/>
+      </w:pPr>
+    </w:p>
+    <w:p>
+      <w:pPr>
+        <w:jc w:val="left"/>
+      </w:pPr>
+    </w:p>
+    <w:p>
+      <w:pPr>
+        <w:jc w:val="left"/>
+      </w:pPr>
+    </w:p>
+    <w:p>
+      <w:pPr>
+        <w:jc w:val="left"/>
+      </w:pPr>
+    </w:p>
+    <w:p>
+      <w:pPr>
+        <w:jc w:val="left"/>
+      </w:pPr>
+    </w:p>
+    <w:p>
+      <w:pPr>
+        <w:jc w:val="left"/>
+      </w:pPr>
+    </w:p>
+    <w:p>
+      <w:pPr>
+        <w:jc w:val="left"/>
+      </w:pPr>
+    </w:p>
+    <w:p>
+      <w:pPr>
+        <w:jc w:val="left"/>
+      </w:pPr>
+    </w:p>
+    <w:p>
+      <w:pPr>
+        <w:jc w:val="left"/>
+      </w:pPr>
+    </w:p>
+    <w:p>
+      <w:pPr>
+        <w:jc w:val="left"/>
+      </w:pPr>
+    </w:p>
+    <w:p>
+      <w:pPr>
+        <w:jc w:val="left"/>
+      </w:pPr>
+    </w:p>
+    <w:p>
+      <w:pPr>
+        <w:jc w:val="left"/>
+      </w:pPr>
+    </w:p>
+    <w:p>
+      <w:pPr>
+        <w:jc w:val="left"/>
+      </w:pPr>
+    </w:p>
+    <w:p>
+      <w:pPr>
+        <w:jc w:val="left"/>
+      </w:pPr>
+    </w:p>
+    <w:p>
+      <w:pPr>
+        <w:jc w:val="left"/>
+      </w:pPr>
+    </w:p>
+    <w:p>
+      <w:pPr>
+        <w:jc w:val="left"/>
+      </w:pPr>
+    </w:p>
+    <w:p>
+      <w:pPr>
+        <w:jc w:val="left"/>
+      </w:pPr>
+    </w:p>
+    <w:p>
+      <w:pPr>
+        <w:jc w:val="left"/>
+      </w:pPr>
+    </w:p>
+    <w:p>
+      <w:pPr>
+        <w:jc w:val="left"/>
+      </w:pPr>
+    </w:p>
+    <w:p>
+      <w:pPr>
+        <w:jc w:val="left"/>
+      </w:pPr>
+    </w:p>
+    <w:p>
+      <w:pPr>
+        <w:jc w:val="left"/>
+      </w:pPr>
+    </w:p>
+    <w:p>
+      <w:pPr>
+        <w:jc w:val="left"/>
+      </w:pPr>
+    </w:p>
+    <w:p>
+      <w:pPr>
+        <w:jc w:val="left"/>
+      </w:pPr>
+    </w:p>
+    <w:p>
+      <w:pPr>
+        <w:jc w:val="left"/>
+      </w:pPr>
+    </w:p>
+    <w:p>
+      <w:pPr>
+        <w:jc w:val="left"/>
+      </w:pPr>
+    </w:p>
+    <w:p>
+      <w:pPr>
+        <w:jc w:val="left"/>
+      </w:pPr>
+    </w:p>
+    <w:p>
+      <w:pPr>
+        <w:jc w:val="left"/>
+      </w:pPr>
+    </w:p>
+    <w:p>
+      <w:pPr>
+        <w:jc w:val="left"/>
+      </w:pPr>
+    </w:p>
+    <w:p>
+      <w:pPr>
+        <w:jc w:val="left"/>
+      </w:pPr>
+    </w:p>
+    <w:p>
+      <w:pPr>
+        <w:jc w:val="left"/>
+      </w:pPr>
+    </w:p>
+    <w:p>
+      <w:pPr>
+        <w:jc w:val="left"/>
+      </w:pPr>
+    </w:p>
+    <w:p>
+      <w:pPr>
+        <w:jc w:val="left"/>
+      </w:pPr>
+    </w:p>
+    <w:bookmarkStart w:id="22" w:name="_Toc91011962" w:displacedByCustomXml="next"/>
     <w:sdt>
       <w:sdtPr>
         <w:rPr>
@@ -12842,11 +13321,19 @@
     <w:autoRedefine/>
     <w:uiPriority w:val="39"/>
     <w:unhideWhenUsed/>
-    <w:rsid w:val="00B35419"/>
+    <w:rsid w:val="00EC15A8"/>
     <w:pPr>
+      <w:tabs>
+        <w:tab w:val="right" w:leader="dot" w:pos="9350"/>
+      </w:tabs>
       <w:spacing w:after="100"/>
       <w:ind w:left="0"/>
     </w:pPr>
+    <w:rPr>
+      <w:b/>
+      <w:bCs/>
+      <w:noProof/>
+    </w:rPr>
   </w:style>
   <w:style w:type="character" w:styleId="Hyperlink">
     <w:name w:val="Hyperlink"/>

</xml_diff>